<commit_message>
Maquettes Ok. Rapport à terminer.
</commit_message>
<xml_diff>
--- a/doc/D-TPI-davassayah-RapportTPI.docx
+++ b/doc/D-TPI-davassayah-RapportTPI.docx
@@ -12,7 +12,7 @@
         <w:pStyle w:val="Titre"/>
       </w:pPr>
       <w:r>
-        <w:t>PROJET</w:t>
+        <w:t>TPI</w:t>
       </w:r>
     </w:p>
     <w:p>
@@ -4994,7 +4994,15 @@
         <w:jc w:val="both"/>
       </w:pPr>
       <w:r>
-        <w:t>Afin de mener à bien ce projet, la méthodologie Waterfall, également connue sous le nom de méthode en cascade, a été</w:t>
+        <w:t xml:space="preserve">Afin de mener à bien ce projet, la méthodologie </w:t>
+      </w:r>
+      <w:proofErr w:type="spellStart"/>
+      <w:r>
+        <w:t>Waterfall</w:t>
+      </w:r>
+      <w:proofErr w:type="spellEnd"/>
+      <w:r>
+        <w:t>, également connue sous le nom de méthode en cascade, a été</w:t>
       </w:r>
       <w:r>
         <w:t xml:space="preserve"> choisie</w:t>
@@ -5220,9 +5228,14 @@
                               <w:fldChar w:fldCharType="end"/>
                             </w:r>
                             <w:r>
-                              <w:t> : Schéma de la méthode Waterfall</w:t>
+                              <w:t xml:space="preserve"> : Schéma de la méthode </w:t>
+                            </w:r>
+                            <w:proofErr w:type="spellStart"/>
+                            <w:r>
+                              <w:t>Waterfall</w:t>
                             </w:r>
                             <w:bookmarkEnd w:id="14"/>
+                            <w:proofErr w:type="spellEnd"/>
                             <w:r>
                               <w:t xml:space="preserve"> des 6 pas</w:t>
                             </w:r>
@@ -5282,9 +5295,14 @@
                         <w:fldChar w:fldCharType="end"/>
                       </w:r>
                       <w:r>
-                        <w:t> : Schéma de la méthode Waterfall</w:t>
+                        <w:t xml:space="preserve"> : Schéma de la méthode </w:t>
+                      </w:r>
+                      <w:proofErr w:type="spellStart"/>
+                      <w:r>
+                        <w:t>Waterfall</w:t>
                       </w:r>
                       <w:bookmarkEnd w:id="15"/>
+                      <w:proofErr w:type="spellEnd"/>
                       <w:r>
                         <w:t xml:space="preserve"> des 6 pas</w:t>
                       </w:r>
@@ -5311,12 +5329,12 @@
       <w:pPr>
         <w:pStyle w:val="Titre2"/>
       </w:pPr>
-      <w:bookmarkStart w:id="15" w:name="_Toc134713569"/>
+      <w:bookmarkStart w:id="16" w:name="_Toc134713569"/>
       <w:r>
         <w:lastRenderedPageBreak/>
         <w:t>Environnement de travail</w:t>
       </w:r>
-      <w:bookmarkEnd w:id="15"/>
+      <w:bookmarkEnd w:id="16"/>
     </w:p>
     <w:p>
       <w:r>
@@ -5331,28 +5349,1095 @@
     </w:p>
     <w:p>
       <w:pPr>
-        <w:pStyle w:val="Titre3"/>
-      </w:pPr>
-      <w:bookmarkStart w:id="16" w:name="_Toc134713570"/>
-      <w:bookmarkEnd w:id="16"/>
-    </w:p>
-    <w:p>
-      <w:r>
-        <w:br w:type="page"/>
+        <w:pStyle w:val="Titre2"/>
+      </w:pPr>
+      <w:bookmarkStart w:id="17" w:name="_Toc134713570"/>
+      <w:bookmarkEnd w:id="17"/>
+      <w:r>
+        <w:t>Maquettes</w:t>
+      </w:r>
+    </w:p>
+    <w:p>
+      <w:r>
+        <w:t>Différentes pages vont composer notre site. Nous verrons ici leur modèle de conception et leurs utilités pour notre projet.</w:t>
+      </w:r>
+    </w:p>
+    <w:p/>
+    <w:p>
+      <w:pPr>
+        <w:jc w:val="center"/>
+        <w:rPr>
+          <w:b/>
+          <w:bCs/>
+        </w:rPr>
+      </w:pPr>
+      <w:r>
+        <w:rPr>
+          <w:b/>
+          <w:bCs/>
+        </w:rPr>
+        <w:t>Le header</w:t>
+      </w:r>
+    </w:p>
+    <w:p>
+      <w:pPr>
+        <w:keepNext/>
+      </w:pPr>
+      <w:r>
+        <w:drawing>
+          <wp:anchor distT="0" distB="0" distL="114300" distR="114300" simplePos="0" relativeHeight="251665408" behindDoc="0" locked="0" layoutInCell="1" allowOverlap="1" wp14:anchorId="248C900F" wp14:editId="4EB15CDD">
+            <wp:simplePos x="0" y="0"/>
+            <wp:positionH relativeFrom="column">
+              <wp:posOffset>2071370</wp:posOffset>
+            </wp:positionH>
+            <wp:positionV relativeFrom="paragraph">
+              <wp:posOffset>390525</wp:posOffset>
+            </wp:positionV>
+            <wp:extent cx="200025" cy="247650"/>
+            <wp:effectExtent l="0" t="0" r="9525" b="0"/>
+            <wp:wrapNone/>
+            <wp:docPr id="3" name="Image 3"/>
+            <wp:cNvGraphicFramePr>
+              <a:graphicFrameLocks xmlns:a="http://schemas.openxmlformats.org/drawingml/2006/main" noChangeAspect="1"/>
+            </wp:cNvGraphicFramePr>
+            <a:graphic xmlns:a="http://schemas.openxmlformats.org/drawingml/2006/main">
+              <a:graphicData uri="http://schemas.openxmlformats.org/drawingml/2006/picture">
+                <pic:pic xmlns:pic="http://schemas.openxmlformats.org/drawingml/2006/picture">
+                  <pic:nvPicPr>
+                    <pic:cNvPr id="1" name=""/>
+                    <pic:cNvPicPr/>
+                  </pic:nvPicPr>
+                  <pic:blipFill>
+                    <a:blip r:embed="rId18">
+                      <a:extLst>
+                        <a:ext uri="{28A0092B-C50C-407E-A947-70E740481C1C}">
+                          <a14:useLocalDpi xmlns:a14="http://schemas.microsoft.com/office/drawing/2010/main" val="0"/>
+                        </a:ext>
+                      </a:extLst>
+                    </a:blip>
+                    <a:stretch>
+                      <a:fillRect/>
+                    </a:stretch>
+                  </pic:blipFill>
+                  <pic:spPr>
+                    <a:xfrm>
+                      <a:off x="0" y="0"/>
+                      <a:ext cx="200025" cy="247650"/>
+                    </a:xfrm>
+                    <a:prstGeom prst="rect">
+                      <a:avLst/>
+                    </a:prstGeom>
+                  </pic:spPr>
+                </pic:pic>
+              </a:graphicData>
+            </a:graphic>
+          </wp:anchor>
+        </w:drawing>
+      </w:r>
+      <w:r>
+        <w:drawing>
+          <wp:inline distT="0" distB="0" distL="0" distR="0" wp14:anchorId="0AB8F974" wp14:editId="42A71CC5">
+            <wp:extent cx="6420381" cy="809625"/>
+            <wp:effectExtent l="0" t="0" r="0" b="0"/>
+            <wp:docPr id="15" name="Image 15"/>
+            <wp:cNvGraphicFramePr>
+              <a:graphicFrameLocks xmlns:a="http://schemas.openxmlformats.org/drawingml/2006/main" noChangeAspect="1"/>
+            </wp:cNvGraphicFramePr>
+            <a:graphic xmlns:a="http://schemas.openxmlformats.org/drawingml/2006/main">
+              <a:graphicData uri="http://schemas.openxmlformats.org/drawingml/2006/picture">
+                <pic:pic xmlns:pic="http://schemas.openxmlformats.org/drawingml/2006/picture">
+                  <pic:nvPicPr>
+                    <pic:cNvPr id="1" name=""/>
+                    <pic:cNvPicPr/>
+                  </pic:nvPicPr>
+                  <pic:blipFill>
+                    <a:blip r:embed="rId19"/>
+                    <a:stretch>
+                      <a:fillRect/>
+                    </a:stretch>
+                  </pic:blipFill>
+                  <pic:spPr>
+                    <a:xfrm>
+                      <a:off x="0" y="0"/>
+                      <a:ext cx="6428187" cy="810609"/>
+                    </a:xfrm>
+                    <a:prstGeom prst="rect">
+                      <a:avLst/>
+                    </a:prstGeom>
+                  </pic:spPr>
+                </pic:pic>
+              </a:graphicData>
+            </a:graphic>
+          </wp:inline>
+        </w:drawing>
+      </w:r>
+    </w:p>
+    <w:p>
+      <w:pPr>
+        <w:pStyle w:val="Lgende"/>
+        <w:jc w:val="center"/>
+      </w:pPr>
+      <w:r>
+        <w:t xml:space="preserve">Figure </w:t>
+      </w:r>
+      <w:r>
+        <w:fldChar w:fldCharType="begin"/>
+      </w:r>
+      <w:r>
+        <w:instrText xml:space="preserve"> SEQ Figure \* ARABIC </w:instrText>
+      </w:r>
+      <w:r>
+        <w:fldChar w:fldCharType="separate"/>
+      </w:r>
+      <w:r>
+        <w:rPr>
+          <w:noProof/>
+        </w:rPr>
+        <w:t>2</w:t>
+      </w:r>
+      <w:r>
+        <w:fldChar w:fldCharType="end"/>
+      </w:r>
+      <w:r>
+        <w:t xml:space="preserve"> : modèle de conception du header du site</w:t>
       </w:r>
     </w:p>
     <w:p>
       <w:pPr>
         <w:jc w:val="both"/>
       </w:pPr>
+      <w:r>
+        <w:t>L’affichage du header est prévu pour être évolutif selon le profil de l’utilisateur connecté. Pour chaque cas, différentes informations seront affichées et accessibles en conséquence.</w:t>
+      </w:r>
+    </w:p>
+    <w:p>
+      <w:pPr>
+        <w:jc w:val="both"/>
+      </w:pPr>
+    </w:p>
+    <w:p>
+      <w:pPr>
+        <w:jc w:val="both"/>
+        <w:rPr>
+          <w:b/>
+          <w:bCs/>
+        </w:rPr>
+      </w:pPr>
+      <w:r>
+        <w:rPr>
+          <w:b/>
+          <w:bCs/>
+        </w:rPr>
+        <w:t xml:space="preserve">Cas no1 : L’utilisateur n’a pas de compte et </w:t>
+      </w:r>
+      <w:r>
+        <w:rPr>
+          <w:b/>
+          <w:bCs/>
+        </w:rPr>
+        <w:t>ne peut pas se connecter</w:t>
+      </w:r>
+    </w:p>
+    <w:p>
+      <w:pPr>
+        <w:jc w:val="both"/>
+        <w:rPr>
+          <w:b/>
+          <w:bCs/>
+        </w:rPr>
+      </w:pPr>
+    </w:p>
+    <w:p>
+      <w:pPr>
+        <w:jc w:val="both"/>
+      </w:pPr>
+      <w:r>
+        <w:t>Dans ce cas de figure, l’utilisateur n’aura que la possibilité de créer un compte via les onglets de navigation</w:t>
+      </w:r>
+      <w:r>
+        <w:t xml:space="preserve"> ou de contacter un admin via les onglets de contact présents dans le </w:t>
+      </w:r>
+      <w:proofErr w:type="spellStart"/>
+      <w:r>
+        <w:t>footer</w:t>
+      </w:r>
+      <w:proofErr w:type="spellEnd"/>
+      <w:r>
+        <w:t xml:space="preserve">. Tant qu’il n’aura pas </w:t>
+      </w:r>
+      <w:proofErr w:type="spellStart"/>
+      <w:r>
+        <w:t>crée</w:t>
+      </w:r>
+      <w:proofErr w:type="spellEnd"/>
+      <w:r>
+        <w:t xml:space="preserve"> de compte et ne sera pas connecté, il ne pourra effectuer aucune action en lien avec le contenu de l’application.</w:t>
+      </w:r>
+    </w:p>
+    <w:p>
+      <w:pPr>
+        <w:jc w:val="both"/>
+      </w:pPr>
+    </w:p>
+    <w:p>
+      <w:pPr>
+        <w:jc w:val="both"/>
+        <w:rPr>
+          <w:b/>
+          <w:bCs/>
+        </w:rPr>
+      </w:pPr>
+      <w:r>
+        <w:rPr>
+          <w:b/>
+          <w:bCs/>
+        </w:rPr>
+        <w:t xml:space="preserve">Cas no2 : L’utilisateur </w:t>
+      </w:r>
+      <w:r>
+        <w:rPr>
+          <w:b/>
+          <w:bCs/>
+        </w:rPr>
+        <w:t>dispose d’un compte</w:t>
+      </w:r>
+      <w:r>
+        <w:rPr>
+          <w:b/>
+          <w:bCs/>
+        </w:rPr>
+        <w:t xml:space="preserve"> utilisateur</w:t>
+      </w:r>
+      <w:r>
+        <w:rPr>
+          <w:b/>
+          <w:bCs/>
+        </w:rPr>
+        <w:t xml:space="preserve"> et peut se connecter</w:t>
+      </w:r>
+    </w:p>
+    <w:p>
+      <w:pPr>
+        <w:jc w:val="both"/>
+        <w:rPr>
+          <w:b/>
+          <w:bCs/>
+        </w:rPr>
+      </w:pPr>
+    </w:p>
+    <w:p>
+      <w:pPr>
+        <w:jc w:val="both"/>
+      </w:pPr>
+      <w:r>
+        <w:t>Dans ce second cas de figure, dès l’instant où l’utilisateur se connecte à son compte en renseignant son login et son mot de passe, le formulaire de connexion disparaît pour laisser place à un message de bienvenue ainsi qu’un compteur de crédits pour rappeler à l’utilisateur l’état de son compte de crédits.</w:t>
+      </w:r>
+    </w:p>
+    <w:p>
+      <w:pPr>
+        <w:jc w:val="both"/>
+      </w:pPr>
+    </w:p>
+    <w:p>
+      <w:pPr>
+        <w:jc w:val="both"/>
+      </w:pPr>
+      <w:r>
+        <w:t>Les onglets de navigation lui permettent d’accéder à différentes pages :</w:t>
+      </w:r>
+    </w:p>
+    <w:p>
+      <w:pPr>
+        <w:jc w:val="both"/>
+      </w:pPr>
+    </w:p>
+    <w:p>
+      <w:pPr>
+        <w:pStyle w:val="Paragraphedeliste"/>
+        <w:numPr>
+          <w:ilvl w:val="0"/>
+          <w:numId w:val="15"/>
+        </w:numPr>
+        <w:jc w:val="both"/>
+      </w:pPr>
+      <w:r>
+        <w:t>Mon profil</w:t>
+      </w:r>
+    </w:p>
+    <w:p>
+      <w:pPr>
+        <w:pStyle w:val="Paragraphedeliste"/>
+        <w:numPr>
+          <w:ilvl w:val="0"/>
+          <w:numId w:val="15"/>
+        </w:numPr>
+        <w:jc w:val="both"/>
+      </w:pPr>
+      <w:r>
+        <w:t>Ajouter une carte</w:t>
+      </w:r>
+    </w:p>
+    <w:p>
+      <w:pPr>
+        <w:pStyle w:val="Paragraphedeliste"/>
+        <w:numPr>
+          <w:ilvl w:val="0"/>
+          <w:numId w:val="15"/>
+        </w:numPr>
+        <w:jc w:val="both"/>
+      </w:pPr>
+      <w:r>
+        <w:t>Panier</w:t>
+      </w:r>
+    </w:p>
+    <w:p>
+      <w:pPr>
+        <w:pStyle w:val="Paragraphedeliste"/>
+        <w:numPr>
+          <w:ilvl w:val="0"/>
+          <w:numId w:val="15"/>
+        </w:numPr>
+        <w:jc w:val="both"/>
+      </w:pPr>
+      <w:r>
+        <w:t>Accueil</w:t>
+      </w:r>
+    </w:p>
+    <w:p>
+      <w:pPr>
+        <w:jc w:val="both"/>
+      </w:pPr>
+    </w:p>
+    <w:p>
+      <w:pPr>
+        <w:jc w:val="both"/>
+        <w:rPr>
+          <w:b/>
+          <w:bCs/>
+        </w:rPr>
+      </w:pPr>
+      <w:r>
+        <w:rPr>
+          <w:b/>
+          <w:bCs/>
+        </w:rPr>
+        <w:t>Cas no3 : L’utilisateur dispose d’un compte admin</w:t>
+      </w:r>
+    </w:p>
+    <w:p>
+      <w:pPr>
+        <w:jc w:val="both"/>
+        <w:rPr>
+          <w:b/>
+          <w:bCs/>
+        </w:rPr>
+      </w:pPr>
+    </w:p>
+    <w:p>
+      <w:pPr>
+        <w:jc w:val="both"/>
+      </w:pPr>
+      <w:r>
+        <w:t>A remplir</w:t>
+      </w:r>
+    </w:p>
+    <w:p>
+      <w:pPr>
+        <w:jc w:val="both"/>
+      </w:pPr>
+    </w:p>
+    <w:p>
+      <w:pPr>
+        <w:keepNext/>
+        <w:jc w:val="center"/>
+      </w:pPr>
+      <w:r>
+        <w:drawing>
+          <wp:inline distT="0" distB="0" distL="0" distR="0" wp14:anchorId="60217001" wp14:editId="69CF2947">
+            <wp:extent cx="6355242" cy="590550"/>
+            <wp:effectExtent l="0" t="0" r="7620" b="0"/>
+            <wp:docPr id="14" name="Image 14"/>
+            <wp:cNvGraphicFramePr>
+              <a:graphicFrameLocks xmlns:a="http://schemas.openxmlformats.org/drawingml/2006/main" noChangeAspect="1"/>
+            </wp:cNvGraphicFramePr>
+            <a:graphic xmlns:a="http://schemas.openxmlformats.org/drawingml/2006/main">
+              <a:graphicData uri="http://schemas.openxmlformats.org/drawingml/2006/picture">
+                <pic:pic xmlns:pic="http://schemas.openxmlformats.org/drawingml/2006/picture">
+                  <pic:nvPicPr>
+                    <pic:cNvPr id="1" name=""/>
+                    <pic:cNvPicPr/>
+                  </pic:nvPicPr>
+                  <pic:blipFill>
+                    <a:blip r:embed="rId20"/>
+                    <a:stretch>
+                      <a:fillRect/>
+                    </a:stretch>
+                  </pic:blipFill>
+                  <pic:spPr>
+                    <a:xfrm>
+                      <a:off x="0" y="0"/>
+                      <a:ext cx="6366435" cy="591590"/>
+                    </a:xfrm>
+                    <a:prstGeom prst="rect">
+                      <a:avLst/>
+                    </a:prstGeom>
+                  </pic:spPr>
+                </pic:pic>
+              </a:graphicData>
+            </a:graphic>
+          </wp:inline>
+        </w:drawing>
+      </w:r>
+    </w:p>
+    <w:p>
+      <w:pPr>
+        <w:pStyle w:val="Lgende"/>
+        <w:jc w:val="center"/>
+      </w:pPr>
+      <w:r>
+        <w:t xml:space="preserve">Figure </w:t>
+      </w:r>
+      <w:r>
+        <w:fldChar w:fldCharType="begin"/>
+      </w:r>
+      <w:r>
+        <w:instrText xml:space="preserve"> SEQ Figure \* ARABIC </w:instrText>
+      </w:r>
+      <w:r>
+        <w:fldChar w:fldCharType="separate"/>
+      </w:r>
+      <w:r>
+        <w:rPr>
+          <w:noProof/>
+        </w:rPr>
+        <w:t>3</w:t>
+      </w:r>
+      <w:r>
+        <w:fldChar w:fldCharType="end"/>
+      </w:r>
+      <w:r>
+        <w:t xml:space="preserve"> : modèle de conception du </w:t>
+      </w:r>
+      <w:proofErr w:type="spellStart"/>
+      <w:r>
+        <w:t>footer</w:t>
+      </w:r>
+      <w:proofErr w:type="spellEnd"/>
+      <w:r>
+        <w:t xml:space="preserve"> du site</w:t>
+      </w:r>
+    </w:p>
+    <w:p>
+      <w:pPr>
+        <w:jc w:val="both"/>
+      </w:pPr>
+      <w:r>
+        <w:t xml:space="preserve">L’affichage du </w:t>
+      </w:r>
+      <w:proofErr w:type="spellStart"/>
+      <w:r>
+        <w:t>footer</w:t>
+      </w:r>
+      <w:proofErr w:type="spellEnd"/>
+      <w:r>
+        <w:t xml:space="preserve"> n’est pas évolutif. Il contient simplement différentes possibilités d’entrer en contact avec l’administrateur de l’application via mail ou les réseaux sociaux</w:t>
+      </w:r>
+    </w:p>
+    <w:p>
+      <w:pPr>
+        <w:jc w:val="both"/>
+      </w:pPr>
+    </w:p>
+    <w:p>
+      <w:pPr>
+        <w:jc w:val="center"/>
+        <w:rPr>
+          <w:b/>
+          <w:bCs/>
+        </w:rPr>
+      </w:pPr>
+      <w:bookmarkStart w:id="18" w:name="_Toc134713571"/>
+      <w:bookmarkEnd w:id="18"/>
+      <w:r>
+        <w:rPr>
+          <w:b/>
+          <w:bCs/>
+        </w:rPr>
+        <w:t>La page d’accueil</w:t>
+      </w:r>
+    </w:p>
+    <w:p>
+      <w:pPr>
+        <w:jc w:val="both"/>
+      </w:pPr>
+      <w:r>
+        <w:rPr>
+          <w:noProof/>
+        </w:rPr>
+        <w:drawing>
+          <wp:anchor distT="0" distB="0" distL="114300" distR="114300" simplePos="0" relativeHeight="251675648" behindDoc="0" locked="0" layoutInCell="1" allowOverlap="1" wp14:anchorId="32A0E4E4" wp14:editId="3E0DEAFA">
+            <wp:simplePos x="0" y="0"/>
+            <wp:positionH relativeFrom="column">
+              <wp:posOffset>4620289</wp:posOffset>
+            </wp:positionH>
+            <wp:positionV relativeFrom="paragraph">
+              <wp:posOffset>3076575</wp:posOffset>
+            </wp:positionV>
+            <wp:extent cx="495300" cy="244803"/>
+            <wp:effectExtent l="0" t="0" r="0" b="3175"/>
+            <wp:wrapNone/>
+            <wp:docPr id="12" name="Image 12"/>
+            <wp:cNvGraphicFramePr>
+              <a:graphicFrameLocks xmlns:a="http://schemas.openxmlformats.org/drawingml/2006/main" noChangeAspect="1"/>
+            </wp:cNvGraphicFramePr>
+            <a:graphic xmlns:a="http://schemas.openxmlformats.org/drawingml/2006/main">
+              <a:graphicData uri="http://schemas.openxmlformats.org/drawingml/2006/picture">
+                <pic:pic xmlns:pic="http://schemas.openxmlformats.org/drawingml/2006/picture">
+                  <pic:nvPicPr>
+                    <pic:cNvPr id="6" name="Image 6"/>
+                    <pic:cNvPicPr/>
+                  </pic:nvPicPr>
+                  <pic:blipFill>
+                    <a:blip r:embed="rId21">
+                      <a:extLst>
+                        <a:ext uri="{28A0092B-C50C-407E-A947-70E740481C1C}">
+                          <a14:useLocalDpi xmlns:a14="http://schemas.microsoft.com/office/drawing/2010/main" val="0"/>
+                        </a:ext>
+                      </a:extLst>
+                    </a:blip>
+                    <a:stretch>
+                      <a:fillRect/>
+                    </a:stretch>
+                  </pic:blipFill>
+                  <pic:spPr>
+                    <a:xfrm>
+                      <a:off x="0" y="0"/>
+                      <a:ext cx="495300" cy="244803"/>
+                    </a:xfrm>
+                    <a:prstGeom prst="rect">
+                      <a:avLst/>
+                    </a:prstGeom>
+                  </pic:spPr>
+                </pic:pic>
+              </a:graphicData>
+            </a:graphic>
+            <wp14:sizeRelH relativeFrom="margin">
+              <wp14:pctWidth>0</wp14:pctWidth>
+            </wp14:sizeRelH>
+            <wp14:sizeRelV relativeFrom="margin">
+              <wp14:pctHeight>0</wp14:pctHeight>
+            </wp14:sizeRelV>
+          </wp:anchor>
+        </w:drawing>
+      </w:r>
+      <w:r>
+        <w:rPr>
+          <w:noProof/>
+        </w:rPr>
+        <w:drawing>
+          <wp:anchor distT="0" distB="0" distL="114300" distR="114300" simplePos="0" relativeHeight="251673600" behindDoc="0" locked="0" layoutInCell="1" allowOverlap="1" wp14:anchorId="287D41CB" wp14:editId="1A8469DD">
+            <wp:simplePos x="0" y="0"/>
+            <wp:positionH relativeFrom="column">
+              <wp:posOffset>4619625</wp:posOffset>
+            </wp:positionH>
+            <wp:positionV relativeFrom="paragraph">
+              <wp:posOffset>2771775</wp:posOffset>
+            </wp:positionV>
+            <wp:extent cx="495300" cy="244803"/>
+            <wp:effectExtent l="0" t="0" r="0" b="3175"/>
+            <wp:wrapNone/>
+            <wp:docPr id="8" name="Image 8"/>
+            <wp:cNvGraphicFramePr>
+              <a:graphicFrameLocks xmlns:a="http://schemas.openxmlformats.org/drawingml/2006/main" noChangeAspect="1"/>
+            </wp:cNvGraphicFramePr>
+            <a:graphic xmlns:a="http://schemas.openxmlformats.org/drawingml/2006/main">
+              <a:graphicData uri="http://schemas.openxmlformats.org/drawingml/2006/picture">
+                <pic:pic xmlns:pic="http://schemas.openxmlformats.org/drawingml/2006/picture">
+                  <pic:nvPicPr>
+                    <pic:cNvPr id="6" name="Image 6"/>
+                    <pic:cNvPicPr/>
+                  </pic:nvPicPr>
+                  <pic:blipFill>
+                    <a:blip r:embed="rId21">
+                      <a:extLst>
+                        <a:ext uri="{28A0092B-C50C-407E-A947-70E740481C1C}">
+                          <a14:useLocalDpi xmlns:a14="http://schemas.microsoft.com/office/drawing/2010/main" val="0"/>
+                        </a:ext>
+                      </a:extLst>
+                    </a:blip>
+                    <a:stretch>
+                      <a:fillRect/>
+                    </a:stretch>
+                  </pic:blipFill>
+                  <pic:spPr>
+                    <a:xfrm>
+                      <a:off x="0" y="0"/>
+                      <a:ext cx="495300" cy="244803"/>
+                    </a:xfrm>
+                    <a:prstGeom prst="rect">
+                      <a:avLst/>
+                    </a:prstGeom>
+                  </pic:spPr>
+                </pic:pic>
+              </a:graphicData>
+            </a:graphic>
+            <wp14:sizeRelH relativeFrom="margin">
+              <wp14:pctWidth>0</wp14:pctWidth>
+            </wp14:sizeRelH>
+            <wp14:sizeRelV relativeFrom="margin">
+              <wp14:pctHeight>0</wp14:pctHeight>
+            </wp14:sizeRelV>
+          </wp:anchor>
+        </w:drawing>
+      </w:r>
+      <w:r>
+        <w:rPr>
+          <w:noProof/>
+        </w:rPr>
+        <w:drawing>
+          <wp:anchor distT="0" distB="0" distL="114300" distR="114300" simplePos="0" relativeHeight="251671552" behindDoc="0" locked="0" layoutInCell="1" allowOverlap="1" wp14:anchorId="27D66823" wp14:editId="2FD69577">
+            <wp:simplePos x="0" y="0"/>
+            <wp:positionH relativeFrom="column">
+              <wp:posOffset>4624070</wp:posOffset>
+            </wp:positionH>
+            <wp:positionV relativeFrom="paragraph">
+              <wp:posOffset>2432050</wp:posOffset>
+            </wp:positionV>
+            <wp:extent cx="495300" cy="244803"/>
+            <wp:effectExtent l="0" t="0" r="0" b="3175"/>
+            <wp:wrapNone/>
+            <wp:docPr id="6" name="Image 6"/>
+            <wp:cNvGraphicFramePr>
+              <a:graphicFrameLocks xmlns:a="http://schemas.openxmlformats.org/drawingml/2006/main" noChangeAspect="1"/>
+            </wp:cNvGraphicFramePr>
+            <a:graphic xmlns:a="http://schemas.openxmlformats.org/drawingml/2006/main">
+              <a:graphicData uri="http://schemas.openxmlformats.org/drawingml/2006/picture">
+                <pic:pic xmlns:pic="http://schemas.openxmlformats.org/drawingml/2006/picture">
+                  <pic:nvPicPr>
+                    <pic:cNvPr id="6" name="Image 6"/>
+                    <pic:cNvPicPr/>
+                  </pic:nvPicPr>
+                  <pic:blipFill>
+                    <a:blip r:embed="rId21">
+                      <a:extLst>
+                        <a:ext uri="{28A0092B-C50C-407E-A947-70E740481C1C}">
+                          <a14:useLocalDpi xmlns:a14="http://schemas.microsoft.com/office/drawing/2010/main" val="0"/>
+                        </a:ext>
+                      </a:extLst>
+                    </a:blip>
+                    <a:stretch>
+                      <a:fillRect/>
+                    </a:stretch>
+                  </pic:blipFill>
+                  <pic:spPr>
+                    <a:xfrm>
+                      <a:off x="0" y="0"/>
+                      <a:ext cx="495300" cy="244803"/>
+                    </a:xfrm>
+                    <a:prstGeom prst="rect">
+                      <a:avLst/>
+                    </a:prstGeom>
+                  </pic:spPr>
+                </pic:pic>
+              </a:graphicData>
+            </a:graphic>
+            <wp14:sizeRelH relativeFrom="margin">
+              <wp14:pctWidth>0</wp14:pctWidth>
+            </wp14:sizeRelH>
+            <wp14:sizeRelV relativeFrom="margin">
+              <wp14:pctHeight>0</wp14:pctHeight>
+            </wp14:sizeRelV>
+          </wp:anchor>
+        </w:drawing>
+      </w:r>
+      <w:r>
+        <w:rPr>
+          <w:noProof/>
+        </w:rPr>
+        <w:drawing>
+          <wp:anchor distT="0" distB="0" distL="114300" distR="114300" simplePos="0" relativeHeight="251669504" behindDoc="0" locked="0" layoutInCell="1" allowOverlap="1" wp14:anchorId="74D71905" wp14:editId="3A9773E8">
+            <wp:simplePos x="0" y="0"/>
+            <wp:positionH relativeFrom="column">
+              <wp:posOffset>4624734</wp:posOffset>
+            </wp:positionH>
+            <wp:positionV relativeFrom="paragraph">
+              <wp:posOffset>2136775</wp:posOffset>
+            </wp:positionV>
+            <wp:extent cx="495300" cy="244803"/>
+            <wp:effectExtent l="0" t="0" r="0" b="3175"/>
+            <wp:wrapNone/>
+            <wp:docPr id="5" name="Image 5"/>
+            <wp:cNvGraphicFramePr>
+              <a:graphicFrameLocks xmlns:a="http://schemas.openxmlformats.org/drawingml/2006/main" noChangeAspect="1"/>
+            </wp:cNvGraphicFramePr>
+            <a:graphic xmlns:a="http://schemas.openxmlformats.org/drawingml/2006/main">
+              <a:graphicData uri="http://schemas.openxmlformats.org/drawingml/2006/picture">
+                <pic:pic xmlns:pic="http://schemas.openxmlformats.org/drawingml/2006/picture">
+                  <pic:nvPicPr>
+                    <pic:cNvPr id="6" name="Image 6"/>
+                    <pic:cNvPicPr/>
+                  </pic:nvPicPr>
+                  <pic:blipFill>
+                    <a:blip r:embed="rId21">
+                      <a:extLst>
+                        <a:ext uri="{28A0092B-C50C-407E-A947-70E740481C1C}">
+                          <a14:useLocalDpi xmlns:a14="http://schemas.microsoft.com/office/drawing/2010/main" val="0"/>
+                        </a:ext>
+                      </a:extLst>
+                    </a:blip>
+                    <a:stretch>
+                      <a:fillRect/>
+                    </a:stretch>
+                  </pic:blipFill>
+                  <pic:spPr>
+                    <a:xfrm>
+                      <a:off x="0" y="0"/>
+                      <a:ext cx="495300" cy="244803"/>
+                    </a:xfrm>
+                    <a:prstGeom prst="rect">
+                      <a:avLst/>
+                    </a:prstGeom>
+                  </pic:spPr>
+                </pic:pic>
+              </a:graphicData>
+            </a:graphic>
+            <wp14:sizeRelH relativeFrom="margin">
+              <wp14:pctWidth>0</wp14:pctWidth>
+            </wp14:sizeRelH>
+            <wp14:sizeRelV relativeFrom="margin">
+              <wp14:pctHeight>0</wp14:pctHeight>
+            </wp14:sizeRelV>
+          </wp:anchor>
+        </w:drawing>
+      </w:r>
+      <w:r>
+        <w:rPr>
+          <w:noProof/>
+        </w:rPr>
+        <w:drawing>
+          <wp:anchor distT="0" distB="0" distL="114300" distR="114300" simplePos="0" relativeHeight="251667456" behindDoc="0" locked="0" layoutInCell="1" allowOverlap="1" wp14:anchorId="3943214B" wp14:editId="193F2242">
+            <wp:simplePos x="0" y="0"/>
+            <wp:positionH relativeFrom="column">
+              <wp:posOffset>4619625</wp:posOffset>
+            </wp:positionH>
+            <wp:positionV relativeFrom="paragraph">
+              <wp:posOffset>1861185</wp:posOffset>
+            </wp:positionV>
+            <wp:extent cx="495300" cy="244803"/>
+            <wp:effectExtent l="0" t="0" r="0" b="3175"/>
+            <wp:wrapNone/>
+            <wp:docPr id="10" name="Image 10"/>
+            <wp:cNvGraphicFramePr>
+              <a:graphicFrameLocks xmlns:a="http://schemas.openxmlformats.org/drawingml/2006/main" noChangeAspect="1"/>
+            </wp:cNvGraphicFramePr>
+            <a:graphic xmlns:a="http://schemas.openxmlformats.org/drawingml/2006/main">
+              <a:graphicData uri="http://schemas.openxmlformats.org/drawingml/2006/picture">
+                <pic:pic xmlns:pic="http://schemas.openxmlformats.org/drawingml/2006/picture">
+                  <pic:nvPicPr>
+                    <pic:cNvPr id="6" name="Image 6"/>
+                    <pic:cNvPicPr/>
+                  </pic:nvPicPr>
+                  <pic:blipFill>
+                    <a:blip r:embed="rId21">
+                      <a:extLst>
+                        <a:ext uri="{28A0092B-C50C-407E-A947-70E740481C1C}">
+                          <a14:useLocalDpi xmlns:a14="http://schemas.microsoft.com/office/drawing/2010/main" val="0"/>
+                        </a:ext>
+                      </a:extLst>
+                    </a:blip>
+                    <a:stretch>
+                      <a:fillRect/>
+                    </a:stretch>
+                  </pic:blipFill>
+                  <pic:spPr>
+                    <a:xfrm>
+                      <a:off x="0" y="0"/>
+                      <a:ext cx="495300" cy="244803"/>
+                    </a:xfrm>
+                    <a:prstGeom prst="rect">
+                      <a:avLst/>
+                    </a:prstGeom>
+                  </pic:spPr>
+                </pic:pic>
+              </a:graphicData>
+            </a:graphic>
+            <wp14:sizeRelH relativeFrom="margin">
+              <wp14:pctWidth>0</wp14:pctWidth>
+            </wp14:sizeRelH>
+            <wp14:sizeRelV relativeFrom="margin">
+              <wp14:pctHeight>0</wp14:pctHeight>
+            </wp14:sizeRelV>
+          </wp:anchor>
+        </w:drawing>
+      </w:r>
+      <w:r>
+        <w:drawing>
+          <wp:inline distT="0" distB="0" distL="0" distR="0" wp14:anchorId="1F01F63D" wp14:editId="36AECD79">
+            <wp:extent cx="5759450" cy="4532900"/>
+            <wp:effectExtent l="0" t="0" r="0" b="1270"/>
+            <wp:docPr id="4" name="Image 4"/>
+            <wp:cNvGraphicFramePr>
+              <a:graphicFrameLocks xmlns:a="http://schemas.openxmlformats.org/drawingml/2006/main" noChangeAspect="1"/>
+            </wp:cNvGraphicFramePr>
+            <a:graphic xmlns:a="http://schemas.openxmlformats.org/drawingml/2006/main">
+              <a:graphicData uri="http://schemas.openxmlformats.org/drawingml/2006/picture">
+                <pic:pic xmlns:pic="http://schemas.openxmlformats.org/drawingml/2006/picture">
+                  <pic:nvPicPr>
+                    <pic:cNvPr id="1" name=""/>
+                    <pic:cNvPicPr/>
+                  </pic:nvPicPr>
+                  <pic:blipFill>
+                    <a:blip r:embed="rId22"/>
+                    <a:stretch>
+                      <a:fillRect/>
+                    </a:stretch>
+                  </pic:blipFill>
+                  <pic:spPr>
+                    <a:xfrm>
+                      <a:off x="0" y="0"/>
+                      <a:ext cx="5759450" cy="4532900"/>
+                    </a:xfrm>
+                    <a:prstGeom prst="rect">
+                      <a:avLst/>
+                    </a:prstGeom>
+                  </pic:spPr>
+                </pic:pic>
+              </a:graphicData>
+            </a:graphic>
+          </wp:inline>
+        </w:drawing>
+      </w:r>
+    </w:p>
+    <w:p>
+      <w:pPr>
+        <w:jc w:val="both"/>
+      </w:pPr>
+    </w:p>
+    <w:p>
+      <w:pPr>
+        <w:jc w:val="both"/>
+      </w:pPr>
+      <w:r>
+        <w:t>La page d’accueil évolue en fonction du rôle de l’utilisateur connecté.</w:t>
+      </w:r>
+    </w:p>
+    <w:p>
+      <w:pPr>
+        <w:jc w:val="both"/>
+      </w:pPr>
+    </w:p>
+    <w:p>
+      <w:pPr>
+        <w:jc w:val="both"/>
+        <w:rPr>
+          <w:b/>
+          <w:bCs/>
+        </w:rPr>
+      </w:pPr>
+    </w:p>
+    <w:p>
+      <w:pPr>
+        <w:jc w:val="both"/>
+        <w:rPr>
+          <w:b/>
+          <w:bCs/>
+        </w:rPr>
+      </w:pPr>
+    </w:p>
+    <w:p>
+      <w:pPr>
+        <w:jc w:val="both"/>
+        <w:rPr>
+          <w:b/>
+          <w:bCs/>
+        </w:rPr>
+      </w:pPr>
+    </w:p>
+    <w:p>
+      <w:pPr>
+        <w:jc w:val="both"/>
+        <w:rPr>
+          <w:b/>
+          <w:bCs/>
+        </w:rPr>
+      </w:pPr>
+      <w:r>
+        <w:rPr>
+          <w:b/>
+          <w:bCs/>
+        </w:rPr>
+        <w:lastRenderedPageBreak/>
+        <w:t>Cas no1 :</w:t>
+      </w:r>
+      <w:r>
+        <w:t xml:space="preserve"> </w:t>
+      </w:r>
+      <w:r>
+        <w:rPr>
+          <w:b/>
+          <w:bCs/>
+        </w:rPr>
+        <w:t xml:space="preserve">L’utilisateur n’a pas de compte et </w:t>
+      </w:r>
+      <w:r>
+        <w:rPr>
+          <w:b/>
+          <w:bCs/>
+        </w:rPr>
+        <w:t>ne peut pas se connecter</w:t>
+      </w:r>
+    </w:p>
+    <w:p>
+      <w:pPr>
+        <w:jc w:val="both"/>
+        <w:rPr>
+          <w:b/>
+          <w:bCs/>
+        </w:rPr>
+      </w:pPr>
+    </w:p>
+    <w:p>
+      <w:pPr>
+        <w:jc w:val="both"/>
+      </w:pPr>
+      <w:r>
+        <w:t xml:space="preserve">La page d’accueil affiche uniquement un message invitant l’utilisateur à créer un compte. Aucune autre interaction n’est possible et aucune information relative aux cartes de collection n’est accessible. </w:t>
+      </w:r>
+    </w:p>
+    <w:p>
+      <w:pPr>
+        <w:jc w:val="both"/>
+      </w:pPr>
+    </w:p>
+    <w:p>
+      <w:pPr>
+        <w:jc w:val="both"/>
+        <w:rPr>
+          <w:b/>
+          <w:bCs/>
+        </w:rPr>
+      </w:pPr>
+      <w:r>
+        <w:rPr>
+          <w:b/>
+          <w:bCs/>
+        </w:rPr>
+        <w:t>Cas no2 : L’utilisateur dispose d’un compte utilisateur et est connecté</w:t>
+      </w:r>
+    </w:p>
+    <w:p>
+      <w:pPr>
+        <w:jc w:val="both"/>
+        <w:rPr>
+          <w:b/>
+          <w:bCs/>
+        </w:rPr>
+      </w:pPr>
+    </w:p>
+    <w:p>
+      <w:pPr>
+        <w:jc w:val="both"/>
+      </w:pPr>
+      <w:r>
+        <w:t xml:space="preserve">La page d’accueil affiche un tableau contenant toutes les cartes mises en vente sur le site ainsi que certaines de leurs informations. Il est possible de les trier grâce à un bouton au-dessus des colonnes ainsi que de les filtrer. Un filtre sur le nom est présent de base et il est possible de cliquer sur un bouton </w:t>
+      </w:r>
+      <w:r>
+        <w:rPr>
+          <w:i/>
+          <w:iCs/>
+        </w:rPr>
+        <w:t>plus de filtres</w:t>
+      </w:r>
+      <w:r>
+        <w:t xml:space="preserve"> pour en afficher davantage et affiner la recherche. Ce bouton fait à nouveau disparaître les filtres </w:t>
+      </w:r>
+      <w:r>
+        <w:t xml:space="preserve">lorsqu’un nouveau clic se produit. La recherche par filtre s’effectue lorsque le bouton </w:t>
+      </w:r>
+      <w:r>
+        <w:rPr>
+          <w:i/>
+          <w:iCs/>
+        </w:rPr>
+        <w:t>rechercher</w:t>
+      </w:r>
+      <w:r>
+        <w:rPr>
+          <w:i/>
+          <w:iCs/>
+        </w:rPr>
+        <w:t xml:space="preserve"> </w:t>
+      </w:r>
+      <w:r>
+        <w:t>est cliqué.</w:t>
+      </w:r>
+    </w:p>
+    <w:p>
+      <w:pPr>
+        <w:jc w:val="both"/>
+      </w:pPr>
+    </w:p>
+    <w:p>
+      <w:pPr>
+        <w:jc w:val="both"/>
+      </w:pPr>
+      <w:r>
+        <w:t xml:space="preserve">L’utilisateur a également la possibilité d’afficher la page contenant toutes les informations d’une carte en cliquant sur le nom de celle-ci dans le tableau. Il a également la possibilité d’ajouter une carte à son panier en cliquant sur le bouton </w:t>
+      </w:r>
+      <w:r>
+        <w:rPr>
+          <w:i/>
+          <w:iCs/>
+        </w:rPr>
+        <w:t>acheter</w:t>
+      </w:r>
+      <w:r>
+        <w:t xml:space="preserve"> à droite de la carte qui l’intéresse.</w:t>
+      </w:r>
+    </w:p>
+    <w:p>
+      <w:pPr>
+        <w:jc w:val="both"/>
+      </w:pPr>
+    </w:p>
+    <w:p>
+      <w:pPr>
+        <w:jc w:val="both"/>
+        <w:rPr>
+          <w:b/>
+          <w:bCs/>
+        </w:rPr>
+      </w:pPr>
+      <w:r>
+        <w:rPr>
+          <w:b/>
+          <w:bCs/>
+        </w:rPr>
+        <w:t>Cas no3 : L’utilisateur dispose d’un compte administrateur</w:t>
+      </w:r>
+    </w:p>
+    <w:p>
+      <w:pPr>
+        <w:jc w:val="both"/>
+        <w:rPr>
+          <w:b/>
+          <w:bCs/>
+        </w:rPr>
+      </w:pPr>
+    </w:p>
+    <w:p>
+      <w:pPr>
+        <w:jc w:val="both"/>
+      </w:pPr>
+      <w:r>
+        <w:t>???</w:t>
+      </w:r>
     </w:p>
     <w:p>
       <w:pPr>
         <w:pStyle w:val="Titre3"/>
         <w:jc w:val="both"/>
       </w:pPr>
-      <w:bookmarkStart w:id="17" w:name="_Toc134713571"/>
-      <w:bookmarkEnd w:id="17"/>
     </w:p>
     <w:p>
       <w:r>
@@ -5363,21 +6448,21 @@
       <w:pPr>
         <w:pStyle w:val="Titre3"/>
       </w:pPr>
-      <w:bookmarkStart w:id="18" w:name="_Toc134713572"/>
-      <w:bookmarkEnd w:id="18"/>
+      <w:bookmarkStart w:id="19" w:name="_Toc134713572"/>
+      <w:bookmarkEnd w:id="19"/>
     </w:p>
     <w:p>
       <w:pPr>
         <w:pStyle w:val="Titre3"/>
       </w:pPr>
-      <w:bookmarkStart w:id="19" w:name="_Toc134713573"/>
+      <w:bookmarkStart w:id="20" w:name="_Toc134713573"/>
       <w:r>
         <w:t>Logiciels et outils</w:t>
       </w:r>
       <w:r>
         <w:t xml:space="preserve"> supplémentaires</w:t>
       </w:r>
-      <w:bookmarkEnd w:id="19"/>
+      <w:bookmarkEnd w:id="20"/>
     </w:p>
     <w:p>
       <w:r>
@@ -5473,6 +6558,7 @@
           <w:bCs/>
         </w:rPr>
       </w:pPr>
+      <w:proofErr w:type="spellStart"/>
       <w:r>
         <w:rPr>
           <w:b/>
@@ -5487,6 +6573,7 @@
         </w:rPr>
         <w:t>GPT</w:t>
       </w:r>
+      <w:proofErr w:type="spellEnd"/>
       <w:r>
         <w:t>, modèle de langage</w:t>
       </w:r>
@@ -5515,6 +6602,7 @@
           <w:bCs/>
         </w:rPr>
       </w:pPr>
+      <w:proofErr w:type="spellStart"/>
       <w:r>
         <w:rPr>
           <w:b/>
@@ -5522,6 +6610,7 @@
         </w:rPr>
         <w:t>DBMain</w:t>
       </w:r>
+      <w:proofErr w:type="spellEnd"/>
       <w:r>
         <w:t>, logiciel pour la conception du MCD et du MLD de la base de données.</w:t>
       </w:r>
@@ -5534,7 +6623,7 @@
           <w:iCs/>
         </w:rPr>
       </w:pPr>
-      <w:bookmarkStart w:id="20" w:name="_Toc134713574"/>
+      <w:bookmarkStart w:id="21" w:name="_Toc134713574"/>
       <w:r>
         <w:rPr>
           <w:i w:val="0"/>
@@ -5550,13 +6639,13 @@
         </w:rPr>
         <w:t xml:space="preserve"> et analyse</w:t>
       </w:r>
-      <w:bookmarkEnd w:id="20"/>
+      <w:bookmarkEnd w:id="21"/>
     </w:p>
     <w:p>
       <w:pPr>
         <w:pStyle w:val="Titre3"/>
       </w:pPr>
-      <w:bookmarkStart w:id="21" w:name="_Toc134713575"/>
+      <w:bookmarkStart w:id="22" w:name="_Toc134713575"/>
       <w:r>
         <w:t xml:space="preserve">Base de </w:t>
       </w:r>
@@ -5569,7 +6658,7 @@
       <w:r>
         <w:t>s</w:t>
       </w:r>
-      <w:bookmarkEnd w:id="21"/>
+      <w:bookmarkEnd w:id="22"/>
     </w:p>
     <w:p>
       <w:pPr>
@@ -5630,14 +6719,14 @@
       <w:pPr>
         <w:pStyle w:val="Titre3"/>
       </w:pPr>
-      <w:bookmarkStart w:id="22" w:name="_Toc134713577"/>
+      <w:bookmarkStart w:id="23" w:name="_Toc134713577"/>
       <w:r>
         <w:t xml:space="preserve">Design </w:t>
       </w:r>
       <w:r>
         <w:t>du site web</w:t>
       </w:r>
-      <w:bookmarkEnd w:id="22"/>
+      <w:bookmarkEnd w:id="23"/>
     </w:p>
     <w:p>
       <w:pPr>
@@ -5771,7 +6860,31 @@
           <w:szCs w:val="14"/>
           <w:lang w:eastAsia="fr-FR"/>
         </w:rPr>
-        <w:t>ultimédia: carte de site, maquettes papier, story board préliminaire, …</w:t>
+        <w:t xml:space="preserve">ultimédia: carte de site, maquettes papier, story </w:t>
+      </w:r>
+      <w:proofErr w:type="spellStart"/>
+      <w:r>
+        <w:rPr>
+          <w:rFonts w:ascii="Arial" w:hAnsi="Arial"/>
+          <w:i/>
+          <w:iCs/>
+          <w:sz w:val="24"/>
+          <w:szCs w:val="14"/>
+          <w:lang w:eastAsia="fr-FR"/>
+        </w:rPr>
+        <w:t>board</w:t>
+      </w:r>
+      <w:proofErr w:type="spellEnd"/>
+      <w:r>
+        <w:rPr>
+          <w:rFonts w:ascii="Arial" w:hAnsi="Arial"/>
+          <w:i/>
+          <w:iCs/>
+          <w:sz w:val="24"/>
+          <w:szCs w:val="14"/>
+          <w:lang w:eastAsia="fr-FR"/>
+        </w:rPr>
+        <w:t xml:space="preserve"> préliminaire, …</w:t>
       </w:r>
     </w:p>
     <w:p>
@@ -5915,9 +7028,9 @@
           <w:iCs/>
         </w:rPr>
       </w:pPr>
-      <w:bookmarkStart w:id="23" w:name="_Toc71691012"/>
-      <w:bookmarkStart w:id="24" w:name="_Toc499021838"/>
-      <w:bookmarkStart w:id="25" w:name="_Toc134713578"/>
+      <w:bookmarkStart w:id="24" w:name="_Toc71691012"/>
+      <w:bookmarkStart w:id="25" w:name="_Toc499021838"/>
+      <w:bookmarkStart w:id="26" w:name="_Toc134713578"/>
       <w:r>
         <w:rPr>
           <w:i w:val="0"/>
@@ -5939,21 +7052,21 @@
         </w:rPr>
         <w:t xml:space="preserve"> de test</w:t>
       </w:r>
-      <w:bookmarkStart w:id="26" w:name="_Toc134713580"/>
-      <w:bookmarkEnd w:id="23"/>
+      <w:bookmarkStart w:id="27" w:name="_Toc134713580"/>
       <w:bookmarkEnd w:id="24"/>
       <w:bookmarkEnd w:id="25"/>
       <w:bookmarkEnd w:id="26"/>
+      <w:bookmarkEnd w:id="27"/>
     </w:p>
     <w:p>
       <w:pPr>
         <w:pStyle w:val="Titre3"/>
       </w:pPr>
-      <w:bookmarkStart w:id="27" w:name="_Toc134713581"/>
+      <w:bookmarkStart w:id="28" w:name="_Toc134713581"/>
       <w:r>
         <w:t>tests</w:t>
       </w:r>
-      <w:bookmarkEnd w:id="27"/>
+      <w:bookmarkEnd w:id="28"/>
     </w:p>
     <w:p/>
     <w:p>
@@ -5998,10 +7111,10 @@
           <w:rFonts w:cs="Arial"/>
         </w:rPr>
       </w:pPr>
-      <w:bookmarkStart w:id="28" w:name="_Toc25553310"/>
-      <w:bookmarkStart w:id="29" w:name="_Toc71691015"/>
-      <w:bookmarkStart w:id="30" w:name="_Toc499021839"/>
-      <w:bookmarkStart w:id="31" w:name="_Toc134713582"/>
+      <w:bookmarkStart w:id="29" w:name="_Toc25553310"/>
+      <w:bookmarkStart w:id="30" w:name="_Toc71691015"/>
+      <w:bookmarkStart w:id="31" w:name="_Toc499021839"/>
+      <w:bookmarkStart w:id="32" w:name="_Toc134713582"/>
       <w:r>
         <w:rPr>
           <w:rFonts w:cs="Arial"/>
@@ -6014,20 +7127,20 @@
         </w:rPr>
         <w:t>isques techniques</w:t>
       </w:r>
-      <w:bookmarkEnd w:id="28"/>
       <w:bookmarkEnd w:id="29"/>
       <w:bookmarkEnd w:id="30"/>
       <w:bookmarkEnd w:id="31"/>
+      <w:bookmarkEnd w:id="32"/>
     </w:p>
     <w:p>
       <w:pPr>
         <w:pStyle w:val="Titre3"/>
       </w:pPr>
-      <w:bookmarkStart w:id="32" w:name="_Toc134713583"/>
+      <w:bookmarkStart w:id="33" w:name="_Toc134713583"/>
       <w:r>
         <w:t>Mise en place de l’environnement Docker</w:t>
       </w:r>
-      <w:bookmarkEnd w:id="32"/>
+      <w:bookmarkEnd w:id="33"/>
     </w:p>
     <w:p>
       <w:pPr>
@@ -6356,13 +7469,23 @@
         </w:rPr>
         <w:t xml:space="preserve"> </w:t>
       </w:r>
+      <w:proofErr w:type="spellStart"/>
       <w:r>
         <w:rPr>
           <w:rFonts w:ascii="Arial" w:hAnsi="Arial" w:cs="Arial"/>
           <w:i/>
           <w:sz w:val="24"/>
         </w:rPr>
-        <w:t>structogramme…</w:t>
+        <w:t>structogramme</w:t>
+      </w:r>
+      <w:proofErr w:type="spellEnd"/>
+      <w:r>
+        <w:rPr>
+          <w:rFonts w:ascii="Arial" w:hAnsi="Arial" w:cs="Arial"/>
+          <w:i/>
+          <w:sz w:val="24"/>
+        </w:rPr>
+        <w:t>…</w:t>
       </w:r>
     </w:p>
     <w:p>
@@ -6437,19 +7560,19 @@
           <w:tab w:val="num" w:pos="360"/>
         </w:tabs>
       </w:pPr>
-      <w:bookmarkStart w:id="33" w:name="_Toc71703259"/>
-      <w:bookmarkStart w:id="34" w:name="_Toc499021842"/>
-      <w:bookmarkStart w:id="35" w:name="_Toc134713584"/>
+      <w:bookmarkStart w:id="34" w:name="_Toc71703259"/>
+      <w:bookmarkStart w:id="35" w:name="_Toc499021842"/>
+      <w:bookmarkStart w:id="36" w:name="_Toc134713584"/>
       <w:r>
         <w:t>R</w:t>
       </w:r>
-      <w:bookmarkEnd w:id="33"/>
+      <w:bookmarkEnd w:id="34"/>
       <w:r>
         <w:t>éalisation</w:t>
       </w:r>
-      <w:bookmarkStart w:id="36" w:name="_Toc25553318"/>
-      <w:bookmarkEnd w:id="34"/>
+      <w:bookmarkStart w:id="37" w:name="_Toc25553318"/>
       <w:bookmarkEnd w:id="35"/>
+      <w:bookmarkEnd w:id="36"/>
     </w:p>
     <w:p>
       <w:pPr>
@@ -6464,7 +7587,7 @@
           <w:iCs/>
         </w:rPr>
       </w:pPr>
-      <w:bookmarkStart w:id="37" w:name="_Toc134713585"/>
+      <w:bookmarkStart w:id="38" w:name="_Toc134713585"/>
       <w:r>
         <w:rPr>
           <w:i w:val="0"/>
@@ -6472,7 +7595,7 @@
         </w:rPr>
         <w:t>INTRO + VERSIONS OUTILS</w:t>
       </w:r>
-      <w:bookmarkEnd w:id="37"/>
+      <w:bookmarkEnd w:id="38"/>
     </w:p>
     <w:p>
       <w:pPr>
@@ -6482,24 +7605,24 @@
           <w:iCs/>
         </w:rPr>
       </w:pPr>
-      <w:bookmarkStart w:id="38" w:name="_Toc134713586"/>
-      <w:bookmarkEnd w:id="38"/>
+      <w:bookmarkStart w:id="39" w:name="_Toc134713586"/>
+      <w:bookmarkEnd w:id="39"/>
     </w:p>
     <w:p>
       <w:pPr>
         <w:pStyle w:val="Titre2"/>
       </w:pPr>
-      <w:bookmarkStart w:id="39" w:name="_Toc134713587"/>
-      <w:bookmarkEnd w:id="39"/>
+      <w:bookmarkStart w:id="40" w:name="_Toc134713587"/>
+      <w:bookmarkEnd w:id="40"/>
     </w:p>
     <w:p>
       <w:pPr>
         <w:pStyle w:val="Titre2"/>
       </w:pPr>
-      <w:bookmarkStart w:id="40" w:name="_Toc134713588"/>
-      <w:bookmarkEnd w:id="40"/>
-    </w:p>
-    <w:bookmarkEnd w:id="36"/>
+      <w:bookmarkStart w:id="41" w:name="_Toc134713588"/>
+      <w:bookmarkEnd w:id="41"/>
+    </w:p>
+    <w:bookmarkEnd w:id="37"/>
     <w:p>
       <w:pPr>
         <w:ind w:firstLine="360"/>
@@ -6794,21 +7917,21 @@
           <w:i/>
         </w:rPr>
       </w:pPr>
-      <w:bookmarkStart w:id="41" w:name="_Toc134713589"/>
+      <w:bookmarkStart w:id="42" w:name="_Toc134713589"/>
       <w:r>
         <w:rPr>
           <w:i/>
         </w:rPr>
         <w:t>Tests</w:t>
       </w:r>
-      <w:bookmarkEnd w:id="41"/>
+      <w:bookmarkEnd w:id="42"/>
     </w:p>
     <w:p>
       <w:pPr>
         <w:pStyle w:val="Titre3"/>
       </w:pPr>
-      <w:bookmarkStart w:id="42" w:name="_Toc134713590"/>
-      <w:bookmarkEnd w:id="42"/>
+      <w:bookmarkStart w:id="43" w:name="_Toc134713590"/>
+      <w:bookmarkEnd w:id="43"/>
     </w:p>
     <w:p>
       <w:r>
@@ -6819,8 +7942,8 @@
       <w:pPr>
         <w:pStyle w:val="Titre3"/>
       </w:pPr>
-      <w:bookmarkStart w:id="43" w:name="_Toc134713591"/>
-      <w:bookmarkEnd w:id="43"/>
+      <w:bookmarkStart w:id="44" w:name="_Toc134713591"/>
+      <w:bookmarkEnd w:id="44"/>
     </w:p>
     <w:p>
       <w:r>
@@ -6831,8 +7954,8 @@
       <w:pPr>
         <w:pStyle w:val="Titre3"/>
       </w:pPr>
-      <w:bookmarkStart w:id="44" w:name="_Toc134713592"/>
-      <w:bookmarkEnd w:id="44"/>
+      <w:bookmarkStart w:id="45" w:name="_Toc134713592"/>
+      <w:bookmarkEnd w:id="45"/>
     </w:p>
     <w:p>
       <w:pPr>
@@ -6842,10 +7965,10 @@
           <w:iCs/>
         </w:rPr>
       </w:pPr>
-      <w:bookmarkStart w:id="45" w:name="_Toc25553322"/>
-      <w:bookmarkStart w:id="46" w:name="_Toc71691026"/>
-      <w:bookmarkStart w:id="47" w:name="_Toc499021845"/>
-      <w:bookmarkStart w:id="48" w:name="_Toc134713593"/>
+      <w:bookmarkStart w:id="46" w:name="_Toc25553322"/>
+      <w:bookmarkStart w:id="47" w:name="_Toc71691026"/>
+      <w:bookmarkStart w:id="48" w:name="_Toc499021845"/>
+      <w:bookmarkStart w:id="49" w:name="_Toc134713593"/>
       <w:r>
         <w:rPr>
           <w:i w:val="0"/>
@@ -6853,7 +7976,7 @@
         </w:rPr>
         <w:t xml:space="preserve">Erreurs </w:t>
       </w:r>
-      <w:bookmarkEnd w:id="45"/>
+      <w:bookmarkEnd w:id="46"/>
       <w:r>
         <w:rPr>
           <w:i w:val="0"/>
@@ -6861,9 +7984,9 @@
         </w:rPr>
         <w:t>restantes</w:t>
       </w:r>
-      <w:bookmarkEnd w:id="46"/>
       <w:bookmarkEnd w:id="47"/>
       <w:bookmarkEnd w:id="48"/>
+      <w:bookmarkEnd w:id="49"/>
       <w:r>
         <w:rPr>
           <w:i w:val="0"/>
@@ -6879,7 +8002,7 @@
           <w:i/>
         </w:rPr>
       </w:pPr>
-      <w:bookmarkStart w:id="49" w:name="_Toc25553323"/>
+      <w:bookmarkStart w:id="50" w:name="_Toc25553323"/>
     </w:p>
     <w:p>
       <w:pPr>
@@ -6936,7 +8059,7 @@
         </w:rPr>
         <w:t>Conséquences sur l'utilisation du produit</w:t>
       </w:r>
-      <w:bookmarkEnd w:id="49"/>
+      <w:bookmarkEnd w:id="50"/>
     </w:p>
     <w:p>
       <w:pPr>
@@ -6972,10 +8095,10 @@
           <w:iCs/>
         </w:rPr>
       </w:pPr>
-      <w:bookmarkStart w:id="50" w:name="_Toc25553326"/>
-      <w:bookmarkStart w:id="51" w:name="_Toc71691029"/>
-      <w:bookmarkStart w:id="52" w:name="_Toc499021846"/>
-      <w:bookmarkStart w:id="53" w:name="_Toc134713594"/>
+      <w:bookmarkStart w:id="51" w:name="_Toc25553326"/>
+      <w:bookmarkStart w:id="52" w:name="_Toc71691029"/>
+      <w:bookmarkStart w:id="53" w:name="_Toc499021846"/>
+      <w:bookmarkStart w:id="54" w:name="_Toc134713594"/>
       <w:r>
         <w:rPr>
           <w:i w:val="0"/>
@@ -6983,7 +8106,7 @@
         </w:rPr>
         <w:t>Liste des documents</w:t>
       </w:r>
-      <w:bookmarkEnd w:id="50"/>
+      <w:bookmarkEnd w:id="51"/>
       <w:r>
         <w:rPr>
           <w:i w:val="0"/>
@@ -6991,9 +8114,9 @@
         </w:rPr>
         <w:t xml:space="preserve"> fournis</w:t>
       </w:r>
-      <w:bookmarkEnd w:id="51"/>
       <w:bookmarkEnd w:id="52"/>
       <w:bookmarkEnd w:id="53"/>
+      <w:bookmarkEnd w:id="54"/>
     </w:p>
     <w:p>
       <w:pPr>
@@ -7140,71 +8263,71 @@
           <w:tab w:val="num" w:pos="360"/>
         </w:tabs>
       </w:pPr>
-      <w:bookmarkStart w:id="54" w:name="_Toc25553328"/>
-      <w:bookmarkStart w:id="55" w:name="_Toc71703263"/>
-      <w:bookmarkStart w:id="56" w:name="_Toc499021847"/>
-      <w:bookmarkStart w:id="57" w:name="_Toc134713595"/>
+      <w:bookmarkStart w:id="55" w:name="_Toc25553328"/>
+      <w:bookmarkStart w:id="56" w:name="_Toc71703263"/>
+      <w:bookmarkStart w:id="57" w:name="_Toc499021847"/>
+      <w:bookmarkStart w:id="58" w:name="_Toc134713595"/>
       <w:r>
         <w:lastRenderedPageBreak/>
         <w:t>C</w:t>
       </w:r>
-      <w:bookmarkEnd w:id="54"/>
       <w:bookmarkEnd w:id="55"/>
+      <w:bookmarkEnd w:id="56"/>
       <w:r>
         <w:t>onclusions</w:t>
       </w:r>
-      <w:bookmarkEnd w:id="56"/>
       <w:bookmarkEnd w:id="57"/>
+      <w:bookmarkEnd w:id="58"/>
     </w:p>
     <w:p>
       <w:pPr>
         <w:pStyle w:val="Titre2"/>
       </w:pPr>
-      <w:bookmarkStart w:id="58" w:name="_Toc134713596"/>
+      <w:bookmarkStart w:id="59" w:name="_Toc134713596"/>
       <w:r>
         <w:t>Bilan des fonctionnalités</w:t>
       </w:r>
-      <w:bookmarkEnd w:id="58"/>
+      <w:bookmarkEnd w:id="59"/>
     </w:p>
     <w:p>
       <w:pPr>
         <w:pStyle w:val="Titre2"/>
       </w:pPr>
-      <w:bookmarkStart w:id="59" w:name="_Toc134713597"/>
+      <w:bookmarkStart w:id="60" w:name="_Toc134713597"/>
       <w:r>
         <w:t>Comparaison de la planification</w:t>
       </w:r>
-      <w:bookmarkEnd w:id="59"/>
+      <w:bookmarkEnd w:id="60"/>
     </w:p>
     <w:p>
       <w:pPr>
         <w:pStyle w:val="Titre2"/>
       </w:pPr>
-      <w:bookmarkStart w:id="60" w:name="_Toc134713598"/>
+      <w:bookmarkStart w:id="61" w:name="_Toc134713598"/>
       <w:r>
         <w:t>Critiques / Finalité du projet</w:t>
       </w:r>
-      <w:bookmarkEnd w:id="60"/>
+      <w:bookmarkEnd w:id="61"/>
     </w:p>
     <w:p>
       <w:pPr>
         <w:pStyle w:val="Titre2"/>
       </w:pPr>
-      <w:bookmarkStart w:id="61" w:name="_Toc134713599"/>
+      <w:bookmarkStart w:id="62" w:name="_Toc134713599"/>
       <w:r>
         <w:t>Difficultés particulières</w:t>
       </w:r>
-      <w:bookmarkEnd w:id="61"/>
+      <w:bookmarkEnd w:id="62"/>
     </w:p>
     <w:p>
       <w:pPr>
         <w:pStyle w:val="Titre2"/>
       </w:pPr>
-      <w:bookmarkStart w:id="62" w:name="_Toc134713600"/>
+      <w:bookmarkStart w:id="63" w:name="_Toc134713600"/>
       <w:r>
         <w:t>Conclusion personnelle</w:t>
       </w:r>
-      <w:bookmarkEnd w:id="62"/>
+      <w:bookmarkEnd w:id="63"/>
     </w:p>
     <w:p/>
     <w:p>
@@ -7333,22 +8456,22 @@
       <w:pPr>
         <w:pStyle w:val="Titre1"/>
       </w:pPr>
-      <w:bookmarkStart w:id="63" w:name="_Toc134713601"/>
+      <w:bookmarkStart w:id="64" w:name="_Toc134713601"/>
       <w:r>
         <w:t>Lexique</w:t>
       </w:r>
-      <w:bookmarkEnd w:id="63"/>
+      <w:bookmarkEnd w:id="64"/>
     </w:p>
     <w:p/>
     <w:p>
       <w:pPr>
         <w:pStyle w:val="Titre1"/>
       </w:pPr>
-      <w:bookmarkStart w:id="64" w:name="_Toc134713602"/>
+      <w:bookmarkStart w:id="65" w:name="_Toc134713602"/>
       <w:r>
         <w:t>Table d’illustrations</w:t>
       </w:r>
-      <w:bookmarkEnd w:id="64"/>
+      <w:bookmarkEnd w:id="65"/>
     </w:p>
     <w:p>
       <w:pPr>
@@ -7383,7 +8506,7 @@
         </w:rPr>
         <w:fldChar w:fldCharType="separate"/>
       </w:r>
-      <w:hyperlink r:id="rId18" w:anchor="_Toc134697800" w:history="1">
+      <w:hyperlink r:id="rId23" w:anchor="_Toc134697800" w:history="1">
         <w:r>
           <w:rPr>
             <w:rStyle w:val="Lienhypertexte"/>
@@ -7467,19 +8590,19 @@
           <w:tab w:val="num" w:pos="360"/>
         </w:tabs>
       </w:pPr>
-      <w:bookmarkStart w:id="65" w:name="_Toc71703264"/>
-      <w:bookmarkStart w:id="66" w:name="_Toc499021848"/>
-      <w:bookmarkStart w:id="67" w:name="_Toc134713603"/>
+      <w:bookmarkStart w:id="66" w:name="_Toc71703264"/>
+      <w:bookmarkStart w:id="67" w:name="_Toc499021848"/>
+      <w:bookmarkStart w:id="68" w:name="_Toc134713603"/>
       <w:r>
         <w:lastRenderedPageBreak/>
         <w:t>A</w:t>
       </w:r>
-      <w:bookmarkEnd w:id="65"/>
+      <w:bookmarkEnd w:id="66"/>
       <w:r>
         <w:t>nnexes</w:t>
       </w:r>
-      <w:bookmarkEnd w:id="66"/>
       <w:bookmarkEnd w:id="67"/>
+      <w:bookmarkEnd w:id="68"/>
     </w:p>
     <w:p/>
     <w:p>
@@ -7490,8 +8613,8 @@
           <w:iCs/>
         </w:rPr>
       </w:pPr>
-      <w:bookmarkStart w:id="68" w:name="_Toc499021849"/>
-      <w:bookmarkStart w:id="69" w:name="_Toc134713604"/>
+      <w:bookmarkStart w:id="69" w:name="_Toc499021849"/>
+      <w:bookmarkStart w:id="70" w:name="_Toc134713604"/>
       <w:r>
         <w:rPr>
           <w:i w:val="0"/>
@@ -7499,38 +8622,38 @@
         </w:rPr>
         <w:t>Résumé du rapport du TPI / version succincte de la documentation</w:t>
       </w:r>
-      <w:bookmarkEnd w:id="68"/>
       <w:bookmarkEnd w:id="69"/>
+      <w:bookmarkEnd w:id="70"/>
     </w:p>
     <w:p>
       <w:pPr>
         <w:pStyle w:val="Titre3"/>
       </w:pPr>
-      <w:bookmarkStart w:id="70" w:name="_Toc134713605"/>
+      <w:bookmarkStart w:id="71" w:name="_Toc134713605"/>
       <w:r>
         <w:t>Situation de départ</w:t>
       </w:r>
-      <w:bookmarkEnd w:id="70"/>
+      <w:bookmarkEnd w:id="71"/>
     </w:p>
     <w:p>
       <w:pPr>
         <w:pStyle w:val="Titre3"/>
       </w:pPr>
-      <w:bookmarkStart w:id="71" w:name="_Toc134713606"/>
+      <w:bookmarkStart w:id="72" w:name="_Toc134713606"/>
       <w:r>
         <w:t>Mise en œuvre</w:t>
       </w:r>
-      <w:bookmarkEnd w:id="71"/>
+      <w:bookmarkEnd w:id="72"/>
     </w:p>
     <w:p>
       <w:pPr>
         <w:pStyle w:val="Titre3"/>
       </w:pPr>
-      <w:bookmarkStart w:id="72" w:name="_Toc134713607"/>
+      <w:bookmarkStart w:id="73" w:name="_Toc134713607"/>
       <w:r>
         <w:t>Résultats</w:t>
       </w:r>
-      <w:bookmarkEnd w:id="72"/>
+      <w:bookmarkEnd w:id="73"/>
     </w:p>
     <w:p>
       <w:pPr>
@@ -7540,9 +8663,9 @@
           <w:iCs/>
         </w:rPr>
       </w:pPr>
-      <w:bookmarkStart w:id="73" w:name="_Toc71703265"/>
-      <w:bookmarkStart w:id="74" w:name="_Toc499021850"/>
-      <w:bookmarkStart w:id="75" w:name="_Toc134713608"/>
+      <w:bookmarkStart w:id="74" w:name="_Toc71703265"/>
+      <w:bookmarkStart w:id="75" w:name="_Toc499021850"/>
+      <w:bookmarkStart w:id="76" w:name="_Toc134713608"/>
       <w:r>
         <w:rPr>
           <w:i w:val="0"/>
@@ -7550,11 +8673,11 @@
         </w:rPr>
         <w:t>Sources – Bibliographie</w:t>
       </w:r>
-      <w:bookmarkEnd w:id="73"/>
       <w:bookmarkEnd w:id="74"/>
       <w:bookmarkEnd w:id="75"/>
-    </w:p>
-    <w:bookmarkStart w:id="76" w:name="_Toc134713609" w:displacedByCustomXml="next"/>
+      <w:bookmarkEnd w:id="76"/>
+    </w:p>
+    <w:bookmarkStart w:id="77" w:name="_Toc134713609" w:displacedByCustomXml="next"/>
     <w:sdt>
       <w:sdtPr>
         <w:rPr>
@@ -7576,7 +8699,7 @@
           <w:r>
             <w:t>Bibliographie</w:t>
           </w:r>
-          <w:bookmarkEnd w:id="76"/>
+          <w:bookmarkEnd w:id="77"/>
         </w:p>
         <w:sdt>
           <w:sdtPr>
@@ -7623,10 +8746,10 @@
           <w:iCs/>
         </w:rPr>
       </w:pPr>
-      <w:bookmarkStart w:id="77" w:name="_Toc25553332"/>
-      <w:bookmarkStart w:id="78" w:name="_Toc71703268"/>
-      <w:bookmarkStart w:id="79" w:name="_Toc499021853"/>
-      <w:bookmarkStart w:id="80" w:name="_Toc134713610"/>
+      <w:bookmarkStart w:id="78" w:name="_Toc25553332"/>
+      <w:bookmarkStart w:id="79" w:name="_Toc71703268"/>
+      <w:bookmarkStart w:id="80" w:name="_Toc499021853"/>
+      <w:bookmarkStart w:id="81" w:name="_Toc134713610"/>
       <w:r>
         <w:rPr>
           <w:i w:val="0"/>
@@ -7634,10 +8757,10 @@
         </w:rPr>
         <w:t>Manuel d'Utilisation</w:t>
       </w:r>
-      <w:bookmarkEnd w:id="77"/>
       <w:bookmarkEnd w:id="78"/>
       <w:bookmarkEnd w:id="79"/>
       <w:bookmarkEnd w:id="80"/>
+      <w:bookmarkEnd w:id="81"/>
     </w:p>
     <w:p/>
     <w:p>
@@ -7648,10 +8771,10 @@
           <w:iCs/>
         </w:rPr>
       </w:pPr>
-      <w:bookmarkStart w:id="81" w:name="_Toc71703270"/>
-      <w:bookmarkStart w:id="82" w:name="_Toc499021854"/>
-      <w:bookmarkStart w:id="83" w:name="_Toc134713611"/>
-      <w:bookmarkStart w:id="84" w:name="_Toc25553334"/>
+      <w:bookmarkStart w:id="82" w:name="_Toc71703270"/>
+      <w:bookmarkStart w:id="83" w:name="_Toc499021854"/>
+      <w:bookmarkStart w:id="84" w:name="_Toc134713611"/>
+      <w:bookmarkStart w:id="85" w:name="_Toc25553334"/>
       <w:r>
         <w:rPr>
           <w:i w:val="0"/>
@@ -7666,9 +8789,9 @@
         </w:rPr>
         <w:t>rchives du projet</w:t>
       </w:r>
-      <w:bookmarkEnd w:id="81"/>
       <w:bookmarkEnd w:id="82"/>
       <w:bookmarkEnd w:id="83"/>
+      <w:bookmarkEnd w:id="84"/>
       <w:r>
         <w:rPr>
           <w:i w:val="0"/>
@@ -7676,7 +8799,7 @@
         </w:rPr>
         <w:t xml:space="preserve"> </w:t>
       </w:r>
-      <w:bookmarkEnd w:id="84"/>
+      <w:bookmarkEnd w:id="85"/>
     </w:p>
     <w:p/>
     <w:p>
@@ -7826,7 +8949,23 @@
         <w:sz w:val="16"/>
         <w:szCs w:val="16"/>
       </w:rPr>
-      <w:t>Dernière modif : 02.12.2010</w:t>
+      <w:t xml:space="preserve">Dernière </w:t>
+    </w:r>
+    <w:proofErr w:type="spellStart"/>
+    <w:r>
+      <w:rPr>
+        <w:sz w:val="16"/>
+        <w:szCs w:val="16"/>
+      </w:rPr>
+      <w:t>modif</w:t>
+    </w:r>
+    <w:proofErr w:type="spellEnd"/>
+    <w:r>
+      <w:rPr>
+        <w:sz w:val="16"/>
+        <w:szCs w:val="16"/>
+      </w:rPr>
+      <w:t> : 02.12.2010</w:t>
     </w:r>
     <w:r>
       <w:rPr>
@@ -8002,7 +9141,7 @@
         <v:path o:extrusionok="f" gradientshapeok="t" o:connecttype="rect"/>
         <o:lock v:ext="edit" aspectratio="t"/>
       </v:shapetype>
-      <v:shape id="_x0000_i1127" type="#_x0000_t75" style="width:11.25pt;height:11.25pt" o:bullet="t">
+      <v:shape id="_x0000_i1372" type="#_x0000_t75" style="width:11.25pt;height:11.25pt" o:bullet="t">
         <v:imagedata r:id="rId1" o:title="mso9F20"/>
       </v:shape>
     </w:pict>
@@ -11541,12 +12680,14 @@
 </file>
 
 <file path=customXml/item2.xml><?xml version="1.0" encoding="utf-8"?>
-<?mso-contentType ?>
-<FormTemplates xmlns="http://schemas.microsoft.com/sharepoint/v3/contenttype/forms">
-  <Display>DocumentLibraryForm</Display>
-  <Edit>DocumentLibraryForm</Edit>
-  <New>DocumentLibraryForm</New>
-</FormTemplates>
+<p:properties xmlns:p="http://schemas.microsoft.com/office/2006/metadata/properties" xmlns:xsi="http://www.w3.org/2001/XMLSchema-instance" xmlns:pc="http://schemas.microsoft.com/office/infopath/2007/PartnerControls">
+  <documentManagement>
+    <lcf76f155ced4ddcb4097134ff3c332f xmlns="747d2dec-4ece-4e20-a992-7fd9f36be7a3">
+      <Terms xmlns="http://schemas.microsoft.com/office/infopath/2007/PartnerControls"/>
+    </lcf76f155ced4ddcb4097134ff3c332f>
+    <TaxCatchAll xmlns="4f59afc1-9a8a-4fb4-a375-c0d981ade2a0" xsi:nil="true"/>
+  </documentManagement>
+</p:properties>
 </file>
 
 <file path=customXml/item3.xml><?xml version="1.0" encoding="utf-8"?>
@@ -11587,14 +12728,12 @@
 </file>
 
 <file path=customXml/item4.xml><?xml version="1.0" encoding="utf-8"?>
-<p:properties xmlns:p="http://schemas.microsoft.com/office/2006/metadata/properties" xmlns:xsi="http://www.w3.org/2001/XMLSchema-instance" xmlns:pc="http://schemas.microsoft.com/office/infopath/2007/PartnerControls">
-  <documentManagement>
-    <lcf76f155ced4ddcb4097134ff3c332f xmlns="747d2dec-4ece-4e20-a992-7fd9f36be7a3">
-      <Terms xmlns="http://schemas.microsoft.com/office/infopath/2007/PartnerControls"/>
-    </lcf76f155ced4ddcb4097134ff3c332f>
-    <TaxCatchAll xmlns="4f59afc1-9a8a-4fb4-a375-c0d981ade2a0" xsi:nil="true"/>
-  </documentManagement>
-</p:properties>
+<?mso-contentType ?>
+<FormTemplates xmlns="http://schemas.microsoft.com/sharepoint/v3/contenttype/forms">
+  <Display>DocumentLibraryForm</Display>
+  <Edit>DocumentLibraryForm</Edit>
+  <New>DocumentLibraryForm</New>
+</FormTemplates>
 </file>
 
 <file path=customXml/itemProps1.xml><?xml version="1.0" encoding="utf-8"?>
@@ -11617,9 +12756,12 @@
 </file>
 
 <file path=customXml/itemProps2.xml><?xml version="1.0" encoding="utf-8"?>
-<ds:datastoreItem xmlns:ds="http://schemas.openxmlformats.org/officeDocument/2006/customXml" ds:itemID="{1DADA05A-DA17-4CB0-90B5-C889667DD54A}">
+<ds:datastoreItem xmlns:ds="http://schemas.openxmlformats.org/officeDocument/2006/customXml" ds:itemID="{577A92A2-2BB4-47A5-9411-8291AB05D863}">
   <ds:schemaRefs>
-    <ds:schemaRef ds:uri="http://schemas.microsoft.com/sharepoint/v3/contenttype/forms"/>
+    <ds:schemaRef ds:uri="http://schemas.microsoft.com/office/2006/metadata/properties"/>
+    <ds:schemaRef ds:uri="http://schemas.microsoft.com/office/infopath/2007/PartnerControls"/>
+    <ds:schemaRef ds:uri="747d2dec-4ece-4e20-a992-7fd9f36be7a3"/>
+    <ds:schemaRef ds:uri="4f59afc1-9a8a-4fb4-a375-c0d981ade2a0"/>
   </ds:schemaRefs>
 </ds:datastoreItem>
 </file>
@@ -11633,12 +12775,9 @@
 </file>
 
 <file path=customXml/itemProps4.xml><?xml version="1.0" encoding="utf-8"?>
-<ds:datastoreItem xmlns:ds="http://schemas.openxmlformats.org/officeDocument/2006/customXml" ds:itemID="{577A92A2-2BB4-47A5-9411-8291AB05D863}">
+<ds:datastoreItem xmlns:ds="http://schemas.openxmlformats.org/officeDocument/2006/customXml" ds:itemID="{1DADA05A-DA17-4CB0-90B5-C889667DD54A}">
   <ds:schemaRefs>
-    <ds:schemaRef ds:uri="http://schemas.microsoft.com/office/2006/metadata/properties"/>
-    <ds:schemaRef ds:uri="http://schemas.microsoft.com/office/infopath/2007/PartnerControls"/>
-    <ds:schemaRef ds:uri="747d2dec-4ece-4e20-a992-7fd9f36be7a3"/>
-    <ds:schemaRef ds:uri="4f59afc1-9a8a-4fb4-a375-c0d981ade2a0"/>
+    <ds:schemaRef ds:uri="http://schemas.microsoft.com/sharepoint/v3/contenttype/forms"/>
   </ds:schemaRefs>
 </ds:datastoreItem>
 </file>
</xml_diff>

<commit_message>
Fin de la séquence 4 : Analyse des maquettes terminée
Rédaction du rapport : Analyse des maquettes

Rédaction du journal de travail
</commit_message>
<xml_diff>
--- a/doc/D-TPI-davassayah-RapportTPI.docx
+++ b/doc/D-TPI-davassayah-RapportTPI.docx
@@ -4994,15 +4994,7 @@
         <w:jc w:val="both"/>
       </w:pPr>
       <w:r>
-        <w:t xml:space="preserve">Afin de mener à bien ce projet, la méthodologie </w:t>
-      </w:r>
-      <w:proofErr w:type="spellStart"/>
-      <w:r>
-        <w:t>Waterfall</w:t>
-      </w:r>
-      <w:proofErr w:type="spellEnd"/>
-      <w:r>
-        <w:t>, également connue sous le nom de méthode en cascade, a été</w:t>
+        <w:t>Afin de mener à bien ce projet, la méthodologie Waterfall, également connue sous le nom de méthode en cascade, a été</w:t>
       </w:r>
       <w:r>
         <w:t xml:space="preserve"> choisie</w:t>
@@ -5228,14 +5220,9 @@
                               <w:fldChar w:fldCharType="end"/>
                             </w:r>
                             <w:r>
-                              <w:t xml:space="preserve"> : Schéma de la méthode </w:t>
-                            </w:r>
-                            <w:proofErr w:type="spellStart"/>
-                            <w:r>
-                              <w:t>Waterfall</w:t>
+                              <w:t> : Schéma de la méthode Waterfall</w:t>
                             </w:r>
                             <w:bookmarkEnd w:id="14"/>
-                            <w:proofErr w:type="spellEnd"/>
                             <w:r>
                               <w:t xml:space="preserve"> des 6 pas</w:t>
                             </w:r>
@@ -5329,30 +5316,30 @@
       <w:pPr>
         <w:pStyle w:val="Titre2"/>
       </w:pPr>
-      <w:bookmarkStart w:id="16" w:name="_Toc134713569"/>
+      <w:bookmarkStart w:id="15" w:name="_Toc134713569"/>
       <w:r>
         <w:lastRenderedPageBreak/>
         <w:t>Environnement de travail</w:t>
       </w:r>
+      <w:bookmarkEnd w:id="15"/>
+    </w:p>
+    <w:p>
+      <w:r>
+        <w:t>Afin de se rendre compte des difficultés et problématiques qui peuvent survenir lors de la réalisation de ce projet, il est important de redéfinir et de comprendre les fonctionnalités et les limites de chaque outil</w:t>
+      </w:r>
+      <w:r>
+        <w:t>s et concepts</w:t>
+      </w:r>
+      <w:r>
+        <w:t xml:space="preserve"> qui seront utilisés.</w:t>
+      </w:r>
+    </w:p>
+    <w:p>
+      <w:pPr>
+        <w:pStyle w:val="Titre2"/>
+      </w:pPr>
+      <w:bookmarkStart w:id="16" w:name="_Toc134713570"/>
       <w:bookmarkEnd w:id="16"/>
-    </w:p>
-    <w:p>
-      <w:r>
-        <w:t>Afin de se rendre compte des difficultés et problématiques qui peuvent survenir lors de la réalisation de ce projet, il est important de redéfinir et de comprendre les fonctionnalités et les limites de chaque outil</w:t>
-      </w:r>
-      <w:r>
-        <w:t>s et concepts</w:t>
-      </w:r>
-      <w:r>
-        <w:t xml:space="preserve"> qui seront utilisés.</w:t>
-      </w:r>
-    </w:p>
-    <w:p>
-      <w:pPr>
-        <w:pStyle w:val="Titre2"/>
-      </w:pPr>
-      <w:bookmarkStart w:id="17" w:name="_Toc134713570"/>
-      <w:bookmarkEnd w:id="17"/>
       <w:r>
         <w:t>Maquettes</w:t>
       </w:r>
@@ -5384,6 +5371,9 @@
         <w:keepNext/>
       </w:pPr>
       <w:r>
+        <w:rPr>
+          <w:noProof/>
+        </w:rPr>
         <w:drawing>
           <wp:anchor distT="0" distB="0" distL="114300" distR="114300" simplePos="0" relativeHeight="251665408" behindDoc="0" locked="0" layoutInCell="1" allowOverlap="1" wp14:anchorId="248C900F" wp14:editId="4EB15CDD">
             <wp:simplePos x="0" y="0"/>
@@ -5435,6 +5425,9 @@
         </w:drawing>
       </w:r>
       <w:r>
+        <w:rPr>
+          <w:noProof/>
+        </w:rPr>
         <w:drawing>
           <wp:inline distT="0" distB="0" distL="0" distR="0" wp14:anchorId="0AB8F974" wp14:editId="42A71CC5">
             <wp:extent cx="6420381" cy="809625"/>
@@ -5555,23 +5548,7 @@
         <w:t>Dans ce cas de figure, l’utilisateur n’aura que la possibilité de créer un compte via les onglets de navigation</w:t>
       </w:r>
       <w:r>
-        <w:t xml:space="preserve"> ou de contacter un admin via les onglets de contact présents dans le </w:t>
-      </w:r>
-      <w:proofErr w:type="spellStart"/>
-      <w:r>
-        <w:t>footer</w:t>
-      </w:r>
-      <w:proofErr w:type="spellEnd"/>
-      <w:r>
-        <w:t xml:space="preserve">. Tant qu’il n’aura pas </w:t>
-      </w:r>
-      <w:proofErr w:type="spellStart"/>
-      <w:r>
-        <w:t>crée</w:t>
-      </w:r>
-      <w:proofErr w:type="spellEnd"/>
-      <w:r>
-        <w:t xml:space="preserve"> de compte et ne sera pas connecté, il ne pourra effectuer aucune action en lien avec le contenu de l’application.</w:t>
+        <w:t xml:space="preserve"> ou de contacter un admin via les onglets de contact présents dans le footer. Tant qu’il n’aura pas crée de compte et ne sera pas connecté, il ne pourra effectuer aucune action en lien avec le contenu de l’application.</w:t>
       </w:r>
     </w:p>
     <w:p>
@@ -5738,13 +5715,63 @@
         <w:jc w:val="both"/>
       </w:pPr>
       <w:r>
-        <w:t>A remplir</w:t>
+        <w:t>Dans le cas où l’utilisateur est un administrateur, il a les mêmes possibilités qu’un utilisateur à la différence qu’il dispose de tous les droits.</w:t>
       </w:r>
     </w:p>
     <w:p>
       <w:pPr>
         <w:jc w:val="both"/>
       </w:pPr>
+    </w:p>
+    <w:p>
+      <w:pPr>
+        <w:jc w:val="both"/>
+      </w:pPr>
+      <w:r>
+        <w:t xml:space="preserve">Il a également accès à un onglet supplémentaire de navigation </w:t>
+      </w:r>
+      <w:r>
+        <w:t>:</w:t>
+      </w:r>
+    </w:p>
+    <w:p>
+      <w:pPr>
+        <w:jc w:val="both"/>
+      </w:pPr>
+    </w:p>
+    <w:p>
+      <w:pPr>
+        <w:pStyle w:val="Paragraphedeliste"/>
+        <w:numPr>
+          <w:ilvl w:val="0"/>
+          <w:numId w:val="15"/>
+        </w:numPr>
+        <w:jc w:val="both"/>
+      </w:pPr>
+      <w:r>
+        <w:t>Ajouter un utilisateur</w:t>
+      </w:r>
+    </w:p>
+    <w:p>
+      <w:pPr>
+        <w:jc w:val="both"/>
+      </w:pPr>
+    </w:p>
+    <w:p>
+      <w:pPr>
+        <w:jc w:val="center"/>
+        <w:rPr>
+          <w:b/>
+          <w:bCs/>
+        </w:rPr>
+      </w:pPr>
+      <w:r>
+        <w:rPr>
+          <w:b/>
+          <w:bCs/>
+        </w:rPr>
+        <w:t>Le footer</w:t>
+      </w:r>
     </w:p>
     <w:p>
       <w:pPr>
@@ -5752,6 +5779,9 @@
         <w:jc w:val="center"/>
       </w:pPr>
       <w:r>
+        <w:rPr>
+          <w:noProof/>
+        </w:rPr>
         <w:drawing>
           <wp:inline distT="0" distB="0" distL="0" distR="0" wp14:anchorId="60217001" wp14:editId="69CF2947">
             <wp:extent cx="6355242" cy="590550"/>
@@ -5816,15 +5846,7 @@
         <w:fldChar w:fldCharType="end"/>
       </w:r>
       <w:r>
-        <w:t xml:space="preserve"> : modèle de conception du </w:t>
-      </w:r>
-      <w:proofErr w:type="spellStart"/>
-      <w:r>
-        <w:t>footer</w:t>
-      </w:r>
-      <w:proofErr w:type="spellEnd"/>
-      <w:r>
-        <w:t xml:space="preserve"> du site</w:t>
+        <w:t xml:space="preserve"> : modèle de conception du footer du site</w:t>
       </w:r>
     </w:p>
     <w:p>
@@ -5832,15 +5854,7 @@
         <w:jc w:val="both"/>
       </w:pPr>
       <w:r>
-        <w:t xml:space="preserve">L’affichage du </w:t>
-      </w:r>
-      <w:proofErr w:type="spellStart"/>
-      <w:r>
-        <w:t>footer</w:t>
-      </w:r>
-      <w:proofErr w:type="spellEnd"/>
-      <w:r>
-        <w:t xml:space="preserve"> n’est pas évolutif. Il contient simplement différentes possibilités d’entrer en contact avec l’administrateur de l’application via mail ou les réseaux sociaux</w:t>
+        <w:t>L’affichage du footer n’est pas évolutif. Il contient simplement différentes possibilités d’entrer en contact avec l’administrateur de l’application via mail ou les réseaux sociaux</w:t>
       </w:r>
     </w:p>
     <w:p>
@@ -5856,13 +5870,248 @@
           <w:bCs/>
         </w:rPr>
       </w:pPr>
-      <w:bookmarkStart w:id="18" w:name="_Toc134713571"/>
-      <w:bookmarkEnd w:id="18"/>
-      <w:r>
+      <w:bookmarkStart w:id="17" w:name="_Toc134713571"/>
+      <w:bookmarkEnd w:id="17"/>
+    </w:p>
+    <w:p>
+      <w:pPr>
+        <w:jc w:val="center"/>
         <w:rPr>
           <w:b/>
           <w:bCs/>
         </w:rPr>
+      </w:pPr>
+    </w:p>
+    <w:p>
+      <w:pPr>
+        <w:jc w:val="center"/>
+        <w:rPr>
+          <w:b/>
+          <w:bCs/>
+        </w:rPr>
+      </w:pPr>
+    </w:p>
+    <w:p>
+      <w:pPr>
+        <w:jc w:val="center"/>
+        <w:rPr>
+          <w:b/>
+          <w:bCs/>
+        </w:rPr>
+      </w:pPr>
+    </w:p>
+    <w:p>
+      <w:pPr>
+        <w:jc w:val="center"/>
+        <w:rPr>
+          <w:b/>
+          <w:bCs/>
+        </w:rPr>
+      </w:pPr>
+    </w:p>
+    <w:p>
+      <w:pPr>
+        <w:jc w:val="center"/>
+        <w:rPr>
+          <w:b/>
+          <w:bCs/>
+        </w:rPr>
+      </w:pPr>
+    </w:p>
+    <w:p>
+      <w:pPr>
+        <w:jc w:val="center"/>
+        <w:rPr>
+          <w:b/>
+          <w:bCs/>
+        </w:rPr>
+      </w:pPr>
+    </w:p>
+    <w:p>
+      <w:pPr>
+        <w:jc w:val="center"/>
+        <w:rPr>
+          <w:b/>
+          <w:bCs/>
+        </w:rPr>
+      </w:pPr>
+    </w:p>
+    <w:p>
+      <w:pPr>
+        <w:jc w:val="center"/>
+        <w:rPr>
+          <w:b/>
+          <w:bCs/>
+        </w:rPr>
+      </w:pPr>
+    </w:p>
+    <w:p>
+      <w:pPr>
+        <w:jc w:val="center"/>
+        <w:rPr>
+          <w:b/>
+          <w:bCs/>
+        </w:rPr>
+      </w:pPr>
+    </w:p>
+    <w:p>
+      <w:pPr>
+        <w:jc w:val="center"/>
+        <w:rPr>
+          <w:b/>
+          <w:bCs/>
+        </w:rPr>
+      </w:pPr>
+    </w:p>
+    <w:p>
+      <w:pPr>
+        <w:jc w:val="center"/>
+        <w:rPr>
+          <w:b/>
+          <w:bCs/>
+        </w:rPr>
+      </w:pPr>
+    </w:p>
+    <w:p>
+      <w:pPr>
+        <w:jc w:val="center"/>
+        <w:rPr>
+          <w:b/>
+          <w:bCs/>
+        </w:rPr>
+      </w:pPr>
+    </w:p>
+    <w:p>
+      <w:pPr>
+        <w:jc w:val="center"/>
+        <w:rPr>
+          <w:b/>
+          <w:bCs/>
+        </w:rPr>
+      </w:pPr>
+    </w:p>
+    <w:p>
+      <w:pPr>
+        <w:jc w:val="center"/>
+        <w:rPr>
+          <w:b/>
+          <w:bCs/>
+        </w:rPr>
+      </w:pPr>
+    </w:p>
+    <w:p>
+      <w:pPr>
+        <w:jc w:val="center"/>
+        <w:rPr>
+          <w:b/>
+          <w:bCs/>
+        </w:rPr>
+      </w:pPr>
+    </w:p>
+    <w:p>
+      <w:pPr>
+        <w:jc w:val="center"/>
+        <w:rPr>
+          <w:b/>
+          <w:bCs/>
+        </w:rPr>
+      </w:pPr>
+    </w:p>
+    <w:p>
+      <w:pPr>
+        <w:jc w:val="center"/>
+        <w:rPr>
+          <w:b/>
+          <w:bCs/>
+        </w:rPr>
+      </w:pPr>
+    </w:p>
+    <w:p>
+      <w:pPr>
+        <w:jc w:val="center"/>
+        <w:rPr>
+          <w:b/>
+          <w:bCs/>
+        </w:rPr>
+      </w:pPr>
+    </w:p>
+    <w:p>
+      <w:pPr>
+        <w:jc w:val="center"/>
+        <w:rPr>
+          <w:b/>
+          <w:bCs/>
+        </w:rPr>
+      </w:pPr>
+    </w:p>
+    <w:p>
+      <w:pPr>
+        <w:jc w:val="center"/>
+        <w:rPr>
+          <w:b/>
+          <w:bCs/>
+        </w:rPr>
+      </w:pPr>
+    </w:p>
+    <w:p>
+      <w:pPr>
+        <w:jc w:val="center"/>
+        <w:rPr>
+          <w:b/>
+          <w:bCs/>
+        </w:rPr>
+      </w:pPr>
+    </w:p>
+    <w:p>
+      <w:pPr>
+        <w:jc w:val="center"/>
+        <w:rPr>
+          <w:b/>
+          <w:bCs/>
+        </w:rPr>
+      </w:pPr>
+    </w:p>
+    <w:p>
+      <w:pPr>
+        <w:jc w:val="center"/>
+        <w:rPr>
+          <w:b/>
+          <w:bCs/>
+        </w:rPr>
+      </w:pPr>
+    </w:p>
+    <w:p>
+      <w:pPr>
+        <w:jc w:val="center"/>
+        <w:rPr>
+          <w:b/>
+          <w:bCs/>
+        </w:rPr>
+      </w:pPr>
+    </w:p>
+    <w:p>
+      <w:pPr>
+        <w:jc w:val="center"/>
+        <w:rPr>
+          <w:b/>
+          <w:bCs/>
+        </w:rPr>
+      </w:pPr>
+    </w:p>
+    <w:p>
+      <w:pPr>
+        <w:jc w:val="center"/>
+        <w:rPr>
+          <w:b/>
+          <w:bCs/>
+        </w:rPr>
+      </w:pPr>
+      <w:r>
+        <w:rPr>
+          <w:b/>
+          <w:bCs/>
+        </w:rPr>
+        <w:lastRenderedPageBreak/>
         <w:t>La page d’accueil</w:t>
       </w:r>
     </w:p>
@@ -6171,6 +6420,9 @@
         </w:drawing>
       </w:r>
       <w:r>
+        <w:rPr>
+          <w:noProof/>
+        </w:rPr>
         <w:drawing>
           <wp:inline distT="0" distB="0" distL="0" distR="0" wp14:anchorId="1F01F63D" wp14:editId="36AECD79">
             <wp:extent cx="5759450" cy="4532900"/>
@@ -6220,11 +6472,9 @@
       <w:r>
         <w:t>La page d’accueil évolue en fonction du rôle de l’utilisateur connecté.</w:t>
       </w:r>
-    </w:p>
-    <w:p>
-      <w:pPr>
-        <w:jc w:val="both"/>
-      </w:pPr>
+      <w:r>
+        <w:t xml:space="preserve"> Il est à tout moment possible de revenir à cette page en cliquant sur l’onglet accueil présent dans le header.</w:t>
+      </w:r>
     </w:p>
     <w:p>
       <w:pPr>
@@ -6243,86 +6493,81 @@
           <w:bCs/>
         </w:rPr>
       </w:pPr>
-    </w:p>
-    <w:p>
-      <w:pPr>
-        <w:jc w:val="both"/>
+      <w:r>
         <w:rPr>
           <w:b/>
           <w:bCs/>
         </w:rPr>
-      </w:pPr>
-    </w:p>
-    <w:p>
-      <w:pPr>
-        <w:jc w:val="both"/>
+        <w:t>Cas no1 :</w:t>
+      </w:r>
+      <w:r>
+        <w:t xml:space="preserve"> </w:t>
+      </w:r>
+      <w:r>
         <w:rPr>
           <w:b/>
           <w:bCs/>
         </w:rPr>
-      </w:pPr>
+        <w:t xml:space="preserve">L’utilisateur n’a pas de compte et </w:t>
+      </w:r>
       <w:r>
         <w:rPr>
           <w:b/>
           <w:bCs/>
         </w:rPr>
-        <w:lastRenderedPageBreak/>
-        <w:t>Cas no1 :</w:t>
-      </w:r>
-      <w:r>
-        <w:t xml:space="preserve"> </w:t>
-      </w:r>
-      <w:r>
+        <w:t>ne peut pas se connecter</w:t>
+      </w:r>
+    </w:p>
+    <w:p>
+      <w:pPr>
+        <w:jc w:val="both"/>
         <w:rPr>
           <w:b/>
           <w:bCs/>
         </w:rPr>
-        <w:t xml:space="preserve">L’utilisateur n’a pas de compte et </w:t>
-      </w:r>
-      <w:r>
+      </w:pPr>
+    </w:p>
+    <w:p>
+      <w:pPr>
+        <w:jc w:val="both"/>
+      </w:pPr>
+      <w:r>
+        <w:t xml:space="preserve">La page d’accueil affiche uniquement un message invitant l’utilisateur à créer un compte. Aucune autre interaction n’est possible et aucune information relative aux cartes de collection n’est accessible. </w:t>
+      </w:r>
+    </w:p>
+    <w:p>
+      <w:pPr>
+        <w:jc w:val="both"/>
+      </w:pPr>
+    </w:p>
+    <w:p>
+      <w:pPr>
+        <w:jc w:val="both"/>
         <w:rPr>
           <w:b/>
           <w:bCs/>
         </w:rPr>
-        <w:t>ne peut pas se connecter</w:t>
-      </w:r>
-    </w:p>
-    <w:p>
-      <w:pPr>
-        <w:jc w:val="both"/>
+      </w:pPr>
+      <w:r>
         <w:rPr>
           <w:b/>
           <w:bCs/>
         </w:rPr>
-      </w:pPr>
-    </w:p>
-    <w:p>
-      <w:pPr>
-        <w:jc w:val="both"/>
-      </w:pPr>
-      <w:r>
-        <w:t xml:space="preserve">La page d’accueil affiche uniquement un message invitant l’utilisateur à créer un compte. Aucune autre interaction n’est possible et aucune information relative aux cartes de collection n’est accessible. </w:t>
-      </w:r>
-    </w:p>
-    <w:p>
-      <w:pPr>
-        <w:jc w:val="both"/>
-      </w:pPr>
-    </w:p>
-    <w:p>
-      <w:pPr>
-        <w:jc w:val="both"/>
+        <w:t>Cas no2 : L’utilisateur dispose d’un compte utilisateur</w:t>
+      </w:r>
+      <w:r>
         <w:rPr>
           <w:b/>
           <w:bCs/>
         </w:rPr>
-      </w:pPr>
+        <w:t xml:space="preserve"> ou administrateur</w:t>
+      </w:r>
       <w:r>
         <w:rPr>
           <w:b/>
           <w:bCs/>
         </w:rPr>
-        <w:t>Cas no2 : L’utilisateur dispose d’un compte utilisateur et est connecté</w:t>
+        <w:t xml:space="preserve"> et est connecté</w:t>
       </w:r>
     </w:p>
     <w:p>
@@ -6349,7 +6594,11 @@
         <w:t>plus de filtres</w:t>
       </w:r>
       <w:r>
-        <w:t xml:space="preserve"> pour en afficher davantage et affiner la recherche. Ce bouton fait à nouveau disparaître les filtres </w:t>
+        <w:t xml:space="preserve"> pour en afficher davantage et affiner la recherche. Ce bouton fait à </w:t>
+      </w:r>
+      <w:r>
+        <w:lastRenderedPageBreak/>
+        <w:t xml:space="preserve">nouveau disparaître les filtres </w:t>
       </w:r>
       <w:r>
         <w:t xml:space="preserve">lorsqu’un nouveau clic se produit. La recherche par filtre s’effectue lorsque le bouton </w:t>
@@ -6382,7 +6631,13 @@
         <w:jc w:val="both"/>
       </w:pPr>
       <w:r>
-        <w:t xml:space="preserve">L’utilisateur a également la possibilité d’afficher la page contenant toutes les informations d’une carte en cliquant sur le nom de celle-ci dans le tableau. Il a également la possibilité d’ajouter une carte à son panier en cliquant sur le bouton </w:t>
+        <w:t xml:space="preserve">L’utilisateur a également la possibilité d’afficher la page contenant toutes les informations d’une carte en cliquant sur le nom de celle-ci dans le tableau. Il </w:t>
+      </w:r>
+      <w:r>
+        <w:t>peut aussi ajouter</w:t>
+      </w:r>
+      <w:r>
+        <w:t xml:space="preserve"> une carte à son panier en cliquant sur le bouton </w:t>
       </w:r>
       <w:r>
         <w:rPr>
@@ -6402,7 +6657,7 @@
     </w:p>
     <w:p>
       <w:pPr>
-        <w:jc w:val="both"/>
+        <w:jc w:val="center"/>
         <w:rPr>
           <w:b/>
           <w:bCs/>
@@ -6413,24 +6668,1839 @@
           <w:b/>
           <w:bCs/>
         </w:rPr>
-        <w:t>Cas no3 : L’utilisateur dispose d’un compte administrateur</w:t>
+        <w:t>Page de création d’utilisateur</w:t>
       </w:r>
     </w:p>
     <w:p>
       <w:pPr>
         <w:jc w:val="both"/>
+      </w:pPr>
+      <w:r>
+        <w:drawing>
+          <wp:inline distT="0" distB="0" distL="0" distR="0" wp14:anchorId="4F6B64D4" wp14:editId="1AA16B0F">
+            <wp:extent cx="5759450" cy="4528185"/>
+            <wp:effectExtent l="0" t="0" r="0" b="5715"/>
+            <wp:docPr id="9" name="Image 9"/>
+            <wp:cNvGraphicFramePr>
+              <a:graphicFrameLocks xmlns:a="http://schemas.openxmlformats.org/drawingml/2006/main" noChangeAspect="1"/>
+            </wp:cNvGraphicFramePr>
+            <a:graphic xmlns:a="http://schemas.openxmlformats.org/drawingml/2006/main">
+              <a:graphicData uri="http://schemas.openxmlformats.org/drawingml/2006/picture">
+                <pic:pic xmlns:pic="http://schemas.openxmlformats.org/drawingml/2006/picture">
+                  <pic:nvPicPr>
+                    <pic:cNvPr id="1" name=""/>
+                    <pic:cNvPicPr/>
+                  </pic:nvPicPr>
+                  <pic:blipFill>
+                    <a:blip r:embed="rId23"/>
+                    <a:stretch>
+                      <a:fillRect/>
+                    </a:stretch>
+                  </pic:blipFill>
+                  <pic:spPr>
+                    <a:xfrm>
+                      <a:off x="0" y="0"/>
+                      <a:ext cx="5759450" cy="4528185"/>
+                    </a:xfrm>
+                    <a:prstGeom prst="rect">
+                      <a:avLst/>
+                    </a:prstGeom>
+                  </pic:spPr>
+                </pic:pic>
+              </a:graphicData>
+            </a:graphic>
+          </wp:inline>
+        </w:drawing>
+      </w:r>
+    </w:p>
+    <w:p>
+      <w:pPr>
+        <w:jc w:val="both"/>
+      </w:pPr>
+    </w:p>
+    <w:p>
+      <w:pPr>
+        <w:jc w:val="both"/>
+      </w:pPr>
+      <w:r>
+        <w:t>Lorsqu’un utilisateur n’a pas encore de compte, il a la possibilité d’en créer un en</w:t>
+      </w:r>
+      <w:r>
+        <w:t xml:space="preserve"> cliquant sur l’onglet </w:t>
+      </w:r>
+      <w:r>
+        <w:rPr>
+          <w:i/>
+          <w:iCs/>
+        </w:rPr>
+        <w:t>créer un compte</w:t>
+      </w:r>
+      <w:r>
+        <w:t xml:space="preserve">. Il doit ensuite renseigner </w:t>
+      </w:r>
+      <w:r>
+        <w:t>les informations suivantes :</w:t>
+      </w:r>
+    </w:p>
+    <w:p>
+      <w:pPr>
+        <w:jc w:val="both"/>
+      </w:pPr>
+    </w:p>
+    <w:p>
+      <w:pPr>
+        <w:pStyle w:val="Paragraphedeliste"/>
+        <w:numPr>
+          <w:ilvl w:val="0"/>
+          <w:numId w:val="15"/>
+        </w:numPr>
+        <w:jc w:val="both"/>
+      </w:pPr>
+      <w:r>
+        <w:t>Prénom</w:t>
+      </w:r>
+    </w:p>
+    <w:p>
+      <w:pPr>
+        <w:pStyle w:val="Paragraphedeliste"/>
+        <w:numPr>
+          <w:ilvl w:val="0"/>
+          <w:numId w:val="15"/>
+        </w:numPr>
+        <w:jc w:val="both"/>
+      </w:pPr>
+      <w:r>
+        <w:t>Nom</w:t>
+      </w:r>
+    </w:p>
+    <w:p>
+      <w:pPr>
+        <w:pStyle w:val="Paragraphedeliste"/>
+        <w:numPr>
+          <w:ilvl w:val="0"/>
+          <w:numId w:val="15"/>
+        </w:numPr>
+        <w:jc w:val="both"/>
+      </w:pPr>
+      <w:r>
+        <w:t>Adresse</w:t>
+      </w:r>
+    </w:p>
+    <w:p>
+      <w:pPr>
+        <w:pStyle w:val="Paragraphedeliste"/>
+        <w:numPr>
+          <w:ilvl w:val="0"/>
+          <w:numId w:val="15"/>
+        </w:numPr>
+        <w:jc w:val="both"/>
+      </w:pPr>
+      <w:r>
+        <w:t>E-mail</w:t>
+      </w:r>
+    </w:p>
+    <w:p>
+      <w:pPr>
+        <w:pStyle w:val="Paragraphedeliste"/>
+        <w:numPr>
+          <w:ilvl w:val="0"/>
+          <w:numId w:val="15"/>
+        </w:numPr>
+        <w:jc w:val="both"/>
+      </w:pPr>
+      <w:r>
+        <w:t>Mot de passe</w:t>
+      </w:r>
+    </w:p>
+    <w:p>
+      <w:pPr>
+        <w:jc w:val="both"/>
+      </w:pPr>
+    </w:p>
+    <w:p>
+      <w:pPr>
+        <w:jc w:val="both"/>
+      </w:pPr>
+      <w:r>
+        <w:lastRenderedPageBreak/>
+        <w:t xml:space="preserve">Pour que l’inscription soit acceptée, une validation des champs est effectuée dès lors qu’il clique sur le bouton </w:t>
+      </w:r>
+      <w:r>
+        <w:rPr>
+          <w:i/>
+          <w:iCs/>
+        </w:rPr>
+        <w:t>Créer un compte</w:t>
+      </w:r>
+      <w:r>
+        <w:t>. S’il y a des erreurs, elles lui sont indiquées de façon contextuelle, sinon le compte est créé et ses informations sont enregistrées.</w:t>
+      </w:r>
+    </w:p>
+    <w:p>
+      <w:pPr>
+        <w:jc w:val="both"/>
+      </w:pPr>
+    </w:p>
+    <w:p>
+      <w:pPr>
+        <w:jc w:val="both"/>
+      </w:pPr>
+    </w:p>
+    <w:p>
+      <w:pPr>
+        <w:jc w:val="both"/>
+      </w:pPr>
+    </w:p>
+    <w:p>
+      <w:pPr>
+        <w:jc w:val="center"/>
         <w:rPr>
           <w:b/>
           <w:bCs/>
         </w:rPr>
       </w:pPr>
+      <w:r>
+        <w:rPr>
+          <w:b/>
+          <w:bCs/>
+        </w:rPr>
+        <w:t xml:space="preserve">Page </w:t>
+      </w:r>
+      <w:r>
+        <w:rPr>
+          <w:b/>
+          <w:bCs/>
+        </w:rPr>
+        <w:t>de profil utilisateur</w:t>
+      </w:r>
     </w:p>
     <w:p>
       <w:pPr>
         <w:jc w:val="both"/>
       </w:pPr>
       <w:r>
-        <w:t>???</w:t>
+        <w:rPr>
+          <w:noProof/>
+        </w:rPr>
+        <w:drawing>
+          <wp:inline distT="0" distB="0" distL="0" distR="0" wp14:anchorId="2E50AC65" wp14:editId="719F10DC">
+            <wp:extent cx="5759450" cy="4472589"/>
+            <wp:effectExtent l="0" t="0" r="0" b="4445"/>
+            <wp:docPr id="7" name="Image 7"/>
+            <wp:cNvGraphicFramePr>
+              <a:graphicFrameLocks xmlns:a="http://schemas.openxmlformats.org/drawingml/2006/main" noChangeAspect="1"/>
+            </wp:cNvGraphicFramePr>
+            <a:graphic xmlns:a="http://schemas.openxmlformats.org/drawingml/2006/main">
+              <a:graphicData uri="http://schemas.openxmlformats.org/drawingml/2006/picture">
+                <pic:pic xmlns:pic="http://schemas.openxmlformats.org/drawingml/2006/picture">
+                  <pic:nvPicPr>
+                    <pic:cNvPr id="1" name=""/>
+                    <pic:cNvPicPr/>
+                  </pic:nvPicPr>
+                  <pic:blipFill>
+                    <a:blip r:embed="rId24"/>
+                    <a:stretch>
+                      <a:fillRect/>
+                    </a:stretch>
+                  </pic:blipFill>
+                  <pic:spPr>
+                    <a:xfrm>
+                      <a:off x="0" y="0"/>
+                      <a:ext cx="5759450" cy="4472589"/>
+                    </a:xfrm>
+                    <a:prstGeom prst="rect">
+                      <a:avLst/>
+                    </a:prstGeom>
+                  </pic:spPr>
+                </pic:pic>
+              </a:graphicData>
+            </a:graphic>
+          </wp:inline>
+        </w:drawing>
+      </w:r>
+    </w:p>
+    <w:p>
+      <w:pPr>
+        <w:jc w:val="both"/>
+      </w:pPr>
+    </w:p>
+    <w:p>
+      <w:pPr>
+        <w:jc w:val="both"/>
+      </w:pPr>
+      <w:r>
+        <w:t>La page</w:t>
+      </w:r>
+      <w:r>
+        <w:t xml:space="preserve"> de profil d’un utilisateur</w:t>
+      </w:r>
+      <w:r>
+        <w:t xml:space="preserve"> contient toutes </w:t>
+      </w:r>
+      <w:r>
+        <w:t>ses</w:t>
+      </w:r>
+      <w:r>
+        <w:t xml:space="preserve"> informations personnelles. </w:t>
+      </w:r>
+    </w:p>
+    <w:p>
+      <w:pPr>
+        <w:jc w:val="both"/>
+      </w:pPr>
+      <w:r>
+        <w:t>Elles ne sont accessibles qu’</w:t>
+      </w:r>
+      <w:r>
+        <w:t xml:space="preserve">à </w:t>
+      </w:r>
+      <w:r>
+        <w:t>l’utilisateur en question</w:t>
+      </w:r>
+      <w:r>
+        <w:t xml:space="preserve"> en cliquant sur l’onglet </w:t>
+      </w:r>
+      <w:r>
+        <w:rPr>
+          <w:i/>
+          <w:iCs/>
+        </w:rPr>
+        <w:t>mon profil</w:t>
+      </w:r>
+      <w:r>
+        <w:t xml:space="preserve"> à l’exception de l’administrateur s’il y a nécessité d’intervenir. Toutes les cartes que l’utilisateur propose à la vente sont également affichées sur un tableau et il a la possibilité de supprimer ou modifier une carte en particulier s’il clique sur le bouton correspondant.</w:t>
+      </w:r>
+      <w:r>
+        <w:t xml:space="preserve"> Il peut aussi consulter une carte en cliquant sur le nom de celle-ci.</w:t>
+      </w:r>
+      <w:r>
+        <w:t xml:space="preserve"> S</w:t>
+      </w:r>
+      <w:r>
+        <w:t xml:space="preserve">’il le souhaite, il peut modifier les informations de son profil depuis cette page en cliquant sur le bouton </w:t>
+      </w:r>
+      <w:r>
+        <w:rPr>
+          <w:i/>
+          <w:iCs/>
+        </w:rPr>
+        <w:t>modifier mon profil</w:t>
+      </w:r>
+      <w:r>
+        <w:t>.</w:t>
+      </w:r>
+    </w:p>
+    <w:p>
+      <w:pPr>
+        <w:jc w:val="both"/>
+      </w:pPr>
+    </w:p>
+    <w:p>
+      <w:pPr>
+        <w:jc w:val="both"/>
+      </w:pPr>
+      <w:r>
+        <w:t xml:space="preserve">Si l’utilisateur a passé une commande sur le site, un bouton </w:t>
+      </w:r>
+      <w:r>
+        <w:rPr>
+          <w:i/>
+          <w:iCs/>
+        </w:rPr>
+        <w:t>confirmer la réception</w:t>
+      </w:r>
+      <w:r>
+        <w:t xml:space="preserve"> à propos de la commande en question apparaîtra sur son profil. Dès </w:t>
+      </w:r>
+      <w:r>
+        <w:lastRenderedPageBreak/>
+        <w:t>lors qu’il clique sur ce bouton et confirme la réception, la transaction est considérée comme terminé</w:t>
+      </w:r>
+      <w:r>
+        <w:t>e</w:t>
+      </w:r>
+      <w:r>
+        <w:t>.</w:t>
+      </w:r>
+    </w:p>
+    <w:p>
+      <w:pPr>
+        <w:jc w:val="both"/>
+      </w:pPr>
+    </w:p>
+    <w:p>
+      <w:pPr>
+        <w:jc w:val="both"/>
+      </w:pPr>
+      <w:r>
+        <w:t xml:space="preserve">Dans le cas où l’utilisateur n’a pas passé de commande, un simple message </w:t>
+      </w:r>
+      <w:r>
+        <w:rPr>
+          <w:i/>
+          <w:iCs/>
+        </w:rPr>
+        <w:t>aucune commande en attente </w:t>
+      </w:r>
+      <w:r>
+        <w:t>sera affiché.</w:t>
+      </w:r>
+    </w:p>
+    <w:p>
+      <w:pPr>
+        <w:jc w:val="both"/>
+      </w:pPr>
+    </w:p>
+    <w:p>
+      <w:pPr>
+        <w:jc w:val="both"/>
+      </w:pPr>
+    </w:p>
+    <w:p>
+      <w:pPr>
+        <w:jc w:val="center"/>
+        <w:rPr>
+          <w:b/>
+          <w:bCs/>
+        </w:rPr>
+      </w:pPr>
+      <w:r>
+        <w:rPr>
+          <w:b/>
+          <w:bCs/>
+        </w:rPr>
+        <w:t>Page de modification d’un utilisateur</w:t>
+      </w:r>
+    </w:p>
+    <w:p>
+      <w:pPr>
+        <w:jc w:val="both"/>
+        <w:rPr>
+          <w:b/>
+          <w:bCs/>
+        </w:rPr>
+      </w:pPr>
+      <w:r>
+        <w:rPr>
+          <w:noProof/>
+        </w:rPr>
+        <w:drawing>
+          <wp:inline distT="0" distB="0" distL="0" distR="0" wp14:anchorId="1DF0C2B3" wp14:editId="0327F15A">
+            <wp:extent cx="5759450" cy="4518299"/>
+            <wp:effectExtent l="0" t="0" r="0" b="0"/>
+            <wp:docPr id="16" name="Image 16"/>
+            <wp:cNvGraphicFramePr>
+              <a:graphicFrameLocks xmlns:a="http://schemas.openxmlformats.org/drawingml/2006/main" noChangeAspect="1"/>
+            </wp:cNvGraphicFramePr>
+            <a:graphic xmlns:a="http://schemas.openxmlformats.org/drawingml/2006/main">
+              <a:graphicData uri="http://schemas.openxmlformats.org/drawingml/2006/picture">
+                <pic:pic xmlns:pic="http://schemas.openxmlformats.org/drawingml/2006/picture">
+                  <pic:nvPicPr>
+                    <pic:cNvPr id="1" name=""/>
+                    <pic:cNvPicPr/>
+                  </pic:nvPicPr>
+                  <pic:blipFill>
+                    <a:blip r:embed="rId25"/>
+                    <a:stretch>
+                      <a:fillRect/>
+                    </a:stretch>
+                  </pic:blipFill>
+                  <pic:spPr>
+                    <a:xfrm>
+                      <a:off x="0" y="0"/>
+                      <a:ext cx="5759450" cy="4518299"/>
+                    </a:xfrm>
+                    <a:prstGeom prst="rect">
+                      <a:avLst/>
+                    </a:prstGeom>
+                  </pic:spPr>
+                </pic:pic>
+              </a:graphicData>
+            </a:graphic>
+          </wp:inline>
+        </w:drawing>
+      </w:r>
+    </w:p>
+    <w:p>
+      <w:pPr>
+        <w:jc w:val="both"/>
+        <w:rPr>
+          <w:b/>
+          <w:bCs/>
+        </w:rPr>
+      </w:pPr>
+    </w:p>
+    <w:p>
+      <w:pPr>
+        <w:jc w:val="both"/>
+      </w:pPr>
+      <w:r>
+        <w:t xml:space="preserve">Lorsqu’un </w:t>
+      </w:r>
+      <w:r>
+        <w:t>utilisateur</w:t>
+      </w:r>
+      <w:r>
+        <w:t xml:space="preserve"> souhaite modifier les informations de son profil, il doit à nouveau renseigner les informations qu’il souhaite modifier. Les valeurs de son profil précédemment enregistrées lui sont retournées de base dans les champs concernés. Dès lors qu’il clique sur le bouton </w:t>
+      </w:r>
+      <w:r>
+        <w:rPr>
+          <w:i/>
+          <w:iCs/>
+        </w:rPr>
+        <w:t>modifier</w:t>
+      </w:r>
+      <w:r>
+        <w:t xml:space="preserve"> une validation des champs a lieu. S’il y a des erreurs, elles lui sont indiquées de façon contextuelle, sinon les modifications sont correctement enregistrées et son profil est mis à jour.</w:t>
+      </w:r>
+    </w:p>
+    <w:p>
+      <w:pPr>
+        <w:jc w:val="both"/>
+      </w:pPr>
+    </w:p>
+    <w:p>
+      <w:pPr>
+        <w:jc w:val="both"/>
+      </w:pPr>
+    </w:p>
+    <w:p>
+      <w:pPr>
+        <w:jc w:val="both"/>
+      </w:pPr>
+    </w:p>
+    <w:p>
+      <w:pPr>
+        <w:jc w:val="both"/>
+      </w:pPr>
+    </w:p>
+    <w:p>
+      <w:pPr>
+        <w:jc w:val="both"/>
+      </w:pPr>
+    </w:p>
+    <w:p>
+      <w:pPr>
+        <w:jc w:val="center"/>
+        <w:rPr>
+          <w:b/>
+          <w:bCs/>
+        </w:rPr>
+      </w:pPr>
+      <w:r>
+        <w:rPr>
+          <w:b/>
+          <w:bCs/>
+        </w:rPr>
+        <w:lastRenderedPageBreak/>
+        <w:t>Page d’ajout d’une carte</w:t>
+      </w:r>
+    </w:p>
+    <w:p>
+      <w:pPr>
+        <w:jc w:val="both"/>
+      </w:pPr>
+      <w:r>
+        <w:drawing>
+          <wp:inline distT="0" distB="0" distL="0" distR="0" wp14:anchorId="303A19B1" wp14:editId="4498027C">
+            <wp:extent cx="5759450" cy="4467860"/>
+            <wp:effectExtent l="0" t="0" r="0" b="8890"/>
+            <wp:docPr id="17" name="Image 17"/>
+            <wp:cNvGraphicFramePr>
+              <a:graphicFrameLocks xmlns:a="http://schemas.openxmlformats.org/drawingml/2006/main" noChangeAspect="1"/>
+            </wp:cNvGraphicFramePr>
+            <a:graphic xmlns:a="http://schemas.openxmlformats.org/drawingml/2006/main">
+              <a:graphicData uri="http://schemas.openxmlformats.org/drawingml/2006/picture">
+                <pic:pic xmlns:pic="http://schemas.openxmlformats.org/drawingml/2006/picture">
+                  <pic:nvPicPr>
+                    <pic:cNvPr id="1" name=""/>
+                    <pic:cNvPicPr/>
+                  </pic:nvPicPr>
+                  <pic:blipFill>
+                    <a:blip r:embed="rId26"/>
+                    <a:stretch>
+                      <a:fillRect/>
+                    </a:stretch>
+                  </pic:blipFill>
+                  <pic:spPr>
+                    <a:xfrm>
+                      <a:off x="0" y="0"/>
+                      <a:ext cx="5759450" cy="4467860"/>
+                    </a:xfrm>
+                    <a:prstGeom prst="rect">
+                      <a:avLst/>
+                    </a:prstGeom>
+                  </pic:spPr>
+                </pic:pic>
+              </a:graphicData>
+            </a:graphic>
+          </wp:inline>
+        </w:drawing>
+      </w:r>
+    </w:p>
+    <w:p>
+      <w:pPr>
+        <w:jc w:val="both"/>
+      </w:pPr>
+    </w:p>
+    <w:p>
+      <w:pPr>
+        <w:jc w:val="both"/>
+      </w:pPr>
+      <w:r>
+        <w:t xml:space="preserve">Un utilisateur connecté peut en tout temps ajouter une carte à vendre sur le site via l’onglet </w:t>
+      </w:r>
+      <w:r>
+        <w:rPr>
+          <w:i/>
+          <w:iCs/>
+        </w:rPr>
+        <w:t>Ajouter une carte</w:t>
+      </w:r>
+      <w:r>
+        <w:t>. Pour cela, il doit renseigner les informations suivantes :</w:t>
+      </w:r>
+    </w:p>
+    <w:p>
+      <w:pPr>
+        <w:jc w:val="both"/>
+      </w:pPr>
+    </w:p>
+    <w:p>
+      <w:pPr>
+        <w:pStyle w:val="Paragraphedeliste"/>
+        <w:numPr>
+          <w:ilvl w:val="0"/>
+          <w:numId w:val="15"/>
+        </w:numPr>
+        <w:jc w:val="both"/>
+      </w:pPr>
+      <w:r>
+        <w:t>Nom</w:t>
+      </w:r>
+    </w:p>
+    <w:p>
+      <w:pPr>
+        <w:pStyle w:val="Paragraphedeliste"/>
+        <w:numPr>
+          <w:ilvl w:val="0"/>
+          <w:numId w:val="15"/>
+        </w:numPr>
+        <w:jc w:val="both"/>
+      </w:pPr>
+      <w:r>
+        <w:t>Date de création</w:t>
+      </w:r>
+    </w:p>
+    <w:p>
+      <w:pPr>
+        <w:pStyle w:val="Paragraphedeliste"/>
+        <w:numPr>
+          <w:ilvl w:val="0"/>
+          <w:numId w:val="15"/>
+        </w:numPr>
+        <w:jc w:val="both"/>
+      </w:pPr>
+      <w:r>
+        <w:t>Valeur en crédits</w:t>
+      </w:r>
+    </w:p>
+    <w:p>
+      <w:pPr>
+        <w:pStyle w:val="Paragraphedeliste"/>
+        <w:numPr>
+          <w:ilvl w:val="0"/>
+          <w:numId w:val="15"/>
+        </w:numPr>
+        <w:jc w:val="both"/>
+      </w:pPr>
+      <w:r>
+        <w:t>Etat</w:t>
+      </w:r>
+    </w:p>
+    <w:p>
+      <w:pPr>
+        <w:pStyle w:val="Paragraphedeliste"/>
+        <w:numPr>
+          <w:ilvl w:val="0"/>
+          <w:numId w:val="15"/>
+        </w:numPr>
+        <w:jc w:val="both"/>
+      </w:pPr>
+      <w:r>
+        <w:t>La collection</w:t>
+      </w:r>
+    </w:p>
+    <w:p>
+      <w:pPr>
+        <w:pStyle w:val="Paragraphedeliste"/>
+        <w:numPr>
+          <w:ilvl w:val="0"/>
+          <w:numId w:val="15"/>
+        </w:numPr>
+        <w:jc w:val="both"/>
+      </w:pPr>
+      <w:r>
+        <w:t>Une description</w:t>
+      </w:r>
+    </w:p>
+    <w:p>
+      <w:pPr>
+        <w:pStyle w:val="Paragraphedeliste"/>
+        <w:numPr>
+          <w:ilvl w:val="0"/>
+          <w:numId w:val="15"/>
+        </w:numPr>
+        <w:jc w:val="both"/>
+      </w:pPr>
+      <w:r>
+        <w:t>Une photo de la carte possédée</w:t>
+      </w:r>
+    </w:p>
+    <w:p>
+      <w:pPr>
+        <w:jc w:val="both"/>
+      </w:pPr>
+    </w:p>
+    <w:p>
+      <w:pPr>
+        <w:jc w:val="both"/>
+      </w:pPr>
+      <w:r>
+        <w:t xml:space="preserve">Dès lors qu’un clic est effectué sur le bouton </w:t>
+      </w:r>
+      <w:r>
+        <w:rPr>
+          <w:i/>
+          <w:iCs/>
+        </w:rPr>
+        <w:t>Ajouter une image</w:t>
+      </w:r>
+      <w:r>
+        <w:t xml:space="preserve"> une validation des champs contrôle les informations renseignées. S’il y a des erreurs, elles sont affichées de façon contextuelle, sinon les informations sont bien enregistrées et la carte est mise en vente sur le site.</w:t>
+      </w:r>
+    </w:p>
+    <w:p>
+      <w:pPr>
+        <w:jc w:val="both"/>
+      </w:pPr>
+    </w:p>
+    <w:p>
+      <w:pPr>
+        <w:jc w:val="both"/>
+      </w:pPr>
+    </w:p>
+    <w:p>
+      <w:pPr>
+        <w:jc w:val="both"/>
+      </w:pPr>
+    </w:p>
+    <w:p>
+      <w:pPr>
+        <w:jc w:val="center"/>
+        <w:rPr>
+          <w:b/>
+          <w:bCs/>
+        </w:rPr>
+      </w:pPr>
+      <w:r>
+        <w:rPr>
+          <w:b/>
+          <w:bCs/>
+        </w:rPr>
+        <w:lastRenderedPageBreak/>
+        <w:t>Page de modification d’une carte</w:t>
+      </w:r>
+    </w:p>
+    <w:p>
+      <w:pPr>
+        <w:jc w:val="both"/>
+      </w:pPr>
+      <w:r>
+        <w:rPr>
+          <w:noProof/>
+        </w:rPr>
+        <w:drawing>
+          <wp:inline distT="0" distB="0" distL="0" distR="0" wp14:anchorId="1CB19891" wp14:editId="2699B7AD">
+            <wp:extent cx="5759450" cy="4529091"/>
+            <wp:effectExtent l="0" t="0" r="0" b="5080"/>
+            <wp:docPr id="19" name="Image 19"/>
+            <wp:cNvGraphicFramePr>
+              <a:graphicFrameLocks xmlns:a="http://schemas.openxmlformats.org/drawingml/2006/main" noChangeAspect="1"/>
+            </wp:cNvGraphicFramePr>
+            <a:graphic xmlns:a="http://schemas.openxmlformats.org/drawingml/2006/main">
+              <a:graphicData uri="http://schemas.openxmlformats.org/drawingml/2006/picture">
+                <pic:pic xmlns:pic="http://schemas.openxmlformats.org/drawingml/2006/picture">
+                  <pic:nvPicPr>
+                    <pic:cNvPr id="1" name=""/>
+                    <pic:cNvPicPr/>
+                  </pic:nvPicPr>
+                  <pic:blipFill>
+                    <a:blip r:embed="rId27"/>
+                    <a:stretch>
+                      <a:fillRect/>
+                    </a:stretch>
+                  </pic:blipFill>
+                  <pic:spPr>
+                    <a:xfrm>
+                      <a:off x="0" y="0"/>
+                      <a:ext cx="5759450" cy="4529091"/>
+                    </a:xfrm>
+                    <a:prstGeom prst="rect">
+                      <a:avLst/>
+                    </a:prstGeom>
+                  </pic:spPr>
+                </pic:pic>
+              </a:graphicData>
+            </a:graphic>
+          </wp:inline>
+        </w:drawing>
+      </w:r>
+    </w:p>
+    <w:p>
+      <w:pPr>
+        <w:jc w:val="both"/>
+      </w:pPr>
+    </w:p>
+    <w:p>
+      <w:pPr>
+        <w:jc w:val="both"/>
+      </w:pPr>
+      <w:r>
+        <w:t xml:space="preserve">Un utilisateur connecté peut en tout temps modifier une carte qu’il a déjà mise en vente depuis son profil en cliquant sur le bouton </w:t>
+      </w:r>
+      <w:r>
+        <w:rPr>
+          <w:i/>
+          <w:iCs/>
+        </w:rPr>
+        <w:t>modifier</w:t>
+      </w:r>
+      <w:r>
+        <w:t>.</w:t>
+      </w:r>
+      <w:r>
+        <w:t xml:space="preserve"> </w:t>
+      </w:r>
+    </w:p>
+    <w:p>
+      <w:pPr>
+        <w:jc w:val="both"/>
+      </w:pPr>
+    </w:p>
+    <w:p>
+      <w:pPr>
+        <w:jc w:val="both"/>
+      </w:pPr>
+      <w:r>
+        <w:t>Lorsqu’un utilisateur souhaite modifier les informations d</w:t>
+      </w:r>
+      <w:r>
+        <w:t>e l’une de ses cartes,</w:t>
+      </w:r>
+      <w:r>
+        <w:t xml:space="preserve"> il doit à nouveau renseigner les informations qu’il souhaite modifier. Les valeurs de précédemment enregistrées</w:t>
+      </w:r>
+      <w:r>
+        <w:t xml:space="preserve"> de sa carte</w:t>
+      </w:r>
+      <w:r>
+        <w:t xml:space="preserve"> lui sont retournées de base dans les champs concernés.</w:t>
+      </w:r>
+      <w:r>
+        <w:t xml:space="preserve"> La photo enregistrée précédemment s’affiche également sur cette page.</w:t>
+      </w:r>
+      <w:r>
+        <w:t xml:space="preserve"> Dès lors qu’il clique sur le bouton </w:t>
+      </w:r>
+      <w:r>
+        <w:rPr>
+          <w:i/>
+          <w:iCs/>
+        </w:rPr>
+        <w:t>modifier</w:t>
+      </w:r>
+      <w:r>
+        <w:rPr>
+          <w:i/>
+          <w:iCs/>
+        </w:rPr>
+        <w:t xml:space="preserve"> ma carte</w:t>
+      </w:r>
+      <w:r>
+        <w:t xml:space="preserve"> une validation des champs a lieu. S’il y a des erreurs, elles lui sont indiquées de façon contextuelle, sinon les modifications sont correctement enregistrées et s</w:t>
+      </w:r>
+      <w:r>
+        <w:t>a carte est mise à jour</w:t>
+      </w:r>
+      <w:r>
+        <w:t>.</w:t>
+      </w:r>
+    </w:p>
+    <w:p>
+      <w:pPr>
+        <w:jc w:val="both"/>
+      </w:pPr>
+    </w:p>
+    <w:p>
+      <w:pPr>
+        <w:jc w:val="both"/>
+      </w:pPr>
+    </w:p>
+    <w:p>
+      <w:pPr>
+        <w:jc w:val="both"/>
+      </w:pPr>
+    </w:p>
+    <w:p>
+      <w:pPr>
+        <w:jc w:val="both"/>
+      </w:pPr>
+    </w:p>
+    <w:p>
+      <w:pPr>
+        <w:jc w:val="both"/>
+      </w:pPr>
+    </w:p>
+    <w:p>
+      <w:pPr>
+        <w:jc w:val="both"/>
+      </w:pPr>
+    </w:p>
+    <w:p>
+      <w:pPr>
+        <w:jc w:val="both"/>
+      </w:pPr>
+    </w:p>
+    <w:p>
+      <w:pPr>
+        <w:jc w:val="both"/>
+      </w:pPr>
+    </w:p>
+    <w:p>
+      <w:pPr>
+        <w:jc w:val="center"/>
+        <w:rPr>
+          <w:b/>
+          <w:bCs/>
+        </w:rPr>
+      </w:pPr>
+      <w:r>
+        <w:rPr>
+          <w:b/>
+          <w:bCs/>
+        </w:rPr>
+        <w:lastRenderedPageBreak/>
+        <w:t>Page d’affichage d’une carte en particulier</w:t>
+      </w:r>
+    </w:p>
+    <w:p>
+      <w:pPr>
+        <w:jc w:val="both"/>
+      </w:pPr>
+      <w:r>
+        <w:rPr>
+          <w:noProof/>
+        </w:rPr>
+        <mc:AlternateContent>
+          <mc:Choice Requires="wps">
+            <w:drawing>
+              <wp:anchor distT="0" distB="0" distL="114300" distR="114300" simplePos="0" relativeHeight="251685888" behindDoc="0" locked="0" layoutInCell="1" allowOverlap="1" wp14:anchorId="11DEA969" wp14:editId="61949C33">
+                <wp:simplePos x="0" y="0"/>
+                <wp:positionH relativeFrom="column">
+                  <wp:posOffset>756920</wp:posOffset>
+                </wp:positionH>
+                <wp:positionV relativeFrom="paragraph">
+                  <wp:posOffset>3066415</wp:posOffset>
+                </wp:positionV>
+                <wp:extent cx="9525" cy="209550"/>
+                <wp:effectExtent l="38100" t="38100" r="66675" b="19050"/>
+                <wp:wrapNone/>
+                <wp:docPr id="32" name="Connecteur droit avec flèche 32"/>
+                <wp:cNvGraphicFramePr/>
+                <a:graphic xmlns:a="http://schemas.openxmlformats.org/drawingml/2006/main">
+                  <a:graphicData uri="http://schemas.microsoft.com/office/word/2010/wordprocessingShape">
+                    <wps:wsp>
+                      <wps:cNvCnPr/>
+                      <wps:spPr>
+                        <a:xfrm flipV="1">
+                          <a:off x="0" y="0"/>
+                          <a:ext cx="9525" cy="209550"/>
+                        </a:xfrm>
+                        <a:prstGeom prst="straightConnector1">
+                          <a:avLst/>
+                        </a:prstGeom>
+                        <a:ln>
+                          <a:tailEnd type="triangle"/>
+                        </a:ln>
+                      </wps:spPr>
+                      <wps:style>
+                        <a:lnRef idx="1">
+                          <a:schemeClr val="accent1"/>
+                        </a:lnRef>
+                        <a:fillRef idx="0">
+                          <a:schemeClr val="accent1"/>
+                        </a:fillRef>
+                        <a:effectRef idx="0">
+                          <a:schemeClr val="accent1"/>
+                        </a:effectRef>
+                        <a:fontRef idx="minor">
+                          <a:schemeClr val="tx1"/>
+                        </a:fontRef>
+                      </wps:style>
+                      <wps:bodyPr/>
+                    </wps:wsp>
+                  </a:graphicData>
+                </a:graphic>
+              </wp:anchor>
+            </w:drawing>
+          </mc:Choice>
+          <mc:Fallback>
+            <w:pict>
+              <v:shapetype w14:anchorId="3A89627A" id="_x0000_t32" coordsize="21600,21600" o:spt="32" o:oned="t" path="m,l21600,21600e" filled="f">
+                <v:path arrowok="t" fillok="f" o:connecttype="none"/>
+                <o:lock v:ext="edit" shapetype="t"/>
+              </v:shapetype>
+              <v:shape id="Connecteur droit avec flèche 32" o:spid="_x0000_s1026" type="#_x0000_t32" style="position:absolute;margin-left:59.6pt;margin-top:241.45pt;width:.75pt;height:16.5pt;flip:y;z-index:251685888;visibility:visible;mso-wrap-style:square;mso-wrap-distance-left:9pt;mso-wrap-distance-top:0;mso-wrap-distance-right:9pt;mso-wrap-distance-bottom:0;mso-position-horizontal:absolute;mso-position-horizontal-relative:text;mso-position-vertical:absolute;mso-position-vertical-relative:text" o:gfxdata="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" strokecolor="#4472c4 [3204]" strokeweight=".5pt">
+                <v:stroke endarrow="block" joinstyle="miter"/>
+              </v:shape>
+            </w:pict>
+          </mc:Fallback>
+        </mc:AlternateContent>
+      </w:r>
+      <w:r>
+        <w:rPr>
+          <w:noProof/>
+        </w:rPr>
+        <mc:AlternateContent>
+          <mc:Choice Requires="wps">
+            <w:drawing>
+              <wp:anchor distT="45720" distB="45720" distL="114300" distR="114300" simplePos="0" relativeHeight="251684864" behindDoc="0" locked="0" layoutInCell="1" allowOverlap="1" wp14:anchorId="4A7591C6" wp14:editId="7F5559D8">
+                <wp:simplePos x="0" y="0"/>
+                <wp:positionH relativeFrom="column">
+                  <wp:posOffset>433070</wp:posOffset>
+                </wp:positionH>
+                <wp:positionV relativeFrom="paragraph">
+                  <wp:posOffset>3256915</wp:posOffset>
+                </wp:positionV>
+                <wp:extent cx="695325" cy="318770"/>
+                <wp:effectExtent l="0" t="0" r="28575" b="24130"/>
+                <wp:wrapNone/>
+                <wp:docPr id="31" name="Zone de texte 2"/>
+                <wp:cNvGraphicFramePr>
+                  <a:graphicFrameLocks xmlns:a="http://schemas.openxmlformats.org/drawingml/2006/main"/>
+                </wp:cNvGraphicFramePr>
+                <a:graphic xmlns:a="http://schemas.openxmlformats.org/drawingml/2006/main">
+                  <a:graphicData uri="http://schemas.microsoft.com/office/word/2010/wordprocessingShape">
+                    <wps:wsp>
+                      <wps:cNvSpPr txBox="1">
+                        <a:spLocks noChangeArrowheads="1"/>
+                      </wps:cNvSpPr>
+                      <wps:spPr bwMode="auto">
+                        <a:xfrm>
+                          <a:off x="0" y="0"/>
+                          <a:ext cx="695325" cy="318770"/>
+                        </a:xfrm>
+                        <a:prstGeom prst="rect">
+                          <a:avLst/>
+                        </a:prstGeom>
+                        <a:solidFill>
+                          <a:srgbClr val="FFFFFF"/>
+                        </a:solidFill>
+                        <a:ln w="9525">
+                          <a:solidFill>
+                            <a:srgbClr val="000000"/>
+                          </a:solidFill>
+                          <a:miter lim="800000"/>
+                          <a:headEnd/>
+                          <a:tailEnd/>
+                        </a:ln>
+                      </wps:spPr>
+                      <wps:txbx>
+                        <w:txbxContent>
+                          <w:p>
+                            <w:pPr>
+                              <w:rPr>
+                                <w:lang w:val="fr-CH"/>
+                              </w:rPr>
+                            </w:pPr>
+                            <w:r>
+                              <w:rPr>
+                                <w:lang w:val="fr-CH"/>
+                              </w:rPr>
+                              <w:t>Cas 2</w:t>
+                            </w:r>
+                          </w:p>
+                        </w:txbxContent>
+                      </wps:txbx>
+                      <wps:bodyPr rot="0" vert="horz" wrap="square" lIns="91440" tIns="45720" rIns="91440" bIns="45720" anchor="t" anchorCtr="0">
+                        <a:noAutofit/>
+                      </wps:bodyPr>
+                    </wps:wsp>
+                  </a:graphicData>
+                </a:graphic>
+                <wp14:sizeRelH relativeFrom="margin">
+                  <wp14:pctWidth>0</wp14:pctWidth>
+                </wp14:sizeRelH>
+                <wp14:sizeRelV relativeFrom="margin">
+                  <wp14:pctHeight>0</wp14:pctHeight>
+                </wp14:sizeRelV>
+              </wp:anchor>
+            </w:drawing>
+          </mc:Choice>
+          <mc:Fallback>
+            <w:pict>
+              <v:shapetype w14:anchorId="4A7591C6" id="_x0000_t202" coordsize="21600,21600" o:spt="202" path="m,l,21600r21600,l21600,xe">
+                <v:stroke joinstyle="miter"/>
+                <v:path gradientshapeok="t" o:connecttype="rect"/>
+              </v:shapetype>
+              <v:shape id="_x0000_s1027" type="#_x0000_t202" style="position:absolute;left:0;text-align:left;margin-left:34.1pt;margin-top:256.45pt;width:54.75pt;height:25.1pt;z-index:251684864;visibility:visible;mso-wrap-style:square;mso-width-percent:0;mso-height-percent:0;mso-wrap-distance-left:9pt;mso-wrap-distance-top:3.6pt;mso-wrap-distance-right:9pt;mso-wrap-distance-bottom:3.6pt;mso-position-horizontal:absolute;mso-position-horizontal-relative:text;mso-position-vertical:absolute;mso-position-vertical-relative:text;mso-width-percent:0;mso-height-percent:0;mso-width-relative:margin;mso-height-relative:margin;v-text-anchor:top" o:gfxdata="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">
+                <v:textbox>
+                  <w:txbxContent>
+                    <w:p>
+                      <w:pPr>
+                        <w:rPr>
+                          <w:lang w:val="fr-CH"/>
+                        </w:rPr>
+                      </w:pPr>
+                      <w:r>
+                        <w:rPr>
+                          <w:lang w:val="fr-CH"/>
+                        </w:rPr>
+                        <w:t>Cas 2</w:t>
+                      </w:r>
+                    </w:p>
+                  </w:txbxContent>
+                </v:textbox>
+              </v:shape>
+            </w:pict>
+          </mc:Fallback>
+        </mc:AlternateContent>
+      </w:r>
+      <w:r>
+        <w:rPr>
+          <w:noProof/>
+        </w:rPr>
+        <mc:AlternateContent>
+          <mc:Choice Requires="wps">
+            <w:drawing>
+              <wp:anchor distT="0" distB="0" distL="114300" distR="114300" simplePos="0" relativeHeight="251682816" behindDoc="0" locked="0" layoutInCell="1" allowOverlap="1" wp14:anchorId="4B0ADA26" wp14:editId="515CDF17">
+                <wp:simplePos x="0" y="0"/>
+                <wp:positionH relativeFrom="column">
+                  <wp:posOffset>995045</wp:posOffset>
+                </wp:positionH>
+                <wp:positionV relativeFrom="paragraph">
+                  <wp:posOffset>2675890</wp:posOffset>
+                </wp:positionV>
+                <wp:extent cx="123825" cy="0"/>
+                <wp:effectExtent l="38100" t="76200" r="9525" b="95250"/>
+                <wp:wrapNone/>
+                <wp:docPr id="30" name="Connecteur droit avec flèche 30"/>
+                <wp:cNvGraphicFramePr/>
+                <a:graphic xmlns:a="http://schemas.openxmlformats.org/drawingml/2006/main">
+                  <a:graphicData uri="http://schemas.microsoft.com/office/word/2010/wordprocessingShape">
+                    <wps:wsp>
+                      <wps:cNvCnPr/>
+                      <wps:spPr>
+                        <a:xfrm flipH="1">
+                          <a:off x="0" y="0"/>
+                          <a:ext cx="123825" cy="0"/>
+                        </a:xfrm>
+                        <a:prstGeom prst="straightConnector1">
+                          <a:avLst/>
+                        </a:prstGeom>
+                        <a:ln>
+                          <a:tailEnd type="triangle"/>
+                        </a:ln>
+                      </wps:spPr>
+                      <wps:style>
+                        <a:lnRef idx="1">
+                          <a:schemeClr val="accent1"/>
+                        </a:lnRef>
+                        <a:fillRef idx="0">
+                          <a:schemeClr val="accent1"/>
+                        </a:fillRef>
+                        <a:effectRef idx="0">
+                          <a:schemeClr val="accent1"/>
+                        </a:effectRef>
+                        <a:fontRef idx="minor">
+                          <a:schemeClr val="tx1"/>
+                        </a:fontRef>
+                      </wps:style>
+                      <wps:bodyPr/>
+                    </wps:wsp>
+                  </a:graphicData>
+                </a:graphic>
+              </wp:anchor>
+            </w:drawing>
+          </mc:Choice>
+          <mc:Fallback>
+            <w:pict>
+              <v:shape w14:anchorId="392D84CA" id="Connecteur droit avec flèche 30" o:spid="_x0000_s1026" type="#_x0000_t32" style="position:absolute;margin-left:78.35pt;margin-top:210.7pt;width:9.75pt;height:0;flip:x;z-index:251682816;visibility:visible;mso-wrap-style:square;mso-wrap-distance-left:9pt;mso-wrap-distance-top:0;mso-wrap-distance-right:9pt;mso-wrap-distance-bottom:0;mso-position-horizontal:absolute;mso-position-horizontal-relative:text;mso-position-vertical:absolute;mso-position-vertical-relative:text" o:gfxdata="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" strokecolor="#4472c4 [3204]" strokeweight=".5pt">
+                <v:stroke endarrow="block" joinstyle="miter"/>
+              </v:shape>
+            </w:pict>
+          </mc:Fallback>
+        </mc:AlternateContent>
+      </w:r>
+      <w:r>
+        <w:rPr>
+          <w:noProof/>
+        </w:rPr>
+        <mc:AlternateContent>
+          <mc:Choice Requires="wps">
+            <w:drawing>
+              <wp:anchor distT="45720" distB="45720" distL="114300" distR="114300" simplePos="0" relativeHeight="251681792" behindDoc="0" locked="0" layoutInCell="1" allowOverlap="1" wp14:anchorId="7D993433" wp14:editId="345EF7DF">
+                <wp:simplePos x="0" y="0"/>
+                <wp:positionH relativeFrom="column">
+                  <wp:posOffset>1128395</wp:posOffset>
+                </wp:positionH>
+                <wp:positionV relativeFrom="paragraph">
+                  <wp:posOffset>2504440</wp:posOffset>
+                </wp:positionV>
+                <wp:extent cx="657225" cy="285750"/>
+                <wp:effectExtent l="0" t="0" r="28575" b="19050"/>
+                <wp:wrapNone/>
+                <wp:docPr id="217" name="Zone de texte 2"/>
+                <wp:cNvGraphicFramePr>
+                  <a:graphicFrameLocks xmlns:a="http://schemas.openxmlformats.org/drawingml/2006/main"/>
+                </wp:cNvGraphicFramePr>
+                <a:graphic xmlns:a="http://schemas.openxmlformats.org/drawingml/2006/main">
+                  <a:graphicData uri="http://schemas.microsoft.com/office/word/2010/wordprocessingShape">
+                    <wps:wsp>
+                      <wps:cNvSpPr txBox="1">
+                        <a:spLocks noChangeArrowheads="1"/>
+                      </wps:cNvSpPr>
+                      <wps:spPr bwMode="auto">
+                        <a:xfrm>
+                          <a:off x="0" y="0"/>
+                          <a:ext cx="657225" cy="285750"/>
+                        </a:xfrm>
+                        <a:prstGeom prst="rect">
+                          <a:avLst/>
+                        </a:prstGeom>
+                        <a:solidFill>
+                          <a:srgbClr val="FFFFFF"/>
+                        </a:solidFill>
+                        <a:ln w="9525">
+                          <a:solidFill>
+                            <a:srgbClr val="000000"/>
+                          </a:solidFill>
+                          <a:miter lim="800000"/>
+                          <a:headEnd/>
+                          <a:tailEnd/>
+                        </a:ln>
+                      </wps:spPr>
+                      <wps:txbx>
+                        <w:txbxContent>
+                          <w:p>
+                            <w:pPr>
+                              <w:rPr>
+                                <w:lang w:val="fr-CH"/>
+                              </w:rPr>
+                            </w:pPr>
+                            <w:r>
+                              <w:rPr>
+                                <w:lang w:val="fr-CH"/>
+                              </w:rPr>
+                              <w:t>Cas 1</w:t>
+                            </w:r>
+                          </w:p>
+                        </w:txbxContent>
+                      </wps:txbx>
+                      <wps:bodyPr rot="0" vert="horz" wrap="square" lIns="91440" tIns="45720" rIns="91440" bIns="45720" anchor="t" anchorCtr="0">
+                        <a:noAutofit/>
+                      </wps:bodyPr>
+                    </wps:wsp>
+                  </a:graphicData>
+                </a:graphic>
+                <wp14:sizeRelH relativeFrom="margin">
+                  <wp14:pctWidth>0</wp14:pctWidth>
+                </wp14:sizeRelH>
+                <wp14:sizeRelV relativeFrom="margin">
+                  <wp14:pctHeight>0</wp14:pctHeight>
+                </wp14:sizeRelV>
+              </wp:anchor>
+            </w:drawing>
+          </mc:Choice>
+          <mc:Fallback>
+            <w:pict>
+              <v:shape w14:anchorId="7D993433" id="_x0000_s1028" type="#_x0000_t202" style="position:absolute;left:0;text-align:left;margin-left:88.85pt;margin-top:197.2pt;width:51.75pt;height:22.5pt;z-index:251681792;visibility:visible;mso-wrap-style:square;mso-width-percent:0;mso-height-percent:0;mso-wrap-distance-left:9pt;mso-wrap-distance-top:3.6pt;mso-wrap-distance-right:9pt;mso-wrap-distance-bottom:3.6pt;mso-position-horizontal:absolute;mso-position-horizontal-relative:text;mso-position-vertical:absolute;mso-position-vertical-relative:text;mso-width-percent:0;mso-height-percent:0;mso-width-relative:margin;mso-height-relative:margin;v-text-anchor:top" o:gfxdata="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">
+                <v:textbox>
+                  <w:txbxContent>
+                    <w:p>
+                      <w:pPr>
+                        <w:rPr>
+                          <w:lang w:val="fr-CH"/>
+                        </w:rPr>
+                      </w:pPr>
+                      <w:r>
+                        <w:rPr>
+                          <w:lang w:val="fr-CH"/>
+                        </w:rPr>
+                        <w:t>Cas 1</w:t>
+                      </w:r>
+                    </w:p>
+                  </w:txbxContent>
+                </v:textbox>
+              </v:shape>
+            </w:pict>
+          </mc:Fallback>
+        </mc:AlternateContent>
+      </w:r>
+      <w:r>
+        <w:rPr>
+          <w:noProof/>
+        </w:rPr>
+        <mc:AlternateContent>
+          <mc:Choice Requires="wps">
+            <w:drawing>
+              <wp:anchor distT="0" distB="0" distL="114300" distR="114300" simplePos="0" relativeHeight="251679744" behindDoc="0" locked="0" layoutInCell="1" allowOverlap="1" wp14:anchorId="481B5B00" wp14:editId="79B49EED">
+                <wp:simplePos x="0" y="0"/>
+                <wp:positionH relativeFrom="column">
+                  <wp:posOffset>1023620</wp:posOffset>
+                </wp:positionH>
+                <wp:positionV relativeFrom="paragraph">
+                  <wp:posOffset>2409190</wp:posOffset>
+                </wp:positionV>
+                <wp:extent cx="0" cy="457200"/>
+                <wp:effectExtent l="0" t="0" r="38100" b="19050"/>
+                <wp:wrapNone/>
+                <wp:docPr id="29" name="Connecteur droit 29"/>
+                <wp:cNvGraphicFramePr/>
+                <a:graphic xmlns:a="http://schemas.openxmlformats.org/drawingml/2006/main">
+                  <a:graphicData uri="http://schemas.microsoft.com/office/word/2010/wordprocessingShape">
+                    <wps:wsp>
+                      <wps:cNvCnPr/>
+                      <wps:spPr>
+                        <a:xfrm>
+                          <a:off x="0" y="0"/>
+                          <a:ext cx="0" cy="457200"/>
+                        </a:xfrm>
+                        <a:prstGeom prst="line">
+                          <a:avLst/>
+                        </a:prstGeom>
+                      </wps:spPr>
+                      <wps:style>
+                        <a:lnRef idx="1">
+                          <a:schemeClr val="accent1"/>
+                        </a:lnRef>
+                        <a:fillRef idx="0">
+                          <a:schemeClr val="accent1"/>
+                        </a:fillRef>
+                        <a:effectRef idx="0">
+                          <a:schemeClr val="accent1"/>
+                        </a:effectRef>
+                        <a:fontRef idx="minor">
+                          <a:schemeClr val="tx1"/>
+                        </a:fontRef>
+                      </wps:style>
+                      <wps:bodyPr/>
+                    </wps:wsp>
+                  </a:graphicData>
+                </a:graphic>
+              </wp:anchor>
+            </w:drawing>
+          </mc:Choice>
+          <mc:Fallback>
+            <w:pict>
+              <v:line w14:anchorId="176F0791" id="Connecteur droit 29" o:spid="_x0000_s1026" style="position:absolute;z-index:251679744;visibility:visible;mso-wrap-style:square;mso-wrap-distance-left:9pt;mso-wrap-distance-top:0;mso-wrap-distance-right:9pt;mso-wrap-distance-bottom:0;mso-position-horizontal:absolute;mso-position-horizontal-relative:text;mso-position-vertical:absolute;mso-position-vertical-relative:text" from="80.6pt,189.7pt" to="80.6pt,225.7pt" o:gfxdata="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" strokecolor="#4472c4 [3204]" strokeweight=".5pt">
+                <v:stroke joinstyle="miter"/>
+              </v:line>
+            </w:pict>
+          </mc:Fallback>
+        </mc:AlternateContent>
+      </w:r>
+      <w:r>
+        <w:rPr>
+          <w:noProof/>
+        </w:rPr>
+        <mc:AlternateContent>
+          <mc:Choice Requires="wps">
+            <w:drawing>
+              <wp:anchor distT="0" distB="0" distL="114300" distR="114300" simplePos="0" relativeHeight="251678720" behindDoc="0" locked="0" layoutInCell="1" allowOverlap="1" wp14:anchorId="687A5AF8" wp14:editId="6A7D0115">
+                <wp:simplePos x="0" y="0"/>
+                <wp:positionH relativeFrom="column">
+                  <wp:posOffset>233045</wp:posOffset>
+                </wp:positionH>
+                <wp:positionV relativeFrom="paragraph">
+                  <wp:posOffset>2418715</wp:posOffset>
+                </wp:positionV>
+                <wp:extent cx="9525" cy="438150"/>
+                <wp:effectExtent l="0" t="0" r="28575" b="19050"/>
+                <wp:wrapNone/>
+                <wp:docPr id="28" name="Connecteur droit 28"/>
+                <wp:cNvGraphicFramePr/>
+                <a:graphic xmlns:a="http://schemas.openxmlformats.org/drawingml/2006/main">
+                  <a:graphicData uri="http://schemas.microsoft.com/office/word/2010/wordprocessingShape">
+                    <wps:wsp>
+                      <wps:cNvCnPr/>
+                      <wps:spPr>
+                        <a:xfrm flipH="1">
+                          <a:off x="0" y="0"/>
+                          <a:ext cx="9525" cy="438150"/>
+                        </a:xfrm>
+                        <a:prstGeom prst="line">
+                          <a:avLst/>
+                        </a:prstGeom>
+                      </wps:spPr>
+                      <wps:style>
+                        <a:lnRef idx="1">
+                          <a:schemeClr val="accent1"/>
+                        </a:lnRef>
+                        <a:fillRef idx="0">
+                          <a:schemeClr val="accent1"/>
+                        </a:fillRef>
+                        <a:effectRef idx="0">
+                          <a:schemeClr val="accent1"/>
+                        </a:effectRef>
+                        <a:fontRef idx="minor">
+                          <a:schemeClr val="tx1"/>
+                        </a:fontRef>
+                      </wps:style>
+                      <wps:bodyPr/>
+                    </wps:wsp>
+                  </a:graphicData>
+                </a:graphic>
+              </wp:anchor>
+            </w:drawing>
+          </mc:Choice>
+          <mc:Fallback>
+            <w:pict>
+              <v:line w14:anchorId="4B60BE50" id="Connecteur droit 28" o:spid="_x0000_s1026" style="position:absolute;flip:x;z-index:251678720;visibility:visible;mso-wrap-style:square;mso-wrap-distance-left:9pt;mso-wrap-distance-top:0;mso-wrap-distance-right:9pt;mso-wrap-distance-bottom:0;mso-position-horizontal:absolute;mso-position-horizontal-relative:text;mso-position-vertical:absolute;mso-position-vertical-relative:text" from="18.35pt,190.45pt" to="19.1pt,224.95pt" o:gfxdata="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" strokecolor="#4472c4 [3204]" strokeweight=".5pt">
+                <v:stroke joinstyle="miter"/>
+              </v:line>
+            </w:pict>
+          </mc:Fallback>
+        </mc:AlternateContent>
+      </w:r>
+      <w:r>
+        <w:rPr>
+          <w:noProof/>
+        </w:rPr>
+        <mc:AlternateContent>
+          <mc:Choice Requires="wps">
+            <w:drawing>
+              <wp:anchor distT="0" distB="0" distL="114300" distR="114300" simplePos="0" relativeHeight="251677696" behindDoc="0" locked="0" layoutInCell="1" allowOverlap="1" wp14:anchorId="59532847" wp14:editId="00B62B11">
+                <wp:simplePos x="0" y="0"/>
+                <wp:positionH relativeFrom="column">
+                  <wp:posOffset>223520</wp:posOffset>
+                </wp:positionH>
+                <wp:positionV relativeFrom="paragraph">
+                  <wp:posOffset>2847340</wp:posOffset>
+                </wp:positionV>
+                <wp:extent cx="819150" cy="9525"/>
+                <wp:effectExtent l="0" t="0" r="19050" b="28575"/>
+                <wp:wrapNone/>
+                <wp:docPr id="27" name="Connecteur droit 27"/>
+                <wp:cNvGraphicFramePr/>
+                <a:graphic xmlns:a="http://schemas.openxmlformats.org/drawingml/2006/main">
+                  <a:graphicData uri="http://schemas.microsoft.com/office/word/2010/wordprocessingShape">
+                    <wps:wsp>
+                      <wps:cNvCnPr/>
+                      <wps:spPr>
+                        <a:xfrm flipV="1">
+                          <a:off x="0" y="0"/>
+                          <a:ext cx="819150" cy="9525"/>
+                        </a:xfrm>
+                        <a:prstGeom prst="line">
+                          <a:avLst/>
+                        </a:prstGeom>
+                      </wps:spPr>
+                      <wps:style>
+                        <a:lnRef idx="1">
+                          <a:schemeClr val="accent1"/>
+                        </a:lnRef>
+                        <a:fillRef idx="0">
+                          <a:schemeClr val="accent1"/>
+                        </a:fillRef>
+                        <a:effectRef idx="0">
+                          <a:schemeClr val="accent1"/>
+                        </a:effectRef>
+                        <a:fontRef idx="minor">
+                          <a:schemeClr val="tx1"/>
+                        </a:fontRef>
+                      </wps:style>
+                      <wps:bodyPr/>
+                    </wps:wsp>
+                  </a:graphicData>
+                </a:graphic>
+              </wp:anchor>
+            </w:drawing>
+          </mc:Choice>
+          <mc:Fallback>
+            <w:pict>
+              <v:line w14:anchorId="60409B28" id="Connecteur droit 27" o:spid="_x0000_s1026" style="position:absolute;flip:y;z-index:251677696;visibility:visible;mso-wrap-style:square;mso-wrap-distance-left:9pt;mso-wrap-distance-top:0;mso-wrap-distance-right:9pt;mso-wrap-distance-bottom:0;mso-position-horizontal:absolute;mso-position-horizontal-relative:text;mso-position-vertical:absolute;mso-position-vertical-relative:text" from="17.6pt,224.2pt" to="82.1pt,224.95pt" o:gfxdata="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" strokecolor="#4472c4 [3204]" strokeweight=".5pt">
+                <v:stroke joinstyle="miter"/>
+              </v:line>
+            </w:pict>
+          </mc:Fallback>
+        </mc:AlternateContent>
+      </w:r>
+      <w:r>
+        <w:rPr>
+          <w:noProof/>
+        </w:rPr>
+        <mc:AlternateContent>
+          <mc:Choice Requires="wps">
+            <w:drawing>
+              <wp:anchor distT="0" distB="0" distL="114300" distR="114300" simplePos="0" relativeHeight="251676672" behindDoc="0" locked="0" layoutInCell="1" allowOverlap="1" wp14:anchorId="238CFEF6" wp14:editId="2DB5F301">
+                <wp:simplePos x="0" y="0"/>
+                <wp:positionH relativeFrom="column">
+                  <wp:posOffset>280670</wp:posOffset>
+                </wp:positionH>
+                <wp:positionV relativeFrom="paragraph">
+                  <wp:posOffset>2409190</wp:posOffset>
+                </wp:positionV>
+                <wp:extent cx="723900" cy="0"/>
+                <wp:effectExtent l="0" t="0" r="0" b="0"/>
+                <wp:wrapNone/>
+                <wp:docPr id="23" name="Connecteur droit 23"/>
+                <wp:cNvGraphicFramePr/>
+                <a:graphic xmlns:a="http://schemas.openxmlformats.org/drawingml/2006/main">
+                  <a:graphicData uri="http://schemas.microsoft.com/office/word/2010/wordprocessingShape">
+                    <wps:wsp>
+                      <wps:cNvCnPr/>
+                      <wps:spPr>
+                        <a:xfrm>
+                          <a:off x="0" y="0"/>
+                          <a:ext cx="723900" cy="0"/>
+                        </a:xfrm>
+                        <a:prstGeom prst="line">
+                          <a:avLst/>
+                        </a:prstGeom>
+                      </wps:spPr>
+                      <wps:style>
+                        <a:lnRef idx="1">
+                          <a:schemeClr val="accent1"/>
+                        </a:lnRef>
+                        <a:fillRef idx="0">
+                          <a:schemeClr val="accent1"/>
+                        </a:fillRef>
+                        <a:effectRef idx="0">
+                          <a:schemeClr val="accent1"/>
+                        </a:effectRef>
+                        <a:fontRef idx="minor">
+                          <a:schemeClr val="tx1"/>
+                        </a:fontRef>
+                      </wps:style>
+                      <wps:bodyPr/>
+                    </wps:wsp>
+                  </a:graphicData>
+                </a:graphic>
+              </wp:anchor>
+            </w:drawing>
+          </mc:Choice>
+          <mc:Fallback>
+            <w:pict>
+              <v:line w14:anchorId="45DC4120" id="Connecteur droit 23" o:spid="_x0000_s1026" style="position:absolute;z-index:251676672;visibility:visible;mso-wrap-style:square;mso-wrap-distance-left:9pt;mso-wrap-distance-top:0;mso-wrap-distance-right:9pt;mso-wrap-distance-bottom:0;mso-position-horizontal:absolute;mso-position-horizontal-relative:text;mso-position-vertical:absolute;mso-position-vertical-relative:text" from="22.1pt,189.7pt" to="79.1pt,189.7pt" o:gfxdata="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" strokecolor="#4472c4 [3204]" strokeweight=".5pt">
+                <v:stroke joinstyle="miter"/>
+              </v:line>
+            </w:pict>
+          </mc:Fallback>
+        </mc:AlternateContent>
+      </w:r>
+      <w:r>
+        <w:rPr>
+          <w:noProof/>
+        </w:rPr>
+        <w:drawing>
+          <wp:inline distT="0" distB="0" distL="0" distR="0" wp14:anchorId="472158FD" wp14:editId="3A27AAE2">
+            <wp:extent cx="5759450" cy="4541154"/>
+            <wp:effectExtent l="0" t="0" r="0" b="0"/>
+            <wp:docPr id="24" name="Image 24"/>
+            <wp:cNvGraphicFramePr>
+              <a:graphicFrameLocks xmlns:a="http://schemas.openxmlformats.org/drawingml/2006/main" noChangeAspect="1"/>
+            </wp:cNvGraphicFramePr>
+            <a:graphic xmlns:a="http://schemas.openxmlformats.org/drawingml/2006/main">
+              <a:graphicData uri="http://schemas.openxmlformats.org/drawingml/2006/picture">
+                <pic:pic xmlns:pic="http://schemas.openxmlformats.org/drawingml/2006/picture">
+                  <pic:nvPicPr>
+                    <pic:cNvPr id="1" name=""/>
+                    <pic:cNvPicPr/>
+                  </pic:nvPicPr>
+                  <pic:blipFill>
+                    <a:blip r:embed="rId28"/>
+                    <a:stretch>
+                      <a:fillRect/>
+                    </a:stretch>
+                  </pic:blipFill>
+                  <pic:spPr>
+                    <a:xfrm>
+                      <a:off x="0" y="0"/>
+                      <a:ext cx="5759450" cy="4541154"/>
+                    </a:xfrm>
+                    <a:prstGeom prst="rect">
+                      <a:avLst/>
+                    </a:prstGeom>
+                  </pic:spPr>
+                </pic:pic>
+              </a:graphicData>
+            </a:graphic>
+          </wp:inline>
+        </w:drawing>
+      </w:r>
+    </w:p>
+    <w:p>
+      <w:pPr>
+        <w:jc w:val="both"/>
+      </w:pPr>
+    </w:p>
+    <w:p>
+      <w:pPr>
+        <w:jc w:val="both"/>
+      </w:pPr>
+      <w:r>
+        <w:t>Un utilisateur connecté peut accéder en tout temps aux détails d’une carte en particulier en cliquant sur le nom de celle-ci. Il peut de cette façon consulter toutes les informations la concernant et y compris observer une photo de l’article.</w:t>
+      </w:r>
+    </w:p>
+    <w:p>
+      <w:pPr>
+        <w:jc w:val="both"/>
+      </w:pPr>
+    </w:p>
+    <w:p>
+      <w:pPr>
+        <w:jc w:val="both"/>
+        <w:rPr>
+          <w:b/>
+          <w:bCs/>
+        </w:rPr>
+      </w:pPr>
+      <w:r>
+        <w:rPr>
+          <w:b/>
+          <w:bCs/>
+        </w:rPr>
+        <w:t xml:space="preserve">Cas no1 : </w:t>
+      </w:r>
+      <w:r>
+        <w:rPr>
+          <w:b/>
+          <w:bCs/>
+        </w:rPr>
+        <w:t>La carte n’appartient pas à l’utilisateur connecté</w:t>
+      </w:r>
+    </w:p>
+    <w:p>
+      <w:pPr>
+        <w:jc w:val="both"/>
+        <w:rPr>
+          <w:b/>
+          <w:bCs/>
+        </w:rPr>
+      </w:pPr>
+    </w:p>
+    <w:p>
+      <w:pPr>
+        <w:jc w:val="both"/>
+      </w:pPr>
+      <w:r>
+        <w:t>Dans le cas où l’utilisateur consulte les informations d’une carte qu’il n’a pas lui-même mis</w:t>
+      </w:r>
+      <w:r>
+        <w:t>e</w:t>
+      </w:r>
+      <w:r>
+        <w:t xml:space="preserve"> en vente, le nom du possesseur de la carte ainsi qu’un bouton </w:t>
+      </w:r>
+      <w:r>
+        <w:rPr>
+          <w:i/>
+          <w:iCs/>
+        </w:rPr>
+        <w:t>Acheter</w:t>
+      </w:r>
+      <w:r>
+        <w:t xml:space="preserve"> sont visibles sur la page. En cas d’achat, la carte est ajoutée au panier de l’utilisateur.</w:t>
+      </w:r>
+    </w:p>
+    <w:p>
+      <w:pPr>
+        <w:jc w:val="both"/>
+      </w:pPr>
+    </w:p>
+    <w:p>
+      <w:pPr>
+        <w:jc w:val="both"/>
+        <w:rPr>
+          <w:b/>
+          <w:bCs/>
+        </w:rPr>
+      </w:pPr>
+      <w:r>
+        <w:rPr>
+          <w:b/>
+          <w:bCs/>
+        </w:rPr>
+        <w:t>Cas no2 : La carte appartient à l’utilisateur connecté</w:t>
+      </w:r>
+    </w:p>
+    <w:p>
+      <w:pPr>
+        <w:jc w:val="both"/>
+      </w:pPr>
+    </w:p>
+    <w:p>
+      <w:pPr>
+        <w:jc w:val="both"/>
+      </w:pPr>
+      <w:r>
+        <w:t>Dans le cas où l’utilisateur consulte les informations d’une</w:t>
+      </w:r>
+      <w:r>
+        <w:t xml:space="preserve"> carte qu’il a lui-même mise en vente, le champ </w:t>
+      </w:r>
+      <w:r>
+        <w:rPr>
+          <w:i/>
+          <w:iCs/>
+        </w:rPr>
+        <w:t>Possesseur :</w:t>
+      </w:r>
+      <w:r>
+        <w:t xml:space="preserve"> ainsi que le bouton </w:t>
+      </w:r>
+      <w:r>
+        <w:rPr>
+          <w:i/>
+          <w:iCs/>
+        </w:rPr>
+        <w:t>Acheter</w:t>
+      </w:r>
+      <w:r>
+        <w:t xml:space="preserve"> ne sont pas visibles sur la page. En lieu et place un bouton </w:t>
+      </w:r>
+      <w:r>
+        <w:rPr>
+          <w:i/>
+          <w:iCs/>
+        </w:rPr>
+        <w:t>Supprimer</w:t>
+      </w:r>
+      <w:r>
+        <w:t xml:space="preserve"> permettant de supprimer la carte du site ainsi qu’un bouton </w:t>
+      </w:r>
+      <w:r>
+        <w:rPr>
+          <w:i/>
+          <w:iCs/>
+        </w:rPr>
+        <w:t>Modifier</w:t>
+      </w:r>
+      <w:r>
+        <w:t xml:space="preserve"> redirigeant sur la page de modification d’une carte sont affichés sur la page.</w:t>
+      </w:r>
+    </w:p>
+    <w:p>
+      <w:pPr>
+        <w:jc w:val="center"/>
+        <w:rPr>
+          <w:b/>
+          <w:bCs/>
+        </w:rPr>
+      </w:pPr>
+      <w:r>
+        <w:rPr>
+          <w:b/>
+          <w:bCs/>
+        </w:rPr>
+        <w:lastRenderedPageBreak/>
+        <w:t>Page de panier de l’utilisateur</w:t>
+      </w:r>
+    </w:p>
+    <w:p>
+      <w:pPr>
+        <w:jc w:val="both"/>
+      </w:pPr>
+      <w:r>
+        <w:rPr>
+          <w:noProof/>
+        </w:rPr>
+        <w:drawing>
+          <wp:inline distT="0" distB="0" distL="0" distR="0" wp14:anchorId="0E1229E1" wp14:editId="5E9C8495">
+            <wp:extent cx="5759450" cy="4505601"/>
+            <wp:effectExtent l="0" t="0" r="0" b="9525"/>
+            <wp:docPr id="25" name="Image 25"/>
+            <wp:cNvGraphicFramePr>
+              <a:graphicFrameLocks xmlns:a="http://schemas.openxmlformats.org/drawingml/2006/main" noChangeAspect="1"/>
+            </wp:cNvGraphicFramePr>
+            <a:graphic xmlns:a="http://schemas.openxmlformats.org/drawingml/2006/main">
+              <a:graphicData uri="http://schemas.openxmlformats.org/drawingml/2006/picture">
+                <pic:pic xmlns:pic="http://schemas.openxmlformats.org/drawingml/2006/picture">
+                  <pic:nvPicPr>
+                    <pic:cNvPr id="1" name=""/>
+                    <pic:cNvPicPr/>
+                  </pic:nvPicPr>
+                  <pic:blipFill>
+                    <a:blip r:embed="rId29"/>
+                    <a:stretch>
+                      <a:fillRect/>
+                    </a:stretch>
+                  </pic:blipFill>
+                  <pic:spPr>
+                    <a:xfrm>
+                      <a:off x="0" y="0"/>
+                      <a:ext cx="5759450" cy="4505601"/>
+                    </a:xfrm>
+                    <a:prstGeom prst="rect">
+                      <a:avLst/>
+                    </a:prstGeom>
+                  </pic:spPr>
+                </pic:pic>
+              </a:graphicData>
+            </a:graphic>
+          </wp:inline>
+        </w:drawing>
+      </w:r>
+    </w:p>
+    <w:p>
+      <w:pPr>
+        <w:jc w:val="both"/>
+      </w:pPr>
+    </w:p>
+    <w:p>
+      <w:pPr>
+        <w:jc w:val="both"/>
+      </w:pPr>
+      <w:r>
+        <w:t xml:space="preserve">Un utilisateur connecté peut accéder en tout temps à son panier via l’onglet </w:t>
+      </w:r>
+      <w:r>
+        <w:rPr>
+          <w:i/>
+          <w:iCs/>
+        </w:rPr>
+        <w:t>Mon panier</w:t>
+      </w:r>
+      <w:r>
+        <w:t xml:space="preserve">. Sur cette page, il a la possibilité de consulter </w:t>
+      </w:r>
+      <w:r>
+        <w:t xml:space="preserve">tous les articles qu’il a ajouté à son panier et de confirmer sa commande. Dès lors qu’il clique sur le bouton </w:t>
+      </w:r>
+      <w:r>
+        <w:rPr>
+          <w:i/>
+          <w:iCs/>
+        </w:rPr>
+        <w:t>Confirmer l’achat</w:t>
+      </w:r>
+      <w:r>
+        <w:t xml:space="preserve"> la transaction débute.</w:t>
+      </w:r>
+    </w:p>
+    <w:p>
+      <w:pPr>
+        <w:jc w:val="both"/>
+      </w:pPr>
+    </w:p>
+    <w:p>
+      <w:pPr>
+        <w:jc w:val="both"/>
+      </w:pPr>
+      <w:r>
+        <w:t>Les crédits nécessaires à l’opération sont déduits du compte de l’acheteur et sont temporairement mis en attente. Une fois que le vendeur a envoyé les articles, l’acheteur confirme la bonne réception de ceux-ci depuis son profil. Les crédits mis en attente sont alors ajoutés au compte du vendeur.</w:t>
       </w:r>
     </w:p>
     <w:p>
@@ -6448,21 +8518,21 @@
       <w:pPr>
         <w:pStyle w:val="Titre3"/>
       </w:pPr>
-      <w:bookmarkStart w:id="19" w:name="_Toc134713572"/>
+      <w:bookmarkStart w:id="18" w:name="_Toc134713572"/>
+      <w:bookmarkEnd w:id="18"/>
+    </w:p>
+    <w:p>
+      <w:pPr>
+        <w:pStyle w:val="Titre3"/>
+      </w:pPr>
+      <w:bookmarkStart w:id="19" w:name="_Toc134713573"/>
+      <w:r>
+        <w:t>Logiciels et outils</w:t>
+      </w:r>
+      <w:r>
+        <w:t xml:space="preserve"> supplémentaires</w:t>
+      </w:r>
       <w:bookmarkEnd w:id="19"/>
-    </w:p>
-    <w:p>
-      <w:pPr>
-        <w:pStyle w:val="Titre3"/>
-      </w:pPr>
-      <w:bookmarkStart w:id="20" w:name="_Toc134713573"/>
-      <w:r>
-        <w:t>Logiciels et outils</w:t>
-      </w:r>
-      <w:r>
-        <w:t xml:space="preserve"> supplémentaires</w:t>
-      </w:r>
-      <w:bookmarkEnd w:id="20"/>
     </w:p>
     <w:p>
       <w:r>
@@ -6558,7 +8628,6 @@
           <w:bCs/>
         </w:rPr>
       </w:pPr>
-      <w:proofErr w:type="spellStart"/>
       <w:r>
         <w:rPr>
           <w:b/>
@@ -6573,7 +8642,6 @@
         </w:rPr>
         <w:t>GPT</w:t>
       </w:r>
-      <w:proofErr w:type="spellEnd"/>
       <w:r>
         <w:t>, modèle de langage</w:t>
       </w:r>
@@ -6602,7 +8670,6 @@
           <w:bCs/>
         </w:rPr>
       </w:pPr>
-      <w:proofErr w:type="spellStart"/>
       <w:r>
         <w:rPr>
           <w:b/>
@@ -6610,7 +8677,6 @@
         </w:rPr>
         <w:t>DBMain</w:t>
       </w:r>
-      <w:proofErr w:type="spellEnd"/>
       <w:r>
         <w:t>, logiciel pour la conception du MCD et du MLD de la base de données.</w:t>
       </w:r>
@@ -6623,7 +8689,7 @@
           <w:iCs/>
         </w:rPr>
       </w:pPr>
-      <w:bookmarkStart w:id="21" w:name="_Toc134713574"/>
+      <w:bookmarkStart w:id="20" w:name="_Toc134713574"/>
       <w:r>
         <w:rPr>
           <w:i w:val="0"/>
@@ -6639,94 +8705,94 @@
         </w:rPr>
         <w:t xml:space="preserve"> et analyse</w:t>
       </w:r>
+      <w:bookmarkEnd w:id="20"/>
+    </w:p>
+    <w:p>
+      <w:pPr>
+        <w:pStyle w:val="Titre3"/>
+      </w:pPr>
+      <w:bookmarkStart w:id="21" w:name="_Toc134713575"/>
+      <w:r>
+        <w:t xml:space="preserve">Base de </w:t>
+      </w:r>
+      <w:r>
+        <w:t>d</w:t>
+      </w:r>
+      <w:r>
+        <w:t>onnée</w:t>
+      </w:r>
+      <w:r>
+        <w:t>s</w:t>
+      </w:r>
       <w:bookmarkEnd w:id="21"/>
     </w:p>
     <w:p>
       <w:pPr>
+        <w:jc w:val="both"/>
+      </w:pPr>
+      <w:r>
+        <w:t xml:space="preserve">La base de données est un pilier très important de ce projet car elle organise et stock toutes les informations qui seront utilisées. </w:t>
+      </w:r>
+      <w:r>
+        <w:t>Par conséquent, il est essentiel d’analyser et de planifier soigneusement sa structure pour optimiser son architecture et éviter de devoir la recréer ultérieurement.</w:t>
+      </w:r>
+      <w:r>
+        <w:t xml:space="preserve"> </w:t>
+      </w:r>
+    </w:p>
+    <w:p>
+      <w:pPr>
+        <w:jc w:val="both"/>
+      </w:pPr>
+    </w:p>
+    <w:p>
+      <w:pPr>
+        <w:jc w:val="both"/>
+      </w:pPr>
+      <w:r>
+        <w:t>Dans cette optique, la conception d’un Modèle Conceptuel de Données (MCD) et d’un Modèle Logique de Données (MLD) sont des étapes indispensables pour ce projet.</w:t>
+      </w:r>
+    </w:p>
+    <w:p>
+      <w:pPr>
+        <w:jc w:val="both"/>
+      </w:pPr>
+    </w:p>
+    <w:p>
+      <w:pPr>
+        <w:pStyle w:val="Titre4"/>
+      </w:pPr>
+      <w:r>
+        <w:t>MCD</w:t>
+      </w:r>
+    </w:p>
+    <w:p/>
+    <w:p>
+      <w:pPr>
+        <w:pStyle w:val="Titre4"/>
+      </w:pPr>
+      <w:r>
+        <w:t>MLD</w:t>
+      </w:r>
+    </w:p>
+    <w:p/>
+    <w:p>
+      <w:pPr>
         <w:pStyle w:val="Titre3"/>
       </w:pPr>
-      <w:bookmarkStart w:id="22" w:name="_Toc134713575"/>
-      <w:r>
-        <w:t xml:space="preserve">Base de </w:t>
-      </w:r>
-      <w:r>
-        <w:t>d</w:t>
-      </w:r>
-      <w:r>
-        <w:t>onnée</w:t>
-      </w:r>
-      <w:r>
-        <w:t>s</w:t>
+    </w:p>
+    <w:p>
+      <w:pPr>
+        <w:pStyle w:val="Titre3"/>
+      </w:pPr>
+      <w:bookmarkStart w:id="22" w:name="_Toc134713577"/>
+      <w:r>
+        <w:t xml:space="preserve">Design </w:t>
+      </w:r>
+      <w:r>
+        <w:t>du site web</w:t>
       </w:r>
       <w:bookmarkEnd w:id="22"/>
-    </w:p>
-    <w:p>
-      <w:pPr>
-        <w:jc w:val="both"/>
-      </w:pPr>
-      <w:r>
-        <w:t xml:space="preserve">La base de données est un pilier très important de ce projet car elle organise et stock toutes les informations qui seront utilisées. </w:t>
-      </w:r>
-      <w:r>
-        <w:t>Par conséquent, il est essentiel d’analyser et de planifier soigneusement sa structure pour optimiser son architecture et éviter de devoir la recréer ultérieurement.</w:t>
-      </w:r>
-      <w:r>
-        <w:t xml:space="preserve"> </w:t>
-      </w:r>
-    </w:p>
-    <w:p>
-      <w:pPr>
-        <w:jc w:val="both"/>
-      </w:pPr>
-    </w:p>
-    <w:p>
-      <w:pPr>
-        <w:jc w:val="both"/>
-      </w:pPr>
-      <w:r>
-        <w:t>Dans cette optique, la conception d’un Modèle Conceptuel de Données (MCD) et d’un Modèle Logique de Données (MLD) sont des étapes indispensables pour ce projet.</w:t>
-      </w:r>
-    </w:p>
-    <w:p>
-      <w:pPr>
-        <w:jc w:val="both"/>
-      </w:pPr>
-    </w:p>
-    <w:p>
-      <w:pPr>
-        <w:pStyle w:val="Titre4"/>
-      </w:pPr>
-      <w:r>
-        <w:t>MCD</w:t>
-      </w:r>
-    </w:p>
-    <w:p/>
-    <w:p>
-      <w:pPr>
-        <w:pStyle w:val="Titre4"/>
-      </w:pPr>
-      <w:r>
-        <w:t>MLD</w:t>
-      </w:r>
-    </w:p>
-    <w:p/>
-    <w:p>
-      <w:pPr>
-        <w:pStyle w:val="Titre3"/>
-      </w:pPr>
-    </w:p>
-    <w:p>
-      <w:pPr>
-        <w:pStyle w:val="Titre3"/>
-      </w:pPr>
-      <w:bookmarkStart w:id="23" w:name="_Toc134713577"/>
-      <w:r>
-        <w:t xml:space="preserve">Design </w:t>
-      </w:r>
-      <w:r>
-        <w:t>du site web</w:t>
-      </w:r>
-      <w:bookmarkEnd w:id="23"/>
     </w:p>
     <w:p>
       <w:pPr>
@@ -6860,31 +8926,7 @@
           <w:szCs w:val="14"/>
           <w:lang w:eastAsia="fr-FR"/>
         </w:rPr>
-        <w:t xml:space="preserve">ultimédia: carte de site, maquettes papier, story </w:t>
-      </w:r>
-      <w:proofErr w:type="spellStart"/>
-      <w:r>
-        <w:rPr>
-          <w:rFonts w:ascii="Arial" w:hAnsi="Arial"/>
-          <w:i/>
-          <w:iCs/>
-          <w:sz w:val="24"/>
-          <w:szCs w:val="14"/>
-          <w:lang w:eastAsia="fr-FR"/>
-        </w:rPr>
-        <w:t>board</w:t>
-      </w:r>
-      <w:proofErr w:type="spellEnd"/>
-      <w:r>
-        <w:rPr>
-          <w:rFonts w:ascii="Arial" w:hAnsi="Arial"/>
-          <w:i/>
-          <w:iCs/>
-          <w:sz w:val="24"/>
-          <w:szCs w:val="14"/>
-          <w:lang w:eastAsia="fr-FR"/>
-        </w:rPr>
-        <w:t xml:space="preserve"> préliminaire, …</w:t>
+        <w:t>ultimédia: carte de site, maquettes papier, story board préliminaire, …</w:t>
       </w:r>
     </w:p>
     <w:p>
@@ -7028,9 +9070,9 @@
           <w:iCs/>
         </w:rPr>
       </w:pPr>
-      <w:bookmarkStart w:id="24" w:name="_Toc71691012"/>
-      <w:bookmarkStart w:id="25" w:name="_Toc499021838"/>
-      <w:bookmarkStart w:id="26" w:name="_Toc134713578"/>
+      <w:bookmarkStart w:id="23" w:name="_Toc71691012"/>
+      <w:bookmarkStart w:id="24" w:name="_Toc499021838"/>
+      <w:bookmarkStart w:id="25" w:name="_Toc134713578"/>
       <w:r>
         <w:rPr>
           <w:i w:val="0"/>
@@ -7052,21 +9094,21 @@
         </w:rPr>
         <w:t xml:space="preserve"> de test</w:t>
       </w:r>
-      <w:bookmarkStart w:id="27" w:name="_Toc134713580"/>
+      <w:bookmarkStart w:id="26" w:name="_Toc134713580"/>
+      <w:bookmarkEnd w:id="23"/>
       <w:bookmarkEnd w:id="24"/>
       <w:bookmarkEnd w:id="25"/>
       <w:bookmarkEnd w:id="26"/>
+    </w:p>
+    <w:p>
+      <w:pPr>
+        <w:pStyle w:val="Titre3"/>
+      </w:pPr>
+      <w:bookmarkStart w:id="27" w:name="_Toc134713581"/>
+      <w:r>
+        <w:t>tests</w:t>
+      </w:r>
       <w:bookmarkEnd w:id="27"/>
-    </w:p>
-    <w:p>
-      <w:pPr>
-        <w:pStyle w:val="Titre3"/>
-      </w:pPr>
-      <w:bookmarkStart w:id="28" w:name="_Toc134713581"/>
-      <w:r>
-        <w:t>tests</w:t>
-      </w:r>
-      <w:bookmarkEnd w:id="28"/>
     </w:p>
     <w:p/>
     <w:p>
@@ -7111,10 +9153,10 @@
           <w:rFonts w:cs="Arial"/>
         </w:rPr>
       </w:pPr>
-      <w:bookmarkStart w:id="29" w:name="_Toc25553310"/>
-      <w:bookmarkStart w:id="30" w:name="_Toc71691015"/>
-      <w:bookmarkStart w:id="31" w:name="_Toc499021839"/>
-      <w:bookmarkStart w:id="32" w:name="_Toc134713582"/>
+      <w:bookmarkStart w:id="28" w:name="_Toc25553310"/>
+      <w:bookmarkStart w:id="29" w:name="_Toc71691015"/>
+      <w:bookmarkStart w:id="30" w:name="_Toc499021839"/>
+      <w:bookmarkStart w:id="31" w:name="_Toc134713582"/>
       <w:r>
         <w:rPr>
           <w:rFonts w:cs="Arial"/>
@@ -7127,20 +9169,20 @@
         </w:rPr>
         <w:t>isques techniques</w:t>
       </w:r>
+      <w:bookmarkEnd w:id="28"/>
       <w:bookmarkEnd w:id="29"/>
       <w:bookmarkEnd w:id="30"/>
       <w:bookmarkEnd w:id="31"/>
+    </w:p>
+    <w:p>
+      <w:pPr>
+        <w:pStyle w:val="Titre3"/>
+      </w:pPr>
+      <w:bookmarkStart w:id="32" w:name="_Toc134713583"/>
+      <w:r>
+        <w:t>Mise en place de l’environnement Docker</w:t>
+      </w:r>
       <w:bookmarkEnd w:id="32"/>
-    </w:p>
-    <w:p>
-      <w:pPr>
-        <w:pStyle w:val="Titre3"/>
-      </w:pPr>
-      <w:bookmarkStart w:id="33" w:name="_Toc134713583"/>
-      <w:r>
-        <w:t>Mise en place de l’environnement Docker</w:t>
-      </w:r>
-      <w:bookmarkEnd w:id="33"/>
     </w:p>
     <w:p>
       <w:pPr>
@@ -7469,23 +9511,13 @@
         </w:rPr>
         <w:t xml:space="preserve"> </w:t>
       </w:r>
-      <w:proofErr w:type="spellStart"/>
       <w:r>
         <w:rPr>
           <w:rFonts w:ascii="Arial" w:hAnsi="Arial" w:cs="Arial"/>
           <w:i/>
           <w:sz w:val="24"/>
         </w:rPr>
-        <w:t>structogramme</w:t>
-      </w:r>
-      <w:proofErr w:type="spellEnd"/>
-      <w:r>
-        <w:rPr>
-          <w:rFonts w:ascii="Arial" w:hAnsi="Arial" w:cs="Arial"/>
-          <w:i/>
-          <w:sz w:val="24"/>
-        </w:rPr>
-        <w:t>…</w:t>
+        <w:t>structogramme…</w:t>
       </w:r>
     </w:p>
     <w:p>
@@ -7560,19 +9592,19 @@
           <w:tab w:val="num" w:pos="360"/>
         </w:tabs>
       </w:pPr>
-      <w:bookmarkStart w:id="34" w:name="_Toc71703259"/>
-      <w:bookmarkStart w:id="35" w:name="_Toc499021842"/>
-      <w:bookmarkStart w:id="36" w:name="_Toc134713584"/>
+      <w:bookmarkStart w:id="33" w:name="_Toc71703259"/>
+      <w:bookmarkStart w:id="34" w:name="_Toc499021842"/>
+      <w:bookmarkStart w:id="35" w:name="_Toc134713584"/>
       <w:r>
         <w:t>R</w:t>
       </w:r>
+      <w:bookmarkEnd w:id="33"/>
+      <w:r>
+        <w:t>éalisation</w:t>
+      </w:r>
+      <w:bookmarkStart w:id="36" w:name="_Toc25553318"/>
       <w:bookmarkEnd w:id="34"/>
-      <w:r>
-        <w:t>éalisation</w:t>
-      </w:r>
-      <w:bookmarkStart w:id="37" w:name="_Toc25553318"/>
       <w:bookmarkEnd w:id="35"/>
-      <w:bookmarkEnd w:id="36"/>
     </w:p>
     <w:p>
       <w:pPr>
@@ -7587,7 +9619,7 @@
           <w:iCs/>
         </w:rPr>
       </w:pPr>
-      <w:bookmarkStart w:id="38" w:name="_Toc134713585"/>
+      <w:bookmarkStart w:id="37" w:name="_Toc134713585"/>
       <w:r>
         <w:rPr>
           <w:i w:val="0"/>
@@ -7595,7 +9627,7 @@
         </w:rPr>
         <w:t>INTRO + VERSIONS OUTILS</w:t>
       </w:r>
-      <w:bookmarkEnd w:id="38"/>
+      <w:bookmarkEnd w:id="37"/>
     </w:p>
     <w:p>
       <w:pPr>
@@ -7605,24 +9637,24 @@
           <w:iCs/>
         </w:rPr>
       </w:pPr>
-      <w:bookmarkStart w:id="39" w:name="_Toc134713586"/>
+      <w:bookmarkStart w:id="38" w:name="_Toc134713586"/>
+      <w:bookmarkEnd w:id="38"/>
+    </w:p>
+    <w:p>
+      <w:pPr>
+        <w:pStyle w:val="Titre2"/>
+      </w:pPr>
+      <w:bookmarkStart w:id="39" w:name="_Toc134713587"/>
       <w:bookmarkEnd w:id="39"/>
     </w:p>
     <w:p>
       <w:pPr>
         <w:pStyle w:val="Titre2"/>
       </w:pPr>
-      <w:bookmarkStart w:id="40" w:name="_Toc134713587"/>
+      <w:bookmarkStart w:id="40" w:name="_Toc134713588"/>
       <w:bookmarkEnd w:id="40"/>
     </w:p>
-    <w:p>
-      <w:pPr>
-        <w:pStyle w:val="Titre2"/>
-      </w:pPr>
-      <w:bookmarkStart w:id="41" w:name="_Toc134713588"/>
-      <w:bookmarkEnd w:id="41"/>
-    </w:p>
-    <w:bookmarkEnd w:id="37"/>
+    <w:bookmarkEnd w:id="36"/>
     <w:p>
       <w:pPr>
         <w:ind w:firstLine="360"/>
@@ -7917,45 +9949,45 @@
           <w:i/>
         </w:rPr>
       </w:pPr>
-      <w:bookmarkStart w:id="42" w:name="_Toc134713589"/>
+      <w:bookmarkStart w:id="41" w:name="_Toc134713589"/>
       <w:r>
         <w:rPr>
           <w:i/>
         </w:rPr>
         <w:t>Tests</w:t>
       </w:r>
+      <w:bookmarkEnd w:id="41"/>
+    </w:p>
+    <w:p>
+      <w:pPr>
+        <w:pStyle w:val="Titre3"/>
+      </w:pPr>
+      <w:bookmarkStart w:id="42" w:name="_Toc134713590"/>
       <w:bookmarkEnd w:id="42"/>
     </w:p>
     <w:p>
+      <w:r>
+        <w:t>LISTE DES FONCTIONNALITÉS QUI DOIVENT FONCTIONNER EN TABLEAU AVEC NOM DU TEST, SCENARIO, RESULTAT ATTENDU ET OBTENU</w:t>
+      </w:r>
+    </w:p>
+    <w:p>
       <w:pPr>
         <w:pStyle w:val="Titre3"/>
       </w:pPr>
-      <w:bookmarkStart w:id="43" w:name="_Toc134713590"/>
+      <w:bookmarkStart w:id="43" w:name="_Toc134713591"/>
       <w:bookmarkEnd w:id="43"/>
     </w:p>
     <w:p>
       <w:r>
-        <w:t>LISTE DES FONCTIONNALITÉS QUI DOIVENT FONCTIONNER EN TABLEAU AVEC NOM DU TEST, SCENARIO, RESULTAT ATTENDU ET OBTENU</w:t>
+        <w:t>LISTE DES FONCTIONNALITÉS QUI DOIVENT FONCTIONNER</w:t>
       </w:r>
     </w:p>
     <w:p>
       <w:pPr>
         <w:pStyle w:val="Titre3"/>
       </w:pPr>
-      <w:bookmarkStart w:id="44" w:name="_Toc134713591"/>
+      <w:bookmarkStart w:id="44" w:name="_Toc134713592"/>
       <w:bookmarkEnd w:id="44"/>
-    </w:p>
-    <w:p>
-      <w:r>
-        <w:t>LISTE DES FONCTIONNALITÉS QUI DOIVENT FONCTIONNER</w:t>
-      </w:r>
-    </w:p>
-    <w:p>
-      <w:pPr>
-        <w:pStyle w:val="Titre3"/>
-      </w:pPr>
-      <w:bookmarkStart w:id="45" w:name="_Toc134713592"/>
-      <w:bookmarkEnd w:id="45"/>
     </w:p>
     <w:p>
       <w:pPr>
@@ -7965,10 +9997,10 @@
           <w:iCs/>
         </w:rPr>
       </w:pPr>
-      <w:bookmarkStart w:id="46" w:name="_Toc25553322"/>
-      <w:bookmarkStart w:id="47" w:name="_Toc71691026"/>
-      <w:bookmarkStart w:id="48" w:name="_Toc499021845"/>
-      <w:bookmarkStart w:id="49" w:name="_Toc134713593"/>
+      <w:bookmarkStart w:id="45" w:name="_Toc25553322"/>
+      <w:bookmarkStart w:id="46" w:name="_Toc71691026"/>
+      <w:bookmarkStart w:id="47" w:name="_Toc499021845"/>
+      <w:bookmarkStart w:id="48" w:name="_Toc134713593"/>
       <w:r>
         <w:rPr>
           <w:i w:val="0"/>
@@ -7976,7 +10008,7 @@
         </w:rPr>
         <w:t xml:space="preserve">Erreurs </w:t>
       </w:r>
-      <w:bookmarkEnd w:id="46"/>
+      <w:bookmarkEnd w:id="45"/>
       <w:r>
         <w:rPr>
           <w:i w:val="0"/>
@@ -7984,9 +10016,9 @@
         </w:rPr>
         <w:t>restantes</w:t>
       </w:r>
+      <w:bookmarkEnd w:id="46"/>
       <w:bookmarkEnd w:id="47"/>
       <w:bookmarkEnd w:id="48"/>
-      <w:bookmarkEnd w:id="49"/>
       <w:r>
         <w:rPr>
           <w:i w:val="0"/>
@@ -8002,7 +10034,7 @@
           <w:i/>
         </w:rPr>
       </w:pPr>
-      <w:bookmarkStart w:id="50" w:name="_Toc25553323"/>
+      <w:bookmarkStart w:id="49" w:name="_Toc25553323"/>
     </w:p>
     <w:p>
       <w:pPr>
@@ -8059,7 +10091,7 @@
         </w:rPr>
         <w:t>Conséquences sur l'utilisation du produit</w:t>
       </w:r>
-      <w:bookmarkEnd w:id="50"/>
+      <w:bookmarkEnd w:id="49"/>
     </w:p>
     <w:p>
       <w:pPr>
@@ -8095,10 +10127,10 @@
           <w:iCs/>
         </w:rPr>
       </w:pPr>
-      <w:bookmarkStart w:id="51" w:name="_Toc25553326"/>
-      <w:bookmarkStart w:id="52" w:name="_Toc71691029"/>
-      <w:bookmarkStart w:id="53" w:name="_Toc499021846"/>
-      <w:bookmarkStart w:id="54" w:name="_Toc134713594"/>
+      <w:bookmarkStart w:id="50" w:name="_Toc25553326"/>
+      <w:bookmarkStart w:id="51" w:name="_Toc71691029"/>
+      <w:bookmarkStart w:id="52" w:name="_Toc499021846"/>
+      <w:bookmarkStart w:id="53" w:name="_Toc134713594"/>
       <w:r>
         <w:rPr>
           <w:i w:val="0"/>
@@ -8106,7 +10138,7 @@
         </w:rPr>
         <w:t>Liste des documents</w:t>
       </w:r>
-      <w:bookmarkEnd w:id="51"/>
+      <w:bookmarkEnd w:id="50"/>
       <w:r>
         <w:rPr>
           <w:i w:val="0"/>
@@ -8114,9 +10146,9 @@
         </w:rPr>
         <w:t xml:space="preserve"> fournis</w:t>
       </w:r>
+      <w:bookmarkEnd w:id="51"/>
       <w:bookmarkEnd w:id="52"/>
       <w:bookmarkEnd w:id="53"/>
-      <w:bookmarkEnd w:id="54"/>
     </w:p>
     <w:p>
       <w:pPr>
@@ -8263,29 +10295,39 @@
           <w:tab w:val="num" w:pos="360"/>
         </w:tabs>
       </w:pPr>
-      <w:bookmarkStart w:id="55" w:name="_Toc25553328"/>
-      <w:bookmarkStart w:id="56" w:name="_Toc71703263"/>
-      <w:bookmarkStart w:id="57" w:name="_Toc499021847"/>
-      <w:bookmarkStart w:id="58" w:name="_Toc134713595"/>
+      <w:bookmarkStart w:id="54" w:name="_Toc25553328"/>
+      <w:bookmarkStart w:id="55" w:name="_Toc71703263"/>
+      <w:bookmarkStart w:id="56" w:name="_Toc499021847"/>
+      <w:bookmarkStart w:id="57" w:name="_Toc134713595"/>
       <w:r>
         <w:lastRenderedPageBreak/>
         <w:t>C</w:t>
       </w:r>
+      <w:bookmarkEnd w:id="54"/>
       <w:bookmarkEnd w:id="55"/>
+      <w:r>
+        <w:t>onclusions</w:t>
+      </w:r>
       <w:bookmarkEnd w:id="56"/>
-      <w:r>
-        <w:t>onclusions</w:t>
-      </w:r>
       <w:bookmarkEnd w:id="57"/>
+    </w:p>
+    <w:p>
+      <w:pPr>
+        <w:pStyle w:val="Titre2"/>
+      </w:pPr>
+      <w:bookmarkStart w:id="58" w:name="_Toc134713596"/>
+      <w:r>
+        <w:t>Bilan des fonctionnalités</w:t>
+      </w:r>
       <w:bookmarkEnd w:id="58"/>
     </w:p>
     <w:p>
       <w:pPr>
         <w:pStyle w:val="Titre2"/>
       </w:pPr>
-      <w:bookmarkStart w:id="59" w:name="_Toc134713596"/>
-      <w:r>
-        <w:t>Bilan des fonctionnalités</w:t>
+      <w:bookmarkStart w:id="59" w:name="_Toc134713597"/>
+      <w:r>
+        <w:t>Comparaison de la planification</w:t>
       </w:r>
       <w:bookmarkEnd w:id="59"/>
     </w:p>
@@ -8293,9 +10335,9 @@
       <w:pPr>
         <w:pStyle w:val="Titre2"/>
       </w:pPr>
-      <w:bookmarkStart w:id="60" w:name="_Toc134713597"/>
-      <w:r>
-        <w:t>Comparaison de la planification</w:t>
+      <w:bookmarkStart w:id="60" w:name="_Toc134713598"/>
+      <w:r>
+        <w:t>Critiques / Finalité du projet</w:t>
       </w:r>
       <w:bookmarkEnd w:id="60"/>
     </w:p>
@@ -8303,9 +10345,9 @@
       <w:pPr>
         <w:pStyle w:val="Titre2"/>
       </w:pPr>
-      <w:bookmarkStart w:id="61" w:name="_Toc134713598"/>
-      <w:r>
-        <w:t>Critiques / Finalité du projet</w:t>
+      <w:bookmarkStart w:id="61" w:name="_Toc134713599"/>
+      <w:r>
+        <w:t>Difficultés particulières</w:t>
       </w:r>
       <w:bookmarkEnd w:id="61"/>
     </w:p>
@@ -8313,21 +10355,11 @@
       <w:pPr>
         <w:pStyle w:val="Titre2"/>
       </w:pPr>
-      <w:bookmarkStart w:id="62" w:name="_Toc134713599"/>
-      <w:r>
-        <w:t>Difficultés particulières</w:t>
+      <w:bookmarkStart w:id="62" w:name="_Toc134713600"/>
+      <w:r>
+        <w:t>Conclusion personnelle</w:t>
       </w:r>
       <w:bookmarkEnd w:id="62"/>
-    </w:p>
-    <w:p>
-      <w:pPr>
-        <w:pStyle w:val="Titre2"/>
-      </w:pPr>
-      <w:bookmarkStart w:id="63" w:name="_Toc134713600"/>
-      <w:r>
-        <w:t>Conclusion personnelle</w:t>
-      </w:r>
-      <w:bookmarkEnd w:id="63"/>
     </w:p>
     <w:p/>
     <w:p>
@@ -8456,22 +10488,22 @@
       <w:pPr>
         <w:pStyle w:val="Titre1"/>
       </w:pPr>
-      <w:bookmarkStart w:id="64" w:name="_Toc134713601"/>
+      <w:bookmarkStart w:id="63" w:name="_Toc134713601"/>
       <w:r>
         <w:t>Lexique</w:t>
       </w:r>
+      <w:bookmarkEnd w:id="63"/>
+    </w:p>
+    <w:p/>
+    <w:p>
+      <w:pPr>
+        <w:pStyle w:val="Titre1"/>
+      </w:pPr>
+      <w:bookmarkStart w:id="64" w:name="_Toc134713602"/>
+      <w:r>
+        <w:t>Table d’illustrations</w:t>
+      </w:r>
       <w:bookmarkEnd w:id="64"/>
-    </w:p>
-    <w:p/>
-    <w:p>
-      <w:pPr>
-        <w:pStyle w:val="Titre1"/>
-      </w:pPr>
-      <w:bookmarkStart w:id="65" w:name="_Toc134713602"/>
-      <w:r>
-        <w:t>Table d’illustrations</w:t>
-      </w:r>
-      <w:bookmarkEnd w:id="65"/>
     </w:p>
     <w:p>
       <w:pPr>
@@ -8506,7 +10538,7 @@
         </w:rPr>
         <w:fldChar w:fldCharType="separate"/>
       </w:r>
-      <w:hyperlink r:id="rId23" w:anchor="_Toc134697800" w:history="1">
+      <w:hyperlink r:id="rId30" w:anchor="_Toc134697800" w:history="1">
         <w:r>
           <w:rPr>
             <w:rStyle w:val="Lienhypertexte"/>
@@ -8590,19 +10622,19 @@
           <w:tab w:val="num" w:pos="360"/>
         </w:tabs>
       </w:pPr>
-      <w:bookmarkStart w:id="66" w:name="_Toc71703264"/>
-      <w:bookmarkStart w:id="67" w:name="_Toc499021848"/>
-      <w:bookmarkStart w:id="68" w:name="_Toc134713603"/>
+      <w:bookmarkStart w:id="65" w:name="_Toc71703264"/>
+      <w:bookmarkStart w:id="66" w:name="_Toc499021848"/>
+      <w:bookmarkStart w:id="67" w:name="_Toc134713603"/>
       <w:r>
         <w:lastRenderedPageBreak/>
         <w:t>A</w:t>
       </w:r>
+      <w:bookmarkEnd w:id="65"/>
+      <w:r>
+        <w:t>nnexes</w:t>
+      </w:r>
       <w:bookmarkEnd w:id="66"/>
-      <w:r>
-        <w:t>nnexes</w:t>
-      </w:r>
       <w:bookmarkEnd w:id="67"/>
-      <w:bookmarkEnd w:id="68"/>
     </w:p>
     <w:p/>
     <w:p>
@@ -8613,8 +10645,8 @@
           <w:iCs/>
         </w:rPr>
       </w:pPr>
-      <w:bookmarkStart w:id="69" w:name="_Toc499021849"/>
-      <w:bookmarkStart w:id="70" w:name="_Toc134713604"/>
+      <w:bookmarkStart w:id="68" w:name="_Toc499021849"/>
+      <w:bookmarkStart w:id="69" w:name="_Toc134713604"/>
       <w:r>
         <w:rPr>
           <w:i w:val="0"/>
@@ -8622,16 +10654,26 @@
         </w:rPr>
         <w:t>Résumé du rapport du TPI / version succincte de la documentation</w:t>
       </w:r>
+      <w:bookmarkEnd w:id="68"/>
       <w:bookmarkEnd w:id="69"/>
+    </w:p>
+    <w:p>
+      <w:pPr>
+        <w:pStyle w:val="Titre3"/>
+      </w:pPr>
+      <w:bookmarkStart w:id="70" w:name="_Toc134713605"/>
+      <w:r>
+        <w:t>Situation de départ</w:t>
+      </w:r>
       <w:bookmarkEnd w:id="70"/>
     </w:p>
     <w:p>
       <w:pPr>
         <w:pStyle w:val="Titre3"/>
       </w:pPr>
-      <w:bookmarkStart w:id="71" w:name="_Toc134713605"/>
-      <w:r>
-        <w:t>Situation de départ</w:t>
+      <w:bookmarkStart w:id="71" w:name="_Toc134713606"/>
+      <w:r>
+        <w:t>Mise en œuvre</w:t>
       </w:r>
       <w:bookmarkEnd w:id="71"/>
     </w:p>
@@ -8639,21 +10681,11 @@
       <w:pPr>
         <w:pStyle w:val="Titre3"/>
       </w:pPr>
-      <w:bookmarkStart w:id="72" w:name="_Toc134713606"/>
-      <w:r>
-        <w:t>Mise en œuvre</w:t>
+      <w:bookmarkStart w:id="72" w:name="_Toc134713607"/>
+      <w:r>
+        <w:t>Résultats</w:t>
       </w:r>
       <w:bookmarkEnd w:id="72"/>
-    </w:p>
-    <w:p>
-      <w:pPr>
-        <w:pStyle w:val="Titre3"/>
-      </w:pPr>
-      <w:bookmarkStart w:id="73" w:name="_Toc134713607"/>
-      <w:r>
-        <w:t>Résultats</w:t>
-      </w:r>
-      <w:bookmarkEnd w:id="73"/>
     </w:p>
     <w:p>
       <w:pPr>
@@ -8663,9 +10695,9 @@
           <w:iCs/>
         </w:rPr>
       </w:pPr>
-      <w:bookmarkStart w:id="74" w:name="_Toc71703265"/>
-      <w:bookmarkStart w:id="75" w:name="_Toc499021850"/>
-      <w:bookmarkStart w:id="76" w:name="_Toc134713608"/>
+      <w:bookmarkStart w:id="73" w:name="_Toc71703265"/>
+      <w:bookmarkStart w:id="74" w:name="_Toc499021850"/>
+      <w:bookmarkStart w:id="75" w:name="_Toc134713608"/>
       <w:r>
         <w:rPr>
           <w:i w:val="0"/>
@@ -8673,11 +10705,11 @@
         </w:rPr>
         <w:t>Sources – Bibliographie</w:t>
       </w:r>
+      <w:bookmarkEnd w:id="73"/>
       <w:bookmarkEnd w:id="74"/>
       <w:bookmarkEnd w:id="75"/>
-      <w:bookmarkEnd w:id="76"/>
-    </w:p>
-    <w:bookmarkStart w:id="77" w:name="_Toc134713609" w:displacedByCustomXml="next"/>
+    </w:p>
+    <w:bookmarkStart w:id="76" w:name="_Toc134713609" w:displacedByCustomXml="next"/>
     <w:sdt>
       <w:sdtPr>
         <w:rPr>
@@ -8699,7 +10731,7 @@
           <w:r>
             <w:t>Bibliographie</w:t>
           </w:r>
-          <w:bookmarkEnd w:id="77"/>
+          <w:bookmarkEnd w:id="76"/>
         </w:p>
         <w:sdt>
           <w:sdtPr>
@@ -8746,10 +10778,10 @@
           <w:iCs/>
         </w:rPr>
       </w:pPr>
-      <w:bookmarkStart w:id="78" w:name="_Toc25553332"/>
-      <w:bookmarkStart w:id="79" w:name="_Toc71703268"/>
-      <w:bookmarkStart w:id="80" w:name="_Toc499021853"/>
-      <w:bookmarkStart w:id="81" w:name="_Toc134713610"/>
+      <w:bookmarkStart w:id="77" w:name="_Toc25553332"/>
+      <w:bookmarkStart w:id="78" w:name="_Toc71703268"/>
+      <w:bookmarkStart w:id="79" w:name="_Toc499021853"/>
+      <w:bookmarkStart w:id="80" w:name="_Toc134713610"/>
       <w:r>
         <w:rPr>
           <w:i w:val="0"/>
@@ -8757,10 +10789,10 @@
         </w:rPr>
         <w:t>Manuel d'Utilisation</w:t>
       </w:r>
+      <w:bookmarkEnd w:id="77"/>
       <w:bookmarkEnd w:id="78"/>
       <w:bookmarkEnd w:id="79"/>
       <w:bookmarkEnd w:id="80"/>
-      <w:bookmarkEnd w:id="81"/>
     </w:p>
     <w:p/>
     <w:p>
@@ -8771,10 +10803,10 @@
           <w:iCs/>
         </w:rPr>
       </w:pPr>
-      <w:bookmarkStart w:id="82" w:name="_Toc71703270"/>
-      <w:bookmarkStart w:id="83" w:name="_Toc499021854"/>
-      <w:bookmarkStart w:id="84" w:name="_Toc134713611"/>
-      <w:bookmarkStart w:id="85" w:name="_Toc25553334"/>
+      <w:bookmarkStart w:id="81" w:name="_Toc71703270"/>
+      <w:bookmarkStart w:id="82" w:name="_Toc499021854"/>
+      <w:bookmarkStart w:id="83" w:name="_Toc134713611"/>
+      <w:bookmarkStart w:id="84" w:name="_Toc25553334"/>
       <w:r>
         <w:rPr>
           <w:i w:val="0"/>
@@ -8789,9 +10821,9 @@
         </w:rPr>
         <w:t>rchives du projet</w:t>
       </w:r>
+      <w:bookmarkEnd w:id="81"/>
       <w:bookmarkEnd w:id="82"/>
       <w:bookmarkEnd w:id="83"/>
-      <w:bookmarkEnd w:id="84"/>
       <w:r>
         <w:rPr>
           <w:i w:val="0"/>
@@ -8799,7 +10831,7 @@
         </w:rPr>
         <w:t xml:space="preserve"> </w:t>
       </w:r>
-      <w:bookmarkEnd w:id="85"/>
+      <w:bookmarkEnd w:id="84"/>
     </w:p>
     <w:p/>
     <w:p>
@@ -8949,23 +10981,7 @@
         <w:sz w:val="16"/>
         <w:szCs w:val="16"/>
       </w:rPr>
-      <w:t xml:space="preserve">Dernière </w:t>
-    </w:r>
-    <w:proofErr w:type="spellStart"/>
-    <w:r>
-      <w:rPr>
-        <w:sz w:val="16"/>
-        <w:szCs w:val="16"/>
-      </w:rPr>
-      <w:t>modif</w:t>
-    </w:r>
-    <w:proofErr w:type="spellEnd"/>
-    <w:r>
-      <w:rPr>
-        <w:sz w:val="16"/>
-        <w:szCs w:val="16"/>
-      </w:rPr>
-      <w:t> : 02.12.2010</w:t>
+      <w:t>Dernière modif : 02.12.2010</w:t>
     </w:r>
     <w:r>
       <w:rPr>
@@ -9141,7 +11157,7 @@
         <v:path o:extrusionok="f" gradientshapeok="t" o:connecttype="rect"/>
         <o:lock v:ext="edit" aspectratio="t"/>
       </v:shapetype>
-      <v:shape id="_x0000_i1372" type="#_x0000_t75" style="width:11.25pt;height:11.25pt" o:bullet="t">
+      <v:shape id="_x0000_i1161" type="#_x0000_t75" style="width:11.25pt;height:11.25pt" o:bullet="t">
         <v:imagedata r:id="rId1" o:title="mso9F20"/>
       </v:shape>
     </w:pict>
@@ -12680,14 +14696,12 @@
 </file>
 
 <file path=customXml/item2.xml><?xml version="1.0" encoding="utf-8"?>
-<p:properties xmlns:p="http://schemas.microsoft.com/office/2006/metadata/properties" xmlns:xsi="http://www.w3.org/2001/XMLSchema-instance" xmlns:pc="http://schemas.microsoft.com/office/infopath/2007/PartnerControls">
-  <documentManagement>
-    <lcf76f155ced4ddcb4097134ff3c332f xmlns="747d2dec-4ece-4e20-a992-7fd9f36be7a3">
-      <Terms xmlns="http://schemas.microsoft.com/office/infopath/2007/PartnerControls"/>
-    </lcf76f155ced4ddcb4097134ff3c332f>
-    <TaxCatchAll xmlns="4f59afc1-9a8a-4fb4-a375-c0d981ade2a0" xsi:nil="true"/>
-  </documentManagement>
-</p:properties>
+<?mso-contentType ?>
+<FormTemplates xmlns="http://schemas.microsoft.com/sharepoint/v3/contenttype/forms">
+  <Display>DocumentLibraryForm</Display>
+  <Edit>DocumentLibraryForm</Edit>
+  <New>DocumentLibraryForm</New>
+</FormTemplates>
 </file>
 
 <file path=customXml/item3.xml><?xml version="1.0" encoding="utf-8"?>
@@ -12728,12 +14742,14 @@
 </file>
 
 <file path=customXml/item4.xml><?xml version="1.0" encoding="utf-8"?>
-<?mso-contentType ?>
-<FormTemplates xmlns="http://schemas.microsoft.com/sharepoint/v3/contenttype/forms">
-  <Display>DocumentLibraryForm</Display>
-  <Edit>DocumentLibraryForm</Edit>
-  <New>DocumentLibraryForm</New>
-</FormTemplates>
+<p:properties xmlns:p="http://schemas.microsoft.com/office/2006/metadata/properties" xmlns:xsi="http://www.w3.org/2001/XMLSchema-instance" xmlns:pc="http://schemas.microsoft.com/office/infopath/2007/PartnerControls">
+  <documentManagement>
+    <lcf76f155ced4ddcb4097134ff3c332f xmlns="747d2dec-4ece-4e20-a992-7fd9f36be7a3">
+      <Terms xmlns="http://schemas.microsoft.com/office/infopath/2007/PartnerControls"/>
+    </lcf76f155ced4ddcb4097134ff3c332f>
+    <TaxCatchAll xmlns="4f59afc1-9a8a-4fb4-a375-c0d981ade2a0" xsi:nil="true"/>
+  </documentManagement>
+</p:properties>
 </file>
 
 <file path=customXml/itemProps1.xml><?xml version="1.0" encoding="utf-8"?>
@@ -12756,12 +14772,9 @@
 </file>
 
 <file path=customXml/itemProps2.xml><?xml version="1.0" encoding="utf-8"?>
-<ds:datastoreItem xmlns:ds="http://schemas.openxmlformats.org/officeDocument/2006/customXml" ds:itemID="{577A92A2-2BB4-47A5-9411-8291AB05D863}">
+<ds:datastoreItem xmlns:ds="http://schemas.openxmlformats.org/officeDocument/2006/customXml" ds:itemID="{1DADA05A-DA17-4CB0-90B5-C889667DD54A}">
   <ds:schemaRefs>
-    <ds:schemaRef ds:uri="http://schemas.microsoft.com/office/2006/metadata/properties"/>
-    <ds:schemaRef ds:uri="http://schemas.microsoft.com/office/infopath/2007/PartnerControls"/>
-    <ds:schemaRef ds:uri="747d2dec-4ece-4e20-a992-7fd9f36be7a3"/>
-    <ds:schemaRef ds:uri="4f59afc1-9a8a-4fb4-a375-c0d981ade2a0"/>
+    <ds:schemaRef ds:uri="http://schemas.microsoft.com/sharepoint/v3/contenttype/forms"/>
   </ds:schemaRefs>
 </ds:datastoreItem>
 </file>
@@ -12775,9 +14788,12 @@
 </file>
 
 <file path=customXml/itemProps4.xml><?xml version="1.0" encoding="utf-8"?>
-<ds:datastoreItem xmlns:ds="http://schemas.openxmlformats.org/officeDocument/2006/customXml" ds:itemID="{1DADA05A-DA17-4CB0-90B5-C889667DD54A}">
+<ds:datastoreItem xmlns:ds="http://schemas.openxmlformats.org/officeDocument/2006/customXml" ds:itemID="{577A92A2-2BB4-47A5-9411-8291AB05D863}">
   <ds:schemaRefs>
-    <ds:schemaRef ds:uri="http://schemas.microsoft.com/sharepoint/v3/contenttype/forms"/>
+    <ds:schemaRef ds:uri="http://schemas.microsoft.com/office/2006/metadata/properties"/>
+    <ds:schemaRef ds:uri="http://schemas.microsoft.com/office/infopath/2007/PartnerControls"/>
+    <ds:schemaRef ds:uri="747d2dec-4ece-4e20-a992-7fd9f36be7a3"/>
+    <ds:schemaRef ds:uri="4f59afc1-9a8a-4fb4-a375-c0d981ade2a0"/>
   </ds:schemaRefs>
 </ds:datastoreItem>
 </file>
</xml_diff>

<commit_message>
Correction de la base de données et réalisation du frontend de la page userProfile.php
</commit_message>
<xml_diff>
--- a/doc/D-TPI-davassayah-RapportTPI.docx
+++ b/doc/D-TPI-davassayah-RapportTPI.docx
@@ -4657,8 +4657,8 @@
           <w:szCs w:val="28"/>
         </w:rPr>
       </w:pPr>
-      <w:bookmarkStart w:id="11" w:name="_Toc499021837"/>
-      <w:bookmarkStart w:id="12" w:name="_Toc135145979"/>
+      <w:bookmarkStart w:id="11" w:name="_Toc135145979"/>
+      <w:bookmarkStart w:id="12" w:name="_Toc499021837"/>
       <w:r>
         <w:rPr>
           <w:i w:val="0"/>
@@ -4668,7 +4668,7 @@
         </w:rPr>
         <w:t>Méthodologie de travail</w:t>
       </w:r>
-      <w:bookmarkEnd w:id="12"/>
+      <w:bookmarkEnd w:id="11"/>
     </w:p>
     <w:p>
       <w:pPr>
@@ -8414,10 +8414,10 @@
           <w:noProof/>
         </w:rPr>
         <w:drawing>
-          <wp:inline distT="0" distB="0" distL="0" distR="0" wp14:anchorId="322F3E9C" wp14:editId="10BBFB66">
-            <wp:extent cx="5759450" cy="1574800"/>
-            <wp:effectExtent l="0" t="0" r="0" b="6350"/>
-            <wp:docPr id="11" name="Image 11"/>
+          <wp:inline distT="0" distB="0" distL="0" distR="0" wp14:anchorId="44E091C9" wp14:editId="0393FFCC">
+            <wp:extent cx="5759450" cy="1961515"/>
+            <wp:effectExtent l="0" t="0" r="0" b="635"/>
+            <wp:docPr id="38" name="Image 38"/>
             <wp:cNvGraphicFramePr>
               <a:graphicFrameLocks xmlns:a="http://schemas.openxmlformats.org/drawingml/2006/main" noChangeAspect="1"/>
             </wp:cNvGraphicFramePr>
@@ -8437,7 +8437,7 @@
                   <pic:spPr>
                     <a:xfrm>
                       <a:off x="0" y="0"/>
-                      <a:ext cx="5759450" cy="1574800"/>
+                      <a:ext cx="5759450" cy="1961515"/>
                     </a:xfrm>
                     <a:prstGeom prst="rect">
                       <a:avLst/>
@@ -8496,14 +8496,11 @@
         <w:jc w:val="center"/>
       </w:pPr>
       <w:r>
-        <w:rPr>
-          <w:noProof/>
-        </w:rPr>
         <w:drawing>
-          <wp:inline distT="0" distB="0" distL="0" distR="0" wp14:anchorId="13647529" wp14:editId="0FEF60A4">
-            <wp:extent cx="1505160" cy="2629267"/>
+          <wp:inline distT="0" distB="0" distL="0" distR="0" wp14:anchorId="1D5E6939" wp14:editId="2B39BE5B">
+            <wp:extent cx="1333500" cy="2579557"/>
             <wp:effectExtent l="0" t="0" r="0" b="0"/>
-            <wp:docPr id="13" name="Image 13"/>
+            <wp:docPr id="46" name="Image 46"/>
             <wp:cNvGraphicFramePr>
               <a:graphicFrameLocks xmlns:a="http://schemas.openxmlformats.org/drawingml/2006/main" noChangeAspect="1"/>
             </wp:cNvGraphicFramePr>
@@ -8523,7 +8520,7 @@
                   <pic:spPr>
                     <a:xfrm>
                       <a:off x="0" y="0"/>
-                      <a:ext cx="1505160" cy="2629267"/>
+                      <a:ext cx="1334615" cy="2581713"/>
                     </a:xfrm>
                     <a:prstGeom prst="rect">
                       <a:avLst/>
@@ -8663,11 +8660,21 @@
           <w:i/>
           <w:iCs/>
         </w:rPr>
-        <w:t>useFirstName</w:t>
+        <w:t>useLogin</w:t>
       </w:r>
       <w:proofErr w:type="spellEnd"/>
       <w:r>
-        <w:t> : Prénom de l’utilisateur.</w:t>
+        <w:rPr>
+          <w:i/>
+          <w:iCs/>
+        </w:rPr>
+        <w:t> </w:t>
+      </w:r>
+      <w:r>
+        <w:t>:</w:t>
+      </w:r>
+      <w:r>
+        <w:t xml:space="preserve"> Login de l’utilisateur.</w:t>
       </w:r>
     </w:p>
     <w:p>
@@ -8685,11 +8692,11 @@
           <w:i/>
           <w:iCs/>
         </w:rPr>
-        <w:t>useName</w:t>
+        <w:t>useFirstName</w:t>
       </w:r>
       <w:proofErr w:type="spellEnd"/>
       <w:r>
-        <w:t> : Nom de famille de l’utilisateur.</w:t>
+        <w:t> : Prénom de l’utilisateur.</w:t>
       </w:r>
     </w:p>
     <w:p>
@@ -8707,11 +8714,11 @@
           <w:i/>
           <w:iCs/>
         </w:rPr>
-        <w:t>useAddress</w:t>
+        <w:t>useName</w:t>
       </w:r>
       <w:proofErr w:type="spellEnd"/>
       <w:r>
-        <w:t> : Adresse de l’utilisateur.</w:t>
+        <w:t> : Nom de famille de l’utilisateur.</w:t>
       </w:r>
     </w:p>
     <w:p>
@@ -8729,11 +8736,12 @@
           <w:i/>
           <w:iCs/>
         </w:rPr>
-        <w:t>usePassword</w:t>
+        <w:lastRenderedPageBreak/>
+        <w:t>useAddress</w:t>
       </w:r>
       <w:proofErr w:type="spellEnd"/>
       <w:r>
-        <w:t> : Mot de passe de l’utilisateur pour se connecter sur le site.</w:t>
+        <w:t> : Adresse de l’utilisateur.</w:t>
       </w:r>
     </w:p>
     <w:p>
@@ -8751,12 +8759,11 @@
           <w:i/>
           <w:iCs/>
         </w:rPr>
-        <w:lastRenderedPageBreak/>
-        <w:t>useCredits</w:t>
+        <w:t>usePassword</w:t>
       </w:r>
       <w:proofErr w:type="spellEnd"/>
       <w:r>
-        <w:t> : Valeur en crédits sur le compte de l’utilisateur</w:t>
+        <w:t> : Mot de passe de l’utilisateur pour se connecter sur le site.</w:t>
       </w:r>
     </w:p>
     <w:p>
@@ -8774,6 +8781,28 @@
           <w:i/>
           <w:iCs/>
         </w:rPr>
+        <w:t>useCredits</w:t>
+      </w:r>
+      <w:proofErr w:type="spellEnd"/>
+      <w:r>
+        <w:t> : Valeur en crédits sur le compte de l’utilisateur</w:t>
+      </w:r>
+    </w:p>
+    <w:p>
+      <w:pPr>
+        <w:pStyle w:val="Paragraphedeliste"/>
+        <w:numPr>
+          <w:ilvl w:val="0"/>
+          <w:numId w:val="15"/>
+        </w:numPr>
+        <w:jc w:val="both"/>
+      </w:pPr>
+      <w:proofErr w:type="spellStart"/>
+      <w:r>
+        <w:rPr>
+          <w:i/>
+          <w:iCs/>
+        </w:rPr>
         <w:t>useRole</w:t>
       </w:r>
       <w:proofErr w:type="spellEnd"/>
@@ -8792,14 +8821,11 @@
         <w:jc w:val="center"/>
       </w:pPr>
       <w:r>
-        <w:rPr>
-          <w:noProof/>
-        </w:rPr>
         <w:drawing>
-          <wp:inline distT="0" distB="0" distL="0" distR="0" wp14:anchorId="2907E226" wp14:editId="2E7B9F47">
-            <wp:extent cx="1571844" cy="2857899"/>
-            <wp:effectExtent l="0" t="0" r="9525" b="0"/>
-            <wp:docPr id="18" name="Image 18"/>
+          <wp:inline distT="0" distB="0" distL="0" distR="0" wp14:anchorId="6509DD68" wp14:editId="5204D3F5">
+            <wp:extent cx="1538887" cy="2457450"/>
+            <wp:effectExtent l="0" t="0" r="4445" b="0"/>
+            <wp:docPr id="39" name="Image 39"/>
             <wp:cNvGraphicFramePr>
               <a:graphicFrameLocks xmlns:a="http://schemas.openxmlformats.org/drawingml/2006/main" noChangeAspect="1"/>
             </wp:cNvGraphicFramePr>
@@ -8819,7 +8845,7 @@
                   <pic:spPr>
                     <a:xfrm>
                       <a:off x="0" y="0"/>
-                      <a:ext cx="1571844" cy="2857899"/>
+                      <a:ext cx="1543468" cy="2464765"/>
                     </a:xfrm>
                     <a:prstGeom prst="rect">
                       <a:avLst/>
@@ -9085,32 +9111,6 @@
       </w:r>
       <w:r>
         <w:t>: Etat de la carte.</w:t>
-      </w:r>
-    </w:p>
-    <w:p>
-      <w:pPr>
-        <w:pStyle w:val="Paragraphedeliste"/>
-        <w:numPr>
-          <w:ilvl w:val="0"/>
-          <w:numId w:val="15"/>
-        </w:numPr>
-        <w:jc w:val="both"/>
-        <w:rPr>
-          <w:i/>
-          <w:iCs/>
-        </w:rPr>
-      </w:pPr>
-      <w:proofErr w:type="spellStart"/>
-      <w:r>
-        <w:rPr>
-          <w:i/>
-          <w:iCs/>
-        </w:rPr>
-        <w:t>carCollection</w:t>
-      </w:r>
-      <w:proofErr w:type="spellEnd"/>
-      <w:r>
-        <w:t> : Collection à laquelle la carte appartient.</w:t>
       </w:r>
     </w:p>
     <w:p>
@@ -9401,6 +9401,7 @@
         <w:rPr>
           <w:noProof/>
         </w:rPr>
+        <w:lastRenderedPageBreak/>
         <w:drawing>
           <wp:inline distT="0" distB="0" distL="0" distR="0" wp14:anchorId="03880A3B" wp14:editId="14FD1DDA">
             <wp:extent cx="1600423" cy="1590897"/>
@@ -9639,16 +9640,14 @@
     <w:p>
       <w:pPr>
         <w:keepNext/>
-      </w:pPr>
-      <w:r>
-        <w:rPr>
-          <w:noProof/>
-        </w:rPr>
+        <w:jc w:val="center"/>
+      </w:pPr>
+      <w:r>
         <w:drawing>
-          <wp:inline distT="0" distB="0" distL="0" distR="0" wp14:anchorId="0E5F7ADD" wp14:editId="26007E1E">
-            <wp:extent cx="5759450" cy="2527300"/>
-            <wp:effectExtent l="0" t="0" r="0" b="6350"/>
-            <wp:docPr id="22" name="Image 22"/>
+          <wp:inline distT="0" distB="0" distL="0" distR="0" wp14:anchorId="45B4DB55" wp14:editId="6800D225">
+            <wp:extent cx="5759450" cy="1945005"/>
+            <wp:effectExtent l="0" t="0" r="0" b="0"/>
+            <wp:docPr id="41" name="Image 41"/>
             <wp:cNvGraphicFramePr>
               <a:graphicFrameLocks xmlns:a="http://schemas.openxmlformats.org/drawingml/2006/main" noChangeAspect="1"/>
             </wp:cNvGraphicFramePr>
@@ -9668,7 +9667,7 @@
                   <pic:spPr>
                     <a:xfrm>
                       <a:off x="0" y="0"/>
-                      <a:ext cx="5759450" cy="2527300"/>
+                      <a:ext cx="5759450" cy="1945005"/>
                     </a:xfrm>
                     <a:prstGeom prst="rect">
                       <a:avLst/>
@@ -9846,18 +9845,15 @@
     <w:p>
       <w:pPr>
         <w:keepNext/>
-        <w:jc w:val="both"/>
-      </w:pPr>
-      <w:r>
-        <w:rPr>
-          <w:noProof/>
-        </w:rPr>
+        <w:jc w:val="center"/>
+      </w:pPr>
+      <w:r>
         <w:lastRenderedPageBreak/>
         <w:drawing>
-          <wp:inline distT="0" distB="0" distL="0" distR="0" wp14:anchorId="4430F8FB" wp14:editId="6C0ACD5A">
-            <wp:extent cx="5759450" cy="2870835"/>
-            <wp:effectExtent l="0" t="0" r="0" b="5715"/>
-            <wp:docPr id="26" name="Image 26"/>
+          <wp:inline distT="0" distB="0" distL="0" distR="0" wp14:anchorId="4ECE213F" wp14:editId="54DE5D27">
+            <wp:extent cx="5515745" cy="2095792"/>
+            <wp:effectExtent l="0" t="0" r="8890" b="0"/>
+            <wp:docPr id="44" name="Image 44"/>
             <wp:cNvGraphicFramePr>
               <a:graphicFrameLocks xmlns:a="http://schemas.openxmlformats.org/drawingml/2006/main" noChangeAspect="1"/>
             </wp:cNvGraphicFramePr>
@@ -9877,7 +9873,7 @@
                   <pic:spPr>
                     <a:xfrm>
                       <a:off x="0" y="0"/>
-                      <a:ext cx="5759450" cy="2870835"/>
+                      <a:ext cx="5515745" cy="2095792"/>
                     </a:xfrm>
                     <a:prstGeom prst="rect">
                       <a:avLst/>
@@ -10075,14 +10071,11 @@
         <w:jc w:val="center"/>
       </w:pPr>
       <w:r>
-        <w:rPr>
-          <w:noProof/>
-        </w:rPr>
         <w:drawing>
-          <wp:inline distT="0" distB="0" distL="0" distR="0" wp14:anchorId="40AF8338" wp14:editId="4DE88E5B">
-            <wp:extent cx="5583715" cy="2562225"/>
-            <wp:effectExtent l="0" t="0" r="0" b="0"/>
-            <wp:docPr id="33" name="Image 33"/>
+          <wp:inline distT="0" distB="0" distL="0" distR="0" wp14:anchorId="0B4FD89A" wp14:editId="11353BC1">
+            <wp:extent cx="4896533" cy="2257740"/>
+            <wp:effectExtent l="0" t="0" r="0" b="9525"/>
+            <wp:docPr id="47" name="Image 47"/>
             <wp:cNvGraphicFramePr>
               <a:graphicFrameLocks xmlns:a="http://schemas.openxmlformats.org/drawingml/2006/main" noChangeAspect="1"/>
             </wp:cNvGraphicFramePr>
@@ -10102,7 +10095,7 @@
                   <pic:spPr>
                     <a:xfrm>
                       <a:off x="0" y="0"/>
-                      <a:ext cx="5603925" cy="2571499"/>
+                      <a:ext cx="4896533" cy="2257740"/>
                     </a:xfrm>
                     <a:prstGeom prst="rect">
                       <a:avLst/>
@@ -10253,18 +10246,15 @@
     <w:p>
       <w:pPr>
         <w:keepNext/>
-        <w:jc w:val="both"/>
-      </w:pPr>
-      <w:r>
-        <w:rPr>
-          <w:noProof/>
-        </w:rPr>
+        <w:jc w:val="center"/>
+      </w:pPr>
+      <w:r>
         <w:lastRenderedPageBreak/>
         <w:drawing>
-          <wp:inline distT="0" distB="0" distL="0" distR="0" wp14:anchorId="74B278E1" wp14:editId="7DD45076">
-            <wp:extent cx="5630061" cy="2419688"/>
-            <wp:effectExtent l="0" t="0" r="8890" b="0"/>
-            <wp:docPr id="34" name="Image 34"/>
+          <wp:inline distT="0" distB="0" distL="0" distR="0" wp14:anchorId="7B624342" wp14:editId="03BB35CA">
+            <wp:extent cx="5725324" cy="2248214"/>
+            <wp:effectExtent l="0" t="0" r="0" b="0"/>
+            <wp:docPr id="48" name="Image 48"/>
             <wp:cNvGraphicFramePr>
               <a:graphicFrameLocks xmlns:a="http://schemas.openxmlformats.org/drawingml/2006/main" noChangeAspect="1"/>
             </wp:cNvGraphicFramePr>
@@ -10284,7 +10274,7 @@
                   <pic:spPr>
                     <a:xfrm>
                       <a:off x="0" y="0"/>
-                      <a:ext cx="5630061" cy="2419688"/>
+                      <a:ext cx="5725324" cy="2248214"/>
                     </a:xfrm>
                     <a:prstGeom prst="rect">
                       <a:avLst/>
@@ -10579,17 +10569,13 @@
     <w:p>
       <w:pPr>
         <w:keepNext/>
-        <w:jc w:val="center"/>
-      </w:pPr>
-      <w:r>
-        <w:rPr>
-          <w:noProof/>
-        </w:rPr>
+      </w:pPr>
+      <w:r>
         <w:drawing>
-          <wp:inline distT="0" distB="0" distL="0" distR="0" wp14:anchorId="1ACF99B9" wp14:editId="541AD4C5">
-            <wp:extent cx="5362575" cy="3987935"/>
-            <wp:effectExtent l="0" t="0" r="0" b="0"/>
-            <wp:docPr id="35" name="Image 35"/>
+          <wp:inline distT="0" distB="0" distL="0" distR="0" wp14:anchorId="0680A812" wp14:editId="100355FF">
+            <wp:extent cx="5759450" cy="5767705"/>
+            <wp:effectExtent l="0" t="0" r="0" b="4445"/>
+            <wp:docPr id="49" name="Image 49"/>
             <wp:cNvGraphicFramePr>
               <a:graphicFrameLocks xmlns:a="http://schemas.openxmlformats.org/drawingml/2006/main" noChangeAspect="1"/>
             </wp:cNvGraphicFramePr>
@@ -10609,7 +10595,7 @@
                   <pic:spPr>
                     <a:xfrm>
                       <a:off x="0" y="0"/>
-                      <a:ext cx="5362575" cy="3987935"/>
+                      <a:ext cx="5759450" cy="5767705"/>
                     </a:xfrm>
                     <a:prstGeom prst="rect">
                       <a:avLst/>
@@ -10686,18 +10672,11 @@
       </w:r>
       <w:proofErr w:type="spellEnd"/>
       <w:r>
-        <w:t xml:space="preserve">, ce qui nous permet de lier une collection à une carte. </w:t>
-      </w:r>
-    </w:p>
-    <w:p>
-      <w:pPr>
-        <w:jc w:val="both"/>
-      </w:pPr>
-    </w:p>
-    <w:p>
-      <w:pPr>
-        <w:jc w:val="both"/>
-      </w:pPr>
+        <w:t>, ce qui nous permet de lier une collection à une carte.</w:t>
+      </w:r>
+      <w:r>
+        <w:t xml:space="preserve"> </w:t>
+      </w:r>
       <w:r>
         <w:t xml:space="preserve">La table </w:t>
       </w:r>
@@ -10742,11 +10721,6 @@
       <w:pPr>
         <w:jc w:val="both"/>
       </w:pPr>
-    </w:p>
-    <w:p>
-      <w:pPr>
-        <w:jc w:val="both"/>
-      </w:pPr>
       <w:r>
         <w:t xml:space="preserve">Enfin, la table </w:t>
       </w:r>
@@ -10775,19 +10749,6 @@
         <w:t>, ce qui nous permet de lier une commande à un utilisateur.</w:t>
       </w:r>
     </w:p>
-    <w:p>
-      <w:pPr>
-        <w:jc w:val="both"/>
-      </w:pPr>
-    </w:p>
-    <w:p>
-      <w:pPr>
-        <w:jc w:val="both"/>
-      </w:pPr>
-    </w:p>
-    <w:p/>
-    <w:p/>
-    <w:p/>
     <w:p/>
     <w:p>
       <w:pPr>
@@ -12867,7 +12828,7 @@
       <w:r>
         <w:t>, logiciel pour la conception du MCD et du MLD de la base de données.</w:t>
       </w:r>
-      <w:bookmarkEnd w:id="11"/>
+      <w:bookmarkEnd w:id="12"/>
     </w:p>
     <w:p>
       <w:pPr>
@@ -14573,8 +14534,8 @@
       </w:pPr>
       <w:bookmarkStart w:id="77" w:name="_Toc71703270"/>
       <w:bookmarkStart w:id="78" w:name="_Toc499021854"/>
-      <w:bookmarkStart w:id="79" w:name="_Toc25553334"/>
-      <w:bookmarkStart w:id="80" w:name="_Toc135146018"/>
+      <w:bookmarkStart w:id="79" w:name="_Toc135146018"/>
+      <w:bookmarkStart w:id="80" w:name="_Toc25553334"/>
       <w:r>
         <w:rPr>
           <w:i w:val="0"/>
@@ -14591,7 +14552,7 @@
       </w:r>
       <w:bookmarkEnd w:id="77"/>
       <w:bookmarkEnd w:id="78"/>
-      <w:bookmarkEnd w:id="80"/>
+      <w:bookmarkEnd w:id="79"/>
       <w:r>
         <w:rPr>
           <w:i w:val="0"/>
@@ -14599,7 +14560,7 @@
         </w:rPr>
         <w:t xml:space="preserve"> </w:t>
       </w:r>
-      <w:bookmarkEnd w:id="79"/>
+      <w:bookmarkEnd w:id="80"/>
     </w:p>
     <w:p/>
     <w:p>
@@ -15092,7 +15053,7 @@
               <w:sz w:val="16"/>
               <w:szCs w:val="16"/>
             </w:rPr>
-            <w:t>16.05.2023 15:26</w:t>
+            <w:t>16.05.2023 16:12</w:t>
           </w:r>
           <w:r>
             <w:rPr>
@@ -15407,7 +15368,7 @@
         <v:path o:extrusionok="f" gradientshapeok="t" o:connecttype="rect"/>
         <o:lock v:ext="edit" aspectratio="t"/>
       </v:shapetype>
-      <v:shape id="_x0000_i1073" type="#_x0000_t75" style="width:11.25pt;height:11.25pt" o:bullet="t">
+      <v:shape id="_x0000_i1085" type="#_x0000_t75" style="width:11.25pt;height:11.25pt" o:bullet="t">
         <v:imagedata r:id="rId1" o:title="mso9F20"/>
       </v:shape>
     </w:pict>
@@ -19174,15 +19135,6 @@
 </file>
 
 <file path=customXml/item1.xml><?xml version="1.0" encoding="utf-8"?>
-<?mso-contentType ?>
-<FormTemplates xmlns="http://schemas.microsoft.com/sharepoint/v3/contenttype/forms">
-  <Display>DocumentLibraryForm</Display>
-  <Edit>DocumentLibraryForm</Edit>
-  <New>DocumentLibraryForm</New>
-</FormTemplates>
-</file>
-
-<file path=customXml/item2.xml><?xml version="1.0" encoding="utf-8"?>
 <ct:contentTypeSchema xmlns:ct="http://schemas.microsoft.com/office/2006/metadata/contentType" xmlns:ma="http://schemas.microsoft.com/office/2006/metadata/properties/metaAttributes" ct:_="" ma:_="" ma:contentTypeName="Document" ma:contentTypeID="0x010100A2162CB43CF76245B11EFE89D6DF1917" ma:contentTypeVersion="16" ma:contentTypeDescription="Crée un document." ma:contentTypeScope="" ma:versionID="6747d38d10f081299849da6a8882a299">
   <xsd:schema xmlns:xsd="http://www.w3.org/2001/XMLSchema" xmlns:xs="http://www.w3.org/2001/XMLSchema" xmlns:p="http://schemas.microsoft.com/office/2006/metadata/properties" xmlns:ns2="747d2dec-4ece-4e20-a992-7fd9f36be7a3" xmlns:ns3="4f59afc1-9a8a-4fb4-a375-c0d981ade2a0" targetNamespace="http://schemas.microsoft.com/office/2006/metadata/properties" ma:root="true" ma:fieldsID="8304702d49f9aff9433fb4624d9f2b08" ns2:_="" ns3:_="">
     <xsd:import namespace="747d2dec-4ece-4e20-a992-7fd9f36be7a3"/>
@@ -19425,18 +19377,16 @@
 </ct:contentTypeSchema>
 </file>
 
-<file path=customXml/item3.xml><?xml version="1.0" encoding="utf-8"?>
-<p:properties xmlns:p="http://schemas.microsoft.com/office/2006/metadata/properties" xmlns:xsi="http://www.w3.org/2001/XMLSchema-instance" xmlns:pc="http://schemas.microsoft.com/office/infopath/2007/PartnerControls">
-  <documentManagement>
-    <lcf76f155ced4ddcb4097134ff3c332f xmlns="747d2dec-4ece-4e20-a992-7fd9f36be7a3">
-      <Terms xmlns="http://schemas.microsoft.com/office/infopath/2007/PartnerControls"/>
-    </lcf76f155ced4ddcb4097134ff3c332f>
-    <TaxCatchAll xmlns="4f59afc1-9a8a-4fb4-a375-c0d981ade2a0" xsi:nil="true"/>
-  </documentManagement>
-</p:properties>
+<file path=customXml/item2.xml><?xml version="1.0" encoding="utf-8"?>
+<?mso-contentType ?>
+<FormTemplates xmlns="http://schemas.microsoft.com/sharepoint/v3/contenttype/forms">
+  <Display>DocumentLibraryForm</Display>
+  <Edit>DocumentLibraryForm</Edit>
+  <New>DocumentLibraryForm</New>
+</FormTemplates>
 </file>
 
-<file path=customXml/item4.xml><?xml version="1.0" encoding="utf-8"?>
+<file path=customXml/item3.xml><?xml version="1.0" encoding="utf-8"?>
 <b:Sources xmlns:b="http://schemas.openxmlformats.org/officeDocument/2006/bibliography" xmlns="http://schemas.openxmlformats.org/officeDocument/2006/bibliography" SelectedStyle="\APASixthEditionOfficeOnline.xsl" StyleName="APA" Version="6">
   <b:Source>
     <b:Tag>htt</b:Tag>
@@ -19473,15 +19423,18 @@
 </b:Sources>
 </file>
 
-<file path=customXml/itemProps1.xml><?xml version="1.0" encoding="utf-8"?>
-<ds:datastoreItem xmlns:ds="http://schemas.openxmlformats.org/officeDocument/2006/customXml" ds:itemID="{1DADA05A-DA17-4CB0-90B5-C889667DD54A}">
-  <ds:schemaRefs>
-    <ds:schemaRef ds:uri="http://schemas.microsoft.com/sharepoint/v3/contenttype/forms"/>
-  </ds:schemaRefs>
-</ds:datastoreItem>
+<file path=customXml/item4.xml><?xml version="1.0" encoding="utf-8"?>
+<p:properties xmlns:p="http://schemas.microsoft.com/office/2006/metadata/properties" xmlns:xsi="http://www.w3.org/2001/XMLSchema-instance" xmlns:pc="http://schemas.microsoft.com/office/infopath/2007/PartnerControls">
+  <documentManagement>
+    <lcf76f155ced4ddcb4097134ff3c332f xmlns="747d2dec-4ece-4e20-a992-7fd9f36be7a3">
+      <Terms xmlns="http://schemas.microsoft.com/office/infopath/2007/PartnerControls"/>
+    </lcf76f155ced4ddcb4097134ff3c332f>
+    <TaxCatchAll xmlns="4f59afc1-9a8a-4fb4-a375-c0d981ade2a0" xsi:nil="true"/>
+  </documentManagement>
+</p:properties>
 </file>
 
-<file path=customXml/itemProps2.xml><?xml version="1.0" encoding="utf-8"?>
+<file path=customXml/itemProps1.xml><?xml version="1.0" encoding="utf-8"?>
 <ds:datastoreItem xmlns:ds="http://schemas.openxmlformats.org/officeDocument/2006/customXml" ds:itemID="{F7E34EF4-15A5-42B5-94BA-4195B7D3A364}">
   <ds:schemaRefs>
     <ds:schemaRef ds:uri="http://schemas.microsoft.com/office/2006/metadata/contentType"/>
@@ -19500,7 +19453,23 @@
 </ds:datastoreItem>
 </file>
 
+<file path=customXml/itemProps2.xml><?xml version="1.0" encoding="utf-8"?>
+<ds:datastoreItem xmlns:ds="http://schemas.openxmlformats.org/officeDocument/2006/customXml" ds:itemID="{1DADA05A-DA17-4CB0-90B5-C889667DD54A}">
+  <ds:schemaRefs>
+    <ds:schemaRef ds:uri="http://schemas.microsoft.com/sharepoint/v3/contenttype/forms"/>
+  </ds:schemaRefs>
+</ds:datastoreItem>
+</file>
+
 <file path=customXml/itemProps3.xml><?xml version="1.0" encoding="utf-8"?>
+<ds:datastoreItem xmlns:ds="http://schemas.openxmlformats.org/officeDocument/2006/customXml" ds:itemID="{F98D4002-20CD-45A3-A2A4-C6BB9361A1B8}">
+  <ds:schemaRefs>
+    <ds:schemaRef ds:uri="http://schemas.openxmlformats.org/officeDocument/2006/bibliography"/>
+  </ds:schemaRefs>
+</ds:datastoreItem>
+</file>
+
+<file path=customXml/itemProps4.xml><?xml version="1.0" encoding="utf-8"?>
 <ds:datastoreItem xmlns:ds="http://schemas.openxmlformats.org/officeDocument/2006/customXml" ds:itemID="{577A92A2-2BB4-47A5-9411-8291AB05D863}">
   <ds:schemaRefs>
     <ds:schemaRef ds:uri="http://schemas.microsoft.com/office/2006/metadata/properties"/>
@@ -19509,12 +19478,4 @@
     <ds:schemaRef ds:uri="4f59afc1-9a8a-4fb4-a375-c0d981ade2a0"/>
   </ds:schemaRefs>
 </ds:datastoreItem>
-</file>
-
-<file path=customXml/itemProps4.xml><?xml version="1.0" encoding="utf-8"?>
-<ds:datastoreItem xmlns:ds="http://schemas.openxmlformats.org/officeDocument/2006/customXml" ds:itemID="{F98D4002-20CD-45A3-A2A4-C6BB9361A1B8}">
-  <ds:schemaRefs>
-    <ds:schemaRef ds:uri="http://schemas.openxmlformats.org/officeDocument/2006/bibliography"/>
-  </ds:schemaRefs>
-</ds:datastoreItem>
 </file>
</xml_diff>

<commit_message>
Mise à jour admin
</commit_message>
<xml_diff>
--- a/doc/D-TPI-davassayah-RapportTPI.docx
+++ b/doc/D-TPI-davassayah-RapportTPI.docx
@@ -6228,6 +6228,19 @@
         <w:jc w:val="both"/>
       </w:pPr>
       <w:r>
+        <w:t>Login :</w:t>
+      </w:r>
+    </w:p>
+    <w:p>
+      <w:pPr>
+        <w:jc w:val="both"/>
+      </w:pPr>
+    </w:p>
+    <w:p>
+      <w:pPr>
+        <w:jc w:val="both"/>
+      </w:pPr>
+      <w:r>
         <w:t>L’utilisateur a également la possibilité d’afficher la page contenant toutes les informations d’une carte en cliquant sur le</w:t>
       </w:r>
       <w:r>
@@ -6302,14 +6315,19 @@
         <w:jc w:val="both"/>
       </w:pPr>
       <w:r>
-        <w:rPr>
-          <w:noProof/>
-        </w:rPr>
         <w:drawing>
-          <wp:inline distT="0" distB="0" distL="0" distR="0" wp14:anchorId="4F6B64D4" wp14:editId="1AA16B0F">
-            <wp:extent cx="5759450" cy="4528185"/>
-            <wp:effectExtent l="0" t="0" r="0" b="5715"/>
-            <wp:docPr id="9" name="Image 9"/>
+          <wp:anchor distT="0" distB="0" distL="114300" distR="114300" simplePos="0" relativeHeight="251686912" behindDoc="0" locked="0" layoutInCell="1" allowOverlap="1" wp14:anchorId="47B9AFEF" wp14:editId="5A17892B">
+            <wp:simplePos x="0" y="0"/>
+            <wp:positionH relativeFrom="column">
+              <wp:posOffset>356870</wp:posOffset>
+            </wp:positionH>
+            <wp:positionV relativeFrom="paragraph">
+              <wp:posOffset>958409</wp:posOffset>
+            </wp:positionV>
+            <wp:extent cx="428625" cy="131885"/>
+            <wp:effectExtent l="0" t="0" r="0" b="1905"/>
+            <wp:wrapNone/>
+            <wp:docPr id="11" name="Image 11"/>
             <wp:cNvGraphicFramePr>
               <a:graphicFrameLocks xmlns:a="http://schemas.openxmlformats.org/drawingml/2006/main" noChangeAspect="1"/>
             </wp:cNvGraphicFramePr>
@@ -6321,7 +6339,13 @@
                     <pic:cNvPicPr/>
                   </pic:nvPicPr>
                   <pic:blipFill>
-                    <a:blip r:embed="rId19"/>
+                    <a:blip r:embed="rId19">
+                      <a:extLst>
+                        <a:ext uri="{28A0092B-C50C-407E-A947-70E740481C1C}">
+                          <a14:useLocalDpi xmlns:a14="http://schemas.microsoft.com/office/drawing/2010/main" val="0"/>
+                        </a:ext>
+                      </a:extLst>
+                    </a:blip>
                     <a:stretch>
                       <a:fillRect/>
                     </a:stretch>
@@ -6329,7 +6353,7 @@
                   <pic:spPr>
                     <a:xfrm>
                       <a:off x="0" y="0"/>
-                      <a:ext cx="5759450" cy="4528185"/>
+                      <a:ext cx="432326" cy="133024"/>
                     </a:xfrm>
                     <a:prstGeom prst="rect">
                       <a:avLst/>
@@ -6338,212 +6362,24 @@
                 </pic:pic>
               </a:graphicData>
             </a:graphic>
-          </wp:inline>
+            <wp14:sizeRelH relativeFrom="margin">
+              <wp14:pctWidth>0</wp14:pctWidth>
+            </wp14:sizeRelH>
+            <wp14:sizeRelV relativeFrom="margin">
+              <wp14:pctHeight>0</wp14:pctHeight>
+            </wp14:sizeRelV>
+          </wp:anchor>
         </w:drawing>
       </w:r>
-    </w:p>
-    <w:p>
-      <w:pPr>
-        <w:pStyle w:val="Lgende"/>
-        <w:jc w:val="center"/>
-      </w:pPr>
-      <w:r>
-        <w:t xml:space="preserve">Figure </w:t>
-      </w:r>
-      <w:r>
-        <w:fldChar w:fldCharType="begin"/>
-      </w:r>
-      <w:r>
-        <w:instrText xml:space="preserve"> SEQ Figure \* ARABIC </w:instrText>
-      </w:r>
-      <w:r>
-        <w:fldChar w:fldCharType="separate"/>
-      </w:r>
       <w:r>
         <w:rPr>
           <w:noProof/>
         </w:rPr>
-        <w:t>5</w:t>
-      </w:r>
-      <w:r>
-        <w:fldChar w:fldCharType="end"/>
-      </w:r>
-      <w:r>
-        <w:t xml:space="preserve"> : page de création d'utilisateur</w:t>
-      </w:r>
-    </w:p>
-    <w:p>
-      <w:pPr>
-        <w:jc w:val="both"/>
-      </w:pPr>
-    </w:p>
-    <w:p>
-      <w:pPr>
-        <w:jc w:val="both"/>
-      </w:pPr>
-      <w:r>
-        <w:t>Lorsqu’un utilisateur n’a pas encore de compte, il a la possibilité d’en créer un en</w:t>
-      </w:r>
-      <w:r>
-        <w:t xml:space="preserve"> cliquant sur l’onglet </w:t>
-      </w:r>
-      <w:r>
-        <w:rPr>
-          <w:i/>
-          <w:iCs/>
-        </w:rPr>
-        <w:t>créer un compte</w:t>
-      </w:r>
-      <w:r>
-        <w:t xml:space="preserve">. Il doit ensuite renseigner </w:t>
-      </w:r>
-      <w:r>
-        <w:t>les informations suivantes :</w:t>
-      </w:r>
-    </w:p>
-    <w:p>
-      <w:pPr>
-        <w:jc w:val="both"/>
-      </w:pPr>
-    </w:p>
-    <w:p>
-      <w:pPr>
-        <w:pStyle w:val="Paragraphedeliste"/>
-        <w:numPr>
-          <w:ilvl w:val="0"/>
-          <w:numId w:val="15"/>
-        </w:numPr>
-        <w:jc w:val="both"/>
-      </w:pPr>
-      <w:r>
-        <w:t>Prénom</w:t>
-      </w:r>
-    </w:p>
-    <w:p>
-      <w:pPr>
-        <w:pStyle w:val="Paragraphedeliste"/>
-        <w:numPr>
-          <w:ilvl w:val="0"/>
-          <w:numId w:val="15"/>
-        </w:numPr>
-        <w:jc w:val="both"/>
-      </w:pPr>
-      <w:r>
-        <w:t>Nom</w:t>
-      </w:r>
-    </w:p>
-    <w:p>
-      <w:pPr>
-        <w:pStyle w:val="Paragraphedeliste"/>
-        <w:numPr>
-          <w:ilvl w:val="0"/>
-          <w:numId w:val="15"/>
-        </w:numPr>
-        <w:jc w:val="both"/>
-      </w:pPr>
-      <w:r>
-        <w:t>Adresse</w:t>
-      </w:r>
-    </w:p>
-    <w:p>
-      <w:pPr>
-        <w:pStyle w:val="Paragraphedeliste"/>
-        <w:numPr>
-          <w:ilvl w:val="0"/>
-          <w:numId w:val="15"/>
-        </w:numPr>
-        <w:jc w:val="both"/>
-      </w:pPr>
-      <w:proofErr w:type="gramStart"/>
-      <w:r>
-        <w:t>E-mail</w:t>
-      </w:r>
-      <w:proofErr w:type="gramEnd"/>
-    </w:p>
-    <w:p>
-      <w:pPr>
-        <w:pStyle w:val="Paragraphedeliste"/>
-        <w:numPr>
-          <w:ilvl w:val="0"/>
-          <w:numId w:val="15"/>
-        </w:numPr>
-        <w:jc w:val="both"/>
-      </w:pPr>
-      <w:r>
-        <w:t>Mot de passe</w:t>
-      </w:r>
-    </w:p>
-    <w:p>
-      <w:pPr>
-        <w:jc w:val="both"/>
-      </w:pPr>
-    </w:p>
-    <w:p>
-      <w:pPr>
-        <w:jc w:val="both"/>
-      </w:pPr>
-      <w:r>
-        <w:lastRenderedPageBreak/>
-        <w:t xml:space="preserve">Pour que l’inscription soit acceptée, une validation des champs est effectuée dès lors qu’il clique sur le bouton </w:t>
-      </w:r>
-      <w:r>
-        <w:rPr>
-          <w:i/>
-          <w:iCs/>
-        </w:rPr>
-        <w:t>Créer un compte</w:t>
-      </w:r>
-      <w:r>
-        <w:t>. S’il y a des erreurs, elles lui sont indiquées de façon contextuelle, sinon le compte est créé et ses informations sont enregistrées.</w:t>
-      </w:r>
-    </w:p>
-    <w:p>
-      <w:pPr>
-        <w:jc w:val="both"/>
-      </w:pPr>
-    </w:p>
-    <w:p>
-      <w:pPr>
-        <w:jc w:val="both"/>
-      </w:pPr>
-    </w:p>
-    <w:p>
-      <w:pPr>
-        <w:jc w:val="center"/>
-        <w:rPr>
-          <w:b/>
-          <w:bCs/>
-        </w:rPr>
-      </w:pPr>
-      <w:r>
-        <w:rPr>
-          <w:b/>
-          <w:bCs/>
-        </w:rPr>
-        <w:t xml:space="preserve">Page </w:t>
-      </w:r>
-      <w:r>
-        <w:rPr>
-          <w:b/>
-          <w:bCs/>
-        </w:rPr>
-        <w:t>de profil utilisateur</w:t>
-      </w:r>
-    </w:p>
-    <w:p>
-      <w:pPr>
-        <w:keepNext/>
-        <w:jc w:val="both"/>
-      </w:pPr>
-      <w:r>
-        <w:rPr>
-          <w:noProof/>
-        </w:rPr>
         <w:drawing>
-          <wp:inline distT="0" distB="0" distL="0" distR="0" wp14:anchorId="2E50AC65" wp14:editId="719F10DC">
-            <wp:extent cx="5759450" cy="4472589"/>
-            <wp:effectExtent l="0" t="0" r="0" b="4445"/>
-            <wp:docPr id="7" name="Image 7"/>
+          <wp:inline distT="0" distB="0" distL="0" distR="0" wp14:anchorId="4F6B64D4" wp14:editId="1AA16B0F">
+            <wp:extent cx="5759450" cy="4528185"/>
+            <wp:effectExtent l="0" t="0" r="0" b="5715"/>
+            <wp:docPr id="9" name="Image 9"/>
             <wp:cNvGraphicFramePr>
               <a:graphicFrameLocks xmlns:a="http://schemas.openxmlformats.org/drawingml/2006/main" noChangeAspect="1"/>
             </wp:cNvGraphicFramePr>
@@ -6563,7 +6399,7 @@
                   <pic:spPr>
                     <a:xfrm>
                       <a:off x="0" y="0"/>
-                      <a:ext cx="5759450" cy="4472589"/>
+                      <a:ext cx="5759450" cy="4528185"/>
                     </a:xfrm>
                     <a:prstGeom prst="rect">
                       <a:avLst/>
@@ -6597,152 +6433,151 @@
         <w:rPr>
           <w:noProof/>
         </w:rPr>
-        <w:t>6</w:t>
+        <w:t>5</w:t>
       </w:r>
       <w:r>
         <w:fldChar w:fldCharType="end"/>
       </w:r>
       <w:r>
-        <w:t xml:space="preserve"> : page de profil de l'utilisateur</w:t>
-      </w:r>
-    </w:p>
-    <w:p>
-      <w:pPr>
-        <w:jc w:val="both"/>
-      </w:pPr>
-    </w:p>
-    <w:p>
-      <w:pPr>
-        <w:jc w:val="both"/>
-      </w:pPr>
-      <w:r>
-        <w:t>La page</w:t>
-      </w:r>
-      <w:r>
-        <w:t xml:space="preserve"> de profil d’un utilisateur</w:t>
-      </w:r>
-      <w:r>
-        <w:t xml:space="preserve"> contient toutes </w:t>
-      </w:r>
-      <w:r>
-        <w:t>ses</w:t>
-      </w:r>
-      <w:r>
-        <w:t xml:space="preserve"> informations personnelles. </w:t>
-      </w:r>
-    </w:p>
-    <w:p>
-      <w:pPr>
-        <w:jc w:val="both"/>
-      </w:pPr>
-      <w:r>
-        <w:t>Elles ne sont accessibles qu’</w:t>
-      </w:r>
-      <w:r>
-        <w:t xml:space="preserve">à </w:t>
-      </w:r>
-      <w:r>
-        <w:t>l’utilisateur en question</w:t>
-      </w:r>
-      <w:r>
-        <w:t xml:space="preserve"> en cliquant sur l’onglet </w:t>
+        <w:t xml:space="preserve"> : page de création d'utilisateur</w:t>
+      </w:r>
+    </w:p>
+    <w:p>
+      <w:pPr>
+        <w:jc w:val="both"/>
+      </w:pPr>
+    </w:p>
+    <w:p>
+      <w:pPr>
+        <w:jc w:val="both"/>
+      </w:pPr>
+      <w:r>
+        <w:t>Lorsqu’un utilisateur n’a pas encore de compte, il a la possibilité d’en créer un en</w:t>
+      </w:r>
+      <w:r>
+        <w:t xml:space="preserve"> cliquant sur l’onglet </w:t>
       </w:r>
       <w:r>
         <w:rPr>
           <w:i/>
           <w:iCs/>
         </w:rPr>
-        <w:t>mon profil</w:t>
-      </w:r>
-      <w:r>
-        <w:t xml:space="preserve"> à l’exception de l’administrateur s’il y a nécessité d’intervenir. Toutes les cartes que l’utilisateur propose à la vente sont également affichées sur un tableau et il a la possibilité de supprimer ou modifier une carte en particulier s’il clique sur le bouton correspondant.</w:t>
-      </w:r>
-      <w:r>
-        <w:t xml:space="preserve"> Il peut aussi consulter une carte e</w:t>
-      </w:r>
-      <w:r>
-        <w:t xml:space="preserve">n cliquant sur le bouton </w:t>
+        <w:t>créer un compte</w:t>
+      </w:r>
+      <w:r>
+        <w:t xml:space="preserve">. Il doit ensuite renseigner </w:t>
+      </w:r>
+      <w:r>
+        <w:t>les informations suivantes :</w:t>
+      </w:r>
+    </w:p>
+    <w:p>
+      <w:pPr>
+        <w:jc w:val="both"/>
+      </w:pPr>
+    </w:p>
+    <w:p>
+      <w:pPr>
+        <w:pStyle w:val="Paragraphedeliste"/>
+        <w:numPr>
+          <w:ilvl w:val="0"/>
+          <w:numId w:val="15"/>
+        </w:numPr>
+        <w:jc w:val="both"/>
+      </w:pPr>
+      <w:r>
+        <w:t>Login</w:t>
+      </w:r>
+    </w:p>
+    <w:p>
+      <w:pPr>
+        <w:pStyle w:val="Paragraphedeliste"/>
+        <w:numPr>
+          <w:ilvl w:val="0"/>
+          <w:numId w:val="15"/>
+        </w:numPr>
+        <w:jc w:val="both"/>
+      </w:pPr>
+      <w:r>
+        <w:t>Prénom</w:t>
+      </w:r>
+    </w:p>
+    <w:p>
+      <w:pPr>
+        <w:pStyle w:val="Paragraphedeliste"/>
+        <w:numPr>
+          <w:ilvl w:val="0"/>
+          <w:numId w:val="15"/>
+        </w:numPr>
+        <w:jc w:val="both"/>
+      </w:pPr>
+      <w:r>
+        <w:t>Nom</w:t>
+      </w:r>
+    </w:p>
+    <w:p>
+      <w:pPr>
+        <w:pStyle w:val="Paragraphedeliste"/>
+        <w:numPr>
+          <w:ilvl w:val="0"/>
+          <w:numId w:val="15"/>
+        </w:numPr>
+        <w:jc w:val="both"/>
+      </w:pPr>
+      <w:r>
+        <w:t>Adresse</w:t>
+      </w:r>
+    </w:p>
+    <w:p>
+      <w:pPr>
+        <w:pStyle w:val="Paragraphedeliste"/>
+        <w:numPr>
+          <w:ilvl w:val="0"/>
+          <w:numId w:val="15"/>
+        </w:numPr>
+        <w:jc w:val="both"/>
+      </w:pPr>
+      <w:proofErr w:type="gramStart"/>
+      <w:r>
+        <w:t>E-mail</w:t>
+      </w:r>
+      <w:proofErr w:type="gramEnd"/>
+    </w:p>
+    <w:p>
+      <w:pPr>
+        <w:pStyle w:val="Paragraphedeliste"/>
+        <w:numPr>
+          <w:ilvl w:val="0"/>
+          <w:numId w:val="15"/>
+        </w:numPr>
+        <w:jc w:val="both"/>
+      </w:pPr>
+      <w:r>
+        <w:lastRenderedPageBreak/>
+        <w:t>Mot de passe</w:t>
+      </w:r>
+    </w:p>
+    <w:p>
+      <w:pPr>
+        <w:jc w:val="both"/>
+      </w:pPr>
+    </w:p>
+    <w:p>
+      <w:pPr>
+        <w:jc w:val="both"/>
+      </w:pPr>
+      <w:r>
+        <w:t xml:space="preserve">Pour que l’inscription soit acceptée, une validation des champs est effectuée dès lors qu’il clique sur le bouton </w:t>
       </w:r>
       <w:r>
         <w:rPr>
           <w:i/>
           <w:iCs/>
         </w:rPr>
-        <w:t xml:space="preserve">détails </w:t>
-      </w:r>
-      <w:r>
-        <w:t>dans les options du tableau</w:t>
-      </w:r>
-      <w:r>
-        <w:t>.</w:t>
-      </w:r>
-      <w:r>
-        <w:t xml:space="preserve"> S</w:t>
-      </w:r>
-      <w:r>
-        <w:t xml:space="preserve">’il le souhaite, il peut modifier les informations de son profil depuis cette page en cliquant sur le bouton </w:t>
-      </w:r>
-      <w:r>
-        <w:rPr>
-          <w:i/>
-          <w:iCs/>
-        </w:rPr>
-        <w:t>modifier mon profil</w:t>
-      </w:r>
-      <w:r>
-        <w:t>.</w:t>
-      </w:r>
-    </w:p>
-    <w:p>
-      <w:pPr>
-        <w:jc w:val="both"/>
-      </w:pPr>
-    </w:p>
-    <w:p>
-      <w:pPr>
-        <w:jc w:val="both"/>
-      </w:pPr>
-      <w:r>
-        <w:t xml:space="preserve">Si l’utilisateur a passé une commande sur le site, un bouton </w:t>
-      </w:r>
-      <w:r>
-        <w:rPr>
-          <w:i/>
-          <w:iCs/>
-        </w:rPr>
-        <w:t>confirmer la réception</w:t>
-      </w:r>
-      <w:r>
-        <w:t xml:space="preserve"> à propos de la commande en question apparaîtra sur son profil. Dès lors qu’il clique sur ce bouton et confirme la réception, la transaction est considérée comme terminé</w:t>
-      </w:r>
-      <w:r>
-        <w:t>e</w:t>
-      </w:r>
-      <w:r>
-        <w:t>.</w:t>
-      </w:r>
-    </w:p>
-    <w:p>
-      <w:pPr>
-        <w:jc w:val="both"/>
-      </w:pPr>
-    </w:p>
-    <w:p>
-      <w:pPr>
-        <w:jc w:val="both"/>
-      </w:pPr>
-      <w:r>
-        <w:t xml:space="preserve">Dans le cas où l’utilisateur n’a pas passé de commande, un simple message </w:t>
-      </w:r>
-      <w:r>
-        <w:rPr>
-          <w:i/>
-          <w:iCs/>
-        </w:rPr>
-        <w:t>aucune commande en attente </w:t>
-      </w:r>
-      <w:r>
-        <w:t>sera affiché.</w:t>
+        <w:t>Créer un compte</w:t>
+      </w:r>
+      <w:r>
+        <w:t>. S’il y a des erreurs, elles lui sont indiquées de façon contextuelle, sinon le compte est créé et ses informations sont enregistrées.</w:t>
       </w:r>
     </w:p>
     <w:p>
@@ -6768,7 +6603,14 @@
           <w:b/>
           <w:bCs/>
         </w:rPr>
-        <w:t>Page de modification d’un utilisateur</w:t>
+        <w:t xml:space="preserve">Page </w:t>
+      </w:r>
+      <w:r>
+        <w:rPr>
+          <w:b/>
+          <w:bCs/>
+        </w:rPr>
+        <w:t>de profil utilisateur</w:t>
       </w:r>
     </w:p>
     <w:p>
@@ -6781,10 +6623,10 @@
           <w:noProof/>
         </w:rPr>
         <w:drawing>
-          <wp:inline distT="0" distB="0" distL="0" distR="0" wp14:anchorId="1DF0C2B3" wp14:editId="0327F15A">
-            <wp:extent cx="5759450" cy="4518299"/>
-            <wp:effectExtent l="0" t="0" r="0" b="0"/>
-            <wp:docPr id="16" name="Image 16"/>
+          <wp:inline distT="0" distB="0" distL="0" distR="0" wp14:anchorId="2E50AC65" wp14:editId="719F10DC">
+            <wp:extent cx="5759450" cy="4472589"/>
+            <wp:effectExtent l="0" t="0" r="0" b="4445"/>
+            <wp:docPr id="7" name="Image 7"/>
             <wp:cNvGraphicFramePr>
               <a:graphicFrameLocks xmlns:a="http://schemas.openxmlformats.org/drawingml/2006/main" noChangeAspect="1"/>
             </wp:cNvGraphicFramePr>
@@ -6804,7 +6646,7 @@
                   <pic:spPr>
                     <a:xfrm>
                       <a:off x="0" y="0"/>
-                      <a:ext cx="5759450" cy="4518299"/>
+                      <a:ext cx="5759450" cy="4472589"/>
                     </a:xfrm>
                     <a:prstGeom prst="rect">
                       <a:avLst/>
@@ -6821,119 +6663,199 @@
       <w:pPr>
         <w:pStyle w:val="Lgende"/>
         <w:jc w:val="center"/>
+      </w:pPr>
+      <w:r>
+        <w:t xml:space="preserve">Figure </w:t>
+      </w:r>
+      <w:r>
+        <w:fldChar w:fldCharType="begin"/>
+      </w:r>
+      <w:r>
+        <w:instrText xml:space="preserve"> SEQ Figure \* ARABIC </w:instrText>
+      </w:r>
+      <w:r>
+        <w:fldChar w:fldCharType="separate"/>
+      </w:r>
+      <w:r>
+        <w:rPr>
+          <w:noProof/>
+        </w:rPr>
+        <w:t>6</w:t>
+      </w:r>
+      <w:r>
+        <w:fldChar w:fldCharType="end"/>
+      </w:r>
+      <w:r>
+        <w:t xml:space="preserve"> : page de profil de l'utilisateur</w:t>
+      </w:r>
+    </w:p>
+    <w:p>
+      <w:pPr>
+        <w:jc w:val="both"/>
+      </w:pPr>
+    </w:p>
+    <w:p>
+      <w:pPr>
+        <w:jc w:val="both"/>
+      </w:pPr>
+      <w:r>
+        <w:t>La page</w:t>
+      </w:r>
+      <w:r>
+        <w:t xml:space="preserve"> de profil d’un utilisateur</w:t>
+      </w:r>
+      <w:r>
+        <w:t xml:space="preserve"> contient toutes </w:t>
+      </w:r>
+      <w:r>
+        <w:t>ses</w:t>
+      </w:r>
+      <w:r>
+        <w:t xml:space="preserve"> informations personnelles. </w:t>
+      </w:r>
+    </w:p>
+    <w:p>
+      <w:pPr>
+        <w:jc w:val="both"/>
+      </w:pPr>
+      <w:r>
+        <w:t>Elles ne sont accessibles qu’</w:t>
+      </w:r>
+      <w:r>
+        <w:t xml:space="preserve">à </w:t>
+      </w:r>
+      <w:r>
+        <w:t>l’utilisateur en question</w:t>
+      </w:r>
+      <w:r>
+        <w:t xml:space="preserve"> en cliquant sur l’onglet </w:t>
+      </w:r>
+      <w:r>
+        <w:rPr>
+          <w:i/>
+          <w:iCs/>
+        </w:rPr>
+        <w:t>mon profil</w:t>
+      </w:r>
+      <w:r>
+        <w:t xml:space="preserve"> à l’exception de l’administrateur s’il y a nécessité d’intervenir. Toutes les cartes que l’utilisateur propose à la vente sont également affichées sur un tableau et il a la possibilité de supprimer ou modifier une carte en particulier s’il clique sur le bouton correspondant.</w:t>
+      </w:r>
+      <w:r>
+        <w:t xml:space="preserve"> Il peut aussi consulter une carte e</w:t>
+      </w:r>
+      <w:r>
+        <w:t xml:space="preserve">n cliquant sur le bouton </w:t>
+      </w:r>
+      <w:r>
+        <w:rPr>
+          <w:i/>
+          <w:iCs/>
+        </w:rPr>
+        <w:t xml:space="preserve">détails </w:t>
+      </w:r>
+      <w:r>
+        <w:t>dans les options du tableau</w:t>
+      </w:r>
+      <w:r>
+        <w:t>.</w:t>
+      </w:r>
+      <w:r>
+        <w:t xml:space="preserve"> S</w:t>
+      </w:r>
+      <w:r>
+        <w:t xml:space="preserve">’il le souhaite, il peut modifier les informations de son profil depuis cette page en cliquant sur le bouton </w:t>
+      </w:r>
+      <w:r>
+        <w:rPr>
+          <w:i/>
+          <w:iCs/>
+        </w:rPr>
+        <w:t>modifier mon profil</w:t>
+      </w:r>
+      <w:r>
+        <w:t>.</w:t>
+      </w:r>
+    </w:p>
+    <w:p>
+      <w:pPr>
+        <w:jc w:val="both"/>
+      </w:pPr>
+    </w:p>
+    <w:p>
+      <w:pPr>
+        <w:jc w:val="both"/>
+      </w:pPr>
+      <w:r>
+        <w:t xml:space="preserve">Si l’utilisateur a passé une commande sur le site, un bouton </w:t>
+      </w:r>
+      <w:r>
+        <w:rPr>
+          <w:i/>
+          <w:iCs/>
+        </w:rPr>
+        <w:t>confirmer la réception</w:t>
+      </w:r>
+      <w:r>
+        <w:t xml:space="preserve"> à propos de la commande en question apparaîtra sur son profil. Dès </w:t>
+      </w:r>
+      <w:r>
+        <w:lastRenderedPageBreak/>
+        <w:t>lors qu’il clique sur ce bouton et confirme la réception, la transaction est considérée comme terminé</w:t>
+      </w:r>
+      <w:r>
+        <w:t>e</w:t>
+      </w:r>
+      <w:r>
+        <w:t>.</w:t>
+      </w:r>
+    </w:p>
+    <w:p>
+      <w:pPr>
+        <w:jc w:val="both"/>
+      </w:pPr>
+    </w:p>
+    <w:p>
+      <w:pPr>
+        <w:jc w:val="both"/>
+      </w:pPr>
+      <w:r>
+        <w:t xml:space="preserve">Dans le cas où l’utilisateur n’a pas passé de commande, un simple message </w:t>
+      </w:r>
+      <w:r>
+        <w:rPr>
+          <w:i/>
+          <w:iCs/>
+        </w:rPr>
+        <w:t>aucune commande en attente </w:t>
+      </w:r>
+      <w:r>
+        <w:t>sera affiché.</w:t>
+      </w:r>
+    </w:p>
+    <w:p>
+      <w:pPr>
+        <w:jc w:val="both"/>
+      </w:pPr>
+    </w:p>
+    <w:p>
+      <w:pPr>
+        <w:jc w:val="both"/>
+      </w:pPr>
+    </w:p>
+    <w:p>
+      <w:pPr>
+        <w:jc w:val="center"/>
         <w:rPr>
           <w:b/>
           <w:bCs/>
         </w:rPr>
       </w:pPr>
       <w:r>
-        <w:t xml:space="preserve">Figure </w:t>
-      </w:r>
-      <w:r>
-        <w:fldChar w:fldCharType="begin"/>
-      </w:r>
-      <w:r>
-        <w:instrText xml:space="preserve"> SEQ Figure \* ARABIC </w:instrText>
-      </w:r>
-      <w:r>
-        <w:fldChar w:fldCharType="separate"/>
-      </w:r>
-      <w:r>
-        <w:rPr>
-          <w:noProof/>
-        </w:rPr>
-        <w:t>7</w:t>
-      </w:r>
-      <w:r>
-        <w:fldChar w:fldCharType="end"/>
-      </w:r>
-      <w:r>
-        <w:t xml:space="preserve"> : Page de modification d'un utilisateur</w:t>
-      </w:r>
-    </w:p>
-    <w:p>
-      <w:pPr>
-        <w:jc w:val="both"/>
         <w:rPr>
           <w:b/>
           <w:bCs/>
         </w:rPr>
-      </w:pPr>
-    </w:p>
-    <w:p>
-      <w:pPr>
-        <w:jc w:val="both"/>
-      </w:pPr>
-      <w:r>
-        <w:t xml:space="preserve">Lorsqu’un </w:t>
-      </w:r>
-      <w:r>
-        <w:t>utilisateur</w:t>
-      </w:r>
-      <w:r>
-        <w:t xml:space="preserve"> souhaite modifier les informations de son profil, il doit à nouveau renseigner les informations qu’il souhaite modifier. Les valeurs de son profil précédemment enregistrées lui sont retournées de base dans les champs concernés. Dès lors qu’il clique sur le bouton </w:t>
-      </w:r>
-      <w:r>
-        <w:rPr>
-          <w:i/>
-          <w:iCs/>
-        </w:rPr>
-        <w:t>modifier</w:t>
-      </w:r>
-      <w:r>
-        <w:t xml:space="preserve"> une validation des champs a lieu. S’il y a des erreurs, elles lui sont indiquées de façon contextuelle, sinon les modifications sont correctement enregistrées et son profil est mis à jour.</w:t>
-      </w:r>
-    </w:p>
-    <w:p>
-      <w:pPr>
-        <w:jc w:val="both"/>
-      </w:pPr>
-    </w:p>
-    <w:p>
-      <w:pPr>
-        <w:jc w:val="both"/>
-      </w:pPr>
-    </w:p>
-    <w:p>
-      <w:pPr>
-        <w:jc w:val="both"/>
-      </w:pPr>
-    </w:p>
-    <w:p>
-      <w:pPr>
-        <w:jc w:val="both"/>
-      </w:pPr>
-    </w:p>
-    <w:p>
-      <w:pPr>
-        <w:jc w:val="both"/>
-      </w:pPr>
-    </w:p>
-    <w:p>
-      <w:pPr>
-        <w:jc w:val="both"/>
-      </w:pPr>
-    </w:p>
-    <w:p>
-      <w:pPr>
-        <w:jc w:val="both"/>
-      </w:pPr>
-    </w:p>
-    <w:p>
-      <w:pPr>
-        <w:jc w:val="center"/>
-        <w:rPr>
-          <w:b/>
-          <w:bCs/>
-        </w:rPr>
-      </w:pPr>
-      <w:r>
-        <w:rPr>
-          <w:b/>
-          <w:bCs/>
-        </w:rPr>
-        <w:lastRenderedPageBreak/>
-        <w:t>Page d’ajout d’une carte</w:t>
+        <w:t>Page de modification d’un utilisateur</w:t>
       </w:r>
     </w:p>
     <w:p>
@@ -6946,10 +6868,10 @@
           <w:noProof/>
         </w:rPr>
         <w:drawing>
-          <wp:inline distT="0" distB="0" distL="0" distR="0" wp14:anchorId="303A19B1" wp14:editId="4498027C">
-            <wp:extent cx="5759450" cy="4467860"/>
-            <wp:effectExtent l="0" t="0" r="0" b="8890"/>
-            <wp:docPr id="17" name="Image 17"/>
+          <wp:inline distT="0" distB="0" distL="0" distR="0" wp14:anchorId="1DF0C2B3" wp14:editId="0327F15A">
+            <wp:extent cx="5759450" cy="4518299"/>
+            <wp:effectExtent l="0" t="0" r="0" b="0"/>
+            <wp:docPr id="16" name="Image 16"/>
             <wp:cNvGraphicFramePr>
               <a:graphicFrameLocks xmlns:a="http://schemas.openxmlformats.org/drawingml/2006/main" noChangeAspect="1"/>
             </wp:cNvGraphicFramePr>
@@ -6969,6 +6891,170 @@
                   <pic:spPr>
                     <a:xfrm>
                       <a:off x="0" y="0"/>
+                      <a:ext cx="5759450" cy="4518299"/>
+                    </a:xfrm>
+                    <a:prstGeom prst="rect">
+                      <a:avLst/>
+                    </a:prstGeom>
+                  </pic:spPr>
+                </pic:pic>
+              </a:graphicData>
+            </a:graphic>
+          </wp:inline>
+        </w:drawing>
+      </w:r>
+    </w:p>
+    <w:p>
+      <w:pPr>
+        <w:pStyle w:val="Lgende"/>
+        <w:jc w:val="center"/>
+        <w:rPr>
+          <w:b/>
+          <w:bCs/>
+        </w:rPr>
+      </w:pPr>
+      <w:r>
+        <w:t xml:space="preserve">Figure </w:t>
+      </w:r>
+      <w:r>
+        <w:fldChar w:fldCharType="begin"/>
+      </w:r>
+      <w:r>
+        <w:instrText xml:space="preserve"> SEQ Figure \* ARABIC </w:instrText>
+      </w:r>
+      <w:r>
+        <w:fldChar w:fldCharType="separate"/>
+      </w:r>
+      <w:r>
+        <w:rPr>
+          <w:noProof/>
+        </w:rPr>
+        <w:t>7</w:t>
+      </w:r>
+      <w:r>
+        <w:fldChar w:fldCharType="end"/>
+      </w:r>
+      <w:r>
+        <w:t xml:space="preserve"> : Page de modification d'un utilisateur</w:t>
+      </w:r>
+    </w:p>
+    <w:p>
+      <w:pPr>
+        <w:jc w:val="both"/>
+        <w:rPr>
+          <w:b/>
+          <w:bCs/>
+        </w:rPr>
+      </w:pPr>
+    </w:p>
+    <w:p>
+      <w:pPr>
+        <w:jc w:val="both"/>
+      </w:pPr>
+      <w:r>
+        <w:t xml:space="preserve">Lorsqu’un </w:t>
+      </w:r>
+      <w:r>
+        <w:t>utilisateur</w:t>
+      </w:r>
+      <w:r>
+        <w:t xml:space="preserve"> souhaite modifier les informations de son profil, il doit à nouveau renseigner les informations qu’il souhaite modifier. Les valeurs de son profil précédemment enregistrées lui sont retournées de base dans les champs concernés. Dès lors qu’il clique sur le bouton </w:t>
+      </w:r>
+      <w:r>
+        <w:rPr>
+          <w:i/>
+          <w:iCs/>
+        </w:rPr>
+        <w:t>modifier</w:t>
+      </w:r>
+      <w:r>
+        <w:t xml:space="preserve"> une validation des champs a lieu. S’il y a des erreurs, elles lui sont indiquées de façon contextuelle, sinon les modifications sont correctement enregistrées et son profil est mis à jour.</w:t>
+      </w:r>
+    </w:p>
+    <w:p>
+      <w:pPr>
+        <w:jc w:val="both"/>
+      </w:pPr>
+    </w:p>
+    <w:p>
+      <w:pPr>
+        <w:jc w:val="both"/>
+      </w:pPr>
+    </w:p>
+    <w:p>
+      <w:pPr>
+        <w:jc w:val="both"/>
+      </w:pPr>
+    </w:p>
+    <w:p>
+      <w:pPr>
+        <w:jc w:val="both"/>
+      </w:pPr>
+    </w:p>
+    <w:p>
+      <w:pPr>
+        <w:jc w:val="both"/>
+      </w:pPr>
+    </w:p>
+    <w:p>
+      <w:pPr>
+        <w:jc w:val="both"/>
+      </w:pPr>
+    </w:p>
+    <w:p>
+      <w:pPr>
+        <w:jc w:val="both"/>
+      </w:pPr>
+    </w:p>
+    <w:p>
+      <w:pPr>
+        <w:jc w:val="center"/>
+        <w:rPr>
+          <w:b/>
+          <w:bCs/>
+        </w:rPr>
+      </w:pPr>
+      <w:r>
+        <w:rPr>
+          <w:b/>
+          <w:bCs/>
+        </w:rPr>
+        <w:t>Page d’ajout d’une carte</w:t>
+      </w:r>
+    </w:p>
+    <w:p>
+      <w:pPr>
+        <w:keepNext/>
+        <w:jc w:val="both"/>
+      </w:pPr>
+      <w:r>
+        <w:rPr>
+          <w:noProof/>
+        </w:rPr>
+        <w:drawing>
+          <wp:inline distT="0" distB="0" distL="0" distR="0" wp14:anchorId="303A19B1" wp14:editId="4498027C">
+            <wp:extent cx="5759450" cy="4467860"/>
+            <wp:effectExtent l="0" t="0" r="0" b="8890"/>
+            <wp:docPr id="17" name="Image 17"/>
+            <wp:cNvGraphicFramePr>
+              <a:graphicFrameLocks xmlns:a="http://schemas.openxmlformats.org/drawingml/2006/main" noChangeAspect="1"/>
+            </wp:cNvGraphicFramePr>
+            <a:graphic xmlns:a="http://schemas.openxmlformats.org/drawingml/2006/main">
+              <a:graphicData uri="http://schemas.openxmlformats.org/drawingml/2006/picture">
+                <pic:pic xmlns:pic="http://schemas.openxmlformats.org/drawingml/2006/picture">
+                  <pic:nvPicPr>
+                    <pic:cNvPr id="1" name=""/>
+                    <pic:cNvPicPr/>
+                  </pic:nvPicPr>
+                  <pic:blipFill>
+                    <a:blip r:embed="rId23"/>
+                    <a:stretch>
+                      <a:fillRect/>
+                    </a:stretch>
+                  </pic:blipFill>
+                  <pic:spPr>
+                    <a:xfrm>
+                      <a:off x="0" y="0"/>
                       <a:ext cx="5759450" cy="4467860"/>
                     </a:xfrm>
                     <a:prstGeom prst="rect">
@@ -7187,7 +7273,6 @@
           <w:b/>
           <w:bCs/>
         </w:rPr>
-        <w:lastRenderedPageBreak/>
         <w:t>Page de modification d’une carte</w:t>
       </w:r>
     </w:p>
@@ -7216,7 +7301,7 @@
                     <pic:cNvPicPr/>
                   </pic:nvPicPr>
                   <pic:blipFill>
-                    <a:blip r:embed="rId23"/>
+                    <a:blip r:embed="rId24"/>
                     <a:stretch>
                       <a:fillRect/>
                     </a:stretch>
@@ -8000,7 +8085,7 @@
                     <pic:cNvPicPr/>
                   </pic:nvPicPr>
                   <pic:blipFill>
-                    <a:blip r:embed="rId24"/>
+                    <a:blip r:embed="rId25"/>
                     <a:stretch>
                       <a:fillRect/>
                     </a:stretch>
@@ -8184,7 +8269,11 @@
         <w:t>Supprimer</w:t>
       </w:r>
       <w:r>
-        <w:t xml:space="preserve"> permettant de supprimer la carte</w:t>
+        <w:t xml:space="preserve"> permettant </w:t>
+      </w:r>
+      <w:r>
+        <w:lastRenderedPageBreak/>
+        <w:t>de supprimer la carte</w:t>
       </w:r>
       <w:r>
         <w:t xml:space="preserve"> </w:t>
@@ -8238,186 +8327,6 @@
             <wp:extent cx="5759450" cy="4505601"/>
             <wp:effectExtent l="0" t="0" r="0" b="9525"/>
             <wp:docPr id="25" name="Image 25"/>
-            <wp:cNvGraphicFramePr>
-              <a:graphicFrameLocks xmlns:a="http://schemas.openxmlformats.org/drawingml/2006/main" noChangeAspect="1"/>
-            </wp:cNvGraphicFramePr>
-            <a:graphic xmlns:a="http://schemas.openxmlformats.org/drawingml/2006/main">
-              <a:graphicData uri="http://schemas.openxmlformats.org/drawingml/2006/picture">
-                <pic:pic xmlns:pic="http://schemas.openxmlformats.org/drawingml/2006/picture">
-                  <pic:nvPicPr>
-                    <pic:cNvPr id="1" name=""/>
-                    <pic:cNvPicPr/>
-                  </pic:nvPicPr>
-                  <pic:blipFill>
-                    <a:blip r:embed="rId25"/>
-                    <a:stretch>
-                      <a:fillRect/>
-                    </a:stretch>
-                  </pic:blipFill>
-                  <pic:spPr>
-                    <a:xfrm>
-                      <a:off x="0" y="0"/>
-                      <a:ext cx="5759450" cy="4505601"/>
-                    </a:xfrm>
-                    <a:prstGeom prst="rect">
-                      <a:avLst/>
-                    </a:prstGeom>
-                  </pic:spPr>
-                </pic:pic>
-              </a:graphicData>
-            </a:graphic>
-          </wp:inline>
-        </w:drawing>
-      </w:r>
-    </w:p>
-    <w:p>
-      <w:pPr>
-        <w:pStyle w:val="Lgende"/>
-        <w:jc w:val="center"/>
-      </w:pPr>
-      <w:r>
-        <w:t xml:space="preserve">Figure </w:t>
-      </w:r>
-      <w:r>
-        <w:fldChar w:fldCharType="begin"/>
-      </w:r>
-      <w:r>
-        <w:instrText xml:space="preserve"> SEQ Figure \* ARABIC </w:instrText>
-      </w:r>
-      <w:r>
-        <w:fldChar w:fldCharType="separate"/>
-      </w:r>
-      <w:r>
-        <w:rPr>
-          <w:noProof/>
-        </w:rPr>
-        <w:t>11</w:t>
-      </w:r>
-      <w:r>
-        <w:fldChar w:fldCharType="end"/>
-      </w:r>
-      <w:r>
-        <w:t xml:space="preserve"> : Page de panier de l'utilisateur</w:t>
-      </w:r>
-    </w:p>
-    <w:p>
-      <w:pPr>
-        <w:jc w:val="both"/>
-      </w:pPr>
-      <w:r>
-        <w:t xml:space="preserve">Un utilisateur connecté peut accéder en tout temps à son panier via l’onglet </w:t>
-      </w:r>
-      <w:r>
-        <w:rPr>
-          <w:i/>
-          <w:iCs/>
-        </w:rPr>
-        <w:t>Mon panier</w:t>
-      </w:r>
-      <w:r>
-        <w:t xml:space="preserve">. Sur cette page, il a la possibilité de consulter </w:t>
-      </w:r>
-      <w:r>
-        <w:t xml:space="preserve">tous les articles qu’il a ajouté à son panier et de confirmer sa commande. Dès lors qu’il clique sur le bouton </w:t>
-      </w:r>
-      <w:r>
-        <w:rPr>
-          <w:i/>
-          <w:iCs/>
-        </w:rPr>
-        <w:t>Confirmer l’achat</w:t>
-      </w:r>
-      <w:r>
-        <w:t xml:space="preserve"> la transaction débute.</w:t>
-      </w:r>
-    </w:p>
-    <w:p>
-      <w:pPr>
-        <w:jc w:val="both"/>
-      </w:pPr>
-    </w:p>
-    <w:p>
-      <w:pPr>
-        <w:jc w:val="both"/>
-      </w:pPr>
-      <w:r>
-        <w:t>Les crédits nécessaires à l’opération sont déduits du compte de l’acheteur et sont temporairement mis en attente. Une fois que le vendeur a envoyé les articles, l’acheteur confirme la bonne réception de ceux-ci depuis son profil. Les crédits mis en attente sont alors ajoutés au compte du vendeur.</w:t>
-      </w:r>
-    </w:p>
-    <w:p>
-      <w:pPr>
-        <w:jc w:val="both"/>
-      </w:pPr>
-    </w:p>
-    <w:p>
-      <w:pPr>
-        <w:jc w:val="both"/>
-      </w:pPr>
-    </w:p>
-    <w:p>
-      <w:pPr>
-        <w:jc w:val="both"/>
-      </w:pPr>
-    </w:p>
-    <w:p>
-      <w:pPr>
-        <w:jc w:val="both"/>
-      </w:pPr>
-    </w:p>
-    <w:p>
-      <w:pPr>
-        <w:pStyle w:val="Titre2"/>
-        <w:rPr>
-          <w:sz w:val="28"/>
-          <w:szCs w:val="28"/>
-        </w:rPr>
-      </w:pPr>
-      <w:bookmarkStart w:id="17" w:name="_Toc135145982"/>
-      <w:r>
-        <w:rPr>
-          <w:sz w:val="28"/>
-          <w:szCs w:val="28"/>
-        </w:rPr>
-        <w:lastRenderedPageBreak/>
-        <w:t>Base de données</w:t>
-      </w:r>
-      <w:bookmarkEnd w:id="17"/>
-    </w:p>
-    <w:p>
-      <w:pPr>
-        <w:pStyle w:val="Titre3"/>
-      </w:pPr>
-      <w:r>
-        <w:t xml:space="preserve"> </w:t>
-      </w:r>
-      <w:bookmarkStart w:id="18" w:name="_Toc135145983"/>
-      <w:r>
-        <w:t>MCD</w:t>
-      </w:r>
-      <w:bookmarkEnd w:id="18"/>
-    </w:p>
-    <w:p>
-      <w:pPr>
-        <w:jc w:val="both"/>
-      </w:pPr>
-      <w:r>
-        <w:t>Pour fonctionner, notre application a besoin que la base de données puisse stocker différentes informations.</w:t>
-      </w:r>
-    </w:p>
-    <w:p/>
-    <w:p>
-      <w:pPr>
-        <w:keepNext/>
-      </w:pPr>
-      <w:r>
-        <w:rPr>
-          <w:noProof/>
-        </w:rPr>
-        <w:drawing>
-          <wp:inline distT="0" distB="0" distL="0" distR="0" wp14:anchorId="44E091C9" wp14:editId="0393FFCC">
-            <wp:extent cx="5759450" cy="1961515"/>
-            <wp:effectExtent l="0" t="0" r="0" b="635"/>
-            <wp:docPr id="38" name="Image 38"/>
             <wp:cNvGraphicFramePr>
               <a:graphicFrameLocks xmlns:a="http://schemas.openxmlformats.org/drawingml/2006/main" noChangeAspect="1"/>
             </wp:cNvGraphicFramePr>
@@ -8437,7 +8346,7 @@
                   <pic:spPr>
                     <a:xfrm>
                       <a:off x="0" y="0"/>
-                      <a:ext cx="5759450" cy="1961515"/>
+                      <a:ext cx="5759450" cy="4505601"/>
                     </a:xfrm>
                     <a:prstGeom prst="rect">
                       <a:avLst/>
@@ -8471,36 +8380,133 @@
         <w:rPr>
           <w:noProof/>
         </w:rPr>
-        <w:t>12</w:t>
+        <w:t>11</w:t>
       </w:r>
       <w:r>
         <w:fldChar w:fldCharType="end"/>
       </w:r>
       <w:r>
-        <w:t xml:space="preserve"> : MCD de la base de données</w:t>
-      </w:r>
+        <w:t xml:space="preserve"> : Page de panier de l'utilisateur</w:t>
+      </w:r>
+    </w:p>
+    <w:p>
+      <w:pPr>
+        <w:jc w:val="both"/>
+      </w:pPr>
+      <w:r>
+        <w:t xml:space="preserve">Un utilisateur connecté peut accéder en tout temps à son panier via l’onglet </w:t>
+      </w:r>
+      <w:r>
+        <w:rPr>
+          <w:i/>
+          <w:iCs/>
+        </w:rPr>
+        <w:t>Mon panier</w:t>
+      </w:r>
+      <w:r>
+        <w:t xml:space="preserve">. Sur cette page, il a la possibilité de consulter </w:t>
+      </w:r>
+      <w:r>
+        <w:t xml:space="preserve">tous les articles qu’il a ajouté à son panier et de confirmer sa commande. Dès lors qu’il clique sur le bouton </w:t>
+      </w:r>
+      <w:r>
+        <w:rPr>
+          <w:i/>
+          <w:iCs/>
+        </w:rPr>
+        <w:t>Confirmer l’achat</w:t>
+      </w:r>
+      <w:r>
+        <w:t xml:space="preserve"> la transaction débute.</w:t>
+      </w:r>
+    </w:p>
+    <w:p>
+      <w:pPr>
+        <w:jc w:val="both"/>
+      </w:pPr>
+    </w:p>
+    <w:p>
+      <w:pPr>
+        <w:jc w:val="both"/>
+      </w:pPr>
+      <w:r>
+        <w:t>Les crédits nécessaires à l’opération sont déduits du compte de l’acheteur et sont temporairement mis en attente. Une fois que le vendeur a envoyé les articles, l’acheteur confirme la bonne réception de ceux-ci depuis son profil. Les crédits mis en attente sont alors ajoutés au compte du vendeur.</w:t>
+      </w:r>
+    </w:p>
+    <w:p>
+      <w:pPr>
+        <w:jc w:val="both"/>
+      </w:pPr>
+    </w:p>
+    <w:p>
+      <w:pPr>
+        <w:jc w:val="both"/>
+      </w:pPr>
+    </w:p>
+    <w:p>
+      <w:pPr>
+        <w:jc w:val="both"/>
+      </w:pPr>
+    </w:p>
+    <w:p>
+      <w:pPr>
+        <w:jc w:val="both"/>
+      </w:pPr>
+    </w:p>
+    <w:p>
+      <w:pPr>
+        <w:pStyle w:val="Titre2"/>
+        <w:rPr>
+          <w:sz w:val="28"/>
+          <w:szCs w:val="28"/>
+        </w:rPr>
+      </w:pPr>
+      <w:bookmarkStart w:id="17" w:name="_Toc135145982"/>
+      <w:r>
+        <w:rPr>
+          <w:sz w:val="28"/>
+          <w:szCs w:val="28"/>
+        </w:rPr>
+        <w:lastRenderedPageBreak/>
+        <w:t>Base de données</w:t>
+      </w:r>
+      <w:bookmarkEnd w:id="17"/>
     </w:p>
     <w:p>
       <w:pPr>
         <w:pStyle w:val="Titre3"/>
       </w:pPr>
-      <w:bookmarkStart w:id="19" w:name="_Toc135145984"/>
-      <w:r>
-        <w:t>Entités</w:t>
-      </w:r>
-      <w:bookmarkEnd w:id="19"/>
-    </w:p>
+      <w:r>
+        <w:t xml:space="preserve"> </w:t>
+      </w:r>
+      <w:bookmarkStart w:id="18" w:name="_Toc135145983"/>
+      <w:r>
+        <w:t>MCD</w:t>
+      </w:r>
+      <w:bookmarkEnd w:id="18"/>
+    </w:p>
+    <w:p>
+      <w:pPr>
+        <w:jc w:val="both"/>
+      </w:pPr>
+      <w:r>
+        <w:t>Pour fonctionner, notre application a besoin que la base de données puisse stocker différentes informations.</w:t>
+      </w:r>
+    </w:p>
+    <w:p/>
     <w:p>
       <w:pPr>
         <w:keepNext/>
-        <w:jc w:val="center"/>
-      </w:pPr>
-      <w:r>
+      </w:pPr>
+      <w:r>
+        <w:rPr>
+          <w:noProof/>
+        </w:rPr>
         <w:drawing>
-          <wp:inline distT="0" distB="0" distL="0" distR="0" wp14:anchorId="1D5E6939" wp14:editId="2B39BE5B">
-            <wp:extent cx="1333500" cy="2579557"/>
-            <wp:effectExtent l="0" t="0" r="0" b="0"/>
-            <wp:docPr id="46" name="Image 46"/>
+          <wp:inline distT="0" distB="0" distL="0" distR="0" wp14:anchorId="44E091C9" wp14:editId="0393FFCC">
+            <wp:extent cx="5759450" cy="1961515"/>
+            <wp:effectExtent l="0" t="0" r="0" b="635"/>
+            <wp:docPr id="38" name="Image 38"/>
             <wp:cNvGraphicFramePr>
               <a:graphicFrameLocks xmlns:a="http://schemas.openxmlformats.org/drawingml/2006/main" noChangeAspect="1"/>
             </wp:cNvGraphicFramePr>
@@ -8520,7 +8526,7 @@
                   <pic:spPr>
                     <a:xfrm>
                       <a:off x="0" y="0"/>
-                      <a:ext cx="1334615" cy="2581713"/>
+                      <a:ext cx="5759450" cy="1961515"/>
                     </a:xfrm>
                     <a:prstGeom prst="rect">
                       <a:avLst/>
@@ -8554,266 +8560,24 @@
         <w:rPr>
           <w:noProof/>
         </w:rPr>
-        <w:t>13</w:t>
+        <w:t>12</w:t>
       </w:r>
       <w:r>
         <w:fldChar w:fldCharType="end"/>
       </w:r>
       <w:r>
-        <w:t xml:space="preserve"> : </w:t>
-      </w:r>
-      <w:r>
-        <w:t xml:space="preserve">entité </w:t>
-      </w:r>
-      <w:proofErr w:type="spellStart"/>
-      <w:r>
-        <w:t>t_</w:t>
-      </w:r>
-      <w:r>
-        <w:t>user</w:t>
-      </w:r>
-      <w:proofErr w:type="spellEnd"/>
-      <w:r>
-        <w:t xml:space="preserve"> du MCD</w:t>
-      </w:r>
-    </w:p>
-    <w:p>
-      <w:pPr>
-        <w:jc w:val="both"/>
-      </w:pPr>
-      <w:r>
-        <w:t>L</w:t>
-      </w:r>
-      <w:r>
-        <w:t>’entité</w:t>
-      </w:r>
-      <w:r>
-        <w:t xml:space="preserve"> </w:t>
-      </w:r>
-      <w:proofErr w:type="spellStart"/>
-      <w:r>
-        <w:t>t_</w:t>
-      </w:r>
-      <w:r>
-        <w:rPr>
-          <w:i/>
-          <w:iCs/>
-        </w:rPr>
-        <w:t>user</w:t>
-      </w:r>
-      <w:proofErr w:type="spellEnd"/>
-      <w:r>
-        <w:t xml:space="preserve"> contient toutes les informations d’un utilisateur donné. Elle permet par exemple de définir si l’utilisateur est connecté ou non et si oui de quel type d’utilisateur il s’agit. Elle est composée des </w:t>
-      </w:r>
-      <w:r>
-        <w:t>propriétés</w:t>
-      </w:r>
-      <w:r>
-        <w:t xml:space="preserve"> suivant</w:t>
-      </w:r>
-      <w:r>
-        <w:t>e</w:t>
-      </w:r>
-      <w:r>
-        <w:t>s :</w:t>
-      </w:r>
-    </w:p>
-    <w:p>
-      <w:pPr>
-        <w:jc w:val="both"/>
-      </w:pPr>
-    </w:p>
-    <w:p>
-      <w:pPr>
-        <w:pStyle w:val="Paragraphedeliste"/>
-        <w:numPr>
-          <w:ilvl w:val="0"/>
-          <w:numId w:val="15"/>
-        </w:numPr>
-        <w:jc w:val="both"/>
-      </w:pPr>
-      <w:proofErr w:type="spellStart"/>
-      <w:r>
-        <w:rPr>
-          <w:i/>
-          <w:iCs/>
-        </w:rPr>
-        <w:t>idUser</w:t>
-      </w:r>
-      <w:proofErr w:type="spellEnd"/>
-      <w:r>
-        <w:t> : Identifiant unique de l’utilisateur.</w:t>
-      </w:r>
-    </w:p>
-    <w:p>
-      <w:pPr>
-        <w:pStyle w:val="Paragraphedeliste"/>
-        <w:numPr>
-          <w:ilvl w:val="0"/>
-          <w:numId w:val="15"/>
-        </w:numPr>
-        <w:jc w:val="both"/>
-      </w:pPr>
-      <w:proofErr w:type="spellStart"/>
-      <w:r>
-        <w:rPr>
-          <w:i/>
-          <w:iCs/>
-        </w:rPr>
-        <w:t>useLogin</w:t>
-      </w:r>
-      <w:proofErr w:type="spellEnd"/>
-      <w:r>
-        <w:rPr>
-          <w:i/>
-          <w:iCs/>
-        </w:rPr>
-        <w:t> </w:t>
-      </w:r>
-      <w:r>
-        <w:t>:</w:t>
-      </w:r>
-      <w:r>
-        <w:t xml:space="preserve"> Login de l’utilisateur.</w:t>
-      </w:r>
-    </w:p>
-    <w:p>
-      <w:pPr>
-        <w:pStyle w:val="Paragraphedeliste"/>
-        <w:numPr>
-          <w:ilvl w:val="0"/>
-          <w:numId w:val="15"/>
-        </w:numPr>
-        <w:jc w:val="both"/>
-      </w:pPr>
-      <w:proofErr w:type="spellStart"/>
-      <w:r>
-        <w:rPr>
-          <w:i/>
-          <w:iCs/>
-        </w:rPr>
-        <w:t>useFirstName</w:t>
-      </w:r>
-      <w:proofErr w:type="spellEnd"/>
-      <w:r>
-        <w:t> : Prénom de l’utilisateur.</w:t>
-      </w:r>
-    </w:p>
-    <w:p>
-      <w:pPr>
-        <w:pStyle w:val="Paragraphedeliste"/>
-        <w:numPr>
-          <w:ilvl w:val="0"/>
-          <w:numId w:val="15"/>
-        </w:numPr>
-        <w:jc w:val="both"/>
-      </w:pPr>
-      <w:proofErr w:type="spellStart"/>
-      <w:r>
-        <w:rPr>
-          <w:i/>
-          <w:iCs/>
-        </w:rPr>
-        <w:t>useName</w:t>
-      </w:r>
-      <w:proofErr w:type="spellEnd"/>
-      <w:r>
-        <w:t> : Nom de famille de l’utilisateur.</w:t>
-      </w:r>
-    </w:p>
-    <w:p>
-      <w:pPr>
-        <w:pStyle w:val="Paragraphedeliste"/>
-        <w:numPr>
-          <w:ilvl w:val="0"/>
-          <w:numId w:val="15"/>
-        </w:numPr>
-        <w:jc w:val="both"/>
-      </w:pPr>
-      <w:proofErr w:type="spellStart"/>
-      <w:r>
-        <w:rPr>
-          <w:i/>
-          <w:iCs/>
-        </w:rPr>
-        <w:lastRenderedPageBreak/>
-        <w:t>useAddress</w:t>
-      </w:r>
-      <w:proofErr w:type="spellEnd"/>
-      <w:r>
-        <w:t> : Adresse de l’utilisateur.</w:t>
-      </w:r>
-    </w:p>
-    <w:p>
-      <w:pPr>
-        <w:pStyle w:val="Paragraphedeliste"/>
-        <w:numPr>
-          <w:ilvl w:val="0"/>
-          <w:numId w:val="15"/>
-        </w:numPr>
-        <w:jc w:val="both"/>
-      </w:pPr>
-      <w:proofErr w:type="spellStart"/>
-      <w:r>
-        <w:rPr>
-          <w:i/>
-          <w:iCs/>
-        </w:rPr>
-        <w:t>usePassword</w:t>
-      </w:r>
-      <w:proofErr w:type="spellEnd"/>
-      <w:r>
-        <w:t> : Mot de passe de l’utilisateur pour se connecter sur le site.</w:t>
-      </w:r>
-    </w:p>
-    <w:p>
-      <w:pPr>
-        <w:pStyle w:val="Paragraphedeliste"/>
-        <w:numPr>
-          <w:ilvl w:val="0"/>
-          <w:numId w:val="15"/>
-        </w:numPr>
-        <w:jc w:val="both"/>
-      </w:pPr>
-      <w:proofErr w:type="spellStart"/>
-      <w:r>
-        <w:rPr>
-          <w:i/>
-          <w:iCs/>
-        </w:rPr>
-        <w:t>useCredits</w:t>
-      </w:r>
-      <w:proofErr w:type="spellEnd"/>
-      <w:r>
-        <w:t> : Valeur en crédits sur le compte de l’utilisateur</w:t>
-      </w:r>
-    </w:p>
-    <w:p>
-      <w:pPr>
-        <w:pStyle w:val="Paragraphedeliste"/>
-        <w:numPr>
-          <w:ilvl w:val="0"/>
-          <w:numId w:val="15"/>
-        </w:numPr>
-        <w:jc w:val="both"/>
-      </w:pPr>
-      <w:proofErr w:type="spellStart"/>
-      <w:r>
-        <w:rPr>
-          <w:i/>
-          <w:iCs/>
-        </w:rPr>
-        <w:t>useRole</w:t>
-      </w:r>
-      <w:proofErr w:type="spellEnd"/>
-      <w:r>
-        <w:t> : Rôle de l’utilisateur sur le site (profil utilisateur/administrateur).</w:t>
-      </w:r>
-    </w:p>
-    <w:p>
-      <w:pPr>
-        <w:jc w:val="both"/>
-      </w:pPr>
+        <w:t xml:space="preserve"> : MCD de la base de données</w:t>
+      </w:r>
+    </w:p>
+    <w:p>
+      <w:pPr>
+        <w:pStyle w:val="Titre3"/>
+      </w:pPr>
+      <w:bookmarkStart w:id="19" w:name="_Toc135145984"/>
+      <w:r>
+        <w:t>Entités</w:t>
+      </w:r>
+      <w:bookmarkEnd w:id="19"/>
     </w:p>
     <w:p>
       <w:pPr>
@@ -8821,11 +8585,14 @@
         <w:jc w:val="center"/>
       </w:pPr>
       <w:r>
+        <w:rPr>
+          <w:noProof/>
+        </w:rPr>
         <w:drawing>
-          <wp:inline distT="0" distB="0" distL="0" distR="0" wp14:anchorId="6509DD68" wp14:editId="5204D3F5">
-            <wp:extent cx="1538887" cy="2457450"/>
-            <wp:effectExtent l="0" t="0" r="4445" b="0"/>
-            <wp:docPr id="39" name="Image 39"/>
+          <wp:inline distT="0" distB="0" distL="0" distR="0" wp14:anchorId="1D5E6939" wp14:editId="2B39BE5B">
+            <wp:extent cx="1333500" cy="2579557"/>
+            <wp:effectExtent l="0" t="0" r="0" b="0"/>
+            <wp:docPr id="46" name="Image 46"/>
             <wp:cNvGraphicFramePr>
               <a:graphicFrameLocks xmlns:a="http://schemas.openxmlformats.org/drawingml/2006/main" noChangeAspect="1"/>
             </wp:cNvGraphicFramePr>
@@ -8845,7 +8612,7 @@
                   <pic:spPr>
                     <a:xfrm>
                       <a:off x="0" y="0"/>
-                      <a:ext cx="1543468" cy="2464765"/>
+                      <a:ext cx="1334615" cy="2581713"/>
                     </a:xfrm>
                     <a:prstGeom prst="rect">
                       <a:avLst/>
@@ -8879,7 +8646,7 @@
         <w:rPr>
           <w:noProof/>
         </w:rPr>
-        <w:t>14</w:t>
+        <w:t>13</w:t>
       </w:r>
       <w:r>
         <w:fldChar w:fldCharType="end"/>
@@ -8888,47 +8655,47 @@
         <w:t xml:space="preserve"> : </w:t>
       </w:r>
       <w:r>
-        <w:t>entité</w:t>
+        <w:t xml:space="preserve">entité </w:t>
+      </w:r>
+      <w:proofErr w:type="spellStart"/>
+      <w:r>
+        <w:t>t_</w:t>
+      </w:r>
+      <w:r>
+        <w:t>user</w:t>
+      </w:r>
+      <w:proofErr w:type="spellEnd"/>
+      <w:r>
+        <w:t xml:space="preserve"> du MCD</w:t>
+      </w:r>
+    </w:p>
+    <w:p>
+      <w:pPr>
+        <w:jc w:val="both"/>
+      </w:pPr>
+      <w:r>
+        <w:t>L</w:t>
+      </w:r>
+      <w:r>
+        <w:t>’entité</w:t>
       </w:r>
       <w:r>
         <w:t xml:space="preserve"> </w:t>
       </w:r>
       <w:proofErr w:type="spellStart"/>
       <w:r>
-        <w:t>t_card</w:t>
+        <w:t>t_</w:t>
+      </w:r>
+      <w:r>
+        <w:rPr>
+          <w:i/>
+          <w:iCs/>
+        </w:rPr>
+        <w:t>user</w:t>
       </w:r>
       <w:proofErr w:type="spellEnd"/>
       <w:r>
-        <w:t xml:space="preserve"> du MCD</w:t>
-      </w:r>
-    </w:p>
-    <w:p>
-      <w:pPr>
-        <w:jc w:val="both"/>
-      </w:pPr>
-      <w:r>
-        <w:t>L</w:t>
-      </w:r>
-      <w:r>
-        <w:t>’entité</w:t>
-      </w:r>
-      <w:r>
-        <w:t xml:space="preserve"> </w:t>
-      </w:r>
-      <w:proofErr w:type="spellStart"/>
-      <w:r>
-        <w:rPr>
-          <w:i/>
-          <w:iCs/>
-        </w:rPr>
-        <w:t>card</w:t>
-      </w:r>
-      <w:proofErr w:type="spellEnd"/>
-      <w:r>
-        <w:t xml:space="preserve"> contient toutes les informations d’une carte donnée. Elle permet par exemple de définir la valeur en crédits, l’état</w:t>
-      </w:r>
-      <w:r>
-        <w:t xml:space="preserve"> ou la collection d’une carte. Elle est composée des </w:t>
+        <w:t xml:space="preserve"> contient toutes les informations d’un utilisateur donné. Elle permet par exemple de définir si l’utilisateur est connecté ou non et si oui de quel type d’utilisateur il s’agit. Elle est composée des </w:t>
       </w:r>
       <w:r>
         <w:t>propriétés</w:t>
@@ -8940,7 +8707,7 @@
         <w:t>e</w:t>
       </w:r>
       <w:r>
-        <w:t xml:space="preserve">s : </w:t>
+        <w:t>s :</w:t>
       </w:r>
     </w:p>
     <w:p>
@@ -8956,29 +8723,18 @@
           <w:numId w:val="15"/>
         </w:numPr>
         <w:jc w:val="both"/>
+      </w:pPr>
+      <w:proofErr w:type="spellStart"/>
+      <w:r>
         <w:rPr>
           <w:i/>
           <w:iCs/>
         </w:rPr>
-      </w:pPr>
-      <w:proofErr w:type="spellStart"/>
-      <w:r>
-        <w:rPr>
-          <w:i/>
-          <w:iCs/>
-        </w:rPr>
-        <w:t>idCard</w:t>
+        <w:t>idUser</w:t>
       </w:r>
       <w:proofErr w:type="spellEnd"/>
       <w:r>
-        <w:rPr>
-          <w:i/>
-          <w:iCs/>
-        </w:rPr>
-        <w:t> </w:t>
-      </w:r>
-      <w:r>
-        <w:t>: Identifiant unique de la carte.</w:t>
+        <w:t> : Identifiant unique de l’utilisateur.</w:t>
       </w:r>
     </w:p>
     <w:p>
@@ -8989,29 +8745,28 @@
           <w:numId w:val="15"/>
         </w:numPr>
         <w:jc w:val="both"/>
+      </w:pPr>
+      <w:proofErr w:type="spellStart"/>
+      <w:r>
         <w:rPr>
           <w:i/>
           <w:iCs/>
         </w:rPr>
-      </w:pPr>
-      <w:proofErr w:type="spellStart"/>
+        <w:t>useLogin</w:t>
+      </w:r>
+      <w:proofErr w:type="spellEnd"/>
       <w:r>
         <w:rPr>
           <w:i/>
           <w:iCs/>
         </w:rPr>
-        <w:t>carName</w:t>
-      </w:r>
-      <w:proofErr w:type="spellEnd"/>
-      <w:r>
-        <w:rPr>
-          <w:i/>
-          <w:iCs/>
-        </w:rPr>
         <w:t> </w:t>
       </w:r>
       <w:r>
-        <w:t>: Nom de la carte.</w:t>
+        <w:t>:</w:t>
+      </w:r>
+      <w:r>
+        <w:t xml:space="preserve"> Login de l’utilisateur.</w:t>
       </w:r>
     </w:p>
     <w:p>
@@ -9022,29 +8777,18 @@
           <w:numId w:val="15"/>
         </w:numPr>
         <w:jc w:val="both"/>
+      </w:pPr>
+      <w:proofErr w:type="spellStart"/>
+      <w:r>
         <w:rPr>
           <w:i/>
           <w:iCs/>
         </w:rPr>
-      </w:pPr>
-      <w:proofErr w:type="spellStart"/>
-      <w:r>
-        <w:rPr>
-          <w:i/>
-          <w:iCs/>
-        </w:rPr>
-        <w:t>carDate</w:t>
+        <w:t>useFirstName</w:t>
       </w:r>
       <w:proofErr w:type="spellEnd"/>
       <w:r>
-        <w:rPr>
-          <w:i/>
-          <w:iCs/>
-        </w:rPr>
-        <w:t> </w:t>
-      </w:r>
-      <w:r>
-        <w:t>: Date de création de la carte.</w:t>
+        <w:t> : Prénom de l’utilisateur.</w:t>
       </w:r>
     </w:p>
     <w:p>
@@ -9055,29 +8799,18 @@
           <w:numId w:val="15"/>
         </w:numPr>
         <w:jc w:val="both"/>
+      </w:pPr>
+      <w:proofErr w:type="spellStart"/>
+      <w:r>
         <w:rPr>
           <w:i/>
           <w:iCs/>
         </w:rPr>
-      </w:pPr>
-      <w:proofErr w:type="spellStart"/>
-      <w:r>
-        <w:rPr>
-          <w:i/>
-          <w:iCs/>
-        </w:rPr>
-        <w:t>carCredits</w:t>
+        <w:t>useName</w:t>
       </w:r>
       <w:proofErr w:type="spellEnd"/>
       <w:r>
-        <w:rPr>
-          <w:i/>
-          <w:iCs/>
-        </w:rPr>
-        <w:t> </w:t>
-      </w:r>
-      <w:r>
-        <w:t>: Valeur en crédits de la carte.</w:t>
+        <w:t> : Nom de famille de l’utilisateur.</w:t>
       </w:r>
     </w:p>
     <w:p>
@@ -9088,29 +8821,19 @@
           <w:numId w:val="15"/>
         </w:numPr>
         <w:jc w:val="both"/>
+      </w:pPr>
+      <w:proofErr w:type="spellStart"/>
+      <w:r>
         <w:rPr>
           <w:i/>
           <w:iCs/>
         </w:rPr>
-      </w:pPr>
-      <w:proofErr w:type="spellStart"/>
-      <w:r>
-        <w:rPr>
-          <w:i/>
-          <w:iCs/>
-        </w:rPr>
-        <w:t>carCondition</w:t>
+        <w:lastRenderedPageBreak/>
+        <w:t>useAddress</w:t>
       </w:r>
       <w:proofErr w:type="spellEnd"/>
       <w:r>
-        <w:rPr>
-          <w:i/>
-          <w:iCs/>
-        </w:rPr>
-        <w:t> </w:t>
-      </w:r>
-      <w:r>
-        <w:t>: Etat de la carte.</w:t>
+        <w:t> : Adresse de l’utilisateur.</w:t>
       </w:r>
     </w:p>
     <w:p>
@@ -9121,29 +8844,18 @@
           <w:numId w:val="15"/>
         </w:numPr>
         <w:jc w:val="both"/>
+      </w:pPr>
+      <w:proofErr w:type="spellStart"/>
+      <w:r>
         <w:rPr>
           <w:i/>
           <w:iCs/>
         </w:rPr>
-      </w:pPr>
-      <w:proofErr w:type="spellStart"/>
-      <w:r>
-        <w:rPr>
-          <w:i/>
-          <w:iCs/>
-        </w:rPr>
-        <w:t>carDescription</w:t>
+        <w:t>usePassword</w:t>
       </w:r>
       <w:proofErr w:type="spellEnd"/>
       <w:r>
-        <w:rPr>
-          <w:i/>
-          <w:iCs/>
-        </w:rPr>
-        <w:t> </w:t>
-      </w:r>
-      <w:r>
-        <w:t>: Description de la carte.</w:t>
+        <w:t> : Mot de passe de l’utilisateur pour se connecter sur le site.</w:t>
       </w:r>
     </w:p>
     <w:p>
@@ -9154,10 +8866,28 @@
           <w:numId w:val="15"/>
         </w:numPr>
         <w:jc w:val="both"/>
+      </w:pPr>
+      <w:proofErr w:type="spellStart"/>
+      <w:r>
         <w:rPr>
           <w:i/>
           <w:iCs/>
         </w:rPr>
+        <w:t>useCredits</w:t>
+      </w:r>
+      <w:proofErr w:type="spellEnd"/>
+      <w:r>
+        <w:t> : Valeur en crédits sur le compte de l’utilisateur</w:t>
+      </w:r>
+    </w:p>
+    <w:p>
+      <w:pPr>
+        <w:pStyle w:val="Paragraphedeliste"/>
+        <w:numPr>
+          <w:ilvl w:val="0"/>
+          <w:numId w:val="15"/>
+        </w:numPr>
+        <w:jc w:val="both"/>
       </w:pPr>
       <w:proofErr w:type="spellStart"/>
       <w:r>
@@ -9165,26 +8895,16 @@
           <w:i/>
           <w:iCs/>
         </w:rPr>
-        <w:t>carPhoto</w:t>
+        <w:t>useRole</w:t>
       </w:r>
       <w:proofErr w:type="spellEnd"/>
       <w:r>
-        <w:t> :</w:t>
-      </w:r>
-      <w:r>
-        <w:t xml:space="preserve"> Photo de la carte</w:t>
-      </w:r>
-      <w:r>
-        <w:t>.</w:t>
-      </w:r>
-    </w:p>
-    <w:p>
-      <w:pPr>
-        <w:jc w:val="both"/>
-        <w:rPr>
-          <w:i/>
-          <w:iCs/>
-        </w:rPr>
+        <w:t> : Rôle de l’utilisateur sur le site (profil utilisateur/administrateur).</w:t>
+      </w:r>
+    </w:p>
+    <w:p>
+      <w:pPr>
+        <w:jc w:val="both"/>
       </w:pPr>
     </w:p>
     <w:p>
@@ -9194,15 +8914,13 @@
       </w:pPr>
       <w:r>
         <w:rPr>
-          <w:i/>
-          <w:iCs/>
           <w:noProof/>
         </w:rPr>
         <w:drawing>
-          <wp:inline distT="0" distB="0" distL="0" distR="0" wp14:anchorId="1F5821BB" wp14:editId="1312BF67">
-            <wp:extent cx="1600423" cy="1295581"/>
-            <wp:effectExtent l="0" t="0" r="0" b="0"/>
-            <wp:docPr id="20" name="Image 20"/>
+          <wp:inline distT="0" distB="0" distL="0" distR="0" wp14:anchorId="6509DD68" wp14:editId="5204D3F5">
+            <wp:extent cx="1538887" cy="2457450"/>
+            <wp:effectExtent l="0" t="0" r="4445" b="0"/>
+            <wp:docPr id="39" name="Image 39"/>
             <wp:cNvGraphicFramePr>
               <a:graphicFrameLocks xmlns:a="http://schemas.openxmlformats.org/drawingml/2006/main" noChangeAspect="1"/>
             </wp:cNvGraphicFramePr>
@@ -9222,7 +8940,7 @@
                   <pic:spPr>
                     <a:xfrm>
                       <a:off x="0" y="0"/>
-                      <a:ext cx="1600423" cy="1295581"/>
+                      <a:ext cx="1543468" cy="2464765"/>
                     </a:xfrm>
                     <a:prstGeom prst="rect">
                       <a:avLst/>
@@ -9239,10 +8957,6 @@
       <w:pPr>
         <w:pStyle w:val="Lgende"/>
         <w:jc w:val="center"/>
-        <w:rPr>
-          <w:i w:val="0"/>
-          <w:iCs w:val="0"/>
-        </w:rPr>
       </w:pPr>
       <w:r>
         <w:t xml:space="preserve">Figure </w:t>
@@ -9260,7 +8974,7 @@
         <w:rPr>
           <w:noProof/>
         </w:rPr>
-        <w:t>15</w:t>
+        <w:t>14</w:t>
       </w:r>
       <w:r>
         <w:fldChar w:fldCharType="end"/>
@@ -9276,7 +8990,7 @@
       </w:r>
       <w:proofErr w:type="spellStart"/>
       <w:r>
-        <w:t>t_collection</w:t>
+        <w:t>t_card</w:t>
       </w:r>
       <w:proofErr w:type="spellEnd"/>
       <w:r>
@@ -9285,44 +8999,31 @@
     </w:p>
     <w:p>
       <w:pPr>
-        <w:jc w:val="center"/>
+        <w:jc w:val="both"/>
+      </w:pPr>
+      <w:r>
+        <w:t>L</w:t>
+      </w:r>
+      <w:r>
+        <w:t>’entité</w:t>
+      </w:r>
+      <w:r>
+        <w:t xml:space="preserve"> </w:t>
+      </w:r>
+      <w:proofErr w:type="spellStart"/>
+      <w:r>
         <w:rPr>
           <w:i/>
           <w:iCs/>
         </w:rPr>
-      </w:pPr>
-    </w:p>
-    <w:p>
-      <w:pPr>
-        <w:jc w:val="both"/>
-      </w:pPr>
-      <w:r>
-        <w:t>L</w:t>
-      </w:r>
-      <w:r>
-        <w:t>’entité</w:t>
-      </w:r>
-      <w:r>
-        <w:t xml:space="preserve"> </w:t>
-      </w:r>
-      <w:proofErr w:type="spellStart"/>
-      <w:r>
-        <w:rPr>
-          <w:i/>
-          <w:iCs/>
-        </w:rPr>
-        <w:t>t_collection</w:t>
+        <w:t>card</w:t>
       </w:r>
       <w:proofErr w:type="spellEnd"/>
       <w:r>
-        <w:rPr>
-          <w:i/>
-          <w:iCs/>
-        </w:rPr>
-        <w:t xml:space="preserve"> </w:t>
-      </w:r>
-      <w:r>
-        <w:t xml:space="preserve">contient les informations relatives à la collection d’une carte. Elle est composée des </w:t>
+        <w:t xml:space="preserve"> contient toutes les informations d’une carte donnée. Elle permet par exemple de définir la valeur en crédits, l’état</w:t>
+      </w:r>
+      <w:r>
+        <w:t xml:space="preserve"> ou la collection d’une carte. Elle est composée des </w:t>
       </w:r>
       <w:r>
         <w:t>propriétés</w:t>
@@ -9334,7 +9035,7 @@
         <w:t>e</w:t>
       </w:r>
       <w:r>
-        <w:t>s :</w:t>
+        <w:t xml:space="preserve">s : </w:t>
       </w:r>
     </w:p>
     <w:p>
@@ -9350,6 +9051,10 @@
           <w:numId w:val="15"/>
         </w:numPr>
         <w:jc w:val="both"/>
+        <w:rPr>
+          <w:i/>
+          <w:iCs/>
+        </w:rPr>
       </w:pPr>
       <w:proofErr w:type="spellStart"/>
       <w:r>
@@ -9357,11 +9062,18 @@
           <w:i/>
           <w:iCs/>
         </w:rPr>
-        <w:t>idCollection</w:t>
+        <w:t>idCard</w:t>
       </w:r>
       <w:proofErr w:type="spellEnd"/>
       <w:r>
-        <w:t> : Identifiant unique de la collection.</w:t>
+        <w:rPr>
+          <w:i/>
+          <w:iCs/>
+        </w:rPr>
+        <w:t> </w:t>
+      </w:r>
+      <w:r>
+        <w:t>: Identifiant unique de la carte.</w:t>
       </w:r>
     </w:p>
     <w:p>
@@ -9372,6 +9084,10 @@
           <w:numId w:val="15"/>
         </w:numPr>
         <w:jc w:val="both"/>
+        <w:rPr>
+          <w:i/>
+          <w:iCs/>
+        </w:rPr>
       </w:pPr>
       <w:proofErr w:type="spellStart"/>
       <w:r>
@@ -9379,17 +9095,191 @@
           <w:i/>
           <w:iCs/>
         </w:rPr>
-        <w:t>colName</w:t>
+        <w:t>carName</w:t>
       </w:r>
       <w:proofErr w:type="spellEnd"/>
       <w:r>
-        <w:t> : Nom de la collection.</w:t>
+        <w:rPr>
+          <w:i/>
+          <w:iCs/>
+        </w:rPr>
+        <w:t> </w:t>
+      </w:r>
+      <w:r>
+        <w:t>: Nom de la carte.</w:t>
       </w:r>
     </w:p>
     <w:p>
       <w:pPr>
         <w:pStyle w:val="Paragraphedeliste"/>
-        <w:jc w:val="both"/>
+        <w:numPr>
+          <w:ilvl w:val="0"/>
+          <w:numId w:val="15"/>
+        </w:numPr>
+        <w:jc w:val="both"/>
+        <w:rPr>
+          <w:i/>
+          <w:iCs/>
+        </w:rPr>
+      </w:pPr>
+      <w:proofErr w:type="spellStart"/>
+      <w:r>
+        <w:rPr>
+          <w:i/>
+          <w:iCs/>
+        </w:rPr>
+        <w:t>carDate</w:t>
+      </w:r>
+      <w:proofErr w:type="spellEnd"/>
+      <w:r>
+        <w:rPr>
+          <w:i/>
+          <w:iCs/>
+        </w:rPr>
+        <w:t> </w:t>
+      </w:r>
+      <w:r>
+        <w:t>: Date de création de la carte.</w:t>
+      </w:r>
+    </w:p>
+    <w:p>
+      <w:pPr>
+        <w:pStyle w:val="Paragraphedeliste"/>
+        <w:numPr>
+          <w:ilvl w:val="0"/>
+          <w:numId w:val="15"/>
+        </w:numPr>
+        <w:jc w:val="both"/>
+        <w:rPr>
+          <w:i/>
+          <w:iCs/>
+        </w:rPr>
+      </w:pPr>
+      <w:proofErr w:type="spellStart"/>
+      <w:r>
+        <w:rPr>
+          <w:i/>
+          <w:iCs/>
+        </w:rPr>
+        <w:t>carCredits</w:t>
+      </w:r>
+      <w:proofErr w:type="spellEnd"/>
+      <w:r>
+        <w:rPr>
+          <w:i/>
+          <w:iCs/>
+        </w:rPr>
+        <w:t> </w:t>
+      </w:r>
+      <w:r>
+        <w:t>: Valeur en crédits de la carte.</w:t>
+      </w:r>
+    </w:p>
+    <w:p>
+      <w:pPr>
+        <w:pStyle w:val="Paragraphedeliste"/>
+        <w:numPr>
+          <w:ilvl w:val="0"/>
+          <w:numId w:val="15"/>
+        </w:numPr>
+        <w:jc w:val="both"/>
+        <w:rPr>
+          <w:i/>
+          <w:iCs/>
+        </w:rPr>
+      </w:pPr>
+      <w:proofErr w:type="spellStart"/>
+      <w:r>
+        <w:rPr>
+          <w:i/>
+          <w:iCs/>
+        </w:rPr>
+        <w:t>carCondition</w:t>
+      </w:r>
+      <w:proofErr w:type="spellEnd"/>
+      <w:r>
+        <w:rPr>
+          <w:i/>
+          <w:iCs/>
+        </w:rPr>
+        <w:t> </w:t>
+      </w:r>
+      <w:r>
+        <w:t>: Etat de la carte.</w:t>
+      </w:r>
+    </w:p>
+    <w:p>
+      <w:pPr>
+        <w:pStyle w:val="Paragraphedeliste"/>
+        <w:numPr>
+          <w:ilvl w:val="0"/>
+          <w:numId w:val="15"/>
+        </w:numPr>
+        <w:jc w:val="both"/>
+        <w:rPr>
+          <w:i/>
+          <w:iCs/>
+        </w:rPr>
+      </w:pPr>
+      <w:proofErr w:type="spellStart"/>
+      <w:r>
+        <w:rPr>
+          <w:i/>
+          <w:iCs/>
+        </w:rPr>
+        <w:t>carDescription</w:t>
+      </w:r>
+      <w:proofErr w:type="spellEnd"/>
+      <w:r>
+        <w:rPr>
+          <w:i/>
+          <w:iCs/>
+        </w:rPr>
+        <w:t> </w:t>
+      </w:r>
+      <w:r>
+        <w:t>: Description de la carte.</w:t>
+      </w:r>
+    </w:p>
+    <w:p>
+      <w:pPr>
+        <w:pStyle w:val="Paragraphedeliste"/>
+        <w:numPr>
+          <w:ilvl w:val="0"/>
+          <w:numId w:val="15"/>
+        </w:numPr>
+        <w:jc w:val="both"/>
+        <w:rPr>
+          <w:i/>
+          <w:iCs/>
+        </w:rPr>
+      </w:pPr>
+      <w:proofErr w:type="spellStart"/>
+      <w:r>
+        <w:rPr>
+          <w:i/>
+          <w:iCs/>
+        </w:rPr>
+        <w:t>carPhoto</w:t>
+      </w:r>
+      <w:proofErr w:type="spellEnd"/>
+      <w:r>
+        <w:t> :</w:t>
+      </w:r>
+      <w:r>
+        <w:t xml:space="preserve"> Photo de la carte</w:t>
+      </w:r>
+      <w:r>
+        <w:t>.</w:t>
+      </w:r>
+    </w:p>
+    <w:p>
+      <w:pPr>
+        <w:jc w:val="both"/>
+        <w:rPr>
+          <w:i/>
+          <w:iCs/>
+        </w:rPr>
       </w:pPr>
     </w:p>
     <w:p>
@@ -9399,14 +9289,15 @@
       </w:pPr>
       <w:r>
         <w:rPr>
+          <w:i/>
+          <w:iCs/>
           <w:noProof/>
         </w:rPr>
-        <w:lastRenderedPageBreak/>
         <w:drawing>
-          <wp:inline distT="0" distB="0" distL="0" distR="0" wp14:anchorId="03880A3B" wp14:editId="14FD1DDA">
-            <wp:extent cx="1600423" cy="1590897"/>
-            <wp:effectExtent l="0" t="0" r="0" b="9525"/>
-            <wp:docPr id="21" name="Image 21"/>
+          <wp:inline distT="0" distB="0" distL="0" distR="0" wp14:anchorId="1F5821BB" wp14:editId="1312BF67">
+            <wp:extent cx="1600423" cy="1295581"/>
+            <wp:effectExtent l="0" t="0" r="0" b="0"/>
+            <wp:docPr id="20" name="Image 20"/>
             <wp:cNvGraphicFramePr>
               <a:graphicFrameLocks xmlns:a="http://schemas.openxmlformats.org/drawingml/2006/main" noChangeAspect="1"/>
             </wp:cNvGraphicFramePr>
@@ -9426,7 +9317,7 @@
                   <pic:spPr>
                     <a:xfrm>
                       <a:off x="0" y="0"/>
-                      <a:ext cx="1600423" cy="1590897"/>
+                      <a:ext cx="1600423" cy="1295581"/>
                     </a:xfrm>
                     <a:prstGeom prst="rect">
                       <a:avLst/>
@@ -9443,6 +9334,10 @@
       <w:pPr>
         <w:pStyle w:val="Lgende"/>
         <w:jc w:val="center"/>
+        <w:rPr>
+          <w:i w:val="0"/>
+          <w:iCs w:val="0"/>
+        </w:rPr>
       </w:pPr>
       <w:r>
         <w:t xml:space="preserve">Figure </w:t>
@@ -9460,7 +9355,7 @@
         <w:rPr>
           <w:noProof/>
         </w:rPr>
-        <w:t>16</w:t>
+        <w:t>15</w:t>
       </w:r>
       <w:r>
         <w:fldChar w:fldCharType="end"/>
@@ -9476,11 +9371,22 @@
       </w:r>
       <w:proofErr w:type="spellStart"/>
       <w:r>
-        <w:t>t_order</w:t>
+        <w:t>t_collection</w:t>
       </w:r>
       <w:proofErr w:type="spellEnd"/>
-    </w:p>
-    <w:p/>
+      <w:r>
+        <w:t xml:space="preserve"> du MCD</w:t>
+      </w:r>
+    </w:p>
+    <w:p>
+      <w:pPr>
+        <w:jc w:val="center"/>
+        <w:rPr>
+          <w:i/>
+          <w:iCs/>
+        </w:rPr>
+      </w:pPr>
+    </w:p>
     <w:p>
       <w:pPr>
         <w:jc w:val="both"/>
@@ -9500,23 +9406,18 @@
           <w:i/>
           <w:iCs/>
         </w:rPr>
-        <w:t>t_order</w:t>
+        <w:t>t_collection</w:t>
       </w:r>
       <w:proofErr w:type="spellEnd"/>
       <w:r>
-        <w:t> </w:t>
-      </w:r>
-      <w:r>
-        <w:t>contient les informations relatives aux commandes réalisées par les utilisateurs</w:t>
-      </w:r>
-      <w:r>
-        <w:t xml:space="preserve"> et permet </w:t>
-      </w:r>
-      <w:r>
-        <w:t>de gérer les crédits en attente lorsqu’une commande est passée.</w:t>
-      </w:r>
-      <w:r>
-        <w:t xml:space="preserve"> Elle est composée des </w:t>
+        <w:rPr>
+          <w:i/>
+          <w:iCs/>
+        </w:rPr>
+        <w:t xml:space="preserve"> </w:t>
+      </w:r>
+      <w:r>
+        <w:t xml:space="preserve">contient les informations relatives à la collection d’une carte. Elle est composée des </w:t>
       </w:r>
       <w:r>
         <w:t>propriétés</w:t>
@@ -9525,13 +9426,17 @@
         <w:t xml:space="preserve"> suivant</w:t>
       </w:r>
       <w:r>
-        <w:t>es</w:t>
-      </w:r>
-      <w:r>
-        <w:t xml:space="preserve"> : </w:t>
-      </w:r>
-    </w:p>
-    <w:p/>
+        <w:t>e</w:t>
+      </w:r>
+      <w:r>
+        <w:t>s :</w:t>
+      </w:r>
+    </w:p>
+    <w:p>
+      <w:pPr>
+        <w:jc w:val="both"/>
+      </w:pPr>
+    </w:p>
     <w:p>
       <w:pPr>
         <w:pStyle w:val="Paragraphedeliste"/>
@@ -9539,6 +9444,7 @@
           <w:ilvl w:val="0"/>
           <w:numId w:val="15"/>
         </w:numPr>
+        <w:jc w:val="both"/>
       </w:pPr>
       <w:proofErr w:type="spellStart"/>
       <w:r>
@@ -9546,11 +9452,11 @@
           <w:i/>
           <w:iCs/>
         </w:rPr>
-        <w:t>idOrder</w:t>
+        <w:t>idCollection</w:t>
       </w:r>
       <w:proofErr w:type="spellEnd"/>
       <w:r>
-        <w:t> : Identifiant unique de la commande.</w:t>
+        <w:t> : Identifiant unique de la collection.</w:t>
       </w:r>
     </w:p>
     <w:p>
@@ -9560,6 +9466,7 @@
           <w:ilvl w:val="0"/>
           <w:numId w:val="15"/>
         </w:numPr>
+        <w:jc w:val="both"/>
       </w:pPr>
       <w:proofErr w:type="spellStart"/>
       <w:r>
@@ -9567,87 +9474,34 @@
           <w:i/>
           <w:iCs/>
         </w:rPr>
-        <w:t>ordDescription</w:t>
+        <w:t>colName</w:t>
       </w:r>
       <w:proofErr w:type="spellEnd"/>
       <w:r>
-        <w:rPr>
-          <w:i/>
-          <w:iCs/>
-        </w:rPr>
-        <w:t> </w:t>
-      </w:r>
-      <w:r>
-        <w:t>:</w:t>
-      </w:r>
-      <w:r>
-        <w:t xml:space="preserve"> Description de la commande.</w:t>
+        <w:t> : Nom de la collection.</w:t>
       </w:r>
     </w:p>
     <w:p>
       <w:pPr>
         <w:pStyle w:val="Paragraphedeliste"/>
-        <w:numPr>
-          <w:ilvl w:val="0"/>
-          <w:numId w:val="15"/>
-        </w:numPr>
-      </w:pPr>
-      <w:proofErr w:type="spellStart"/>
-      <w:r>
-        <w:rPr>
-          <w:i/>
-          <w:iCs/>
-        </w:rPr>
-        <w:t>ordStatus</w:t>
-      </w:r>
-      <w:proofErr w:type="spellEnd"/>
-      <w:r>
-        <w:rPr>
-          <w:i/>
-          <w:iCs/>
-        </w:rPr>
-        <w:t> </w:t>
-      </w:r>
-      <w:r>
-        <w:t>:</w:t>
-      </w:r>
-      <w:r>
-        <w:t xml:space="preserve"> Statut de la commande (en cours/terminé</w:t>
-      </w:r>
-      <w:r>
-        <w:t>e</w:t>
-      </w:r>
-      <w:r>
-        <w:t>).</w:t>
-      </w:r>
-    </w:p>
-    <w:p>
-      <w:pPr>
-        <w:pStyle w:val="Titre3"/>
-      </w:pPr>
-      <w:bookmarkStart w:id="20" w:name="_Toc135145985"/>
-      <w:r>
-        <w:t>Cardinalités</w:t>
-      </w:r>
-      <w:bookmarkEnd w:id="20"/>
-    </w:p>
-    <w:p>
-      <w:r>
-        <w:t xml:space="preserve">Les cardinalités permettent d’établir le type de relation entre deux entités via une association. </w:t>
-      </w:r>
-    </w:p>
-    <w:p/>
+        <w:jc w:val="both"/>
+      </w:pPr>
+    </w:p>
     <w:p>
       <w:pPr>
         <w:keepNext/>
         <w:jc w:val="center"/>
       </w:pPr>
       <w:r>
+        <w:rPr>
+          <w:noProof/>
+        </w:rPr>
+        <w:lastRenderedPageBreak/>
         <w:drawing>
-          <wp:inline distT="0" distB="0" distL="0" distR="0" wp14:anchorId="45B4DB55" wp14:editId="6800D225">
-            <wp:extent cx="5759450" cy="1945005"/>
-            <wp:effectExtent l="0" t="0" r="0" b="0"/>
-            <wp:docPr id="41" name="Image 41"/>
+          <wp:inline distT="0" distB="0" distL="0" distR="0" wp14:anchorId="03880A3B" wp14:editId="14FD1DDA">
+            <wp:extent cx="1600423" cy="1590897"/>
+            <wp:effectExtent l="0" t="0" r="0" b="9525"/>
+            <wp:docPr id="21" name="Image 21"/>
             <wp:cNvGraphicFramePr>
               <a:graphicFrameLocks xmlns:a="http://schemas.openxmlformats.org/drawingml/2006/main" noChangeAspect="1"/>
             </wp:cNvGraphicFramePr>
@@ -9667,7 +9521,7 @@
                   <pic:spPr>
                     <a:xfrm>
                       <a:off x="0" y="0"/>
-                      <a:ext cx="5759450" cy="1945005"/>
+                      <a:ext cx="1600423" cy="1590897"/>
                     </a:xfrm>
                     <a:prstGeom prst="rect">
                       <a:avLst/>
@@ -9701,159 +9555,197 @@
         <w:rPr>
           <w:noProof/>
         </w:rPr>
-        <w:t>17</w:t>
+        <w:t>16</w:t>
       </w:r>
       <w:r>
         <w:fldChar w:fldCharType="end"/>
       </w:r>
       <w:r>
-        <w:t xml:space="preserve"> : Association </w:t>
+        <w:t xml:space="preserve"> : </w:t>
+      </w:r>
+      <w:r>
+        <w:t>entité</w:t>
+      </w:r>
+      <w:r>
+        <w:t xml:space="preserve"> </w:t>
       </w:r>
       <w:proofErr w:type="spellStart"/>
       <w:r>
-        <w:t>t_belong</w:t>
+        <w:t>t_order</w:t>
       </w:r>
       <w:proofErr w:type="spellEnd"/>
-      <w:r>
-        <w:t xml:space="preserve"> entre les entités </w:t>
+    </w:p>
+    <w:p/>
+    <w:p>
+      <w:pPr>
+        <w:jc w:val="both"/>
+      </w:pPr>
+      <w:r>
+        <w:t>L</w:t>
+      </w:r>
+      <w:r>
+        <w:t>’entité</w:t>
+      </w:r>
+      <w:r>
+        <w:t xml:space="preserve"> </w:t>
       </w:r>
       <w:proofErr w:type="spellStart"/>
       <w:r>
-        <w:t>t_collection</w:t>
+        <w:rPr>
+          <w:i/>
+          <w:iCs/>
+        </w:rPr>
+        <w:t>t_order</w:t>
       </w:r>
       <w:proofErr w:type="spellEnd"/>
       <w:r>
-        <w:t xml:space="preserve"> et </w:t>
-      </w:r>
+        <w:t> </w:t>
+      </w:r>
+      <w:r>
+        <w:t>contient les informations relatives aux commandes réalisées par les utilisateurs</w:t>
+      </w:r>
+      <w:r>
+        <w:t xml:space="preserve"> et permet </w:t>
+      </w:r>
+      <w:r>
+        <w:t>de gérer les crédits en attente lorsqu’une commande est passée.</w:t>
+      </w:r>
+      <w:r>
+        <w:t xml:space="preserve"> Elle est composée des </w:t>
+      </w:r>
+      <w:r>
+        <w:t>propriétés</w:t>
+      </w:r>
+      <w:r>
+        <w:t xml:space="preserve"> suivant</w:t>
+      </w:r>
+      <w:r>
+        <w:t>es</w:t>
+      </w:r>
+      <w:r>
+        <w:t xml:space="preserve"> : </w:t>
+      </w:r>
+    </w:p>
+    <w:p/>
+    <w:p>
+      <w:pPr>
+        <w:pStyle w:val="Paragraphedeliste"/>
+        <w:numPr>
+          <w:ilvl w:val="0"/>
+          <w:numId w:val="15"/>
+        </w:numPr>
+      </w:pPr>
       <w:proofErr w:type="spellStart"/>
       <w:r>
-        <w:t>t_card</w:t>
+        <w:rPr>
+          <w:i/>
+          <w:iCs/>
+        </w:rPr>
+        <w:t>idOrder</w:t>
       </w:r>
       <w:proofErr w:type="spellEnd"/>
-    </w:p>
-    <w:p>
-      <w:pPr>
-        <w:jc w:val="both"/>
-      </w:pPr>
-      <w:r>
-        <w:t xml:space="preserve">L’association </w:t>
-      </w:r>
+      <w:r>
+        <w:t> : Identifiant unique de la commande.</w:t>
+      </w:r>
+    </w:p>
+    <w:p>
+      <w:pPr>
+        <w:pStyle w:val="Paragraphedeliste"/>
+        <w:numPr>
+          <w:ilvl w:val="0"/>
+          <w:numId w:val="15"/>
+        </w:numPr>
+      </w:pPr>
       <w:proofErr w:type="spellStart"/>
       <w:r>
         <w:rPr>
           <w:i/>
           <w:iCs/>
         </w:rPr>
-        <w:t>t_belong</w:t>
+        <w:t>ordDescription</w:t>
       </w:r>
       <w:proofErr w:type="spellEnd"/>
       <w:r>
-        <w:t xml:space="preserve"> lie les entités </w:t>
-      </w:r>
+        <w:rPr>
+          <w:i/>
+          <w:iCs/>
+        </w:rPr>
+        <w:t> </w:t>
+      </w:r>
+      <w:r>
+        <w:t>:</w:t>
+      </w:r>
+      <w:r>
+        <w:t xml:space="preserve"> Description de la commande.</w:t>
+      </w:r>
+    </w:p>
+    <w:p>
+      <w:pPr>
+        <w:pStyle w:val="Paragraphedeliste"/>
+        <w:numPr>
+          <w:ilvl w:val="0"/>
+          <w:numId w:val="15"/>
+        </w:numPr>
+      </w:pPr>
       <w:proofErr w:type="spellStart"/>
       <w:r>
         <w:rPr>
           <w:i/>
           <w:iCs/>
         </w:rPr>
-        <w:t>t_card</w:t>
+        <w:t>ordStatus</w:t>
       </w:r>
       <w:proofErr w:type="spellEnd"/>
       <w:r>
-        <w:t xml:space="preserve"> et </w:t>
-      </w:r>
-      <w:proofErr w:type="spellStart"/>
-      <w:r>
         <w:rPr>
           <w:i/>
           <w:iCs/>
         </w:rPr>
-        <w:t>t_collection</w:t>
-      </w:r>
-      <w:proofErr w:type="spellEnd"/>
-      <w:r>
-        <w:t xml:space="preserve">. La cardinalité </w:t>
-      </w:r>
-      <w:r>
-        <w:rPr>
-          <w:b/>
-          <w:bCs/>
-        </w:rPr>
-        <w:t>1-1</w:t>
-      </w:r>
-      <w:r>
-        <w:rPr>
-          <w:b/>
-          <w:bCs/>
-        </w:rPr>
-        <w:t xml:space="preserve"> </w:t>
-      </w:r>
-      <w:r>
-        <w:t xml:space="preserve">indique qu’une carte ne peut appartenir qu’à une et une seule collection. En revanche, la cardinalité </w:t>
-      </w:r>
-      <w:r>
-        <w:rPr>
-          <w:b/>
-          <w:bCs/>
-        </w:rPr>
-        <w:t>1</w:t>
-      </w:r>
-      <w:r>
-        <w:rPr>
-          <w:b/>
-          <w:bCs/>
-        </w:rPr>
-        <w:t>-N</w:t>
-      </w:r>
-      <w:r>
-        <w:rPr>
-          <w:b/>
-          <w:bCs/>
-        </w:rPr>
-        <w:t xml:space="preserve"> </w:t>
-      </w:r>
-      <w:r>
-        <w:t>indique</w:t>
-      </w:r>
-      <w:r>
-        <w:rPr>
-          <w:b/>
-          <w:bCs/>
-        </w:rPr>
-        <w:t xml:space="preserve"> </w:t>
-      </w:r>
-      <w:r>
-        <w:t>qu’une</w:t>
-      </w:r>
-      <w:r>
-        <w:t xml:space="preserve"> </w:t>
-      </w:r>
-      <w:r>
-        <w:t>ou plusieurs cartes peuvent appartenir à la même collection.</w:t>
-      </w:r>
-    </w:p>
-    <w:p>
-      <w:pPr>
-        <w:jc w:val="both"/>
-      </w:pPr>
-    </w:p>
-    <w:p>
-      <w:pPr>
-        <w:jc w:val="both"/>
-      </w:pPr>
-    </w:p>
+        <w:t> </w:t>
+      </w:r>
+      <w:r>
+        <w:t>:</w:t>
+      </w:r>
+      <w:r>
+        <w:t xml:space="preserve"> Statut de la commande (en cours/terminé</w:t>
+      </w:r>
+      <w:r>
+        <w:t>e</w:t>
+      </w:r>
+      <w:r>
+        <w:t>).</w:t>
+      </w:r>
+    </w:p>
+    <w:p>
+      <w:pPr>
+        <w:pStyle w:val="Titre3"/>
+      </w:pPr>
+      <w:bookmarkStart w:id="20" w:name="_Toc135145985"/>
+      <w:r>
+        <w:t>Cardinalités</w:t>
+      </w:r>
+      <w:bookmarkEnd w:id="20"/>
+    </w:p>
+    <w:p>
+      <w:r>
+        <w:t xml:space="preserve">Les cardinalités permettent d’établir le type de relation entre deux entités via une association. </w:t>
+      </w:r>
+    </w:p>
+    <w:p/>
     <w:p>
       <w:pPr>
         <w:keepNext/>
         <w:jc w:val="center"/>
       </w:pPr>
       <w:r>
-        <w:lastRenderedPageBreak/>
+        <w:rPr>
+          <w:noProof/>
+        </w:rPr>
         <w:drawing>
-          <wp:inline distT="0" distB="0" distL="0" distR="0" wp14:anchorId="4ECE213F" wp14:editId="54DE5D27">
-            <wp:extent cx="5515745" cy="2095792"/>
-            <wp:effectExtent l="0" t="0" r="8890" b="0"/>
-            <wp:docPr id="44" name="Image 44"/>
+          <wp:inline distT="0" distB="0" distL="0" distR="0" wp14:anchorId="45B4DB55" wp14:editId="6800D225">
+            <wp:extent cx="5759450" cy="1945005"/>
+            <wp:effectExtent l="0" t="0" r="0" b="0"/>
+            <wp:docPr id="41" name="Image 41"/>
             <wp:cNvGraphicFramePr>
               <a:graphicFrameLocks xmlns:a="http://schemas.openxmlformats.org/drawingml/2006/main" noChangeAspect="1"/>
             </wp:cNvGraphicFramePr>
@@ -9873,7 +9765,7 @@
                   <pic:spPr>
                     <a:xfrm>
                       <a:off x="0" y="0"/>
-                      <a:ext cx="5515745" cy="2095792"/>
+                      <a:ext cx="5759450" cy="1945005"/>
                     </a:xfrm>
                     <a:prstGeom prst="rect">
                       <a:avLst/>
@@ -9907,7 +9799,7 @@
         <w:rPr>
           <w:noProof/>
         </w:rPr>
-        <w:t>18</w:t>
+        <w:t>17</w:t>
       </w:r>
       <w:r>
         <w:fldChar w:fldCharType="end"/>
@@ -9917,7 +9809,7 @@
       </w:r>
       <w:proofErr w:type="spellStart"/>
       <w:r>
-        <w:t>t_contain</w:t>
+        <w:t>t_belong</w:t>
       </w:r>
       <w:proofErr w:type="spellEnd"/>
       <w:r>
@@ -9925,43 +9817,36 @@
       </w:r>
       <w:proofErr w:type="spellStart"/>
       <w:r>
+        <w:t>t_collection</w:t>
+      </w:r>
+      <w:proofErr w:type="spellEnd"/>
+      <w:r>
+        <w:t xml:space="preserve"> et </w:t>
+      </w:r>
+      <w:proofErr w:type="spellStart"/>
+      <w:r>
         <w:t>t_card</w:t>
       </w:r>
       <w:proofErr w:type="spellEnd"/>
-      <w:r>
-        <w:t xml:space="preserve"> et </w:t>
+    </w:p>
+    <w:p>
+      <w:pPr>
+        <w:jc w:val="both"/>
+      </w:pPr>
+      <w:r>
+        <w:t xml:space="preserve">L’association </w:t>
       </w:r>
       <w:proofErr w:type="spellStart"/>
       <w:r>
-        <w:t>t_order</w:t>
+        <w:rPr>
+          <w:i/>
+          <w:iCs/>
+        </w:rPr>
+        <w:t>t_belong</w:t>
       </w:r>
       <w:proofErr w:type="spellEnd"/>
-    </w:p>
-    <w:p>
-      <w:pPr>
-        <w:jc w:val="both"/>
-      </w:pPr>
-      <w:r>
-        <w:t xml:space="preserve">L’association </w:t>
-      </w:r>
-      <w:proofErr w:type="spellStart"/>
-      <w:r>
-        <w:rPr>
-          <w:i/>
-          <w:iCs/>
-        </w:rPr>
-        <w:t>t_contain</w:t>
-      </w:r>
-      <w:proofErr w:type="spellEnd"/>
-      <w:r>
-        <w:rPr>
-          <w:i/>
-          <w:iCs/>
-        </w:rPr>
-        <w:t xml:space="preserve"> </w:t>
-      </w:r>
-      <w:r>
-        <w:t xml:space="preserve">lie les entités </w:t>
+      <w:r>
+        <w:t xml:space="preserve"> lie les entités </w:t>
       </w:r>
       <w:proofErr w:type="spellStart"/>
       <w:r>
@@ -10002,24 +9887,21 @@
         <w:t xml:space="preserve"> </w:t>
       </w:r>
       <w:r>
-        <w:t xml:space="preserve">indique que chaque carte, étant unique, ne peut être contenue que dans une et une seule commande à la fois. La cardinalité </w:t>
+        <w:t xml:space="preserve">indique qu’une carte ne peut appartenir qu’à une et une seule collection. En revanche, la cardinalité </w:t>
       </w:r>
       <w:r>
         <w:rPr>
           <w:b/>
           <w:bCs/>
         </w:rPr>
-        <w:t>1-N</w:t>
+        <w:t>1</w:t>
       </w:r>
       <w:r>
         <w:rPr>
           <w:b/>
           <w:bCs/>
         </w:rPr>
-        <w:t xml:space="preserve"> </w:t>
-      </w:r>
-      <w:r>
-        <w:t>indique</w:t>
+        <w:t>-N</w:t>
       </w:r>
       <w:r>
         <w:rPr>
@@ -10029,7 +9911,7 @@
         <w:t xml:space="preserve"> </w:t>
       </w:r>
       <w:r>
-        <w:t>quant à elle</w:t>
+        <w:t>indique</w:t>
       </w:r>
       <w:r>
         <w:rPr>
@@ -10039,26 +9921,19 @@
         <w:t xml:space="preserve"> </w:t>
       </w:r>
       <w:r>
-        <w:t xml:space="preserve">qu’une commande </w:t>
-      </w:r>
-      <w:r>
-        <w:t>doit</w:t>
-      </w:r>
-      <w:r>
-        <w:t xml:space="preserve"> contenir au moins une carte </w:t>
-      </w:r>
-      <w:r>
-        <w:t>mais peut également</w:t>
+        <w:t>qu’une</w:t>
       </w:r>
       <w:r>
         <w:t xml:space="preserve"> </w:t>
       </w:r>
       <w:r>
-        <w:t xml:space="preserve">contenir </w:t>
-      </w:r>
-      <w:r>
-        <w:t>plusieurs cartes différentes.</w:t>
-      </w:r>
+        <w:t>ou plusieurs cartes peuvent appartenir à la même collection.</w:t>
+      </w:r>
+    </w:p>
+    <w:p>
+      <w:pPr>
+        <w:jc w:val="both"/>
+      </w:pPr>
     </w:p>
     <w:p>
       <w:pPr>
@@ -10071,11 +9946,15 @@
         <w:jc w:val="center"/>
       </w:pPr>
       <w:r>
+        <w:rPr>
+          <w:noProof/>
+        </w:rPr>
+        <w:lastRenderedPageBreak/>
         <w:drawing>
-          <wp:inline distT="0" distB="0" distL="0" distR="0" wp14:anchorId="0B4FD89A" wp14:editId="11353BC1">
-            <wp:extent cx="4896533" cy="2257740"/>
-            <wp:effectExtent l="0" t="0" r="0" b="9525"/>
-            <wp:docPr id="47" name="Image 47"/>
+          <wp:inline distT="0" distB="0" distL="0" distR="0" wp14:anchorId="4ECE213F" wp14:editId="54DE5D27">
+            <wp:extent cx="5515745" cy="2095792"/>
+            <wp:effectExtent l="0" t="0" r="8890" b="0"/>
+            <wp:docPr id="44" name="Image 44"/>
             <wp:cNvGraphicFramePr>
               <a:graphicFrameLocks xmlns:a="http://schemas.openxmlformats.org/drawingml/2006/main" noChangeAspect="1"/>
             </wp:cNvGraphicFramePr>
@@ -10095,7 +9974,7 @@
                   <pic:spPr>
                     <a:xfrm>
                       <a:off x="0" y="0"/>
-                      <a:ext cx="4896533" cy="2257740"/>
+                      <a:ext cx="5515745" cy="2095792"/>
                     </a:xfrm>
                     <a:prstGeom prst="rect">
                       <a:avLst/>
@@ -10129,82 +10008,81 @@
         <w:rPr>
           <w:noProof/>
         </w:rPr>
-        <w:t>19</w:t>
+        <w:t>18</w:t>
       </w:r>
       <w:r>
         <w:fldChar w:fldCharType="end"/>
       </w:r>
       <w:r>
-        <w:t xml:space="preserve"> : </w:t>
+        <w:t xml:space="preserve"> : Association </w:t>
       </w:r>
       <w:proofErr w:type="spellStart"/>
       <w:r>
-        <w:t>associationt</w:t>
+        <w:t>t_contain</w:t>
       </w:r>
       <w:proofErr w:type="spellEnd"/>
       <w:r>
+        <w:t xml:space="preserve"> entre les entités </w:t>
+      </w:r>
+      <w:proofErr w:type="spellStart"/>
+      <w:r>
+        <w:t>t_card</w:t>
+      </w:r>
+      <w:proofErr w:type="spellEnd"/>
+      <w:r>
+        <w:t xml:space="preserve"> et </w:t>
+      </w:r>
+      <w:proofErr w:type="spellStart"/>
+      <w:r>
+        <w:t>t_order</w:t>
+      </w:r>
+      <w:proofErr w:type="spellEnd"/>
+    </w:p>
+    <w:p>
+      <w:pPr>
+        <w:jc w:val="both"/>
+      </w:pPr>
+      <w:r>
+        <w:t xml:space="preserve">L’association </w:t>
+      </w:r>
+      <w:proofErr w:type="spellStart"/>
+      <w:r>
+        <w:rPr>
+          <w:i/>
+          <w:iCs/>
+        </w:rPr>
+        <w:t>t_contain</w:t>
+      </w:r>
+      <w:proofErr w:type="spellEnd"/>
+      <w:r>
+        <w:rPr>
+          <w:i/>
+          <w:iCs/>
+        </w:rPr>
         <w:t xml:space="preserve"> </w:t>
       </w:r>
+      <w:r>
+        <w:t xml:space="preserve">lie les entités </w:t>
+      </w:r>
       <w:proofErr w:type="spellStart"/>
       <w:r>
-        <w:t>t_trade</w:t>
+        <w:rPr>
+          <w:i/>
+          <w:iCs/>
+        </w:rPr>
+        <w:t>t_card</w:t>
       </w:r>
       <w:proofErr w:type="spellEnd"/>
       <w:r>
-        <w:t xml:space="preserve"> entre les entités </w:t>
+        <w:t xml:space="preserve"> et </w:t>
       </w:r>
       <w:proofErr w:type="spellStart"/>
       <w:r>
-        <w:t>t_card</w:t>
-      </w:r>
-      <w:proofErr w:type="spellEnd"/>
-      <w:r>
-        <w:t xml:space="preserve"> et </w:t>
-      </w:r>
-      <w:proofErr w:type="spellStart"/>
-      <w:r>
-        <w:t>t_user</w:t>
-      </w:r>
-      <w:proofErr w:type="spellEnd"/>
-    </w:p>
-    <w:p>
-      <w:pPr>
-        <w:jc w:val="both"/>
-      </w:pPr>
-      <w:r>
-        <w:t xml:space="preserve">L’association </w:t>
-      </w:r>
-      <w:proofErr w:type="spellStart"/>
-      <w:r>
         <w:rPr>
           <w:i/>
           <w:iCs/>
         </w:rPr>
-        <w:t>t_trade</w:t>
-      </w:r>
-      <w:proofErr w:type="spellEnd"/>
-      <w:r>
-        <w:t xml:space="preserve"> lie les entités </w:t>
-      </w:r>
-      <w:proofErr w:type="spellStart"/>
-      <w:r>
-        <w:rPr>
-          <w:i/>
-          <w:iCs/>
-        </w:rPr>
-        <w:t>t_card</w:t>
-      </w:r>
-      <w:proofErr w:type="spellEnd"/>
-      <w:r>
-        <w:t xml:space="preserve"> et </w:t>
-      </w:r>
-      <w:proofErr w:type="spellStart"/>
-      <w:r>
-        <w:rPr>
-          <w:i/>
-          <w:iCs/>
-        </w:rPr>
-        <w:t>t_user</w:t>
+        <w:t>t_collection</w:t>
       </w:r>
       <w:proofErr w:type="spellEnd"/>
       <w:r>
@@ -10225,17 +10103,62 @@
         <w:t xml:space="preserve"> </w:t>
       </w:r>
       <w:r>
-        <w:t xml:space="preserve">indique qu’une carte, étant un objet unique, ne peut être échangée qu’une et une seule fois par un utilisateur. La cardinalité </w:t>
+        <w:t xml:space="preserve">indique que chaque carte, étant unique, ne peut être contenue que dans une et une seule commande à la fois. La cardinalité </w:t>
       </w:r>
       <w:r>
         <w:rPr>
           <w:b/>
           <w:bCs/>
         </w:rPr>
-        <w:t>0-N</w:t>
-      </w:r>
-      <w:r>
-        <w:t xml:space="preserve"> quant à elle qu’un utilisateur n’a pas l’obligation d’échanger une carte mais peut en échanger autant qu’il le souhaite.</w:t>
+        <w:t>1-N</w:t>
+      </w:r>
+      <w:r>
+        <w:rPr>
+          <w:b/>
+          <w:bCs/>
+        </w:rPr>
+        <w:t xml:space="preserve"> </w:t>
+      </w:r>
+      <w:r>
+        <w:t>indique</w:t>
+      </w:r>
+      <w:r>
+        <w:rPr>
+          <w:b/>
+          <w:bCs/>
+        </w:rPr>
+        <w:t xml:space="preserve"> </w:t>
+      </w:r>
+      <w:r>
+        <w:t>quant à elle</w:t>
+      </w:r>
+      <w:r>
+        <w:rPr>
+          <w:b/>
+          <w:bCs/>
+        </w:rPr>
+        <w:t xml:space="preserve"> </w:t>
+      </w:r>
+      <w:r>
+        <w:t xml:space="preserve">qu’une commande </w:t>
+      </w:r>
+      <w:r>
+        <w:t>doit</w:t>
+      </w:r>
+      <w:r>
+        <w:t xml:space="preserve"> contenir au moins une carte </w:t>
+      </w:r>
+      <w:r>
+        <w:t>mais peut également</w:t>
+      </w:r>
+      <w:r>
+        <w:t xml:space="preserve"> </w:t>
+      </w:r>
+      <w:r>
+        <w:t xml:space="preserve">contenir </w:t>
+      </w:r>
+      <w:r>
+        <w:t>plusieurs cartes différentes.</w:t>
       </w:r>
     </w:p>
     <w:p>
@@ -10249,12 +10172,14 @@
         <w:jc w:val="center"/>
       </w:pPr>
       <w:r>
-        <w:lastRenderedPageBreak/>
+        <w:rPr>
+          <w:noProof/>
+        </w:rPr>
         <w:drawing>
-          <wp:inline distT="0" distB="0" distL="0" distR="0" wp14:anchorId="7B624342" wp14:editId="03BB35CA">
-            <wp:extent cx="5725324" cy="2248214"/>
-            <wp:effectExtent l="0" t="0" r="0" b="0"/>
-            <wp:docPr id="48" name="Image 48"/>
+          <wp:inline distT="0" distB="0" distL="0" distR="0" wp14:anchorId="0B4FD89A" wp14:editId="11353BC1">
+            <wp:extent cx="4896533" cy="2257740"/>
+            <wp:effectExtent l="0" t="0" r="0" b="9525"/>
+            <wp:docPr id="47" name="Image 47"/>
             <wp:cNvGraphicFramePr>
               <a:graphicFrameLocks xmlns:a="http://schemas.openxmlformats.org/drawingml/2006/main" noChangeAspect="1"/>
             </wp:cNvGraphicFramePr>
@@ -10274,6 +10199,188 @@
                   <pic:spPr>
                     <a:xfrm>
                       <a:off x="0" y="0"/>
+                      <a:ext cx="4896533" cy="2257740"/>
+                    </a:xfrm>
+                    <a:prstGeom prst="rect">
+                      <a:avLst/>
+                    </a:prstGeom>
+                  </pic:spPr>
+                </pic:pic>
+              </a:graphicData>
+            </a:graphic>
+          </wp:inline>
+        </w:drawing>
+      </w:r>
+    </w:p>
+    <w:p>
+      <w:pPr>
+        <w:pStyle w:val="Lgende"/>
+        <w:jc w:val="center"/>
+      </w:pPr>
+      <w:r>
+        <w:t xml:space="preserve">Figure </w:t>
+      </w:r>
+      <w:r>
+        <w:fldChar w:fldCharType="begin"/>
+      </w:r>
+      <w:r>
+        <w:instrText xml:space="preserve"> SEQ Figure \* ARABIC </w:instrText>
+      </w:r>
+      <w:r>
+        <w:fldChar w:fldCharType="separate"/>
+      </w:r>
+      <w:r>
+        <w:rPr>
+          <w:noProof/>
+        </w:rPr>
+        <w:t>19</w:t>
+      </w:r>
+      <w:r>
+        <w:fldChar w:fldCharType="end"/>
+      </w:r>
+      <w:r>
+        <w:t xml:space="preserve"> : </w:t>
+      </w:r>
+      <w:proofErr w:type="spellStart"/>
+      <w:r>
+        <w:t>associationt</w:t>
+      </w:r>
+      <w:proofErr w:type="spellEnd"/>
+      <w:r>
+        <w:t xml:space="preserve"> </w:t>
+      </w:r>
+      <w:proofErr w:type="spellStart"/>
+      <w:r>
+        <w:t>t_trade</w:t>
+      </w:r>
+      <w:proofErr w:type="spellEnd"/>
+      <w:r>
+        <w:t xml:space="preserve"> entre les entités </w:t>
+      </w:r>
+      <w:proofErr w:type="spellStart"/>
+      <w:r>
+        <w:t>t_card</w:t>
+      </w:r>
+      <w:proofErr w:type="spellEnd"/>
+      <w:r>
+        <w:t xml:space="preserve"> et </w:t>
+      </w:r>
+      <w:proofErr w:type="spellStart"/>
+      <w:r>
+        <w:t>t_user</w:t>
+      </w:r>
+      <w:proofErr w:type="spellEnd"/>
+    </w:p>
+    <w:p>
+      <w:pPr>
+        <w:jc w:val="both"/>
+      </w:pPr>
+      <w:r>
+        <w:t xml:space="preserve">L’association </w:t>
+      </w:r>
+      <w:proofErr w:type="spellStart"/>
+      <w:r>
+        <w:rPr>
+          <w:i/>
+          <w:iCs/>
+        </w:rPr>
+        <w:t>t_trade</w:t>
+      </w:r>
+      <w:proofErr w:type="spellEnd"/>
+      <w:r>
+        <w:t xml:space="preserve"> lie les entités </w:t>
+      </w:r>
+      <w:proofErr w:type="spellStart"/>
+      <w:r>
+        <w:rPr>
+          <w:i/>
+          <w:iCs/>
+        </w:rPr>
+        <w:t>t_card</w:t>
+      </w:r>
+      <w:proofErr w:type="spellEnd"/>
+      <w:r>
+        <w:t xml:space="preserve"> et </w:t>
+      </w:r>
+      <w:proofErr w:type="spellStart"/>
+      <w:r>
+        <w:rPr>
+          <w:i/>
+          <w:iCs/>
+        </w:rPr>
+        <w:t>t_user</w:t>
+      </w:r>
+      <w:proofErr w:type="spellEnd"/>
+      <w:r>
+        <w:t xml:space="preserve">. La cardinalité </w:t>
+      </w:r>
+      <w:r>
+        <w:rPr>
+          <w:b/>
+          <w:bCs/>
+        </w:rPr>
+        <w:t>1-1</w:t>
+      </w:r>
+      <w:r>
+        <w:rPr>
+          <w:b/>
+          <w:bCs/>
+        </w:rPr>
+        <w:t xml:space="preserve"> </w:t>
+      </w:r>
+      <w:r>
+        <w:t xml:space="preserve">indique qu’une carte, étant un objet unique, ne peut être échangée qu’une et une seule fois par un utilisateur. La cardinalité </w:t>
+      </w:r>
+      <w:r>
+        <w:rPr>
+          <w:b/>
+          <w:bCs/>
+        </w:rPr>
+        <w:t>0-N</w:t>
+      </w:r>
+      <w:r>
+        <w:t xml:space="preserve"> quant à elle qu’un utilisateur n’a pas l’obligation d’échanger une carte mais peut en échanger autant qu’il le souhaite.</w:t>
+      </w:r>
+    </w:p>
+    <w:p>
+      <w:pPr>
+        <w:jc w:val="both"/>
+      </w:pPr>
+    </w:p>
+    <w:p>
+      <w:pPr>
+        <w:keepNext/>
+        <w:jc w:val="center"/>
+      </w:pPr>
+      <w:r>
+        <w:rPr>
+          <w:noProof/>
+        </w:rPr>
+        <w:lastRenderedPageBreak/>
+        <w:drawing>
+          <wp:inline distT="0" distB="0" distL="0" distR="0" wp14:anchorId="7B624342" wp14:editId="03BB35CA">
+            <wp:extent cx="5725324" cy="2248214"/>
+            <wp:effectExtent l="0" t="0" r="0" b="0"/>
+            <wp:docPr id="48" name="Image 48"/>
+            <wp:cNvGraphicFramePr>
+              <a:graphicFrameLocks xmlns:a="http://schemas.openxmlformats.org/drawingml/2006/main" noChangeAspect="1"/>
+            </wp:cNvGraphicFramePr>
+            <a:graphic xmlns:a="http://schemas.openxmlformats.org/drawingml/2006/main">
+              <a:graphicData uri="http://schemas.openxmlformats.org/drawingml/2006/picture">
+                <pic:pic xmlns:pic="http://schemas.openxmlformats.org/drawingml/2006/picture">
+                  <pic:nvPicPr>
+                    <pic:cNvPr id="1" name=""/>
+                    <pic:cNvPicPr/>
+                  </pic:nvPicPr>
+                  <pic:blipFill>
+                    <a:blip r:embed="rId35"/>
+                    <a:stretch>
+                      <a:fillRect/>
+                    </a:stretch>
+                  </pic:blipFill>
+                  <pic:spPr>
+                    <a:xfrm>
+                      <a:off x="0" y="0"/>
                       <a:ext cx="5725324" cy="2248214"/>
                     </a:xfrm>
                     <a:prstGeom prst="rect">
@@ -10571,6 +10678,9 @@
         <w:keepNext/>
       </w:pPr>
       <w:r>
+        <w:rPr>
+          <w:noProof/>
+        </w:rPr>
         <w:drawing>
           <wp:inline distT="0" distB="0" distL="0" distR="0" wp14:anchorId="0680A812" wp14:editId="100355FF">
             <wp:extent cx="5759450" cy="5767705"/>
@@ -10587,7 +10697,7 @@
                     <pic:cNvPicPr/>
                   </pic:nvPicPr>
                   <pic:blipFill>
-                    <a:blip r:embed="rId35"/>
+                    <a:blip r:embed="rId36"/>
                     <a:stretch>
                       <a:fillRect/>
                     </a:stretch>
@@ -14267,7 +14377,7 @@
         </w:rPr>
         <w:fldChar w:fldCharType="separate"/>
       </w:r>
-      <w:hyperlink r:id="rId36" w:anchor="_Toc134697800" w:history="1">
+      <w:hyperlink r:id="rId37" w:anchor="_Toc134697800" w:history="1">
         <w:r>
           <w:rPr>
             <w:rStyle w:val="Lienhypertexte"/>
@@ -15053,7 +15163,7 @@
               <w:sz w:val="16"/>
               <w:szCs w:val="16"/>
             </w:rPr>
-            <w:t>16.05.2023 16:12</w:t>
+            <w:t>17.05.2023 15:25</w:t>
           </w:r>
           <w:r>
             <w:rPr>
@@ -15368,7 +15478,7 @@
         <v:path o:extrusionok="f" gradientshapeok="t" o:connecttype="rect"/>
         <o:lock v:ext="edit" aspectratio="t"/>
       </v:shapetype>
-      <v:shape id="_x0000_i1085" type="#_x0000_t75" style="width:11.25pt;height:11.25pt" o:bullet="t">
+      <v:shape id="_x0000_i1060" type="#_x0000_t75" style="width:11.25pt;height:11.25pt" o:bullet="t">
         <v:imagedata r:id="rId1" o:title="mso9F20"/>
       </v:shape>
     </w:pict>
@@ -19135,6 +19245,15 @@
 </file>
 
 <file path=customXml/item1.xml><?xml version="1.0" encoding="utf-8"?>
+<?mso-contentType ?>
+<FormTemplates xmlns="http://schemas.microsoft.com/sharepoint/v3/contenttype/forms">
+  <Display>DocumentLibraryForm</Display>
+  <Edit>DocumentLibraryForm</Edit>
+  <New>DocumentLibraryForm</New>
+</FormTemplates>
+</file>
+
+<file path=customXml/item2.xml><?xml version="1.0" encoding="utf-8"?>
 <ct:contentTypeSchema xmlns:ct="http://schemas.microsoft.com/office/2006/metadata/contentType" xmlns:ma="http://schemas.microsoft.com/office/2006/metadata/properties/metaAttributes" ct:_="" ma:_="" ma:contentTypeName="Document" ma:contentTypeID="0x010100A2162CB43CF76245B11EFE89D6DF1917" ma:contentTypeVersion="16" ma:contentTypeDescription="Crée un document." ma:contentTypeScope="" ma:versionID="6747d38d10f081299849da6a8882a299">
   <xsd:schema xmlns:xsd="http://www.w3.org/2001/XMLSchema" xmlns:xs="http://www.w3.org/2001/XMLSchema" xmlns:p="http://schemas.microsoft.com/office/2006/metadata/properties" xmlns:ns2="747d2dec-4ece-4e20-a992-7fd9f36be7a3" xmlns:ns3="4f59afc1-9a8a-4fb4-a375-c0d981ade2a0" targetNamespace="http://schemas.microsoft.com/office/2006/metadata/properties" ma:root="true" ma:fieldsID="8304702d49f9aff9433fb4624d9f2b08" ns2:_="" ns3:_="">
     <xsd:import namespace="747d2dec-4ece-4e20-a992-7fd9f36be7a3"/>
@@ -19377,16 +19496,18 @@
 </ct:contentTypeSchema>
 </file>
 
-<file path=customXml/item2.xml><?xml version="1.0" encoding="utf-8"?>
-<?mso-contentType ?>
-<FormTemplates xmlns="http://schemas.microsoft.com/sharepoint/v3/contenttype/forms">
-  <Display>DocumentLibraryForm</Display>
-  <Edit>DocumentLibraryForm</Edit>
-  <New>DocumentLibraryForm</New>
-</FormTemplates>
+<file path=customXml/item3.xml><?xml version="1.0" encoding="utf-8"?>
+<p:properties xmlns:p="http://schemas.microsoft.com/office/2006/metadata/properties" xmlns:xsi="http://www.w3.org/2001/XMLSchema-instance" xmlns:pc="http://schemas.microsoft.com/office/infopath/2007/PartnerControls">
+  <documentManagement>
+    <lcf76f155ced4ddcb4097134ff3c332f xmlns="747d2dec-4ece-4e20-a992-7fd9f36be7a3">
+      <Terms xmlns="http://schemas.microsoft.com/office/infopath/2007/PartnerControls"/>
+    </lcf76f155ced4ddcb4097134ff3c332f>
+    <TaxCatchAll xmlns="4f59afc1-9a8a-4fb4-a375-c0d981ade2a0" xsi:nil="true"/>
+  </documentManagement>
+</p:properties>
 </file>
 
-<file path=customXml/item3.xml><?xml version="1.0" encoding="utf-8"?>
+<file path=customXml/item4.xml><?xml version="1.0" encoding="utf-8"?>
 <b:Sources xmlns:b="http://schemas.openxmlformats.org/officeDocument/2006/bibliography" xmlns="http://schemas.openxmlformats.org/officeDocument/2006/bibliography" SelectedStyle="\APASixthEditionOfficeOnline.xsl" StyleName="APA" Version="6">
   <b:Source>
     <b:Tag>htt</b:Tag>
@@ -19423,18 +19544,15 @@
 </b:Sources>
 </file>
 
-<file path=customXml/item4.xml><?xml version="1.0" encoding="utf-8"?>
-<p:properties xmlns:p="http://schemas.microsoft.com/office/2006/metadata/properties" xmlns:xsi="http://www.w3.org/2001/XMLSchema-instance" xmlns:pc="http://schemas.microsoft.com/office/infopath/2007/PartnerControls">
-  <documentManagement>
-    <lcf76f155ced4ddcb4097134ff3c332f xmlns="747d2dec-4ece-4e20-a992-7fd9f36be7a3">
-      <Terms xmlns="http://schemas.microsoft.com/office/infopath/2007/PartnerControls"/>
-    </lcf76f155ced4ddcb4097134ff3c332f>
-    <TaxCatchAll xmlns="4f59afc1-9a8a-4fb4-a375-c0d981ade2a0" xsi:nil="true"/>
-  </documentManagement>
-</p:properties>
+<file path=customXml/itemProps1.xml><?xml version="1.0" encoding="utf-8"?>
+<ds:datastoreItem xmlns:ds="http://schemas.openxmlformats.org/officeDocument/2006/customXml" ds:itemID="{1DADA05A-DA17-4CB0-90B5-C889667DD54A}">
+  <ds:schemaRefs>
+    <ds:schemaRef ds:uri="http://schemas.microsoft.com/sharepoint/v3/contenttype/forms"/>
+  </ds:schemaRefs>
+</ds:datastoreItem>
 </file>
 
-<file path=customXml/itemProps1.xml><?xml version="1.0" encoding="utf-8"?>
+<file path=customXml/itemProps2.xml><?xml version="1.0" encoding="utf-8"?>
 <ds:datastoreItem xmlns:ds="http://schemas.openxmlformats.org/officeDocument/2006/customXml" ds:itemID="{F7E34EF4-15A5-42B5-94BA-4195B7D3A364}">
   <ds:schemaRefs>
     <ds:schemaRef ds:uri="http://schemas.microsoft.com/office/2006/metadata/contentType"/>
@@ -19453,23 +19571,7 @@
 </ds:datastoreItem>
 </file>
 
-<file path=customXml/itemProps2.xml><?xml version="1.0" encoding="utf-8"?>
-<ds:datastoreItem xmlns:ds="http://schemas.openxmlformats.org/officeDocument/2006/customXml" ds:itemID="{1DADA05A-DA17-4CB0-90B5-C889667DD54A}">
-  <ds:schemaRefs>
-    <ds:schemaRef ds:uri="http://schemas.microsoft.com/sharepoint/v3/contenttype/forms"/>
-  </ds:schemaRefs>
-</ds:datastoreItem>
-</file>
-
 <file path=customXml/itemProps3.xml><?xml version="1.0" encoding="utf-8"?>
-<ds:datastoreItem xmlns:ds="http://schemas.openxmlformats.org/officeDocument/2006/customXml" ds:itemID="{F98D4002-20CD-45A3-A2A4-C6BB9361A1B8}">
-  <ds:schemaRefs>
-    <ds:schemaRef ds:uri="http://schemas.openxmlformats.org/officeDocument/2006/bibliography"/>
-  </ds:schemaRefs>
-</ds:datastoreItem>
-</file>
-
-<file path=customXml/itemProps4.xml><?xml version="1.0" encoding="utf-8"?>
 <ds:datastoreItem xmlns:ds="http://schemas.openxmlformats.org/officeDocument/2006/customXml" ds:itemID="{577A92A2-2BB4-47A5-9411-8291AB05D863}">
   <ds:schemaRefs>
     <ds:schemaRef ds:uri="http://schemas.microsoft.com/office/2006/metadata/properties"/>
@@ -19478,4 +19580,12 @@
     <ds:schemaRef ds:uri="4f59afc1-9a8a-4fb4-a375-c0d981ade2a0"/>
   </ds:schemaRefs>
 </ds:datastoreItem>
+</file>
+
+<file path=customXml/itemProps4.xml><?xml version="1.0" encoding="utf-8"?>
+<ds:datastoreItem xmlns:ds="http://schemas.openxmlformats.org/officeDocument/2006/customXml" ds:itemID="{F98D4002-20CD-45A3-A2A4-C6BB9361A1B8}">
+  <ds:schemaRefs>
+    <ds:schemaRef ds:uri="http://schemas.openxmlformats.org/officeDocument/2006/bibliography"/>
+  </ds:schemaRefs>
+</ds:datastoreItem>
 </file>
</xml_diff>

<commit_message>
Réalisation du frontend de la page updateCard.php
Réalisation de la structure frontend et corrections de la page addCard.php
</commit_message>
<xml_diff>
--- a/doc/D-TPI-davassayah-RapportTPI.docx
+++ b/doc/D-TPI-davassayah-RapportTPI.docx
@@ -6315,6 +6315,9 @@
         <w:jc w:val="both"/>
       </w:pPr>
       <w:r>
+        <w:rPr>
+          <w:noProof/>
+        </w:rPr>
         <w:drawing>
           <wp:anchor distT="0" distB="0" distL="114300" distR="114300" simplePos="0" relativeHeight="251686912" behindDoc="0" locked="0" layoutInCell="1" allowOverlap="1" wp14:anchorId="47B9AFEF" wp14:editId="5A17892B">
             <wp:simplePos x="0" y="0"/>
@@ -6839,11 +6842,6 @@
     </w:p>
     <w:p>
       <w:pPr>
-        <w:jc w:val="both"/>
-      </w:pPr>
-    </w:p>
-    <w:p>
-      <w:pPr>
         <w:jc w:val="center"/>
         <w:rPr>
           <w:b/>
@@ -7435,11 +7433,9 @@
       <w:pPr>
         <w:jc w:val="both"/>
       </w:pPr>
-    </w:p>
-    <w:p>
-      <w:pPr>
-        <w:jc w:val="both"/>
-      </w:pPr>
+      <w:r>
+        <w:t>l</w:t>
+      </w:r>
     </w:p>
     <w:p>
       <w:pPr>
@@ -8269,11 +8265,7 @@
         <w:t>Supprimer</w:t>
       </w:r>
       <w:r>
-        <w:t xml:space="preserve"> permettant </w:t>
-      </w:r>
-      <w:r>
-        <w:lastRenderedPageBreak/>
-        <w:t>de supprimer la carte</w:t>
+        <w:t xml:space="preserve"> permettant de supprimer la carte</w:t>
       </w:r>
       <w:r>
         <w:t xml:space="preserve"> </w:t>
@@ -15163,7 +15155,7 @@
               <w:sz w:val="16"/>
               <w:szCs w:val="16"/>
             </w:rPr>
-            <w:t>17.05.2023 15:25</w:t>
+            <w:t>17.05.2023 15:36</w:t>
           </w:r>
           <w:r>
             <w:rPr>
@@ -15478,7 +15470,7 @@
         <v:path o:extrusionok="f" gradientshapeok="t" o:connecttype="rect"/>
         <o:lock v:ext="edit" aspectratio="t"/>
       </v:shapetype>
-      <v:shape id="_x0000_i1060" type="#_x0000_t75" style="width:11.25pt;height:11.25pt" o:bullet="t">
+      <v:shape id="_x0000_i1051" type="#_x0000_t75" style="width:11.25pt;height:11.25pt" o:bullet="t">
         <v:imagedata r:id="rId1" o:title="mso9F20"/>
       </v:shape>
     </w:pict>
@@ -19245,15 +19237,6 @@
 </file>
 
 <file path=customXml/item1.xml><?xml version="1.0" encoding="utf-8"?>
-<?mso-contentType ?>
-<FormTemplates xmlns="http://schemas.microsoft.com/sharepoint/v3/contenttype/forms">
-  <Display>DocumentLibraryForm</Display>
-  <Edit>DocumentLibraryForm</Edit>
-  <New>DocumentLibraryForm</New>
-</FormTemplates>
-</file>
-
-<file path=customXml/item2.xml><?xml version="1.0" encoding="utf-8"?>
 <ct:contentTypeSchema xmlns:ct="http://schemas.microsoft.com/office/2006/metadata/contentType" xmlns:ma="http://schemas.microsoft.com/office/2006/metadata/properties/metaAttributes" ct:_="" ma:_="" ma:contentTypeName="Document" ma:contentTypeID="0x010100A2162CB43CF76245B11EFE89D6DF1917" ma:contentTypeVersion="16" ma:contentTypeDescription="Crée un document." ma:contentTypeScope="" ma:versionID="6747d38d10f081299849da6a8882a299">
   <xsd:schema xmlns:xsd="http://www.w3.org/2001/XMLSchema" xmlns:xs="http://www.w3.org/2001/XMLSchema" xmlns:p="http://schemas.microsoft.com/office/2006/metadata/properties" xmlns:ns2="747d2dec-4ece-4e20-a992-7fd9f36be7a3" xmlns:ns3="4f59afc1-9a8a-4fb4-a375-c0d981ade2a0" targetNamespace="http://schemas.microsoft.com/office/2006/metadata/properties" ma:root="true" ma:fieldsID="8304702d49f9aff9433fb4624d9f2b08" ns2:_="" ns3:_="">
     <xsd:import namespace="747d2dec-4ece-4e20-a992-7fd9f36be7a3"/>
@@ -19496,18 +19479,16 @@
 </ct:contentTypeSchema>
 </file>
 
-<file path=customXml/item3.xml><?xml version="1.0" encoding="utf-8"?>
-<p:properties xmlns:p="http://schemas.microsoft.com/office/2006/metadata/properties" xmlns:xsi="http://www.w3.org/2001/XMLSchema-instance" xmlns:pc="http://schemas.microsoft.com/office/infopath/2007/PartnerControls">
-  <documentManagement>
-    <lcf76f155ced4ddcb4097134ff3c332f xmlns="747d2dec-4ece-4e20-a992-7fd9f36be7a3">
-      <Terms xmlns="http://schemas.microsoft.com/office/infopath/2007/PartnerControls"/>
-    </lcf76f155ced4ddcb4097134ff3c332f>
-    <TaxCatchAll xmlns="4f59afc1-9a8a-4fb4-a375-c0d981ade2a0" xsi:nil="true"/>
-  </documentManagement>
-</p:properties>
+<file path=customXml/item2.xml><?xml version="1.0" encoding="utf-8"?>
+<?mso-contentType ?>
+<FormTemplates xmlns="http://schemas.microsoft.com/sharepoint/v3/contenttype/forms">
+  <Display>DocumentLibraryForm</Display>
+  <Edit>DocumentLibraryForm</Edit>
+  <New>DocumentLibraryForm</New>
+</FormTemplates>
 </file>
 
-<file path=customXml/item4.xml><?xml version="1.0" encoding="utf-8"?>
+<file path=customXml/item3.xml><?xml version="1.0" encoding="utf-8"?>
 <b:Sources xmlns:b="http://schemas.openxmlformats.org/officeDocument/2006/bibliography" xmlns="http://schemas.openxmlformats.org/officeDocument/2006/bibliography" SelectedStyle="\APASixthEditionOfficeOnline.xsl" StyleName="APA" Version="6">
   <b:Source>
     <b:Tag>htt</b:Tag>
@@ -19544,15 +19525,18 @@
 </b:Sources>
 </file>
 
-<file path=customXml/itemProps1.xml><?xml version="1.0" encoding="utf-8"?>
-<ds:datastoreItem xmlns:ds="http://schemas.openxmlformats.org/officeDocument/2006/customXml" ds:itemID="{1DADA05A-DA17-4CB0-90B5-C889667DD54A}">
-  <ds:schemaRefs>
-    <ds:schemaRef ds:uri="http://schemas.microsoft.com/sharepoint/v3/contenttype/forms"/>
-  </ds:schemaRefs>
-</ds:datastoreItem>
+<file path=customXml/item4.xml><?xml version="1.0" encoding="utf-8"?>
+<p:properties xmlns:p="http://schemas.microsoft.com/office/2006/metadata/properties" xmlns:xsi="http://www.w3.org/2001/XMLSchema-instance" xmlns:pc="http://schemas.microsoft.com/office/infopath/2007/PartnerControls">
+  <documentManagement>
+    <lcf76f155ced4ddcb4097134ff3c332f xmlns="747d2dec-4ece-4e20-a992-7fd9f36be7a3">
+      <Terms xmlns="http://schemas.microsoft.com/office/infopath/2007/PartnerControls"/>
+    </lcf76f155ced4ddcb4097134ff3c332f>
+    <TaxCatchAll xmlns="4f59afc1-9a8a-4fb4-a375-c0d981ade2a0" xsi:nil="true"/>
+  </documentManagement>
+</p:properties>
 </file>
 
-<file path=customXml/itemProps2.xml><?xml version="1.0" encoding="utf-8"?>
+<file path=customXml/itemProps1.xml><?xml version="1.0" encoding="utf-8"?>
 <ds:datastoreItem xmlns:ds="http://schemas.openxmlformats.org/officeDocument/2006/customXml" ds:itemID="{F7E34EF4-15A5-42B5-94BA-4195B7D3A364}">
   <ds:schemaRefs>
     <ds:schemaRef ds:uri="http://schemas.microsoft.com/office/2006/metadata/contentType"/>
@@ -19571,7 +19555,23 @@
 </ds:datastoreItem>
 </file>
 
+<file path=customXml/itemProps2.xml><?xml version="1.0" encoding="utf-8"?>
+<ds:datastoreItem xmlns:ds="http://schemas.openxmlformats.org/officeDocument/2006/customXml" ds:itemID="{1DADA05A-DA17-4CB0-90B5-C889667DD54A}">
+  <ds:schemaRefs>
+    <ds:schemaRef ds:uri="http://schemas.microsoft.com/sharepoint/v3/contenttype/forms"/>
+  </ds:schemaRefs>
+</ds:datastoreItem>
+</file>
+
 <file path=customXml/itemProps3.xml><?xml version="1.0" encoding="utf-8"?>
+<ds:datastoreItem xmlns:ds="http://schemas.openxmlformats.org/officeDocument/2006/customXml" ds:itemID="{F98D4002-20CD-45A3-A2A4-C6BB9361A1B8}">
+  <ds:schemaRefs>
+    <ds:schemaRef ds:uri="http://schemas.openxmlformats.org/officeDocument/2006/bibliography"/>
+  </ds:schemaRefs>
+</ds:datastoreItem>
+</file>
+
+<file path=customXml/itemProps4.xml><?xml version="1.0" encoding="utf-8"?>
 <ds:datastoreItem xmlns:ds="http://schemas.openxmlformats.org/officeDocument/2006/customXml" ds:itemID="{577A92A2-2BB4-47A5-9411-8291AB05D863}">
   <ds:schemaRefs>
     <ds:schemaRef ds:uri="http://schemas.microsoft.com/office/2006/metadata/properties"/>
@@ -19580,12 +19580,4 @@
     <ds:schemaRef ds:uri="4f59afc1-9a8a-4fb4-a375-c0d981ade2a0"/>
   </ds:schemaRefs>
 </ds:datastoreItem>
-</file>
-
-<file path=customXml/itemProps4.xml><?xml version="1.0" encoding="utf-8"?>
-<ds:datastoreItem xmlns:ds="http://schemas.openxmlformats.org/officeDocument/2006/customXml" ds:itemID="{F98D4002-20CD-45A3-A2A4-C6BB9361A1B8}">
-  <ds:schemaRefs>
-    <ds:schemaRef ds:uri="http://schemas.openxmlformats.org/officeDocument/2006/bibliography"/>
-  </ds:schemaRefs>
-</ds:datastoreItem>
 </file>
</xml_diff>

<commit_message>
Modification et ajout du fichier .sql de la basse de données
</commit_message>
<xml_diff>
--- a/doc/D-TPI-davassayah-RapportTPI.docx
+++ b/doc/D-TPI-davassayah-RapportTPI.docx
@@ -13478,7 +13478,96 @@
       </w:pPr>
       <w:bookmarkStart w:id="35" w:name="_Toc135145994"/>
       <w:bookmarkEnd w:id="35"/>
-    </w:p>
+      <w:r>
+        <w:t>Base de données</w:t>
+      </w:r>
+    </w:p>
+    <w:p>
+      <w:pPr>
+        <w:keepNext/>
+        <w:jc w:val="center"/>
+      </w:pPr>
+      <w:r>
+        <w:drawing>
+          <wp:inline distT="0" distB="0" distL="0" distR="0" wp14:anchorId="5051DEAE" wp14:editId="6FD8A45B">
+            <wp:extent cx="4172532" cy="4791744"/>
+            <wp:effectExtent l="0" t="0" r="0" b="8890"/>
+            <wp:docPr id="13" name="Image 13"/>
+            <wp:cNvGraphicFramePr>
+              <a:graphicFrameLocks xmlns:a="http://schemas.openxmlformats.org/drawingml/2006/main" noChangeAspect="1"/>
+            </wp:cNvGraphicFramePr>
+            <a:graphic xmlns:a="http://schemas.openxmlformats.org/drawingml/2006/main">
+              <a:graphicData uri="http://schemas.openxmlformats.org/drawingml/2006/picture">
+                <pic:pic xmlns:pic="http://schemas.openxmlformats.org/drawingml/2006/picture">
+                  <pic:nvPicPr>
+                    <pic:cNvPr id="1" name=""/>
+                    <pic:cNvPicPr/>
+                  </pic:nvPicPr>
+                  <pic:blipFill>
+                    <a:blip r:embed="rId37"/>
+                    <a:stretch>
+                      <a:fillRect/>
+                    </a:stretch>
+                  </pic:blipFill>
+                  <pic:spPr>
+                    <a:xfrm>
+                      <a:off x="0" y="0"/>
+                      <a:ext cx="4172532" cy="4791744"/>
+                    </a:xfrm>
+                    <a:prstGeom prst="rect">
+                      <a:avLst/>
+                    </a:prstGeom>
+                  </pic:spPr>
+                </pic:pic>
+              </a:graphicData>
+            </a:graphic>
+          </wp:inline>
+        </w:drawing>
+      </w:r>
+    </w:p>
+    <w:p>
+      <w:pPr>
+        <w:pStyle w:val="Lgende"/>
+        <w:jc w:val="center"/>
+      </w:pPr>
+      <w:r>
+        <w:t xml:space="preserve">Figure </w:t>
+      </w:r>
+      <w:r>
+        <w:fldChar w:fldCharType="begin"/>
+      </w:r>
+      <w:r>
+        <w:instrText xml:space="preserve"> SEQ Figure \* ARABIC </w:instrText>
+      </w:r>
+      <w:r>
+        <w:fldChar w:fldCharType="separate"/>
+      </w:r>
+      <w:r>
+        <w:rPr>
+          <w:noProof/>
+        </w:rPr>
+        <w:t>22</w:t>
+      </w:r>
+      <w:r>
+        <w:fldChar w:fldCharType="end"/>
+      </w:r>
+      <w:r>
+        <w:t xml:space="preserve"> : Génération d'un fichier ddl depuis le MLD</w:t>
+      </w:r>
+    </w:p>
+    <w:p>
+      <w:r>
+        <w:t>Le programme DB-MAIN nous offre la possibilité de générer un fichier .DDL à partir d</w:t>
+      </w:r>
+      <w:r>
+        <w:t>e notre</w:t>
+      </w:r>
+      <w:r>
+        <w:t xml:space="preserve"> MLD.</w:t>
+      </w:r>
+    </w:p>
+    <w:p/>
+    <w:p/>
     <w:p>
       <w:pPr>
         <w:pStyle w:val="Titre2"/>
@@ -14369,7 +14458,7 @@
         </w:rPr>
         <w:fldChar w:fldCharType="separate"/>
       </w:r>
-      <w:hyperlink r:id="rId37" w:anchor="_Toc134697800" w:history="1">
+      <w:hyperlink r:id="rId38" w:anchor="_Toc134697800" w:history="1">
         <w:r>
           <w:rPr>
             <w:rStyle w:val="Lienhypertexte"/>
@@ -15155,7 +15244,7 @@
               <w:sz w:val="16"/>
               <w:szCs w:val="16"/>
             </w:rPr>
-            <w:t>17.05.2023 15:36</w:t>
+            <w:t>22.05.2023 10:20</w:t>
           </w:r>
           <w:r>
             <w:rPr>
@@ -15470,7 +15559,7 @@
         <v:path o:extrusionok="f" gradientshapeok="t" o:connecttype="rect"/>
         <o:lock v:ext="edit" aspectratio="t"/>
       </v:shapetype>
-      <v:shape id="_x0000_i1051" type="#_x0000_t75" style="width:11.25pt;height:11.25pt" o:bullet="t">
+      <v:shape id="_x0000_i1053" type="#_x0000_t75" style="width:11.25pt;height:11.25pt" o:bullet="t">
         <v:imagedata r:id="rId1" o:title="mso9F20"/>
       </v:shape>
     </w:pict>
@@ -19237,6 +19326,15 @@
 </file>
 
 <file path=customXml/item1.xml><?xml version="1.0" encoding="utf-8"?>
+<?mso-contentType ?>
+<FormTemplates xmlns="http://schemas.microsoft.com/sharepoint/v3/contenttype/forms">
+  <Display>DocumentLibraryForm</Display>
+  <Edit>DocumentLibraryForm</Edit>
+  <New>DocumentLibraryForm</New>
+</FormTemplates>
+</file>
+
+<file path=customXml/item2.xml><?xml version="1.0" encoding="utf-8"?>
 <ct:contentTypeSchema xmlns:ct="http://schemas.microsoft.com/office/2006/metadata/contentType" xmlns:ma="http://schemas.microsoft.com/office/2006/metadata/properties/metaAttributes" ct:_="" ma:_="" ma:contentTypeName="Document" ma:contentTypeID="0x010100A2162CB43CF76245B11EFE89D6DF1917" ma:contentTypeVersion="16" ma:contentTypeDescription="Crée un document." ma:contentTypeScope="" ma:versionID="6747d38d10f081299849da6a8882a299">
   <xsd:schema xmlns:xsd="http://www.w3.org/2001/XMLSchema" xmlns:xs="http://www.w3.org/2001/XMLSchema" xmlns:p="http://schemas.microsoft.com/office/2006/metadata/properties" xmlns:ns2="747d2dec-4ece-4e20-a992-7fd9f36be7a3" xmlns:ns3="4f59afc1-9a8a-4fb4-a375-c0d981ade2a0" targetNamespace="http://schemas.microsoft.com/office/2006/metadata/properties" ma:root="true" ma:fieldsID="8304702d49f9aff9433fb4624d9f2b08" ns2:_="" ns3:_="">
     <xsd:import namespace="747d2dec-4ece-4e20-a992-7fd9f36be7a3"/>
@@ -19479,16 +19577,18 @@
 </ct:contentTypeSchema>
 </file>
 
-<file path=customXml/item2.xml><?xml version="1.0" encoding="utf-8"?>
-<?mso-contentType ?>
-<FormTemplates xmlns="http://schemas.microsoft.com/sharepoint/v3/contenttype/forms">
-  <Display>DocumentLibraryForm</Display>
-  <Edit>DocumentLibraryForm</Edit>
-  <New>DocumentLibraryForm</New>
-</FormTemplates>
+<file path=customXml/item3.xml><?xml version="1.0" encoding="utf-8"?>
+<p:properties xmlns:p="http://schemas.microsoft.com/office/2006/metadata/properties" xmlns:xsi="http://www.w3.org/2001/XMLSchema-instance" xmlns:pc="http://schemas.microsoft.com/office/infopath/2007/PartnerControls">
+  <documentManagement>
+    <lcf76f155ced4ddcb4097134ff3c332f xmlns="747d2dec-4ece-4e20-a992-7fd9f36be7a3">
+      <Terms xmlns="http://schemas.microsoft.com/office/infopath/2007/PartnerControls"/>
+    </lcf76f155ced4ddcb4097134ff3c332f>
+    <TaxCatchAll xmlns="4f59afc1-9a8a-4fb4-a375-c0d981ade2a0" xsi:nil="true"/>
+  </documentManagement>
+</p:properties>
 </file>
 
-<file path=customXml/item3.xml><?xml version="1.0" encoding="utf-8"?>
+<file path=customXml/item4.xml><?xml version="1.0" encoding="utf-8"?>
 <b:Sources xmlns:b="http://schemas.openxmlformats.org/officeDocument/2006/bibliography" xmlns="http://schemas.openxmlformats.org/officeDocument/2006/bibliography" SelectedStyle="\APASixthEditionOfficeOnline.xsl" StyleName="APA" Version="6">
   <b:Source>
     <b:Tag>htt</b:Tag>
@@ -19525,18 +19625,15 @@
 </b:Sources>
 </file>
 
-<file path=customXml/item4.xml><?xml version="1.0" encoding="utf-8"?>
-<p:properties xmlns:p="http://schemas.microsoft.com/office/2006/metadata/properties" xmlns:xsi="http://www.w3.org/2001/XMLSchema-instance" xmlns:pc="http://schemas.microsoft.com/office/infopath/2007/PartnerControls">
-  <documentManagement>
-    <lcf76f155ced4ddcb4097134ff3c332f xmlns="747d2dec-4ece-4e20-a992-7fd9f36be7a3">
-      <Terms xmlns="http://schemas.microsoft.com/office/infopath/2007/PartnerControls"/>
-    </lcf76f155ced4ddcb4097134ff3c332f>
-    <TaxCatchAll xmlns="4f59afc1-9a8a-4fb4-a375-c0d981ade2a0" xsi:nil="true"/>
-  </documentManagement>
-</p:properties>
+<file path=customXml/itemProps1.xml><?xml version="1.0" encoding="utf-8"?>
+<ds:datastoreItem xmlns:ds="http://schemas.openxmlformats.org/officeDocument/2006/customXml" ds:itemID="{1DADA05A-DA17-4CB0-90B5-C889667DD54A}">
+  <ds:schemaRefs>
+    <ds:schemaRef ds:uri="http://schemas.microsoft.com/sharepoint/v3/contenttype/forms"/>
+  </ds:schemaRefs>
+</ds:datastoreItem>
 </file>
 
-<file path=customXml/itemProps1.xml><?xml version="1.0" encoding="utf-8"?>
+<file path=customXml/itemProps2.xml><?xml version="1.0" encoding="utf-8"?>
 <ds:datastoreItem xmlns:ds="http://schemas.openxmlformats.org/officeDocument/2006/customXml" ds:itemID="{F7E34EF4-15A5-42B5-94BA-4195B7D3A364}">
   <ds:schemaRefs>
     <ds:schemaRef ds:uri="http://schemas.microsoft.com/office/2006/metadata/contentType"/>
@@ -19555,23 +19652,7 @@
 </ds:datastoreItem>
 </file>
 
-<file path=customXml/itemProps2.xml><?xml version="1.0" encoding="utf-8"?>
-<ds:datastoreItem xmlns:ds="http://schemas.openxmlformats.org/officeDocument/2006/customXml" ds:itemID="{1DADA05A-DA17-4CB0-90B5-C889667DD54A}">
-  <ds:schemaRefs>
-    <ds:schemaRef ds:uri="http://schemas.microsoft.com/sharepoint/v3/contenttype/forms"/>
-  </ds:schemaRefs>
-</ds:datastoreItem>
-</file>
-
 <file path=customXml/itemProps3.xml><?xml version="1.0" encoding="utf-8"?>
-<ds:datastoreItem xmlns:ds="http://schemas.openxmlformats.org/officeDocument/2006/customXml" ds:itemID="{F98D4002-20CD-45A3-A2A4-C6BB9361A1B8}">
-  <ds:schemaRefs>
-    <ds:schemaRef ds:uri="http://schemas.openxmlformats.org/officeDocument/2006/bibliography"/>
-  </ds:schemaRefs>
-</ds:datastoreItem>
-</file>
-
-<file path=customXml/itemProps4.xml><?xml version="1.0" encoding="utf-8"?>
 <ds:datastoreItem xmlns:ds="http://schemas.openxmlformats.org/officeDocument/2006/customXml" ds:itemID="{577A92A2-2BB4-47A5-9411-8291AB05D863}">
   <ds:schemaRefs>
     <ds:schemaRef ds:uri="http://schemas.microsoft.com/office/2006/metadata/properties"/>
@@ -19580,4 +19661,12 @@
     <ds:schemaRef ds:uri="4f59afc1-9a8a-4fb4-a375-c0d981ade2a0"/>
   </ds:schemaRefs>
 </ds:datastoreItem>
+</file>
+
+<file path=customXml/itemProps4.xml><?xml version="1.0" encoding="utf-8"?>
+<ds:datastoreItem xmlns:ds="http://schemas.openxmlformats.org/officeDocument/2006/customXml" ds:itemID="{F98D4002-20CD-45A3-A2A4-C6BB9361A1B8}">
+  <ds:schemaRefs>
+    <ds:schemaRef ds:uri="http://schemas.openxmlformats.org/officeDocument/2006/bibliography"/>
+  </ds:schemaRefs>
+</ds:datastoreItem>
 </file>
</xml_diff>

<commit_message>
Corrections appliquées aux requêtes permettant l'ajout d'une carte, la création d'un utilisateur, l'affichage de toutes les cartes sur la page d'accueil, l'affichage du profil de l'utilisateur en cours.
</commit_message>
<xml_diff>
--- a/doc/D-TPI-davassayah-RapportTPI.docx
+++ b/doc/D-TPI-davassayah-RapportTPI.docx
@@ -22315,7 +22315,7 @@
               <w:sz w:val="16"/>
               <w:szCs w:val="16"/>
             </w:rPr>
-            <w:t>23.05.2023 16:28</w:t>
+            <w:t>25.05.2023 16:28</w:t>
           </w:r>
           <w:r>
             <w:rPr>
@@ -22630,7 +22630,7 @@
         <v:path o:extrusionok="f" gradientshapeok="t" o:connecttype="rect"/>
         <o:lock v:ext="edit" aspectratio="t"/>
       </v:shapetype>
-      <v:shape id="_x0000_i1071" type="#_x0000_t75" style="width:11.25pt;height:11.25pt" o:bullet="t">
+      <v:shape id="_x0000_i1060" type="#_x0000_t75" style="width:11.25pt;height:11.25pt" o:bullet="t">
         <v:imagedata r:id="rId1" o:title="mso9F20"/>
       </v:shape>
     </w:pict>
@@ -26397,43 +26397,6 @@
 </file>
 
 <file path=customXml/item1.xml><?xml version="1.0" encoding="utf-8"?>
-<b:Sources xmlns:b="http://schemas.openxmlformats.org/officeDocument/2006/bibliography" xmlns="http://schemas.openxmlformats.org/officeDocument/2006/bibliography" SelectedStyle="\APASixthEditionOfficeOnline.xsl" StyleName="APA" Version="6">
-  <b:Source>
-    <b:Tag>htt</b:Tag>
-    <b:SourceType>InternetSite</b:SourceType>
-    <b:Guid>{464D941D-325D-4767-9DD7-65CBB686B06E}</b:Guid>
-    <b:URL>https://fr.wikipedia.org/wiki/Mapping_objet-relationnel</b:URL>
-    <b:Title>Mapping objet-relationnel</b:Title>
-    <b:RefOrder>1</b:RefOrder>
-  </b:Source>
-  <b:Source>
-    <b:Tag>FigureEloquent</b:Tag>
-    <b:SourceType>InternetSite</b:SourceType>
-    <b:Guid>{9B2695FE-5446-41DF-9FFE-8822AE903C46}</b:Guid>
-    <b:Title>Figure Eloquent</b:Title>
-    <b:URL>https://walkerspider.com/cours/laravel/eloquent/</b:URL>
-    <b:RefOrder>2</b:RefOrder>
-  </b:Source>
-  <b:Source>
-    <b:Tag>FigureMVC</b:Tag>
-    <b:SourceType>InternetSite</b:SourceType>
-    <b:Guid>{20F730D0-49C0-4D47-9313-49BA5013D44C}</b:Guid>
-    <b:Title>Figure MVC</b:Title>
-    <b:URL>https://www.cybermedian.com/fr/what-is-model-view-controller-mvc-framework-model-mvc-with-uml-robustness-analysis/</b:URL>
-    <b:RefOrder>3</b:RefOrder>
-  </b:Source>
-  <b:Source>
-    <b:Tag>FigureLaravel</b:Tag>
-    <b:SourceType>InternetSite</b:SourceType>
-    <b:Guid>{C8F0B7FD-B756-4EE2-9E0B-DC7317F4118B}</b:Guid>
-    <b:Title>Figure Laravel</b:Title>
-    <b:URL>https://www.esparkinfo.com/blog/why-laravel-is-the-best-php-framework.html</b:URL>
-    <b:RefOrder>4</b:RefOrder>
-  </b:Source>
-</b:Sources>
-</file>
-
-<file path=customXml/item2.xml><?xml version="1.0" encoding="utf-8"?>
 <?mso-contentType ?>
 <FormTemplates xmlns="http://schemas.microsoft.com/sharepoint/v3/contenttype/forms">
   <Display>DocumentLibraryForm</Display>
@@ -26442,18 +26405,7 @@
 </FormTemplates>
 </file>
 
-<file path=customXml/item3.xml><?xml version="1.0" encoding="utf-8"?>
-<p:properties xmlns:p="http://schemas.microsoft.com/office/2006/metadata/properties" xmlns:xsi="http://www.w3.org/2001/XMLSchema-instance" xmlns:pc="http://schemas.microsoft.com/office/infopath/2007/PartnerControls">
-  <documentManagement>
-    <lcf76f155ced4ddcb4097134ff3c332f xmlns="747d2dec-4ece-4e20-a992-7fd9f36be7a3">
-      <Terms xmlns="http://schemas.microsoft.com/office/infopath/2007/PartnerControls"/>
-    </lcf76f155ced4ddcb4097134ff3c332f>
-    <TaxCatchAll xmlns="4f59afc1-9a8a-4fb4-a375-c0d981ade2a0" xsi:nil="true"/>
-  </documentManagement>
-</p:properties>
-</file>
-
-<file path=customXml/item4.xml><?xml version="1.0" encoding="utf-8"?>
+<file path=customXml/item2.xml><?xml version="1.0" encoding="utf-8"?>
 <ct:contentTypeSchema xmlns:ct="http://schemas.microsoft.com/office/2006/metadata/contentType" xmlns:ma="http://schemas.microsoft.com/office/2006/metadata/properties/metaAttributes" ct:_="" ma:_="" ma:contentTypeName="Document" ma:contentTypeID="0x010100A2162CB43CF76245B11EFE89D6DF1917" ma:contentTypeVersion="16" ma:contentTypeDescription="Crée un document." ma:contentTypeScope="" ma:versionID="6747d38d10f081299849da6a8882a299">
   <xsd:schema xmlns:xsd="http://www.w3.org/2001/XMLSchema" xmlns:xs="http://www.w3.org/2001/XMLSchema" xmlns:p="http://schemas.microsoft.com/office/2006/metadata/properties" xmlns:ns2="747d2dec-4ece-4e20-a992-7fd9f36be7a3" xmlns:ns3="4f59afc1-9a8a-4fb4-a375-c0d981ade2a0" targetNamespace="http://schemas.microsoft.com/office/2006/metadata/properties" ma:root="true" ma:fieldsID="8304702d49f9aff9433fb4624d9f2b08" ns2:_="" ns3:_="">
     <xsd:import namespace="747d2dec-4ece-4e20-a992-7fd9f36be7a3"/>
@@ -26696,18 +26648,77 @@
 </ct:contentTypeSchema>
 </file>
 
+<file path=customXml/item3.xml><?xml version="1.0" encoding="utf-8"?>
+<p:properties xmlns:p="http://schemas.microsoft.com/office/2006/metadata/properties" xmlns:xsi="http://www.w3.org/2001/XMLSchema-instance" xmlns:pc="http://schemas.microsoft.com/office/infopath/2007/PartnerControls">
+  <documentManagement>
+    <lcf76f155ced4ddcb4097134ff3c332f xmlns="747d2dec-4ece-4e20-a992-7fd9f36be7a3">
+      <Terms xmlns="http://schemas.microsoft.com/office/infopath/2007/PartnerControls"/>
+    </lcf76f155ced4ddcb4097134ff3c332f>
+    <TaxCatchAll xmlns="4f59afc1-9a8a-4fb4-a375-c0d981ade2a0" xsi:nil="true"/>
+  </documentManagement>
+</p:properties>
+</file>
+
+<file path=customXml/item4.xml><?xml version="1.0" encoding="utf-8"?>
+<b:Sources xmlns:b="http://schemas.openxmlformats.org/officeDocument/2006/bibliography" xmlns="http://schemas.openxmlformats.org/officeDocument/2006/bibliography" SelectedStyle="\APASixthEditionOfficeOnline.xsl" StyleName="APA" Version="6">
+  <b:Source>
+    <b:Tag>htt</b:Tag>
+    <b:SourceType>InternetSite</b:SourceType>
+    <b:Guid>{464D941D-325D-4767-9DD7-65CBB686B06E}</b:Guid>
+    <b:URL>https://fr.wikipedia.org/wiki/Mapping_objet-relationnel</b:URL>
+    <b:Title>Mapping objet-relationnel</b:Title>
+    <b:RefOrder>1</b:RefOrder>
+  </b:Source>
+  <b:Source>
+    <b:Tag>FigureEloquent</b:Tag>
+    <b:SourceType>InternetSite</b:SourceType>
+    <b:Guid>{9B2695FE-5446-41DF-9FFE-8822AE903C46}</b:Guid>
+    <b:Title>Figure Eloquent</b:Title>
+    <b:URL>https://walkerspider.com/cours/laravel/eloquent/</b:URL>
+    <b:RefOrder>2</b:RefOrder>
+  </b:Source>
+  <b:Source>
+    <b:Tag>FigureMVC</b:Tag>
+    <b:SourceType>InternetSite</b:SourceType>
+    <b:Guid>{20F730D0-49C0-4D47-9313-49BA5013D44C}</b:Guid>
+    <b:Title>Figure MVC</b:Title>
+    <b:URL>https://www.cybermedian.com/fr/what-is-model-view-controller-mvc-framework-model-mvc-with-uml-robustness-analysis/</b:URL>
+    <b:RefOrder>3</b:RefOrder>
+  </b:Source>
+  <b:Source>
+    <b:Tag>FigureLaravel</b:Tag>
+    <b:SourceType>InternetSite</b:SourceType>
+    <b:Guid>{C8F0B7FD-B756-4EE2-9E0B-DC7317F4118B}</b:Guid>
+    <b:Title>Figure Laravel</b:Title>
+    <b:URL>https://www.esparkinfo.com/blog/why-laravel-is-the-best-php-framework.html</b:URL>
+    <b:RefOrder>4</b:RefOrder>
+  </b:Source>
+</b:Sources>
+</file>
+
 <file path=customXml/itemProps1.xml><?xml version="1.0" encoding="utf-8"?>
-<ds:datastoreItem xmlns:ds="http://schemas.openxmlformats.org/officeDocument/2006/customXml" ds:itemID="{F98D4002-20CD-45A3-A2A4-C6BB9361A1B8}">
+<ds:datastoreItem xmlns:ds="http://schemas.openxmlformats.org/officeDocument/2006/customXml" ds:itemID="{1DADA05A-DA17-4CB0-90B5-C889667DD54A}">
   <ds:schemaRefs>
-    <ds:schemaRef ds:uri="http://schemas.openxmlformats.org/officeDocument/2006/bibliography"/>
+    <ds:schemaRef ds:uri="http://schemas.microsoft.com/sharepoint/v3/contenttype/forms"/>
   </ds:schemaRefs>
 </ds:datastoreItem>
 </file>
 
 <file path=customXml/itemProps2.xml><?xml version="1.0" encoding="utf-8"?>
-<ds:datastoreItem xmlns:ds="http://schemas.openxmlformats.org/officeDocument/2006/customXml" ds:itemID="{1DADA05A-DA17-4CB0-90B5-C889667DD54A}">
+<ds:datastoreItem xmlns:ds="http://schemas.openxmlformats.org/officeDocument/2006/customXml" ds:itemID="{F7E34EF4-15A5-42B5-94BA-4195B7D3A364}">
   <ds:schemaRefs>
-    <ds:schemaRef ds:uri="http://schemas.microsoft.com/sharepoint/v3/contenttype/forms"/>
+    <ds:schemaRef ds:uri="http://schemas.microsoft.com/office/2006/metadata/contentType"/>
+    <ds:schemaRef ds:uri="http://schemas.microsoft.com/office/2006/metadata/properties/metaAttributes"/>
+    <ds:schemaRef ds:uri="http://www.w3.org/2001/XMLSchema"/>
+    <ds:schemaRef ds:uri="http://schemas.microsoft.com/office/2006/metadata/properties"/>
+    <ds:schemaRef ds:uri="747d2dec-4ece-4e20-a992-7fd9f36be7a3"/>
+    <ds:schemaRef ds:uri="4f59afc1-9a8a-4fb4-a375-c0d981ade2a0"/>
+    <ds:schemaRef ds:uri="http://schemas.microsoft.com/office/2006/documentManagement/types"/>
+    <ds:schemaRef ds:uri="http://schemas.microsoft.com/office/infopath/2007/PartnerControls"/>
+    <ds:schemaRef ds:uri="http://schemas.openxmlformats.org/package/2006/metadata/core-properties"/>
+    <ds:schemaRef ds:uri="http://purl.org/dc/elements/1.1/"/>
+    <ds:schemaRef ds:uri="http://purl.org/dc/terms/"/>
+    <ds:schemaRef ds:uri="http://schemas.microsoft.com/internal/obd"/>
   </ds:schemaRefs>
 </ds:datastoreItem>
 </file>
@@ -26724,20 +26735,9 @@
 </file>
 
 <file path=customXml/itemProps4.xml><?xml version="1.0" encoding="utf-8"?>
-<ds:datastoreItem xmlns:ds="http://schemas.openxmlformats.org/officeDocument/2006/customXml" ds:itemID="{F7E34EF4-15A5-42B5-94BA-4195B7D3A364}">
+<ds:datastoreItem xmlns:ds="http://schemas.openxmlformats.org/officeDocument/2006/customXml" ds:itemID="{F98D4002-20CD-45A3-A2A4-C6BB9361A1B8}">
   <ds:schemaRefs>
-    <ds:schemaRef ds:uri="http://schemas.microsoft.com/office/2006/metadata/contentType"/>
-    <ds:schemaRef ds:uri="http://schemas.microsoft.com/office/2006/metadata/properties/metaAttributes"/>
-    <ds:schemaRef ds:uri="http://www.w3.org/2001/XMLSchema"/>
-    <ds:schemaRef ds:uri="http://schemas.microsoft.com/office/2006/metadata/properties"/>
-    <ds:schemaRef ds:uri="747d2dec-4ece-4e20-a992-7fd9f36be7a3"/>
-    <ds:schemaRef ds:uri="4f59afc1-9a8a-4fb4-a375-c0d981ade2a0"/>
-    <ds:schemaRef ds:uri="http://schemas.microsoft.com/office/2006/documentManagement/types"/>
-    <ds:schemaRef ds:uri="http://schemas.microsoft.com/office/infopath/2007/PartnerControls"/>
-    <ds:schemaRef ds:uri="http://schemas.openxmlformats.org/package/2006/metadata/core-properties"/>
-    <ds:schemaRef ds:uri="http://purl.org/dc/elements/1.1/"/>
-    <ds:schemaRef ds:uri="http://purl.org/dc/terms/"/>
-    <ds:schemaRef ds:uri="http://schemas.microsoft.com/internal/obd"/>
+    <ds:schemaRef ds:uri="http://schemas.openxmlformats.org/officeDocument/2006/bibliography"/>
   </ds:schemaRefs>
 </ds:datastoreItem>
 </file>
</xml_diff>